<commit_message>
update FO sprint 1:  producten bekijken
</commit_message>
<xml_diff>
--- a/docs/Funtioneel Ontwerp.docx
+++ b/docs/Funtioneel Ontwerp.docx
@@ -169,19 +169,267 @@
         <w:pStyle w:val="ListParagraph"/>
         <w:numPr>
           <w:ilvl w:val="0"/>
-          <w:numId w:val="3"/>
+          <w:numId w:val="10"/>
         </w:numPr>
-        <w:rPr>
-          <w:sz w:val="24"/>
-          <w:szCs w:val="24"/>
-        </w:rPr>
-      </w:pPr>
-      <w:r>
-        <w:rPr>
-          <w:sz w:val="24"/>
-          <w:szCs w:val="24"/>
-        </w:rPr>
-        <w:t>Op het eerste scherm wil ik in het menu alle productgroepen zien. Dit zijn de bestaande productgroepen (zie database beschrijving).</w:t>
+        <w:spacing w:before="240" w:after="240" w:line="240" w:lineRule="auto"/>
+        <w:rPr>
+          <w:rFonts w:eastAsia="Times New Roman"/>
+          <w:sz w:val="24"/>
+          <w:szCs w:val="24"/>
+          <w:lang w:val="en-NL" w:eastAsia="en-NL"/>
+        </w:rPr>
+      </w:pPr>
+      <w:r>
+        <w:rPr>
+          <w:rFonts w:eastAsia="Times New Roman"/>
+          <w:color w:val="000000"/>
+          <w:sz w:val="24"/>
+          <w:szCs w:val="24"/>
+          <w:lang w:val="en-NL" w:eastAsia="en-NL"/>
+        </w:rPr>
+        <w:t xml:space="preserve">Op het </w:t>
+      </w:r>
+      <w:proofErr w:type="spellStart"/>
+      <w:r>
+        <w:rPr>
+          <w:rFonts w:eastAsia="Times New Roman"/>
+          <w:color w:val="000000"/>
+          <w:sz w:val="24"/>
+          <w:szCs w:val="24"/>
+          <w:lang w:val="en-NL" w:eastAsia="en-NL"/>
+        </w:rPr>
+        <w:t>eerste</w:t>
+      </w:r>
+      <w:proofErr w:type="spellEnd"/>
+      <w:r>
+        <w:rPr>
+          <w:rFonts w:eastAsia="Times New Roman"/>
+          <w:color w:val="000000"/>
+          <w:sz w:val="24"/>
+          <w:szCs w:val="24"/>
+          <w:lang w:val="en-NL" w:eastAsia="en-NL"/>
+        </w:rPr>
+        <w:t xml:space="preserve"> scherm </w:t>
+      </w:r>
+      <w:proofErr w:type="spellStart"/>
+      <w:r>
+        <w:rPr>
+          <w:rFonts w:eastAsia="Times New Roman"/>
+          <w:color w:val="000000"/>
+          <w:sz w:val="24"/>
+          <w:szCs w:val="24"/>
+          <w:lang w:val="en-NL" w:eastAsia="en-NL"/>
+        </w:rPr>
+        <w:t>wil</w:t>
+      </w:r>
+      <w:proofErr w:type="spellEnd"/>
+      <w:r>
+        <w:rPr>
+          <w:rFonts w:eastAsia="Times New Roman"/>
+          <w:color w:val="000000"/>
+          <w:sz w:val="24"/>
+          <w:szCs w:val="24"/>
+          <w:lang w:val="en-NL" w:eastAsia="en-NL"/>
+        </w:rPr>
+        <w:t xml:space="preserve"> </w:t>
+      </w:r>
+      <w:proofErr w:type="spellStart"/>
+      <w:r>
+        <w:rPr>
+          <w:rFonts w:eastAsia="Times New Roman"/>
+          <w:color w:val="000000"/>
+          <w:sz w:val="24"/>
+          <w:szCs w:val="24"/>
+          <w:lang w:val="en-NL" w:eastAsia="en-NL"/>
+        </w:rPr>
+        <w:t>ik</w:t>
+      </w:r>
+      <w:proofErr w:type="spellEnd"/>
+      <w:r>
+        <w:rPr>
+          <w:rFonts w:eastAsia="Times New Roman"/>
+          <w:color w:val="000000"/>
+          <w:sz w:val="24"/>
+          <w:szCs w:val="24"/>
+          <w:lang w:val="en-NL" w:eastAsia="en-NL"/>
+        </w:rPr>
+        <w:t xml:space="preserve"> in het menu alle </w:t>
+      </w:r>
+      <w:proofErr w:type="spellStart"/>
+      <w:r>
+        <w:rPr>
+          <w:rFonts w:eastAsia="Times New Roman"/>
+          <w:color w:val="000000"/>
+          <w:sz w:val="24"/>
+          <w:szCs w:val="24"/>
+          <w:lang w:val="en-NL" w:eastAsia="en-NL"/>
+        </w:rPr>
+        <w:t>productgroepen</w:t>
+      </w:r>
+      <w:proofErr w:type="spellEnd"/>
+      <w:r>
+        <w:rPr>
+          <w:rFonts w:eastAsia="Times New Roman"/>
+          <w:color w:val="000000"/>
+          <w:sz w:val="24"/>
+          <w:szCs w:val="24"/>
+          <w:lang w:val="en-NL" w:eastAsia="en-NL"/>
+        </w:rPr>
+        <w:t xml:space="preserve"> </w:t>
+      </w:r>
+      <w:proofErr w:type="spellStart"/>
+      <w:r>
+        <w:rPr>
+          <w:rFonts w:eastAsia="Times New Roman"/>
+          <w:color w:val="000000"/>
+          <w:sz w:val="24"/>
+          <w:szCs w:val="24"/>
+          <w:lang w:val="en-NL" w:eastAsia="en-NL"/>
+        </w:rPr>
+        <w:t>zien</w:t>
+      </w:r>
+      <w:proofErr w:type="spellEnd"/>
+      <w:r>
+        <w:rPr>
+          <w:rFonts w:eastAsia="Times New Roman"/>
+          <w:color w:val="000000"/>
+          <w:sz w:val="24"/>
+          <w:szCs w:val="24"/>
+          <w:lang w:val="en-NL" w:eastAsia="en-NL"/>
+        </w:rPr>
+        <w:t xml:space="preserve">. </w:t>
+      </w:r>
+      <w:proofErr w:type="spellStart"/>
+      <w:r>
+        <w:rPr>
+          <w:rFonts w:eastAsia="Times New Roman"/>
+          <w:color w:val="000000"/>
+          <w:sz w:val="24"/>
+          <w:szCs w:val="24"/>
+          <w:lang w:val="en-NL" w:eastAsia="en-NL"/>
+        </w:rPr>
+        <w:t>Dit</w:t>
+      </w:r>
+      <w:proofErr w:type="spellEnd"/>
+      <w:r>
+        <w:rPr>
+          <w:rFonts w:eastAsia="Times New Roman"/>
+          <w:color w:val="000000"/>
+          <w:sz w:val="24"/>
+          <w:szCs w:val="24"/>
+          <w:lang w:val="en-NL" w:eastAsia="en-NL"/>
+        </w:rPr>
+        <w:t xml:space="preserve"> </w:t>
+      </w:r>
+      <w:proofErr w:type="spellStart"/>
+      <w:r>
+        <w:rPr>
+          <w:rFonts w:eastAsia="Times New Roman"/>
+          <w:color w:val="000000"/>
+          <w:sz w:val="24"/>
+          <w:szCs w:val="24"/>
+          <w:lang w:val="en-NL" w:eastAsia="en-NL"/>
+        </w:rPr>
+        <w:t>zijn</w:t>
+      </w:r>
+      <w:proofErr w:type="spellEnd"/>
+      <w:r>
+        <w:rPr>
+          <w:rFonts w:eastAsia="Times New Roman"/>
+          <w:color w:val="000000"/>
+          <w:sz w:val="24"/>
+          <w:szCs w:val="24"/>
+          <w:lang w:val="en-NL" w:eastAsia="en-NL"/>
+        </w:rPr>
+        <w:t xml:space="preserve"> de </w:t>
+      </w:r>
+      <w:proofErr w:type="spellStart"/>
+      <w:r>
+        <w:rPr>
+          <w:rFonts w:eastAsia="Times New Roman"/>
+          <w:color w:val="000000"/>
+          <w:sz w:val="24"/>
+          <w:szCs w:val="24"/>
+          <w:lang w:val="en-NL" w:eastAsia="en-NL"/>
+        </w:rPr>
+        <w:t>bestaande</w:t>
+      </w:r>
+      <w:proofErr w:type="spellEnd"/>
+      <w:r>
+        <w:rPr>
+          <w:rFonts w:eastAsia="Times New Roman"/>
+          <w:color w:val="000000"/>
+          <w:sz w:val="24"/>
+          <w:szCs w:val="24"/>
+          <w:lang w:val="en-NL" w:eastAsia="en-NL"/>
+        </w:rPr>
+        <w:t xml:space="preserve"> </w:t>
+      </w:r>
+      <w:proofErr w:type="spellStart"/>
+      <w:r>
+        <w:rPr>
+          <w:rFonts w:eastAsia="Times New Roman"/>
+          <w:color w:val="000000"/>
+          <w:sz w:val="24"/>
+          <w:szCs w:val="24"/>
+          <w:lang w:val="en-NL" w:eastAsia="en-NL"/>
+        </w:rPr>
+        <w:t>productgroepen</w:t>
+      </w:r>
+      <w:proofErr w:type="spellEnd"/>
+      <w:r>
+        <w:rPr>
+          <w:rFonts w:eastAsia="Times New Roman"/>
+          <w:color w:val="000000"/>
+          <w:sz w:val="24"/>
+          <w:szCs w:val="24"/>
+          <w:lang w:val="en-NL" w:eastAsia="en-NL"/>
+        </w:rPr>
+        <w:t xml:space="preserve"> (</w:t>
+      </w:r>
+      <w:proofErr w:type="spellStart"/>
+      <w:r>
+        <w:rPr>
+          <w:rFonts w:eastAsia="Times New Roman"/>
+          <w:color w:val="000000"/>
+          <w:sz w:val="24"/>
+          <w:szCs w:val="24"/>
+          <w:lang w:val="en-NL" w:eastAsia="en-NL"/>
+        </w:rPr>
+        <w:t>zie</w:t>
+      </w:r>
+      <w:proofErr w:type="spellEnd"/>
+      <w:r>
+        <w:rPr>
+          <w:rFonts w:eastAsia="Times New Roman"/>
+          <w:color w:val="000000"/>
+          <w:sz w:val="24"/>
+          <w:szCs w:val="24"/>
+          <w:lang w:val="en-NL" w:eastAsia="en-NL"/>
+        </w:rPr>
+        <w:t xml:space="preserve"> database </w:t>
+      </w:r>
+      <w:proofErr w:type="spellStart"/>
+      <w:r>
+        <w:rPr>
+          <w:rFonts w:eastAsia="Times New Roman"/>
+          <w:color w:val="000000"/>
+          <w:sz w:val="24"/>
+          <w:szCs w:val="24"/>
+          <w:lang w:val="en-NL" w:eastAsia="en-NL"/>
+        </w:rPr>
+        <w:t>beschrijving</w:t>
+      </w:r>
+      <w:proofErr w:type="spellEnd"/>
+      <w:r>
+        <w:rPr>
+          <w:rFonts w:eastAsia="Times New Roman"/>
+          <w:color w:val="000000"/>
+          <w:sz w:val="24"/>
+          <w:szCs w:val="24"/>
+          <w:lang w:val="en-NL" w:eastAsia="en-NL"/>
+        </w:rPr>
+        <w:t>).</w:t>
       </w:r>
     </w:p>
     <w:p>
@@ -189,39 +437,2603 @@
         <w:pStyle w:val="ListParagraph"/>
         <w:numPr>
           <w:ilvl w:val="0"/>
-          <w:numId w:val="3"/>
+          <w:numId w:val="10"/>
         </w:numPr>
-        <w:rPr>
-          <w:sz w:val="24"/>
-          <w:szCs w:val="24"/>
-        </w:rPr>
-      </w:pPr>
-      <w:r>
-        <w:rPr>
-          <w:sz w:val="24"/>
-          <w:szCs w:val="24"/>
-        </w:rPr>
-        <w:t>Alleen productgroepen met afbeelding moeten getoond worden</w:t>
-      </w:r>
+        <w:spacing w:before="240" w:after="240" w:line="240" w:lineRule="auto"/>
+        <w:rPr>
+          <w:rFonts w:eastAsia="Times New Roman"/>
+          <w:sz w:val="24"/>
+          <w:szCs w:val="24"/>
+          <w:lang w:val="en-NL" w:eastAsia="en-NL"/>
+        </w:rPr>
+      </w:pPr>
+      <w:proofErr w:type="spellStart"/>
+      <w:r>
+        <w:rPr>
+          <w:rFonts w:eastAsia="Times New Roman"/>
+          <w:color w:val="000000"/>
+          <w:sz w:val="24"/>
+          <w:szCs w:val="24"/>
+          <w:lang w:val="en-NL" w:eastAsia="en-NL"/>
+        </w:rPr>
+        <w:t>Alleen</w:t>
+      </w:r>
+      <w:proofErr w:type="spellEnd"/>
+      <w:r>
+        <w:rPr>
+          <w:rFonts w:eastAsia="Times New Roman"/>
+          <w:color w:val="000000"/>
+          <w:sz w:val="24"/>
+          <w:szCs w:val="24"/>
+          <w:lang w:val="en-NL" w:eastAsia="en-NL"/>
+        </w:rPr>
+        <w:t xml:space="preserve"> </w:t>
+      </w:r>
+      <w:proofErr w:type="spellStart"/>
+      <w:r>
+        <w:rPr>
+          <w:rFonts w:eastAsia="Times New Roman"/>
+          <w:color w:val="000000"/>
+          <w:sz w:val="24"/>
+          <w:szCs w:val="24"/>
+          <w:lang w:val="en-NL" w:eastAsia="en-NL"/>
+        </w:rPr>
+        <w:t>productgroepen</w:t>
+      </w:r>
+      <w:proofErr w:type="spellEnd"/>
+      <w:r>
+        <w:rPr>
+          <w:rFonts w:eastAsia="Times New Roman"/>
+          <w:color w:val="000000"/>
+          <w:sz w:val="24"/>
+          <w:szCs w:val="24"/>
+          <w:lang w:val="en-NL" w:eastAsia="en-NL"/>
+        </w:rPr>
+        <w:t xml:space="preserve"> met </w:t>
+      </w:r>
+      <w:proofErr w:type="spellStart"/>
+      <w:r>
+        <w:rPr>
+          <w:rFonts w:eastAsia="Times New Roman"/>
+          <w:color w:val="000000"/>
+          <w:sz w:val="24"/>
+          <w:szCs w:val="24"/>
+          <w:lang w:val="en-NL" w:eastAsia="en-NL"/>
+        </w:rPr>
+        <w:t>afbeelding</w:t>
+      </w:r>
+      <w:proofErr w:type="spellEnd"/>
+      <w:r>
+        <w:rPr>
+          <w:rFonts w:eastAsia="Times New Roman"/>
+          <w:color w:val="000000"/>
+          <w:sz w:val="24"/>
+          <w:szCs w:val="24"/>
+          <w:lang w:val="en-NL" w:eastAsia="en-NL"/>
+        </w:rPr>
+        <w:t xml:space="preserve"> </w:t>
+      </w:r>
+      <w:proofErr w:type="spellStart"/>
+      <w:r>
+        <w:rPr>
+          <w:rFonts w:eastAsia="Times New Roman"/>
+          <w:color w:val="000000"/>
+          <w:sz w:val="24"/>
+          <w:szCs w:val="24"/>
+          <w:lang w:val="en-NL" w:eastAsia="en-NL"/>
+        </w:rPr>
+        <w:t>moeten</w:t>
+      </w:r>
+      <w:proofErr w:type="spellEnd"/>
+      <w:r>
+        <w:rPr>
+          <w:rFonts w:eastAsia="Times New Roman"/>
+          <w:color w:val="000000"/>
+          <w:sz w:val="24"/>
+          <w:szCs w:val="24"/>
+          <w:lang w:val="en-NL" w:eastAsia="en-NL"/>
+        </w:rPr>
+        <w:t xml:space="preserve"> </w:t>
+      </w:r>
+      <w:proofErr w:type="spellStart"/>
+      <w:r>
+        <w:rPr>
+          <w:rFonts w:eastAsia="Times New Roman"/>
+          <w:color w:val="000000"/>
+          <w:sz w:val="24"/>
+          <w:szCs w:val="24"/>
+          <w:lang w:val="en-NL" w:eastAsia="en-NL"/>
+        </w:rPr>
+        <w:t>getoond</w:t>
+      </w:r>
+      <w:proofErr w:type="spellEnd"/>
+      <w:r>
+        <w:rPr>
+          <w:rFonts w:eastAsia="Times New Roman"/>
+          <w:color w:val="000000"/>
+          <w:sz w:val="24"/>
+          <w:szCs w:val="24"/>
+          <w:lang w:val="en-NL" w:eastAsia="en-NL"/>
+        </w:rPr>
+        <w:t xml:space="preserve"> </w:t>
+      </w:r>
+      <w:proofErr w:type="spellStart"/>
+      <w:r>
+        <w:rPr>
+          <w:rFonts w:eastAsia="Times New Roman"/>
+          <w:color w:val="000000"/>
+          <w:sz w:val="24"/>
+          <w:szCs w:val="24"/>
+          <w:lang w:val="en-NL" w:eastAsia="en-NL"/>
+        </w:rPr>
+        <w:t>worden</w:t>
+      </w:r>
+      <w:proofErr w:type="spellEnd"/>
     </w:p>
     <w:p>
       <w:pPr>
         <w:pStyle w:val="ListParagraph"/>
         <w:numPr>
           <w:ilvl w:val="0"/>
-          <w:numId w:val="3"/>
+          <w:numId w:val="10"/>
         </w:numPr>
-        <w:rPr>
-          <w:sz w:val="24"/>
-          <w:szCs w:val="24"/>
-        </w:rPr>
-      </w:pPr>
-      <w:r>
-        <w:rPr>
-          <w:sz w:val="24"/>
-          <w:szCs w:val="24"/>
-        </w:rPr>
-        <w:t>Alle artikelen moeten via de webshop worden aangeboden.</w:t>
+        <w:shd w:val="clear" w:color="auto" w:fill="FFFFFF"/>
+        <w:spacing w:line="240" w:lineRule="auto"/>
+        <w:textAlignment w:val="baseline"/>
+        <w:rPr>
+          <w:rFonts w:eastAsia="Times New Roman"/>
+          <w:color w:val="000000"/>
+          <w:sz w:val="24"/>
+          <w:szCs w:val="24"/>
+          <w:lang w:val="en-NL" w:eastAsia="en-NL"/>
+        </w:rPr>
+      </w:pPr>
+      <w:r>
+        <w:rPr>
+          <w:rFonts w:eastAsia="Times New Roman"/>
+          <w:color w:val="000000"/>
+          <w:sz w:val="24"/>
+          <w:szCs w:val="24"/>
+          <w:lang w:val="en-NL" w:eastAsia="en-NL"/>
+        </w:rPr>
+        <w:t xml:space="preserve">Ook </w:t>
+      </w:r>
+      <w:proofErr w:type="spellStart"/>
+      <w:r>
+        <w:rPr>
+          <w:rFonts w:eastAsia="Times New Roman"/>
+          <w:color w:val="000000"/>
+          <w:sz w:val="24"/>
+          <w:szCs w:val="24"/>
+          <w:lang w:val="en-NL" w:eastAsia="en-NL"/>
+        </w:rPr>
+        <w:t>wil</w:t>
+      </w:r>
+      <w:proofErr w:type="spellEnd"/>
+      <w:r>
+        <w:rPr>
+          <w:rFonts w:eastAsia="Times New Roman"/>
+          <w:color w:val="000000"/>
+          <w:sz w:val="24"/>
+          <w:szCs w:val="24"/>
+          <w:lang w:val="en-NL" w:eastAsia="en-NL"/>
+        </w:rPr>
+        <w:t xml:space="preserve"> </w:t>
+      </w:r>
+      <w:proofErr w:type="spellStart"/>
+      <w:r>
+        <w:rPr>
+          <w:rFonts w:eastAsia="Times New Roman"/>
+          <w:color w:val="000000"/>
+          <w:sz w:val="24"/>
+          <w:szCs w:val="24"/>
+          <w:lang w:val="en-NL" w:eastAsia="en-NL"/>
+        </w:rPr>
+        <w:t>ik</w:t>
+      </w:r>
+      <w:proofErr w:type="spellEnd"/>
+      <w:r>
+        <w:rPr>
+          <w:rFonts w:eastAsia="Times New Roman"/>
+          <w:color w:val="000000"/>
+          <w:sz w:val="24"/>
+          <w:szCs w:val="24"/>
+          <w:lang w:val="en-NL" w:eastAsia="en-NL"/>
+        </w:rPr>
+        <w:t xml:space="preserve"> </w:t>
+      </w:r>
+      <w:proofErr w:type="spellStart"/>
+      <w:r>
+        <w:rPr>
+          <w:rFonts w:eastAsia="Times New Roman"/>
+          <w:color w:val="000000"/>
+          <w:sz w:val="24"/>
+          <w:szCs w:val="24"/>
+          <w:lang w:val="en-NL" w:eastAsia="en-NL"/>
+        </w:rPr>
+        <w:t>zien</w:t>
+      </w:r>
+      <w:proofErr w:type="spellEnd"/>
+      <w:r>
+        <w:rPr>
+          <w:rFonts w:eastAsia="Times New Roman"/>
+          <w:color w:val="000000"/>
+          <w:sz w:val="24"/>
+          <w:szCs w:val="24"/>
+          <w:lang w:val="en-NL" w:eastAsia="en-NL"/>
+        </w:rPr>
+        <w:t xml:space="preserve"> </w:t>
+      </w:r>
+      <w:proofErr w:type="spellStart"/>
+      <w:r>
+        <w:rPr>
+          <w:rFonts w:eastAsia="Times New Roman"/>
+          <w:color w:val="000000"/>
+          <w:sz w:val="24"/>
+          <w:szCs w:val="24"/>
+          <w:lang w:val="en-NL" w:eastAsia="en-NL"/>
+        </w:rPr>
+        <w:t>hoeveel</w:t>
+      </w:r>
+      <w:proofErr w:type="spellEnd"/>
+      <w:r>
+        <w:rPr>
+          <w:rFonts w:eastAsia="Times New Roman"/>
+          <w:color w:val="000000"/>
+          <w:sz w:val="24"/>
+          <w:szCs w:val="24"/>
+          <w:lang w:val="en-NL" w:eastAsia="en-NL"/>
+        </w:rPr>
+        <w:t xml:space="preserve"> van de </w:t>
+      </w:r>
+      <w:proofErr w:type="spellStart"/>
+      <w:r>
+        <w:rPr>
+          <w:rFonts w:eastAsia="Times New Roman"/>
+          <w:color w:val="000000"/>
+          <w:sz w:val="24"/>
+          <w:szCs w:val="24"/>
+          <w:lang w:val="en-NL" w:eastAsia="en-NL"/>
+        </w:rPr>
+        <w:t>artikelen</w:t>
+      </w:r>
+      <w:proofErr w:type="spellEnd"/>
+      <w:r>
+        <w:rPr>
+          <w:rFonts w:eastAsia="Times New Roman"/>
+          <w:color w:val="000000"/>
+          <w:sz w:val="24"/>
+          <w:szCs w:val="24"/>
+          <w:lang w:val="en-NL" w:eastAsia="en-NL"/>
+        </w:rPr>
+        <w:t xml:space="preserve"> </w:t>
+      </w:r>
+      <w:proofErr w:type="spellStart"/>
+      <w:r>
+        <w:rPr>
+          <w:rFonts w:eastAsia="Times New Roman"/>
+          <w:color w:val="000000"/>
+          <w:sz w:val="24"/>
+          <w:szCs w:val="24"/>
+          <w:lang w:val="en-NL" w:eastAsia="en-NL"/>
+        </w:rPr>
+        <w:t>nog</w:t>
+      </w:r>
+      <w:proofErr w:type="spellEnd"/>
+      <w:r>
+        <w:rPr>
+          <w:rFonts w:eastAsia="Times New Roman"/>
+          <w:color w:val="000000"/>
+          <w:sz w:val="24"/>
+          <w:szCs w:val="24"/>
+          <w:lang w:val="en-NL" w:eastAsia="en-NL"/>
+        </w:rPr>
+        <w:t xml:space="preserve"> in </w:t>
+      </w:r>
+      <w:proofErr w:type="spellStart"/>
+      <w:r>
+        <w:rPr>
+          <w:rFonts w:eastAsia="Times New Roman"/>
+          <w:color w:val="000000"/>
+          <w:sz w:val="24"/>
+          <w:szCs w:val="24"/>
+          <w:lang w:val="en-NL" w:eastAsia="en-NL"/>
+        </w:rPr>
+        <w:t>voorraad</w:t>
+      </w:r>
+      <w:proofErr w:type="spellEnd"/>
+      <w:r>
+        <w:rPr>
+          <w:rFonts w:eastAsia="Times New Roman"/>
+          <w:color w:val="000000"/>
+          <w:sz w:val="24"/>
+          <w:szCs w:val="24"/>
+          <w:lang w:val="en-NL" w:eastAsia="en-NL"/>
+        </w:rPr>
+        <w:t xml:space="preserve"> </w:t>
+      </w:r>
+      <w:proofErr w:type="spellStart"/>
+      <w:r>
+        <w:rPr>
+          <w:rFonts w:eastAsia="Times New Roman"/>
+          <w:color w:val="000000"/>
+          <w:sz w:val="24"/>
+          <w:szCs w:val="24"/>
+          <w:lang w:val="en-NL" w:eastAsia="en-NL"/>
+        </w:rPr>
+        <w:t>zijn</w:t>
+      </w:r>
+      <w:proofErr w:type="spellEnd"/>
+      <w:r>
+        <w:rPr>
+          <w:rFonts w:eastAsia="Times New Roman"/>
+          <w:color w:val="000000"/>
+          <w:sz w:val="24"/>
+          <w:szCs w:val="24"/>
+          <w:lang w:val="en-NL" w:eastAsia="en-NL"/>
+        </w:rPr>
+        <w:t>.</w:t>
+      </w:r>
+    </w:p>
+    <w:p>
+      <w:pPr>
+        <w:pStyle w:val="ListParagraph"/>
+        <w:numPr>
+          <w:ilvl w:val="0"/>
+          <w:numId w:val="10"/>
+        </w:numPr>
+        <w:shd w:val="clear" w:color="auto" w:fill="FFFFFF"/>
+        <w:spacing w:line="240" w:lineRule="auto"/>
+        <w:textAlignment w:val="baseline"/>
+        <w:rPr>
+          <w:rFonts w:eastAsia="Times New Roman"/>
+          <w:color w:val="000000"/>
+          <w:sz w:val="24"/>
+          <w:szCs w:val="24"/>
+          <w:lang w:val="en-NL" w:eastAsia="en-NL"/>
+        </w:rPr>
+      </w:pPr>
+      <w:proofErr w:type="spellStart"/>
+      <w:r>
+        <w:rPr>
+          <w:rFonts w:eastAsia="Times New Roman"/>
+          <w:color w:val="000000"/>
+          <w:sz w:val="24"/>
+          <w:szCs w:val="24"/>
+          <w:lang w:val="en-NL" w:eastAsia="en-NL"/>
+        </w:rPr>
+        <w:t>Bij</w:t>
+      </w:r>
+      <w:proofErr w:type="spellEnd"/>
+      <w:r>
+        <w:rPr>
+          <w:rFonts w:eastAsia="Times New Roman"/>
+          <w:color w:val="000000"/>
+          <w:sz w:val="24"/>
+          <w:szCs w:val="24"/>
+          <w:lang w:val="en-NL" w:eastAsia="en-NL"/>
+        </w:rPr>
+        <w:t xml:space="preserve"> het </w:t>
+      </w:r>
+      <w:proofErr w:type="spellStart"/>
+      <w:r>
+        <w:rPr>
+          <w:rFonts w:eastAsia="Times New Roman"/>
+          <w:color w:val="000000"/>
+          <w:sz w:val="24"/>
+          <w:szCs w:val="24"/>
+          <w:lang w:val="en-NL" w:eastAsia="en-NL"/>
+        </w:rPr>
+        <w:t>plaatje</w:t>
+      </w:r>
+      <w:proofErr w:type="spellEnd"/>
+      <w:r>
+        <w:rPr>
+          <w:rFonts w:eastAsia="Times New Roman"/>
+          <w:color w:val="000000"/>
+          <w:sz w:val="24"/>
+          <w:szCs w:val="24"/>
+          <w:lang w:val="en-NL" w:eastAsia="en-NL"/>
+        </w:rPr>
+        <w:t xml:space="preserve"> </w:t>
+      </w:r>
+      <w:proofErr w:type="spellStart"/>
+      <w:r>
+        <w:rPr>
+          <w:rFonts w:eastAsia="Times New Roman"/>
+          <w:color w:val="000000"/>
+          <w:sz w:val="24"/>
+          <w:szCs w:val="24"/>
+          <w:lang w:val="en-NL" w:eastAsia="en-NL"/>
+        </w:rPr>
+        <w:t>moet</w:t>
+      </w:r>
+      <w:proofErr w:type="spellEnd"/>
+      <w:r>
+        <w:rPr>
+          <w:rFonts w:eastAsia="Times New Roman"/>
+          <w:color w:val="000000"/>
+          <w:sz w:val="24"/>
+          <w:szCs w:val="24"/>
+          <w:lang w:val="en-NL" w:eastAsia="en-NL"/>
+        </w:rPr>
+        <w:t xml:space="preserve"> </w:t>
+      </w:r>
+      <w:proofErr w:type="spellStart"/>
+      <w:r>
+        <w:rPr>
+          <w:rFonts w:eastAsia="Times New Roman"/>
+          <w:color w:val="000000"/>
+          <w:sz w:val="24"/>
+          <w:szCs w:val="24"/>
+          <w:lang w:val="en-NL" w:eastAsia="en-NL"/>
+        </w:rPr>
+        <w:t>minimaal</w:t>
+      </w:r>
+      <w:proofErr w:type="spellEnd"/>
+      <w:r>
+        <w:rPr>
+          <w:rFonts w:eastAsia="Times New Roman"/>
+          <w:color w:val="000000"/>
+          <w:sz w:val="24"/>
+          <w:szCs w:val="24"/>
+          <w:lang w:val="en-NL" w:eastAsia="en-NL"/>
+        </w:rPr>
+        <w:t xml:space="preserve"> </w:t>
+      </w:r>
+      <w:proofErr w:type="spellStart"/>
+      <w:r>
+        <w:rPr>
+          <w:rFonts w:eastAsia="Times New Roman"/>
+          <w:color w:val="000000"/>
+          <w:sz w:val="24"/>
+          <w:szCs w:val="24"/>
+          <w:lang w:val="en-NL" w:eastAsia="en-NL"/>
+        </w:rPr>
+        <w:t>worden</w:t>
+      </w:r>
+      <w:proofErr w:type="spellEnd"/>
+      <w:r>
+        <w:rPr>
+          <w:rFonts w:eastAsia="Times New Roman"/>
+          <w:color w:val="000000"/>
+          <w:sz w:val="24"/>
+          <w:szCs w:val="24"/>
+          <w:lang w:val="en-NL" w:eastAsia="en-NL"/>
+        </w:rPr>
+        <w:t xml:space="preserve"> </w:t>
+      </w:r>
+      <w:proofErr w:type="spellStart"/>
+      <w:r>
+        <w:rPr>
+          <w:rFonts w:eastAsia="Times New Roman"/>
+          <w:color w:val="000000"/>
+          <w:sz w:val="24"/>
+          <w:szCs w:val="24"/>
+          <w:lang w:val="en-NL" w:eastAsia="en-NL"/>
+        </w:rPr>
+        <w:t>getoond</w:t>
+      </w:r>
+      <w:proofErr w:type="spellEnd"/>
+      <w:r>
+        <w:rPr>
+          <w:rFonts w:eastAsia="Times New Roman"/>
+          <w:color w:val="000000"/>
+          <w:sz w:val="24"/>
+          <w:szCs w:val="24"/>
+          <w:lang w:val="en-NL" w:eastAsia="en-NL"/>
+        </w:rPr>
+        <w:t xml:space="preserve"> (</w:t>
+      </w:r>
+      <w:proofErr w:type="spellStart"/>
+      <w:r>
+        <w:rPr>
+          <w:rFonts w:eastAsia="Times New Roman"/>
+          <w:color w:val="000000"/>
+          <w:sz w:val="24"/>
+          <w:szCs w:val="24"/>
+          <w:lang w:val="en-NL" w:eastAsia="en-NL"/>
+        </w:rPr>
+        <w:t>Uit</w:t>
+      </w:r>
+      <w:proofErr w:type="spellEnd"/>
+      <w:r>
+        <w:rPr>
+          <w:rFonts w:eastAsia="Times New Roman"/>
+          <w:color w:val="000000"/>
+          <w:sz w:val="24"/>
+          <w:szCs w:val="24"/>
+          <w:lang w:val="en-NL" w:eastAsia="en-NL"/>
+        </w:rPr>
+        <w:t xml:space="preserve"> </w:t>
+      </w:r>
+      <w:proofErr w:type="spellStart"/>
+      <w:r>
+        <w:rPr>
+          <w:rFonts w:eastAsia="Times New Roman"/>
+          <w:color w:val="000000"/>
+          <w:sz w:val="24"/>
+          <w:szCs w:val="24"/>
+          <w:lang w:val="en-NL" w:eastAsia="en-NL"/>
+        </w:rPr>
+        <w:t>Stockitems</w:t>
+      </w:r>
+      <w:proofErr w:type="spellEnd"/>
+      <w:r>
+        <w:rPr>
+          <w:rFonts w:eastAsia="Times New Roman"/>
+          <w:color w:val="000000"/>
+          <w:sz w:val="24"/>
+          <w:szCs w:val="24"/>
+          <w:lang w:val="en-NL" w:eastAsia="en-NL"/>
+        </w:rPr>
+        <w:t>):</w:t>
+      </w:r>
+    </w:p>
+    <w:p>
+      <w:pPr>
+        <w:pStyle w:val="ListParagraph"/>
+        <w:numPr>
+          <w:ilvl w:val="1"/>
+          <w:numId w:val="10"/>
+        </w:numPr>
+        <w:spacing w:line="240" w:lineRule="auto"/>
+        <w:textAlignment w:val="baseline"/>
+        <w:rPr>
+          <w:rFonts w:eastAsia="Times New Roman"/>
+          <w:color w:val="000000"/>
+          <w:sz w:val="24"/>
+          <w:szCs w:val="24"/>
+          <w:lang w:val="en-NL" w:eastAsia="en-NL"/>
+        </w:rPr>
+      </w:pPr>
+      <w:r>
+        <w:rPr>
+          <w:rFonts w:eastAsia="Times New Roman"/>
+          <w:color w:val="000000"/>
+          <w:sz w:val="24"/>
+          <w:szCs w:val="24"/>
+          <w:lang w:val="en-NL" w:eastAsia="en-NL"/>
+        </w:rPr>
+        <w:t xml:space="preserve">Titel (= </w:t>
+      </w:r>
+      <w:proofErr w:type="spellStart"/>
+      <w:r>
+        <w:rPr>
+          <w:rFonts w:eastAsia="Times New Roman"/>
+          <w:color w:val="000000"/>
+          <w:sz w:val="24"/>
+          <w:szCs w:val="24"/>
+          <w:lang w:val="en-NL" w:eastAsia="en-NL"/>
+        </w:rPr>
+        <w:t>StockItemName</w:t>
+      </w:r>
+      <w:proofErr w:type="spellEnd"/>
+      <w:r>
+        <w:rPr>
+          <w:rFonts w:eastAsia="Times New Roman"/>
+          <w:color w:val="000000"/>
+          <w:sz w:val="24"/>
+          <w:szCs w:val="24"/>
+          <w:lang w:val="en-NL" w:eastAsia="en-NL"/>
+        </w:rPr>
+        <w:t>)</w:t>
+      </w:r>
+    </w:p>
+    <w:p>
+      <w:pPr>
+        <w:pStyle w:val="ListParagraph"/>
+        <w:numPr>
+          <w:ilvl w:val="1"/>
+          <w:numId w:val="10"/>
+        </w:numPr>
+        <w:spacing w:line="240" w:lineRule="auto"/>
+        <w:textAlignment w:val="baseline"/>
+        <w:rPr>
+          <w:rFonts w:eastAsia="Times New Roman"/>
+          <w:color w:val="000000"/>
+          <w:sz w:val="24"/>
+          <w:szCs w:val="24"/>
+          <w:lang w:val="en-NL" w:eastAsia="en-NL"/>
+        </w:rPr>
+      </w:pPr>
+      <w:proofErr w:type="spellStart"/>
+      <w:r>
+        <w:rPr>
+          <w:rFonts w:eastAsia="Times New Roman"/>
+          <w:color w:val="000000"/>
+          <w:sz w:val="24"/>
+          <w:szCs w:val="24"/>
+          <w:lang w:val="en-NL" w:eastAsia="en-NL"/>
+        </w:rPr>
+        <w:t>Verkooprijs</w:t>
+      </w:r>
+      <w:proofErr w:type="spellEnd"/>
+      <w:r>
+        <w:rPr>
+          <w:rFonts w:eastAsia="Times New Roman"/>
+          <w:color w:val="000000"/>
+          <w:sz w:val="24"/>
+          <w:szCs w:val="24"/>
+          <w:lang w:val="en-NL" w:eastAsia="en-NL"/>
+        </w:rPr>
+        <w:t xml:space="preserve"> (= </w:t>
+      </w:r>
+      <w:proofErr w:type="spellStart"/>
+      <w:r>
+        <w:rPr>
+          <w:rFonts w:eastAsia="Times New Roman"/>
+          <w:color w:val="000000"/>
+          <w:sz w:val="24"/>
+          <w:szCs w:val="24"/>
+          <w:lang w:val="en-NL" w:eastAsia="en-NL"/>
+        </w:rPr>
+        <w:t>RecommendedRetailPrice</w:t>
+      </w:r>
+      <w:proofErr w:type="spellEnd"/>
+      <w:r>
+        <w:rPr>
+          <w:rFonts w:eastAsia="Times New Roman"/>
+          <w:color w:val="000000"/>
+          <w:sz w:val="24"/>
+          <w:szCs w:val="24"/>
+          <w:lang w:val="en-NL" w:eastAsia="en-NL"/>
+        </w:rPr>
+        <w:t>)</w:t>
+      </w:r>
+    </w:p>
+    <w:p>
+      <w:pPr>
+        <w:pStyle w:val="ListParagraph"/>
+        <w:numPr>
+          <w:ilvl w:val="1"/>
+          <w:numId w:val="10"/>
+        </w:numPr>
+        <w:spacing w:line="240" w:lineRule="auto"/>
+        <w:textAlignment w:val="baseline"/>
+        <w:rPr>
+          <w:rFonts w:eastAsia="Times New Roman"/>
+          <w:color w:val="000000"/>
+          <w:sz w:val="24"/>
+          <w:szCs w:val="24"/>
+          <w:lang w:val="en-NL" w:eastAsia="en-NL"/>
+        </w:rPr>
+      </w:pPr>
+      <w:r>
+        <w:rPr>
+          <w:rFonts w:eastAsia="Times New Roman"/>
+          <w:color w:val="000000"/>
+          <w:sz w:val="24"/>
+          <w:szCs w:val="24"/>
+          <w:lang w:val="en-NL" w:eastAsia="en-NL"/>
+        </w:rPr>
+        <w:t>Marketing comments</w:t>
+      </w:r>
+    </w:p>
+    <w:p>
+      <w:pPr>
+        <w:pStyle w:val="ListParagraph"/>
+        <w:numPr>
+          <w:ilvl w:val="0"/>
+          <w:numId w:val="10"/>
+        </w:numPr>
+        <w:shd w:val="clear" w:color="auto" w:fill="FFFFFF"/>
+        <w:spacing w:line="240" w:lineRule="auto"/>
+        <w:textAlignment w:val="baseline"/>
+        <w:rPr>
+          <w:rFonts w:eastAsia="Times New Roman"/>
+          <w:color w:val="000000"/>
+          <w:sz w:val="24"/>
+          <w:szCs w:val="24"/>
+          <w:lang w:val="en-NL" w:eastAsia="en-NL"/>
+        </w:rPr>
+      </w:pPr>
+      <w:r>
+        <w:rPr>
+          <w:rFonts w:eastAsia="Times New Roman"/>
+          <w:color w:val="000000"/>
+          <w:sz w:val="24"/>
+          <w:szCs w:val="24"/>
+          <w:lang w:val="en-NL" w:eastAsia="en-NL"/>
+        </w:rPr>
+        <w:t xml:space="preserve">Als er </w:t>
+      </w:r>
+      <w:proofErr w:type="spellStart"/>
+      <w:r>
+        <w:rPr>
+          <w:rFonts w:eastAsia="Times New Roman"/>
+          <w:color w:val="000000"/>
+          <w:sz w:val="24"/>
+          <w:szCs w:val="24"/>
+          <w:lang w:val="en-NL" w:eastAsia="en-NL"/>
+        </w:rPr>
+        <w:t>geen</w:t>
+      </w:r>
+      <w:proofErr w:type="spellEnd"/>
+      <w:r>
+        <w:rPr>
+          <w:rFonts w:eastAsia="Times New Roman"/>
+          <w:color w:val="000000"/>
+          <w:sz w:val="24"/>
+          <w:szCs w:val="24"/>
+          <w:lang w:val="en-NL" w:eastAsia="en-NL"/>
+        </w:rPr>
+        <w:t xml:space="preserve"> </w:t>
+      </w:r>
+      <w:proofErr w:type="spellStart"/>
+      <w:r>
+        <w:rPr>
+          <w:rFonts w:eastAsia="Times New Roman"/>
+          <w:color w:val="000000"/>
+          <w:sz w:val="24"/>
+          <w:szCs w:val="24"/>
+          <w:lang w:val="en-NL" w:eastAsia="en-NL"/>
+        </w:rPr>
+        <w:t>plaatje</w:t>
+      </w:r>
+      <w:proofErr w:type="spellEnd"/>
+      <w:r>
+        <w:rPr>
+          <w:rFonts w:eastAsia="Times New Roman"/>
+          <w:color w:val="000000"/>
+          <w:sz w:val="24"/>
+          <w:szCs w:val="24"/>
+          <w:lang w:val="en-NL" w:eastAsia="en-NL"/>
+        </w:rPr>
+        <w:t xml:space="preserve"> </w:t>
+      </w:r>
+      <w:proofErr w:type="spellStart"/>
+      <w:r>
+        <w:rPr>
+          <w:rFonts w:eastAsia="Times New Roman"/>
+          <w:color w:val="000000"/>
+          <w:sz w:val="24"/>
+          <w:szCs w:val="24"/>
+          <w:lang w:val="en-NL" w:eastAsia="en-NL"/>
+        </w:rPr>
+        <w:t>aanwezig</w:t>
+      </w:r>
+      <w:proofErr w:type="spellEnd"/>
+      <w:r>
+        <w:rPr>
+          <w:rFonts w:eastAsia="Times New Roman"/>
+          <w:color w:val="000000"/>
+          <w:sz w:val="24"/>
+          <w:szCs w:val="24"/>
+          <w:lang w:val="en-NL" w:eastAsia="en-NL"/>
+        </w:rPr>
+        <w:t xml:space="preserve"> is, </w:t>
+      </w:r>
+      <w:proofErr w:type="spellStart"/>
+      <w:r>
+        <w:rPr>
+          <w:rFonts w:eastAsia="Times New Roman"/>
+          <w:color w:val="000000"/>
+          <w:sz w:val="24"/>
+          <w:szCs w:val="24"/>
+          <w:lang w:val="en-NL" w:eastAsia="en-NL"/>
+        </w:rPr>
+        <w:t>wil</w:t>
+      </w:r>
+      <w:proofErr w:type="spellEnd"/>
+      <w:r>
+        <w:rPr>
+          <w:rFonts w:eastAsia="Times New Roman"/>
+          <w:color w:val="000000"/>
+          <w:sz w:val="24"/>
+          <w:szCs w:val="24"/>
+          <w:lang w:val="en-NL" w:eastAsia="en-NL"/>
+        </w:rPr>
+        <w:t xml:space="preserve"> </w:t>
+      </w:r>
+      <w:proofErr w:type="spellStart"/>
+      <w:r>
+        <w:rPr>
+          <w:rFonts w:eastAsia="Times New Roman"/>
+          <w:color w:val="000000"/>
+          <w:sz w:val="24"/>
+          <w:szCs w:val="24"/>
+          <w:lang w:val="en-NL" w:eastAsia="en-NL"/>
+        </w:rPr>
+        <w:t>ik</w:t>
+      </w:r>
+      <w:proofErr w:type="spellEnd"/>
+      <w:r>
+        <w:rPr>
+          <w:rFonts w:eastAsia="Times New Roman"/>
+          <w:color w:val="000000"/>
+          <w:sz w:val="24"/>
+          <w:szCs w:val="24"/>
+          <w:lang w:val="en-NL" w:eastAsia="en-NL"/>
+        </w:rPr>
+        <w:t xml:space="preserve"> </w:t>
+      </w:r>
+      <w:proofErr w:type="spellStart"/>
+      <w:r>
+        <w:rPr>
+          <w:rFonts w:eastAsia="Times New Roman"/>
+          <w:color w:val="000000"/>
+          <w:sz w:val="24"/>
+          <w:szCs w:val="24"/>
+          <w:lang w:val="en-NL" w:eastAsia="en-NL"/>
+        </w:rPr>
+        <w:t>een</w:t>
+      </w:r>
+      <w:proofErr w:type="spellEnd"/>
+      <w:r>
+        <w:rPr>
+          <w:rFonts w:eastAsia="Times New Roman"/>
+          <w:color w:val="000000"/>
+          <w:sz w:val="24"/>
+          <w:szCs w:val="24"/>
+          <w:lang w:val="en-NL" w:eastAsia="en-NL"/>
+        </w:rPr>
+        <w:t xml:space="preserve"> </w:t>
+      </w:r>
+      <w:proofErr w:type="spellStart"/>
+      <w:r>
+        <w:rPr>
+          <w:rFonts w:eastAsia="Times New Roman"/>
+          <w:color w:val="000000"/>
+          <w:sz w:val="24"/>
+          <w:szCs w:val="24"/>
+          <w:lang w:val="en-NL" w:eastAsia="en-NL"/>
+        </w:rPr>
+        <w:t>standaardplaatje</w:t>
+      </w:r>
+      <w:proofErr w:type="spellEnd"/>
+      <w:r>
+        <w:rPr>
+          <w:rFonts w:eastAsia="Times New Roman"/>
+          <w:color w:val="000000"/>
+          <w:sz w:val="24"/>
+          <w:szCs w:val="24"/>
+          <w:lang w:val="en-NL" w:eastAsia="en-NL"/>
+        </w:rPr>
+        <w:t xml:space="preserve"> </w:t>
+      </w:r>
+      <w:proofErr w:type="spellStart"/>
+      <w:r>
+        <w:rPr>
+          <w:rFonts w:eastAsia="Times New Roman"/>
+          <w:color w:val="000000"/>
+          <w:sz w:val="24"/>
+          <w:szCs w:val="24"/>
+          <w:lang w:val="en-NL" w:eastAsia="en-NL"/>
+        </w:rPr>
+        <w:t>getoond</w:t>
+      </w:r>
+      <w:proofErr w:type="spellEnd"/>
+      <w:r>
+        <w:rPr>
+          <w:rFonts w:eastAsia="Times New Roman"/>
+          <w:color w:val="000000"/>
+          <w:sz w:val="24"/>
+          <w:szCs w:val="24"/>
+          <w:lang w:val="en-NL" w:eastAsia="en-NL"/>
+        </w:rPr>
+        <w:t xml:space="preserve"> </w:t>
+      </w:r>
+      <w:proofErr w:type="spellStart"/>
+      <w:r>
+        <w:rPr>
+          <w:rFonts w:eastAsia="Times New Roman"/>
+          <w:color w:val="000000"/>
+          <w:sz w:val="24"/>
+          <w:szCs w:val="24"/>
+          <w:lang w:val="en-NL" w:eastAsia="en-NL"/>
+        </w:rPr>
+        <w:t>hebben</w:t>
+      </w:r>
+      <w:proofErr w:type="spellEnd"/>
+      <w:r>
+        <w:rPr>
+          <w:rFonts w:eastAsia="Times New Roman"/>
+          <w:color w:val="000000"/>
+          <w:sz w:val="24"/>
+          <w:szCs w:val="24"/>
+          <w:lang w:val="en-NL" w:eastAsia="en-NL"/>
+        </w:rPr>
+        <w:t xml:space="preserve">. </w:t>
+      </w:r>
+      <w:proofErr w:type="spellStart"/>
+      <w:r>
+        <w:rPr>
+          <w:rFonts w:eastAsia="Times New Roman"/>
+          <w:color w:val="000000"/>
+          <w:sz w:val="24"/>
+          <w:szCs w:val="24"/>
+          <w:lang w:val="en-NL" w:eastAsia="en-NL"/>
+        </w:rPr>
+        <w:t>Iedere</w:t>
+      </w:r>
+      <w:proofErr w:type="spellEnd"/>
+      <w:r>
+        <w:rPr>
+          <w:rFonts w:eastAsia="Times New Roman"/>
+          <w:color w:val="000000"/>
+          <w:sz w:val="24"/>
+          <w:szCs w:val="24"/>
+          <w:lang w:val="en-NL" w:eastAsia="en-NL"/>
+        </w:rPr>
+        <w:t xml:space="preserve"> </w:t>
+      </w:r>
+      <w:proofErr w:type="spellStart"/>
+      <w:r>
+        <w:rPr>
+          <w:rFonts w:eastAsia="Times New Roman"/>
+          <w:color w:val="000000"/>
+          <w:sz w:val="24"/>
+          <w:szCs w:val="24"/>
+          <w:lang w:val="en-NL" w:eastAsia="en-NL"/>
+        </w:rPr>
+        <w:t>categorie</w:t>
+      </w:r>
+      <w:proofErr w:type="spellEnd"/>
+      <w:r>
+        <w:rPr>
+          <w:rFonts w:eastAsia="Times New Roman"/>
+          <w:color w:val="000000"/>
+          <w:sz w:val="24"/>
+          <w:szCs w:val="24"/>
+          <w:lang w:val="en-NL" w:eastAsia="en-NL"/>
+        </w:rPr>
+        <w:t xml:space="preserve"> </w:t>
+      </w:r>
+      <w:proofErr w:type="spellStart"/>
+      <w:r>
+        <w:rPr>
+          <w:rFonts w:eastAsia="Times New Roman"/>
+          <w:color w:val="000000"/>
+          <w:sz w:val="24"/>
+          <w:szCs w:val="24"/>
+          <w:lang w:val="en-NL" w:eastAsia="en-NL"/>
+        </w:rPr>
+        <w:t>heeft</w:t>
+      </w:r>
+      <w:proofErr w:type="spellEnd"/>
+      <w:r>
+        <w:rPr>
+          <w:rFonts w:eastAsia="Times New Roman"/>
+          <w:color w:val="000000"/>
+          <w:sz w:val="24"/>
+          <w:szCs w:val="24"/>
+          <w:lang w:val="en-NL" w:eastAsia="en-NL"/>
+        </w:rPr>
+        <w:t xml:space="preserve"> </w:t>
+      </w:r>
+      <w:proofErr w:type="spellStart"/>
+      <w:r>
+        <w:rPr>
+          <w:rFonts w:eastAsia="Times New Roman"/>
+          <w:color w:val="000000"/>
+          <w:sz w:val="24"/>
+          <w:szCs w:val="24"/>
+          <w:lang w:val="en-NL" w:eastAsia="en-NL"/>
+        </w:rPr>
+        <w:t>zijn</w:t>
+      </w:r>
+      <w:proofErr w:type="spellEnd"/>
+      <w:r>
+        <w:rPr>
+          <w:rFonts w:eastAsia="Times New Roman"/>
+          <w:color w:val="000000"/>
+          <w:sz w:val="24"/>
+          <w:szCs w:val="24"/>
+          <w:lang w:val="en-NL" w:eastAsia="en-NL"/>
+        </w:rPr>
+        <w:t xml:space="preserve"> eigen </w:t>
+      </w:r>
+      <w:proofErr w:type="spellStart"/>
+      <w:r>
+        <w:rPr>
+          <w:rFonts w:eastAsia="Times New Roman"/>
+          <w:color w:val="000000"/>
+          <w:sz w:val="24"/>
+          <w:szCs w:val="24"/>
+          <w:lang w:val="en-NL" w:eastAsia="en-NL"/>
+        </w:rPr>
+        <w:t>standaardplaatje</w:t>
+      </w:r>
+      <w:proofErr w:type="spellEnd"/>
+      <w:r>
+        <w:rPr>
+          <w:rFonts w:eastAsia="Times New Roman"/>
+          <w:color w:val="000000"/>
+          <w:sz w:val="24"/>
+          <w:szCs w:val="24"/>
+          <w:lang w:val="en-NL" w:eastAsia="en-NL"/>
+        </w:rPr>
+        <w:t xml:space="preserve">. </w:t>
+      </w:r>
+      <w:proofErr w:type="spellStart"/>
+      <w:r>
+        <w:rPr>
+          <w:rFonts w:eastAsia="Times New Roman"/>
+          <w:color w:val="000000"/>
+          <w:sz w:val="24"/>
+          <w:szCs w:val="24"/>
+          <w:lang w:val="en-NL" w:eastAsia="en-NL"/>
+        </w:rPr>
+        <w:t>Deze</w:t>
+      </w:r>
+      <w:proofErr w:type="spellEnd"/>
+      <w:r>
+        <w:rPr>
+          <w:rFonts w:eastAsia="Times New Roman"/>
+          <w:color w:val="000000"/>
+          <w:sz w:val="24"/>
+          <w:szCs w:val="24"/>
+          <w:lang w:val="en-NL" w:eastAsia="en-NL"/>
+        </w:rPr>
+        <w:t xml:space="preserve"> </w:t>
+      </w:r>
+      <w:proofErr w:type="spellStart"/>
+      <w:r>
+        <w:rPr>
+          <w:rFonts w:eastAsia="Times New Roman"/>
+          <w:color w:val="000000"/>
+          <w:sz w:val="24"/>
+          <w:szCs w:val="24"/>
+          <w:lang w:val="en-NL" w:eastAsia="en-NL"/>
+        </w:rPr>
+        <w:t>wil</w:t>
+      </w:r>
+      <w:proofErr w:type="spellEnd"/>
+      <w:r>
+        <w:rPr>
+          <w:rFonts w:eastAsia="Times New Roman"/>
+          <w:color w:val="000000"/>
+          <w:sz w:val="24"/>
+          <w:szCs w:val="24"/>
+          <w:lang w:val="en-NL" w:eastAsia="en-NL"/>
+        </w:rPr>
+        <w:t xml:space="preserve"> </w:t>
+      </w:r>
+      <w:proofErr w:type="spellStart"/>
+      <w:r>
+        <w:rPr>
+          <w:rFonts w:eastAsia="Times New Roman"/>
+          <w:color w:val="000000"/>
+          <w:sz w:val="24"/>
+          <w:szCs w:val="24"/>
+          <w:lang w:val="en-NL" w:eastAsia="en-NL"/>
+        </w:rPr>
+        <w:t>ik</w:t>
+      </w:r>
+      <w:proofErr w:type="spellEnd"/>
+      <w:r>
+        <w:rPr>
+          <w:rFonts w:eastAsia="Times New Roman"/>
+          <w:color w:val="000000"/>
+          <w:sz w:val="24"/>
+          <w:szCs w:val="24"/>
+          <w:lang w:val="en-NL" w:eastAsia="en-NL"/>
+        </w:rPr>
+        <w:t xml:space="preserve"> dan </w:t>
+      </w:r>
+      <w:proofErr w:type="spellStart"/>
+      <w:r>
+        <w:rPr>
+          <w:rFonts w:eastAsia="Times New Roman"/>
+          <w:color w:val="000000"/>
+          <w:sz w:val="24"/>
+          <w:szCs w:val="24"/>
+          <w:lang w:val="en-NL" w:eastAsia="en-NL"/>
+        </w:rPr>
+        <w:t>dus</w:t>
+      </w:r>
+      <w:proofErr w:type="spellEnd"/>
+      <w:r>
+        <w:rPr>
+          <w:rFonts w:eastAsia="Times New Roman"/>
+          <w:color w:val="000000"/>
+          <w:sz w:val="24"/>
+          <w:szCs w:val="24"/>
+          <w:lang w:val="en-NL" w:eastAsia="en-NL"/>
+        </w:rPr>
+        <w:t xml:space="preserve"> </w:t>
+      </w:r>
+      <w:proofErr w:type="spellStart"/>
+      <w:r>
+        <w:rPr>
+          <w:rFonts w:eastAsia="Times New Roman"/>
+          <w:color w:val="000000"/>
+          <w:sz w:val="24"/>
+          <w:szCs w:val="24"/>
+          <w:lang w:val="en-NL" w:eastAsia="en-NL"/>
+        </w:rPr>
+        <w:t>zien</w:t>
+      </w:r>
+      <w:proofErr w:type="spellEnd"/>
+      <w:r>
+        <w:rPr>
+          <w:rFonts w:eastAsia="Times New Roman"/>
+          <w:color w:val="000000"/>
+          <w:sz w:val="24"/>
+          <w:szCs w:val="24"/>
+          <w:lang w:val="en-NL" w:eastAsia="en-NL"/>
+        </w:rPr>
+        <w:t>.</w:t>
+      </w:r>
+    </w:p>
+    <w:p>
+      <w:pPr>
+        <w:pStyle w:val="ListParagraph"/>
+        <w:numPr>
+          <w:ilvl w:val="0"/>
+          <w:numId w:val="10"/>
+        </w:numPr>
+        <w:shd w:val="clear" w:color="auto" w:fill="FFFFFF"/>
+        <w:spacing w:line="240" w:lineRule="auto"/>
+        <w:textAlignment w:val="baseline"/>
+        <w:rPr>
+          <w:rFonts w:eastAsia="Times New Roman"/>
+          <w:color w:val="000000"/>
+          <w:sz w:val="24"/>
+          <w:szCs w:val="24"/>
+          <w:lang w:val="en-NL" w:eastAsia="en-NL"/>
+        </w:rPr>
+      </w:pPr>
+      <w:proofErr w:type="spellStart"/>
+      <w:r>
+        <w:rPr>
+          <w:rFonts w:eastAsia="Times New Roman"/>
+          <w:color w:val="000000"/>
+          <w:sz w:val="24"/>
+          <w:szCs w:val="24"/>
+          <w:lang w:val="en-NL" w:eastAsia="en-NL"/>
+        </w:rPr>
+        <w:t>Ik</w:t>
+      </w:r>
+      <w:proofErr w:type="spellEnd"/>
+      <w:r>
+        <w:rPr>
+          <w:rFonts w:eastAsia="Times New Roman"/>
+          <w:color w:val="000000"/>
+          <w:sz w:val="24"/>
+          <w:szCs w:val="24"/>
+          <w:lang w:val="en-NL" w:eastAsia="en-NL"/>
+        </w:rPr>
+        <w:t xml:space="preserve"> </w:t>
+      </w:r>
+      <w:proofErr w:type="spellStart"/>
+      <w:r>
+        <w:rPr>
+          <w:rFonts w:eastAsia="Times New Roman"/>
+          <w:color w:val="000000"/>
+          <w:sz w:val="24"/>
+          <w:szCs w:val="24"/>
+          <w:lang w:val="en-NL" w:eastAsia="en-NL"/>
+        </w:rPr>
+        <w:t>wil</w:t>
+      </w:r>
+      <w:proofErr w:type="spellEnd"/>
+      <w:r>
+        <w:rPr>
+          <w:rFonts w:eastAsia="Times New Roman"/>
+          <w:color w:val="000000"/>
+          <w:sz w:val="24"/>
+          <w:szCs w:val="24"/>
+          <w:lang w:val="en-NL" w:eastAsia="en-NL"/>
+        </w:rPr>
+        <w:t xml:space="preserve"> </w:t>
+      </w:r>
+      <w:proofErr w:type="spellStart"/>
+      <w:r>
+        <w:rPr>
+          <w:rFonts w:eastAsia="Times New Roman"/>
+          <w:color w:val="000000"/>
+          <w:sz w:val="24"/>
+          <w:szCs w:val="24"/>
+          <w:lang w:val="en-NL" w:eastAsia="en-NL"/>
+        </w:rPr>
+        <w:t>minimaal</w:t>
+      </w:r>
+      <w:proofErr w:type="spellEnd"/>
+      <w:r>
+        <w:rPr>
+          <w:rFonts w:eastAsia="Times New Roman"/>
+          <w:color w:val="000000"/>
+          <w:sz w:val="24"/>
+          <w:szCs w:val="24"/>
+          <w:lang w:val="en-NL" w:eastAsia="en-NL"/>
+        </w:rPr>
+        <w:t xml:space="preserve"> 1 </w:t>
+      </w:r>
+      <w:proofErr w:type="spellStart"/>
+      <w:r>
+        <w:rPr>
+          <w:rFonts w:eastAsia="Times New Roman"/>
+          <w:color w:val="000000"/>
+          <w:sz w:val="24"/>
+          <w:szCs w:val="24"/>
+          <w:lang w:val="en-NL" w:eastAsia="en-NL"/>
+        </w:rPr>
+        <w:t>plaatje</w:t>
+      </w:r>
+      <w:proofErr w:type="spellEnd"/>
+      <w:r>
+        <w:rPr>
+          <w:rFonts w:eastAsia="Times New Roman"/>
+          <w:color w:val="000000"/>
+          <w:sz w:val="24"/>
+          <w:szCs w:val="24"/>
+          <w:lang w:val="en-NL" w:eastAsia="en-NL"/>
+        </w:rPr>
+        <w:t xml:space="preserve"> per </w:t>
+      </w:r>
+      <w:proofErr w:type="spellStart"/>
+      <w:r>
+        <w:rPr>
+          <w:rFonts w:eastAsia="Times New Roman"/>
+          <w:color w:val="000000"/>
+          <w:sz w:val="24"/>
+          <w:szCs w:val="24"/>
+          <w:lang w:val="en-NL" w:eastAsia="en-NL"/>
+        </w:rPr>
+        <w:t>artikel</w:t>
+      </w:r>
+      <w:proofErr w:type="spellEnd"/>
+      <w:r>
+        <w:rPr>
+          <w:rFonts w:eastAsia="Times New Roman"/>
+          <w:color w:val="000000"/>
+          <w:sz w:val="24"/>
+          <w:szCs w:val="24"/>
+          <w:lang w:val="en-NL" w:eastAsia="en-NL"/>
+        </w:rPr>
+        <w:t xml:space="preserve"> </w:t>
+      </w:r>
+      <w:proofErr w:type="spellStart"/>
+      <w:r>
+        <w:rPr>
+          <w:rFonts w:eastAsia="Times New Roman"/>
+          <w:color w:val="000000"/>
+          <w:sz w:val="24"/>
+          <w:szCs w:val="24"/>
+          <w:lang w:val="en-NL" w:eastAsia="en-NL"/>
+        </w:rPr>
+        <w:t>tonen</w:t>
+      </w:r>
+      <w:proofErr w:type="spellEnd"/>
+      <w:r>
+        <w:rPr>
+          <w:rFonts w:eastAsia="Times New Roman"/>
+          <w:color w:val="000000"/>
+          <w:sz w:val="24"/>
+          <w:szCs w:val="24"/>
+          <w:lang w:val="en-NL" w:eastAsia="en-NL"/>
+        </w:rPr>
+        <w:t xml:space="preserve">. Maar het </w:t>
+      </w:r>
+      <w:proofErr w:type="spellStart"/>
+      <w:r>
+        <w:rPr>
+          <w:rFonts w:eastAsia="Times New Roman"/>
+          <w:color w:val="000000"/>
+          <w:sz w:val="24"/>
+          <w:szCs w:val="24"/>
+          <w:lang w:val="en-NL" w:eastAsia="en-NL"/>
+        </w:rPr>
+        <w:t>systeem</w:t>
+      </w:r>
+      <w:proofErr w:type="spellEnd"/>
+      <w:r>
+        <w:rPr>
+          <w:rFonts w:eastAsia="Times New Roman"/>
+          <w:color w:val="000000"/>
+          <w:sz w:val="24"/>
+          <w:szCs w:val="24"/>
+          <w:lang w:val="en-NL" w:eastAsia="en-NL"/>
+        </w:rPr>
+        <w:t xml:space="preserve"> </w:t>
+      </w:r>
+      <w:proofErr w:type="spellStart"/>
+      <w:r>
+        <w:rPr>
+          <w:rFonts w:eastAsia="Times New Roman"/>
+          <w:color w:val="000000"/>
+          <w:sz w:val="24"/>
+          <w:szCs w:val="24"/>
+          <w:lang w:val="en-NL" w:eastAsia="en-NL"/>
+        </w:rPr>
+        <w:t>moet</w:t>
+      </w:r>
+      <w:proofErr w:type="spellEnd"/>
+      <w:r>
+        <w:rPr>
+          <w:rFonts w:eastAsia="Times New Roman"/>
+          <w:color w:val="000000"/>
+          <w:sz w:val="24"/>
+          <w:szCs w:val="24"/>
+          <w:lang w:val="en-NL" w:eastAsia="en-NL"/>
+        </w:rPr>
+        <w:t xml:space="preserve"> </w:t>
+      </w:r>
+      <w:proofErr w:type="spellStart"/>
+      <w:r>
+        <w:rPr>
+          <w:rFonts w:eastAsia="Times New Roman"/>
+          <w:color w:val="000000"/>
+          <w:sz w:val="24"/>
+          <w:szCs w:val="24"/>
+          <w:lang w:val="en-NL" w:eastAsia="en-NL"/>
+        </w:rPr>
+        <w:t>meerdere</w:t>
+      </w:r>
+      <w:proofErr w:type="spellEnd"/>
+      <w:r>
+        <w:rPr>
+          <w:rFonts w:eastAsia="Times New Roman"/>
+          <w:color w:val="000000"/>
+          <w:sz w:val="24"/>
+          <w:szCs w:val="24"/>
+          <w:lang w:val="en-NL" w:eastAsia="en-NL"/>
+        </w:rPr>
+        <w:t xml:space="preserve"> </w:t>
+      </w:r>
+      <w:proofErr w:type="spellStart"/>
+      <w:r>
+        <w:rPr>
+          <w:rFonts w:eastAsia="Times New Roman"/>
+          <w:color w:val="000000"/>
+          <w:sz w:val="24"/>
+          <w:szCs w:val="24"/>
+          <w:lang w:val="en-NL" w:eastAsia="en-NL"/>
+        </w:rPr>
+        <w:t>plaatjes</w:t>
+      </w:r>
+      <w:proofErr w:type="spellEnd"/>
+      <w:r>
+        <w:rPr>
+          <w:rFonts w:eastAsia="Times New Roman"/>
+          <w:color w:val="000000"/>
+          <w:sz w:val="24"/>
+          <w:szCs w:val="24"/>
+          <w:lang w:val="en-NL" w:eastAsia="en-NL"/>
+        </w:rPr>
+        <w:t xml:space="preserve"> </w:t>
+      </w:r>
+      <w:proofErr w:type="spellStart"/>
+      <w:r>
+        <w:rPr>
+          <w:rFonts w:eastAsia="Times New Roman"/>
+          <w:color w:val="000000"/>
+          <w:sz w:val="24"/>
+          <w:szCs w:val="24"/>
+          <w:lang w:val="en-NL" w:eastAsia="en-NL"/>
+        </w:rPr>
+        <w:t>aan</w:t>
+      </w:r>
+      <w:proofErr w:type="spellEnd"/>
+      <w:r>
+        <w:rPr>
+          <w:rFonts w:eastAsia="Times New Roman"/>
+          <w:color w:val="000000"/>
+          <w:sz w:val="24"/>
+          <w:szCs w:val="24"/>
+          <w:lang w:val="en-NL" w:eastAsia="en-NL"/>
+        </w:rPr>
+        <w:t xml:space="preserve"> </w:t>
+      </w:r>
+      <w:proofErr w:type="spellStart"/>
+      <w:r>
+        <w:rPr>
+          <w:rFonts w:eastAsia="Times New Roman"/>
+          <w:color w:val="000000"/>
+          <w:sz w:val="24"/>
+          <w:szCs w:val="24"/>
+          <w:lang w:val="en-NL" w:eastAsia="en-NL"/>
+        </w:rPr>
+        <w:t>kunnen</w:t>
+      </w:r>
+      <w:proofErr w:type="spellEnd"/>
+      <w:r>
+        <w:rPr>
+          <w:rFonts w:eastAsia="Times New Roman"/>
+          <w:color w:val="000000"/>
+          <w:sz w:val="24"/>
+          <w:szCs w:val="24"/>
+          <w:lang w:val="en-NL" w:eastAsia="en-NL"/>
+        </w:rPr>
+        <w:t>/</w:t>
+      </w:r>
+      <w:proofErr w:type="spellStart"/>
+      <w:r>
+        <w:rPr>
+          <w:rFonts w:eastAsia="Times New Roman"/>
+          <w:color w:val="000000"/>
+          <w:sz w:val="24"/>
+          <w:szCs w:val="24"/>
+          <w:lang w:val="en-NL" w:eastAsia="en-NL"/>
+        </w:rPr>
+        <w:t>tonen</w:t>
+      </w:r>
+      <w:proofErr w:type="spellEnd"/>
+      <w:r>
+        <w:rPr>
+          <w:rFonts w:eastAsia="Times New Roman"/>
+          <w:color w:val="000000"/>
+          <w:sz w:val="24"/>
+          <w:szCs w:val="24"/>
+          <w:lang w:val="en-NL" w:eastAsia="en-NL"/>
+        </w:rPr>
+        <w:t>.</w:t>
+      </w:r>
+    </w:p>
+    <w:p>
+      <w:pPr>
+        <w:pStyle w:val="ListParagraph"/>
+        <w:numPr>
+          <w:ilvl w:val="0"/>
+          <w:numId w:val="10"/>
+        </w:numPr>
+        <w:shd w:val="clear" w:color="auto" w:fill="FFFFFF"/>
+        <w:spacing w:line="240" w:lineRule="auto"/>
+        <w:textAlignment w:val="baseline"/>
+        <w:rPr>
+          <w:rFonts w:eastAsia="Times New Roman"/>
+          <w:color w:val="000000"/>
+          <w:sz w:val="24"/>
+          <w:szCs w:val="24"/>
+          <w:lang w:val="en-NL" w:eastAsia="en-NL"/>
+        </w:rPr>
+      </w:pPr>
+      <w:r>
+        <w:rPr>
+          <w:rFonts w:eastAsia="Times New Roman"/>
+          <w:color w:val="000000"/>
+          <w:sz w:val="24"/>
+          <w:szCs w:val="24"/>
+          <w:lang w:val="en-NL" w:eastAsia="en-NL"/>
+        </w:rPr>
+        <w:t xml:space="preserve">Elk </w:t>
+      </w:r>
+      <w:proofErr w:type="spellStart"/>
+      <w:r>
+        <w:rPr>
+          <w:rFonts w:eastAsia="Times New Roman"/>
+          <w:color w:val="000000"/>
+          <w:sz w:val="24"/>
+          <w:szCs w:val="24"/>
+          <w:lang w:val="en-NL" w:eastAsia="en-NL"/>
+        </w:rPr>
+        <w:t>artikel</w:t>
+      </w:r>
+      <w:proofErr w:type="spellEnd"/>
+      <w:r>
+        <w:rPr>
+          <w:rFonts w:eastAsia="Times New Roman"/>
+          <w:color w:val="000000"/>
+          <w:sz w:val="24"/>
+          <w:szCs w:val="24"/>
+          <w:lang w:val="en-NL" w:eastAsia="en-NL"/>
+        </w:rPr>
+        <w:t xml:space="preserve"> </w:t>
+      </w:r>
+      <w:proofErr w:type="spellStart"/>
+      <w:r>
+        <w:rPr>
+          <w:rFonts w:eastAsia="Times New Roman"/>
+          <w:color w:val="000000"/>
+          <w:sz w:val="24"/>
+          <w:szCs w:val="24"/>
+          <w:lang w:val="en-NL" w:eastAsia="en-NL"/>
+        </w:rPr>
+        <w:t>moet</w:t>
+      </w:r>
+      <w:proofErr w:type="spellEnd"/>
+      <w:r>
+        <w:rPr>
+          <w:rFonts w:eastAsia="Times New Roman"/>
+          <w:color w:val="000000"/>
+          <w:sz w:val="24"/>
+          <w:szCs w:val="24"/>
+          <w:lang w:val="en-NL" w:eastAsia="en-NL"/>
+        </w:rPr>
+        <w:t xml:space="preserve"> </w:t>
+      </w:r>
+      <w:proofErr w:type="spellStart"/>
+      <w:r>
+        <w:rPr>
+          <w:rFonts w:eastAsia="Times New Roman"/>
+          <w:color w:val="000000"/>
+          <w:sz w:val="24"/>
+          <w:szCs w:val="24"/>
+          <w:lang w:val="en-NL" w:eastAsia="en-NL"/>
+        </w:rPr>
+        <w:t>een</w:t>
+      </w:r>
+      <w:proofErr w:type="spellEnd"/>
+      <w:r>
+        <w:rPr>
+          <w:rFonts w:eastAsia="Times New Roman"/>
+          <w:color w:val="000000"/>
+          <w:sz w:val="24"/>
+          <w:szCs w:val="24"/>
+          <w:lang w:val="en-NL" w:eastAsia="en-NL"/>
+        </w:rPr>
+        <w:t xml:space="preserve"> link (</w:t>
+      </w:r>
+      <w:proofErr w:type="spellStart"/>
+      <w:r>
+        <w:rPr>
+          <w:rFonts w:eastAsia="Times New Roman"/>
+          <w:color w:val="000000"/>
+          <w:sz w:val="24"/>
+          <w:szCs w:val="24"/>
+          <w:lang w:val="en-NL" w:eastAsia="en-NL"/>
+        </w:rPr>
+        <w:t>url</w:t>
+      </w:r>
+      <w:proofErr w:type="spellEnd"/>
+      <w:r>
+        <w:rPr>
+          <w:rFonts w:eastAsia="Times New Roman"/>
+          <w:color w:val="000000"/>
+          <w:sz w:val="24"/>
+          <w:szCs w:val="24"/>
+          <w:lang w:val="en-NL" w:eastAsia="en-NL"/>
+        </w:rPr>
+        <w:t xml:space="preserve">) </w:t>
+      </w:r>
+      <w:proofErr w:type="spellStart"/>
+      <w:r>
+        <w:rPr>
+          <w:rFonts w:eastAsia="Times New Roman"/>
+          <w:color w:val="000000"/>
+          <w:sz w:val="24"/>
+          <w:szCs w:val="24"/>
+          <w:lang w:val="en-NL" w:eastAsia="en-NL"/>
+        </w:rPr>
+        <w:t>naar</w:t>
+      </w:r>
+      <w:proofErr w:type="spellEnd"/>
+      <w:r>
+        <w:rPr>
+          <w:rFonts w:eastAsia="Times New Roman"/>
+          <w:color w:val="000000"/>
+          <w:sz w:val="24"/>
+          <w:szCs w:val="24"/>
+          <w:lang w:val="en-NL" w:eastAsia="en-NL"/>
+        </w:rPr>
+        <w:t xml:space="preserve"> </w:t>
+      </w:r>
+      <w:proofErr w:type="spellStart"/>
+      <w:r>
+        <w:rPr>
+          <w:rFonts w:eastAsia="Times New Roman"/>
+          <w:color w:val="000000"/>
+          <w:sz w:val="24"/>
+          <w:szCs w:val="24"/>
+          <w:lang w:val="en-NL" w:eastAsia="en-NL"/>
+        </w:rPr>
+        <w:t>een</w:t>
+      </w:r>
+      <w:proofErr w:type="spellEnd"/>
+      <w:r>
+        <w:rPr>
+          <w:rFonts w:eastAsia="Times New Roman"/>
+          <w:color w:val="000000"/>
+          <w:sz w:val="24"/>
+          <w:szCs w:val="24"/>
+          <w:lang w:val="en-NL" w:eastAsia="en-NL"/>
+        </w:rPr>
+        <w:t xml:space="preserve"> </w:t>
+      </w:r>
+      <w:proofErr w:type="spellStart"/>
+      <w:r>
+        <w:rPr>
+          <w:rFonts w:eastAsia="Times New Roman"/>
+          <w:color w:val="000000"/>
+          <w:sz w:val="24"/>
+          <w:szCs w:val="24"/>
+          <w:lang w:val="en-NL" w:eastAsia="en-NL"/>
+        </w:rPr>
+        <w:t>filmpje</w:t>
+      </w:r>
+      <w:proofErr w:type="spellEnd"/>
+      <w:r>
+        <w:rPr>
+          <w:rFonts w:eastAsia="Times New Roman"/>
+          <w:color w:val="000000"/>
+          <w:sz w:val="24"/>
+          <w:szCs w:val="24"/>
+          <w:lang w:val="en-NL" w:eastAsia="en-NL"/>
+        </w:rPr>
+        <w:t xml:space="preserve"> </w:t>
+      </w:r>
+      <w:proofErr w:type="spellStart"/>
+      <w:r>
+        <w:rPr>
+          <w:rFonts w:eastAsia="Times New Roman"/>
+          <w:color w:val="000000"/>
+          <w:sz w:val="24"/>
+          <w:szCs w:val="24"/>
+          <w:lang w:val="en-NL" w:eastAsia="en-NL"/>
+        </w:rPr>
+        <w:t>kunnen</w:t>
+      </w:r>
+      <w:proofErr w:type="spellEnd"/>
+      <w:r>
+        <w:rPr>
+          <w:rFonts w:eastAsia="Times New Roman"/>
+          <w:color w:val="000000"/>
+          <w:sz w:val="24"/>
+          <w:szCs w:val="24"/>
+          <w:lang w:val="en-NL" w:eastAsia="en-NL"/>
+        </w:rPr>
+        <w:t xml:space="preserve"> </w:t>
+      </w:r>
+      <w:proofErr w:type="spellStart"/>
+      <w:r>
+        <w:rPr>
+          <w:rFonts w:eastAsia="Times New Roman"/>
+          <w:color w:val="000000"/>
+          <w:sz w:val="24"/>
+          <w:szCs w:val="24"/>
+          <w:lang w:val="en-NL" w:eastAsia="en-NL"/>
+        </w:rPr>
+        <w:t>bevatten</w:t>
+      </w:r>
+      <w:proofErr w:type="spellEnd"/>
+      <w:r>
+        <w:rPr>
+          <w:rFonts w:eastAsia="Times New Roman"/>
+          <w:color w:val="000000"/>
+          <w:sz w:val="24"/>
+          <w:szCs w:val="24"/>
+          <w:lang w:val="en-NL" w:eastAsia="en-NL"/>
+        </w:rPr>
+        <w:t xml:space="preserve">. </w:t>
+      </w:r>
+      <w:proofErr w:type="spellStart"/>
+      <w:r>
+        <w:rPr>
+          <w:rFonts w:eastAsia="Times New Roman"/>
+          <w:color w:val="000000"/>
+          <w:sz w:val="24"/>
+          <w:szCs w:val="24"/>
+          <w:lang w:val="en-NL" w:eastAsia="en-NL"/>
+        </w:rPr>
+        <w:t>Dit</w:t>
+      </w:r>
+      <w:proofErr w:type="spellEnd"/>
+      <w:r>
+        <w:rPr>
+          <w:rFonts w:eastAsia="Times New Roman"/>
+          <w:color w:val="000000"/>
+          <w:sz w:val="24"/>
+          <w:szCs w:val="24"/>
+          <w:lang w:val="en-NL" w:eastAsia="en-NL"/>
+        </w:rPr>
+        <w:t xml:space="preserve"> om het </w:t>
+      </w:r>
+      <w:proofErr w:type="spellStart"/>
+      <w:r>
+        <w:rPr>
+          <w:rFonts w:eastAsia="Times New Roman"/>
+          <w:color w:val="000000"/>
+          <w:sz w:val="24"/>
+          <w:szCs w:val="24"/>
+          <w:lang w:val="en-NL" w:eastAsia="en-NL"/>
+        </w:rPr>
+        <w:t>videoportaal</w:t>
+      </w:r>
+      <w:proofErr w:type="spellEnd"/>
+      <w:r>
+        <w:rPr>
+          <w:rFonts w:eastAsia="Times New Roman"/>
+          <w:color w:val="000000"/>
+          <w:sz w:val="24"/>
+          <w:szCs w:val="24"/>
+          <w:lang w:val="en-NL" w:eastAsia="en-NL"/>
+        </w:rPr>
+        <w:t xml:space="preserve"> </w:t>
+      </w:r>
+      <w:proofErr w:type="spellStart"/>
+      <w:r>
+        <w:rPr>
+          <w:rFonts w:eastAsia="Times New Roman"/>
+          <w:color w:val="000000"/>
+          <w:sz w:val="24"/>
+          <w:szCs w:val="24"/>
+          <w:lang w:val="en-NL" w:eastAsia="en-NL"/>
+        </w:rPr>
+        <w:t>dat</w:t>
+      </w:r>
+      <w:proofErr w:type="spellEnd"/>
+      <w:r>
+        <w:rPr>
+          <w:rFonts w:eastAsia="Times New Roman"/>
+          <w:color w:val="000000"/>
+          <w:sz w:val="24"/>
+          <w:szCs w:val="24"/>
+          <w:lang w:val="en-NL" w:eastAsia="en-NL"/>
+        </w:rPr>
+        <w:t xml:space="preserve"> we later </w:t>
+      </w:r>
+      <w:proofErr w:type="spellStart"/>
+      <w:r>
+        <w:rPr>
+          <w:rFonts w:eastAsia="Times New Roman"/>
+          <w:color w:val="000000"/>
+          <w:sz w:val="24"/>
+          <w:szCs w:val="24"/>
+          <w:lang w:val="en-NL" w:eastAsia="en-NL"/>
+        </w:rPr>
+        <w:t>gaan</w:t>
+      </w:r>
+      <w:proofErr w:type="spellEnd"/>
+      <w:r>
+        <w:rPr>
+          <w:rFonts w:eastAsia="Times New Roman"/>
+          <w:color w:val="000000"/>
+          <w:sz w:val="24"/>
+          <w:szCs w:val="24"/>
+          <w:lang w:val="en-NL" w:eastAsia="en-NL"/>
+        </w:rPr>
+        <w:t xml:space="preserve"> </w:t>
+      </w:r>
+      <w:proofErr w:type="spellStart"/>
+      <w:r>
+        <w:rPr>
+          <w:rFonts w:eastAsia="Times New Roman"/>
+          <w:color w:val="000000"/>
+          <w:sz w:val="24"/>
+          <w:szCs w:val="24"/>
+          <w:lang w:val="en-NL" w:eastAsia="en-NL"/>
+        </w:rPr>
+        <w:t>selecteren</w:t>
+      </w:r>
+      <w:proofErr w:type="spellEnd"/>
+      <w:r>
+        <w:rPr>
+          <w:rFonts w:eastAsia="Times New Roman"/>
+          <w:color w:val="000000"/>
+          <w:sz w:val="24"/>
+          <w:szCs w:val="24"/>
+          <w:lang w:val="en-NL" w:eastAsia="en-NL"/>
+        </w:rPr>
+        <w:t xml:space="preserve"> </w:t>
+      </w:r>
+      <w:proofErr w:type="spellStart"/>
+      <w:r>
+        <w:rPr>
+          <w:rFonts w:eastAsia="Times New Roman"/>
+          <w:color w:val="000000"/>
+          <w:sz w:val="24"/>
+          <w:szCs w:val="24"/>
+          <w:lang w:val="en-NL" w:eastAsia="en-NL"/>
+        </w:rPr>
+        <w:t>aan</w:t>
+      </w:r>
+      <w:proofErr w:type="spellEnd"/>
+      <w:r>
+        <w:rPr>
+          <w:rFonts w:eastAsia="Times New Roman"/>
+          <w:color w:val="000000"/>
+          <w:sz w:val="24"/>
+          <w:szCs w:val="24"/>
+          <w:lang w:val="en-NL" w:eastAsia="en-NL"/>
+        </w:rPr>
+        <w:t xml:space="preserve"> </w:t>
+      </w:r>
+      <w:proofErr w:type="spellStart"/>
+      <w:r>
+        <w:rPr>
+          <w:rFonts w:eastAsia="Times New Roman"/>
+          <w:color w:val="000000"/>
+          <w:sz w:val="24"/>
+          <w:szCs w:val="24"/>
+          <w:lang w:val="en-NL" w:eastAsia="en-NL"/>
+        </w:rPr>
+        <w:t>te</w:t>
+      </w:r>
+      <w:proofErr w:type="spellEnd"/>
+      <w:r>
+        <w:rPr>
+          <w:rFonts w:eastAsia="Times New Roman"/>
+          <w:color w:val="000000"/>
+          <w:sz w:val="24"/>
+          <w:szCs w:val="24"/>
+          <w:lang w:val="en-NL" w:eastAsia="en-NL"/>
+        </w:rPr>
+        <w:t xml:space="preserve"> </w:t>
+      </w:r>
+      <w:proofErr w:type="spellStart"/>
+      <w:r>
+        <w:rPr>
+          <w:rFonts w:eastAsia="Times New Roman"/>
+          <w:color w:val="000000"/>
+          <w:sz w:val="24"/>
+          <w:szCs w:val="24"/>
+          <w:lang w:val="en-NL" w:eastAsia="en-NL"/>
+        </w:rPr>
+        <w:t>kunnen</w:t>
+      </w:r>
+      <w:proofErr w:type="spellEnd"/>
+      <w:r>
+        <w:rPr>
+          <w:rFonts w:eastAsia="Times New Roman"/>
+          <w:color w:val="000000"/>
+          <w:sz w:val="24"/>
+          <w:szCs w:val="24"/>
+          <w:lang w:val="en-NL" w:eastAsia="en-NL"/>
+        </w:rPr>
+        <w:t xml:space="preserve"> </w:t>
+      </w:r>
+      <w:proofErr w:type="spellStart"/>
+      <w:r>
+        <w:rPr>
+          <w:rFonts w:eastAsia="Times New Roman"/>
+          <w:color w:val="000000"/>
+          <w:sz w:val="24"/>
+          <w:szCs w:val="24"/>
+          <w:lang w:val="en-NL" w:eastAsia="en-NL"/>
+        </w:rPr>
+        <w:t>sluiten</w:t>
+      </w:r>
+      <w:proofErr w:type="spellEnd"/>
+      <w:r>
+        <w:rPr>
+          <w:rFonts w:eastAsia="Times New Roman"/>
+          <w:color w:val="000000"/>
+          <w:sz w:val="24"/>
+          <w:szCs w:val="24"/>
+          <w:lang w:val="en-NL" w:eastAsia="en-NL"/>
+        </w:rPr>
+        <w:t>.</w:t>
+      </w:r>
+    </w:p>
+    <w:p>
+      <w:pPr>
+        <w:pStyle w:val="ListParagraph"/>
+        <w:numPr>
+          <w:ilvl w:val="0"/>
+          <w:numId w:val="10"/>
+        </w:numPr>
+        <w:shd w:val="clear" w:color="auto" w:fill="FFFFFF"/>
+        <w:spacing w:line="240" w:lineRule="auto"/>
+        <w:textAlignment w:val="baseline"/>
+        <w:rPr>
+          <w:rFonts w:eastAsia="Times New Roman"/>
+          <w:color w:val="000000"/>
+          <w:sz w:val="24"/>
+          <w:szCs w:val="24"/>
+          <w:lang w:val="en-NL" w:eastAsia="en-NL"/>
+        </w:rPr>
+      </w:pPr>
+      <w:r>
+        <w:rPr>
+          <w:rFonts w:eastAsia="Times New Roman"/>
+          <w:color w:val="000000"/>
+          <w:sz w:val="24"/>
+          <w:szCs w:val="24"/>
+          <w:lang w:val="en-NL" w:eastAsia="en-NL"/>
+        </w:rPr>
+        <w:t xml:space="preserve">Ook </w:t>
+      </w:r>
+      <w:proofErr w:type="spellStart"/>
+      <w:r>
+        <w:rPr>
+          <w:rFonts w:eastAsia="Times New Roman"/>
+          <w:color w:val="000000"/>
+          <w:sz w:val="24"/>
+          <w:szCs w:val="24"/>
+          <w:lang w:val="en-NL" w:eastAsia="en-NL"/>
+        </w:rPr>
+        <w:t>wil</w:t>
+      </w:r>
+      <w:proofErr w:type="spellEnd"/>
+      <w:r>
+        <w:rPr>
+          <w:rFonts w:eastAsia="Times New Roman"/>
+          <w:color w:val="000000"/>
+          <w:sz w:val="24"/>
+          <w:szCs w:val="24"/>
+          <w:lang w:val="en-NL" w:eastAsia="en-NL"/>
+        </w:rPr>
+        <w:t xml:space="preserve"> </w:t>
+      </w:r>
+      <w:proofErr w:type="spellStart"/>
+      <w:r>
+        <w:rPr>
+          <w:rFonts w:eastAsia="Times New Roman"/>
+          <w:color w:val="000000"/>
+          <w:sz w:val="24"/>
+          <w:szCs w:val="24"/>
+          <w:lang w:val="en-NL" w:eastAsia="en-NL"/>
+        </w:rPr>
+        <w:t>ik</w:t>
+      </w:r>
+      <w:proofErr w:type="spellEnd"/>
+      <w:r>
+        <w:rPr>
+          <w:rFonts w:eastAsia="Times New Roman"/>
+          <w:color w:val="000000"/>
+          <w:sz w:val="24"/>
+          <w:szCs w:val="24"/>
+          <w:lang w:val="en-NL" w:eastAsia="en-NL"/>
+        </w:rPr>
+        <w:t xml:space="preserve"> de </w:t>
+      </w:r>
+      <w:proofErr w:type="spellStart"/>
+      <w:r>
+        <w:rPr>
+          <w:rFonts w:eastAsia="Times New Roman"/>
+          <w:color w:val="000000"/>
+          <w:sz w:val="24"/>
+          <w:szCs w:val="24"/>
+          <w:lang w:val="en-NL" w:eastAsia="en-NL"/>
+        </w:rPr>
+        <w:t>mogelijkheid</w:t>
+      </w:r>
+      <w:proofErr w:type="spellEnd"/>
+      <w:r>
+        <w:rPr>
+          <w:rFonts w:eastAsia="Times New Roman"/>
+          <w:color w:val="000000"/>
+          <w:sz w:val="24"/>
+          <w:szCs w:val="24"/>
+          <w:lang w:val="en-NL" w:eastAsia="en-NL"/>
+        </w:rPr>
+        <w:t xml:space="preserve"> </w:t>
+      </w:r>
+      <w:proofErr w:type="spellStart"/>
+      <w:r>
+        <w:rPr>
+          <w:rFonts w:eastAsia="Times New Roman"/>
+          <w:color w:val="000000"/>
+          <w:sz w:val="24"/>
+          <w:szCs w:val="24"/>
+          <w:lang w:val="en-NL" w:eastAsia="en-NL"/>
+        </w:rPr>
+        <w:t>hebben</w:t>
+      </w:r>
+      <w:proofErr w:type="spellEnd"/>
+      <w:r>
+        <w:rPr>
+          <w:rFonts w:eastAsia="Times New Roman"/>
+          <w:color w:val="000000"/>
+          <w:sz w:val="24"/>
+          <w:szCs w:val="24"/>
+          <w:lang w:val="en-NL" w:eastAsia="en-NL"/>
+        </w:rPr>
+        <w:t xml:space="preserve"> om video’s </w:t>
+      </w:r>
+      <w:proofErr w:type="spellStart"/>
+      <w:r>
+        <w:rPr>
+          <w:rFonts w:eastAsia="Times New Roman"/>
+          <w:color w:val="000000"/>
+          <w:sz w:val="24"/>
+          <w:szCs w:val="24"/>
+          <w:lang w:val="en-NL" w:eastAsia="en-NL"/>
+        </w:rPr>
+        <w:t>af</w:t>
+      </w:r>
+      <w:proofErr w:type="spellEnd"/>
+      <w:r>
+        <w:rPr>
+          <w:rFonts w:eastAsia="Times New Roman"/>
+          <w:color w:val="000000"/>
+          <w:sz w:val="24"/>
+          <w:szCs w:val="24"/>
+          <w:lang w:val="en-NL" w:eastAsia="en-NL"/>
+        </w:rPr>
+        <w:t xml:space="preserve"> </w:t>
+      </w:r>
+      <w:proofErr w:type="spellStart"/>
+      <w:r>
+        <w:rPr>
+          <w:rFonts w:eastAsia="Times New Roman"/>
+          <w:color w:val="000000"/>
+          <w:sz w:val="24"/>
+          <w:szCs w:val="24"/>
+          <w:lang w:val="en-NL" w:eastAsia="en-NL"/>
+        </w:rPr>
+        <w:t>te</w:t>
+      </w:r>
+      <w:proofErr w:type="spellEnd"/>
+      <w:r>
+        <w:rPr>
+          <w:rFonts w:eastAsia="Times New Roman"/>
+          <w:color w:val="000000"/>
+          <w:sz w:val="24"/>
+          <w:szCs w:val="24"/>
+          <w:lang w:val="en-NL" w:eastAsia="en-NL"/>
+        </w:rPr>
+        <w:t xml:space="preserve"> </w:t>
+      </w:r>
+      <w:proofErr w:type="spellStart"/>
+      <w:r>
+        <w:rPr>
+          <w:rFonts w:eastAsia="Times New Roman"/>
+          <w:color w:val="000000"/>
+          <w:sz w:val="24"/>
+          <w:szCs w:val="24"/>
+          <w:lang w:val="en-NL" w:eastAsia="en-NL"/>
+        </w:rPr>
+        <w:t>spelen</w:t>
+      </w:r>
+      <w:proofErr w:type="spellEnd"/>
+      <w:r>
+        <w:rPr>
+          <w:rFonts w:eastAsia="Times New Roman"/>
+          <w:color w:val="000000"/>
+          <w:sz w:val="24"/>
+          <w:szCs w:val="24"/>
+          <w:lang w:val="en-NL" w:eastAsia="en-NL"/>
+        </w:rPr>
+        <w:t xml:space="preserve">. We </w:t>
+      </w:r>
+      <w:proofErr w:type="spellStart"/>
+      <w:r>
+        <w:rPr>
+          <w:rFonts w:eastAsia="Times New Roman"/>
+          <w:color w:val="000000"/>
+          <w:sz w:val="24"/>
+          <w:szCs w:val="24"/>
+          <w:lang w:val="en-NL" w:eastAsia="en-NL"/>
+        </w:rPr>
+        <w:t>moeten</w:t>
+      </w:r>
+      <w:proofErr w:type="spellEnd"/>
+      <w:r>
+        <w:rPr>
+          <w:rFonts w:eastAsia="Times New Roman"/>
+          <w:color w:val="000000"/>
+          <w:sz w:val="24"/>
+          <w:szCs w:val="24"/>
+          <w:lang w:val="en-NL" w:eastAsia="en-NL"/>
+        </w:rPr>
+        <w:t xml:space="preserve"> </w:t>
+      </w:r>
+      <w:proofErr w:type="spellStart"/>
+      <w:r>
+        <w:rPr>
+          <w:rFonts w:eastAsia="Times New Roman"/>
+          <w:color w:val="000000"/>
+          <w:sz w:val="24"/>
+          <w:szCs w:val="24"/>
+          <w:lang w:val="en-NL" w:eastAsia="en-NL"/>
+        </w:rPr>
+        <w:t>een</w:t>
+      </w:r>
+      <w:proofErr w:type="spellEnd"/>
+      <w:r>
+        <w:rPr>
+          <w:rFonts w:eastAsia="Times New Roman"/>
+          <w:color w:val="000000"/>
+          <w:sz w:val="24"/>
+          <w:szCs w:val="24"/>
+          <w:lang w:val="en-NL" w:eastAsia="en-NL"/>
+        </w:rPr>
+        <w:t xml:space="preserve"> link </w:t>
+      </w:r>
+      <w:proofErr w:type="spellStart"/>
+      <w:r>
+        <w:rPr>
+          <w:rFonts w:eastAsia="Times New Roman"/>
+          <w:color w:val="000000"/>
+          <w:sz w:val="24"/>
+          <w:szCs w:val="24"/>
+          <w:lang w:val="en-NL" w:eastAsia="en-NL"/>
+        </w:rPr>
+        <w:t>kunnen</w:t>
+      </w:r>
+      <w:proofErr w:type="spellEnd"/>
+      <w:r>
+        <w:rPr>
+          <w:rFonts w:eastAsia="Times New Roman"/>
+          <w:color w:val="000000"/>
+          <w:sz w:val="24"/>
+          <w:szCs w:val="24"/>
+          <w:lang w:val="en-NL" w:eastAsia="en-NL"/>
+        </w:rPr>
+        <w:t xml:space="preserve"> </w:t>
+      </w:r>
+      <w:proofErr w:type="spellStart"/>
+      <w:r>
+        <w:rPr>
+          <w:rFonts w:eastAsia="Times New Roman"/>
+          <w:color w:val="000000"/>
+          <w:sz w:val="24"/>
+          <w:szCs w:val="24"/>
+          <w:lang w:val="en-NL" w:eastAsia="en-NL"/>
+        </w:rPr>
+        <w:t>bewaren</w:t>
+      </w:r>
+      <w:proofErr w:type="spellEnd"/>
+      <w:r>
+        <w:rPr>
+          <w:rFonts w:eastAsia="Times New Roman"/>
+          <w:color w:val="000000"/>
+          <w:sz w:val="24"/>
+          <w:szCs w:val="24"/>
+          <w:lang w:val="en-NL" w:eastAsia="en-NL"/>
+        </w:rPr>
+        <w:t xml:space="preserve">. Het </w:t>
+      </w:r>
+      <w:proofErr w:type="spellStart"/>
+      <w:r>
+        <w:rPr>
+          <w:rFonts w:eastAsia="Times New Roman"/>
+          <w:color w:val="000000"/>
+          <w:sz w:val="24"/>
+          <w:szCs w:val="24"/>
+          <w:lang w:val="en-NL" w:eastAsia="en-NL"/>
+        </w:rPr>
+        <w:t>videoportaal</w:t>
+      </w:r>
+      <w:proofErr w:type="spellEnd"/>
+      <w:r>
+        <w:rPr>
+          <w:rFonts w:eastAsia="Times New Roman"/>
+          <w:color w:val="000000"/>
+          <w:sz w:val="24"/>
+          <w:szCs w:val="24"/>
+          <w:lang w:val="en-NL" w:eastAsia="en-NL"/>
+        </w:rPr>
+        <w:t xml:space="preserve"> </w:t>
+      </w:r>
+      <w:proofErr w:type="spellStart"/>
+      <w:r>
+        <w:rPr>
+          <w:rFonts w:eastAsia="Times New Roman"/>
+          <w:color w:val="000000"/>
+          <w:sz w:val="24"/>
+          <w:szCs w:val="24"/>
+          <w:lang w:val="en-NL" w:eastAsia="en-NL"/>
+        </w:rPr>
+        <w:t>wordt</w:t>
+      </w:r>
+      <w:proofErr w:type="spellEnd"/>
+      <w:r>
+        <w:rPr>
+          <w:rFonts w:eastAsia="Times New Roman"/>
+          <w:color w:val="000000"/>
+          <w:sz w:val="24"/>
+          <w:szCs w:val="24"/>
+          <w:lang w:val="en-NL" w:eastAsia="en-NL"/>
+        </w:rPr>
+        <w:t xml:space="preserve"> </w:t>
+      </w:r>
+      <w:proofErr w:type="spellStart"/>
+      <w:r>
+        <w:rPr>
+          <w:rFonts w:eastAsia="Times New Roman"/>
+          <w:color w:val="000000"/>
+          <w:sz w:val="24"/>
+          <w:szCs w:val="24"/>
+          <w:lang w:val="en-NL" w:eastAsia="en-NL"/>
+        </w:rPr>
+        <w:t>niet</w:t>
+      </w:r>
+      <w:proofErr w:type="spellEnd"/>
+      <w:r>
+        <w:rPr>
+          <w:rFonts w:eastAsia="Times New Roman"/>
+          <w:color w:val="000000"/>
+          <w:sz w:val="24"/>
+          <w:szCs w:val="24"/>
+          <w:lang w:val="en-NL" w:eastAsia="en-NL"/>
+        </w:rPr>
+        <w:t xml:space="preserve"> </w:t>
+      </w:r>
+      <w:proofErr w:type="spellStart"/>
+      <w:r>
+        <w:rPr>
+          <w:rFonts w:eastAsia="Times New Roman"/>
+          <w:color w:val="000000"/>
+          <w:sz w:val="24"/>
+          <w:szCs w:val="24"/>
+          <w:lang w:val="en-NL" w:eastAsia="en-NL"/>
+        </w:rPr>
+        <w:t>zelf</w:t>
+      </w:r>
+      <w:proofErr w:type="spellEnd"/>
+      <w:r>
+        <w:rPr>
+          <w:rFonts w:eastAsia="Times New Roman"/>
+          <w:color w:val="000000"/>
+          <w:sz w:val="24"/>
+          <w:szCs w:val="24"/>
+          <w:lang w:val="en-NL" w:eastAsia="en-NL"/>
+        </w:rPr>
+        <w:t xml:space="preserve"> </w:t>
+      </w:r>
+      <w:proofErr w:type="spellStart"/>
+      <w:r>
+        <w:rPr>
+          <w:rFonts w:eastAsia="Times New Roman"/>
+          <w:color w:val="000000"/>
+          <w:sz w:val="24"/>
+          <w:szCs w:val="24"/>
+          <w:lang w:val="en-NL" w:eastAsia="en-NL"/>
+        </w:rPr>
+        <w:t>gebouwd</w:t>
+      </w:r>
+      <w:proofErr w:type="spellEnd"/>
+      <w:r>
+        <w:rPr>
+          <w:rFonts w:eastAsia="Times New Roman"/>
+          <w:color w:val="000000"/>
+          <w:sz w:val="24"/>
+          <w:szCs w:val="24"/>
+          <w:lang w:val="en-NL" w:eastAsia="en-NL"/>
+        </w:rPr>
+        <w:t xml:space="preserve">, maar </w:t>
+      </w:r>
+      <w:proofErr w:type="spellStart"/>
+      <w:r>
+        <w:rPr>
+          <w:rFonts w:eastAsia="Times New Roman"/>
+          <w:color w:val="000000"/>
+          <w:sz w:val="24"/>
+          <w:szCs w:val="24"/>
+          <w:lang w:val="en-NL" w:eastAsia="en-NL"/>
+        </w:rPr>
+        <w:t>moet</w:t>
+      </w:r>
+      <w:proofErr w:type="spellEnd"/>
+      <w:r>
+        <w:rPr>
+          <w:rFonts w:eastAsia="Times New Roman"/>
+          <w:color w:val="000000"/>
+          <w:sz w:val="24"/>
+          <w:szCs w:val="24"/>
+          <w:lang w:val="en-NL" w:eastAsia="en-NL"/>
+        </w:rPr>
+        <w:t xml:space="preserve"> </w:t>
+      </w:r>
+      <w:proofErr w:type="spellStart"/>
+      <w:r>
+        <w:rPr>
+          <w:rFonts w:eastAsia="Times New Roman"/>
+          <w:color w:val="000000"/>
+          <w:sz w:val="24"/>
+          <w:szCs w:val="24"/>
+          <w:lang w:val="en-NL" w:eastAsia="en-NL"/>
+        </w:rPr>
+        <w:t>geselecteerd</w:t>
+      </w:r>
+      <w:proofErr w:type="spellEnd"/>
+      <w:r>
+        <w:rPr>
+          <w:rFonts w:eastAsia="Times New Roman"/>
+          <w:color w:val="000000"/>
+          <w:sz w:val="24"/>
+          <w:szCs w:val="24"/>
+          <w:lang w:val="en-NL" w:eastAsia="en-NL"/>
+        </w:rPr>
+        <w:t xml:space="preserve"> </w:t>
+      </w:r>
+      <w:proofErr w:type="spellStart"/>
+      <w:r>
+        <w:rPr>
+          <w:rFonts w:eastAsia="Times New Roman"/>
+          <w:color w:val="000000"/>
+          <w:sz w:val="24"/>
+          <w:szCs w:val="24"/>
+          <w:lang w:val="en-NL" w:eastAsia="en-NL"/>
+        </w:rPr>
+        <w:t>worden</w:t>
+      </w:r>
+      <w:proofErr w:type="spellEnd"/>
+    </w:p>
+    <w:p>
+      <w:pPr>
+        <w:pStyle w:val="ListParagraph"/>
+        <w:numPr>
+          <w:ilvl w:val="0"/>
+          <w:numId w:val="10"/>
+        </w:numPr>
+        <w:shd w:val="clear" w:color="auto" w:fill="FFFFFF"/>
+        <w:spacing w:line="240" w:lineRule="auto"/>
+        <w:textAlignment w:val="baseline"/>
+        <w:rPr>
+          <w:rFonts w:eastAsia="Times New Roman"/>
+          <w:color w:val="000000"/>
+          <w:sz w:val="24"/>
+          <w:szCs w:val="24"/>
+          <w:lang w:val="en-NL" w:eastAsia="en-NL"/>
+        </w:rPr>
+      </w:pPr>
+      <w:r>
+        <w:rPr>
+          <w:rFonts w:eastAsia="Times New Roman"/>
+          <w:color w:val="000000"/>
+          <w:sz w:val="24"/>
+          <w:szCs w:val="24"/>
+          <w:lang w:val="en-NL" w:eastAsia="en-NL"/>
+        </w:rPr>
+        <w:t xml:space="preserve">Alle </w:t>
+      </w:r>
+      <w:proofErr w:type="spellStart"/>
+      <w:r>
+        <w:rPr>
+          <w:rFonts w:eastAsia="Times New Roman"/>
+          <w:color w:val="000000"/>
+          <w:sz w:val="24"/>
+          <w:szCs w:val="24"/>
+          <w:lang w:val="en-NL" w:eastAsia="en-NL"/>
+        </w:rPr>
+        <w:t>artikelen</w:t>
+      </w:r>
+      <w:proofErr w:type="spellEnd"/>
+      <w:r>
+        <w:rPr>
+          <w:rFonts w:eastAsia="Times New Roman"/>
+          <w:color w:val="000000"/>
+          <w:sz w:val="24"/>
+          <w:szCs w:val="24"/>
+          <w:lang w:val="en-NL" w:eastAsia="en-NL"/>
+        </w:rPr>
+        <w:t xml:space="preserve"> </w:t>
+      </w:r>
+      <w:proofErr w:type="spellStart"/>
+      <w:r>
+        <w:rPr>
+          <w:rFonts w:eastAsia="Times New Roman"/>
+          <w:color w:val="000000"/>
+          <w:sz w:val="24"/>
+          <w:szCs w:val="24"/>
+          <w:lang w:val="en-NL" w:eastAsia="en-NL"/>
+        </w:rPr>
+        <w:t>moeten</w:t>
+      </w:r>
+      <w:proofErr w:type="spellEnd"/>
+      <w:r>
+        <w:rPr>
+          <w:rFonts w:eastAsia="Times New Roman"/>
+          <w:color w:val="000000"/>
+          <w:sz w:val="24"/>
+          <w:szCs w:val="24"/>
+          <w:lang w:val="en-NL" w:eastAsia="en-NL"/>
+        </w:rPr>
+        <w:t xml:space="preserve"> via de </w:t>
+      </w:r>
+      <w:proofErr w:type="spellStart"/>
+      <w:r>
+        <w:rPr>
+          <w:rFonts w:eastAsia="Times New Roman"/>
+          <w:color w:val="000000"/>
+          <w:sz w:val="24"/>
+          <w:szCs w:val="24"/>
+          <w:lang w:val="en-NL" w:eastAsia="en-NL"/>
+        </w:rPr>
+        <w:t>webshop</w:t>
+      </w:r>
+      <w:proofErr w:type="spellEnd"/>
+      <w:r>
+        <w:rPr>
+          <w:rFonts w:eastAsia="Times New Roman"/>
+          <w:color w:val="000000"/>
+          <w:sz w:val="24"/>
+          <w:szCs w:val="24"/>
+          <w:lang w:val="en-NL" w:eastAsia="en-NL"/>
+        </w:rPr>
+        <w:t xml:space="preserve"> </w:t>
+      </w:r>
+      <w:proofErr w:type="spellStart"/>
+      <w:r>
+        <w:rPr>
+          <w:rFonts w:eastAsia="Times New Roman"/>
+          <w:color w:val="000000"/>
+          <w:sz w:val="24"/>
+          <w:szCs w:val="24"/>
+          <w:lang w:val="en-NL" w:eastAsia="en-NL"/>
+        </w:rPr>
+        <w:t>worden</w:t>
+      </w:r>
+      <w:proofErr w:type="spellEnd"/>
+      <w:r>
+        <w:rPr>
+          <w:rFonts w:eastAsia="Times New Roman"/>
+          <w:color w:val="000000"/>
+          <w:sz w:val="24"/>
+          <w:szCs w:val="24"/>
+          <w:lang w:val="en-NL" w:eastAsia="en-NL"/>
+        </w:rPr>
+        <w:t xml:space="preserve"> </w:t>
+      </w:r>
+      <w:proofErr w:type="spellStart"/>
+      <w:r>
+        <w:rPr>
+          <w:rFonts w:eastAsia="Times New Roman"/>
+          <w:color w:val="000000"/>
+          <w:sz w:val="24"/>
+          <w:szCs w:val="24"/>
+          <w:lang w:val="en-NL" w:eastAsia="en-NL"/>
+        </w:rPr>
+        <w:t>aangeboden</w:t>
+      </w:r>
+      <w:proofErr w:type="spellEnd"/>
+      <w:r>
+        <w:rPr>
+          <w:rFonts w:eastAsia="Times New Roman"/>
+          <w:color w:val="000000"/>
+          <w:sz w:val="24"/>
+          <w:szCs w:val="24"/>
+          <w:lang w:val="en-NL" w:eastAsia="en-NL"/>
+        </w:rPr>
+        <w:t>.</w:t>
+      </w:r>
+    </w:p>
+    <w:p>
+      <w:pPr>
+        <w:pStyle w:val="ListParagraph"/>
+        <w:numPr>
+          <w:ilvl w:val="0"/>
+          <w:numId w:val="10"/>
+        </w:numPr>
+        <w:shd w:val="clear" w:color="auto" w:fill="FFFFFF"/>
+        <w:spacing w:after="760" w:line="240" w:lineRule="auto"/>
+        <w:textAlignment w:val="baseline"/>
+        <w:rPr>
+          <w:rFonts w:eastAsia="Times New Roman"/>
+          <w:color w:val="000000"/>
+          <w:sz w:val="24"/>
+          <w:szCs w:val="24"/>
+          <w:lang w:val="en-NL" w:eastAsia="en-NL"/>
+        </w:rPr>
+      </w:pPr>
+      <w:proofErr w:type="spellStart"/>
+      <w:r>
+        <w:rPr>
+          <w:rFonts w:eastAsia="Times New Roman"/>
+          <w:color w:val="000000"/>
+          <w:sz w:val="24"/>
+          <w:szCs w:val="24"/>
+          <w:lang w:val="en-NL" w:eastAsia="en-NL"/>
+        </w:rPr>
+        <w:t>Misschien</w:t>
+      </w:r>
+      <w:proofErr w:type="spellEnd"/>
+      <w:r>
+        <w:rPr>
+          <w:rFonts w:eastAsia="Times New Roman"/>
+          <w:color w:val="000000"/>
+          <w:sz w:val="24"/>
+          <w:szCs w:val="24"/>
+          <w:lang w:val="en-NL" w:eastAsia="en-NL"/>
+        </w:rPr>
+        <w:t xml:space="preserve"> </w:t>
+      </w:r>
+      <w:proofErr w:type="spellStart"/>
+      <w:r>
+        <w:rPr>
+          <w:rFonts w:eastAsia="Times New Roman"/>
+          <w:color w:val="000000"/>
+          <w:sz w:val="24"/>
+          <w:szCs w:val="24"/>
+          <w:lang w:val="en-NL" w:eastAsia="en-NL"/>
+        </w:rPr>
+        <w:t>kunnen</w:t>
+      </w:r>
+      <w:proofErr w:type="spellEnd"/>
+      <w:r>
+        <w:rPr>
+          <w:rFonts w:eastAsia="Times New Roman"/>
+          <w:color w:val="000000"/>
+          <w:sz w:val="24"/>
+          <w:szCs w:val="24"/>
+          <w:lang w:val="en-NL" w:eastAsia="en-NL"/>
+        </w:rPr>
+        <w:t xml:space="preserve"> </w:t>
+      </w:r>
+      <w:proofErr w:type="spellStart"/>
+      <w:r>
+        <w:rPr>
+          <w:rFonts w:eastAsia="Times New Roman"/>
+          <w:color w:val="000000"/>
+          <w:sz w:val="24"/>
+          <w:szCs w:val="24"/>
+          <w:lang w:val="en-NL" w:eastAsia="en-NL"/>
+        </w:rPr>
+        <w:t>jullie</w:t>
+      </w:r>
+      <w:proofErr w:type="spellEnd"/>
+      <w:r>
+        <w:rPr>
+          <w:rFonts w:eastAsia="Times New Roman"/>
+          <w:color w:val="000000"/>
+          <w:sz w:val="24"/>
+          <w:szCs w:val="24"/>
+          <w:lang w:val="en-NL" w:eastAsia="en-NL"/>
+        </w:rPr>
+        <w:t xml:space="preserve"> </w:t>
+      </w:r>
+      <w:proofErr w:type="spellStart"/>
+      <w:r>
+        <w:rPr>
+          <w:rFonts w:eastAsia="Times New Roman"/>
+          <w:color w:val="000000"/>
+          <w:sz w:val="24"/>
+          <w:szCs w:val="24"/>
+          <w:lang w:val="en-NL" w:eastAsia="en-NL"/>
+        </w:rPr>
+        <w:t>ook</w:t>
+      </w:r>
+      <w:proofErr w:type="spellEnd"/>
+      <w:r>
+        <w:rPr>
+          <w:rFonts w:eastAsia="Times New Roman"/>
+          <w:color w:val="000000"/>
+          <w:sz w:val="24"/>
+          <w:szCs w:val="24"/>
+          <w:lang w:val="en-NL" w:eastAsia="en-NL"/>
+        </w:rPr>
+        <w:t xml:space="preserve"> </w:t>
+      </w:r>
+      <w:proofErr w:type="spellStart"/>
+      <w:r>
+        <w:rPr>
+          <w:rFonts w:eastAsia="Times New Roman"/>
+          <w:color w:val="000000"/>
+          <w:sz w:val="24"/>
+          <w:szCs w:val="24"/>
+          <w:lang w:val="en-NL" w:eastAsia="en-NL"/>
+        </w:rPr>
+        <w:t>iets</w:t>
+      </w:r>
+      <w:proofErr w:type="spellEnd"/>
+      <w:r>
+        <w:rPr>
+          <w:rFonts w:eastAsia="Times New Roman"/>
+          <w:color w:val="000000"/>
+          <w:sz w:val="24"/>
+          <w:szCs w:val="24"/>
+          <w:lang w:val="en-NL" w:eastAsia="en-NL"/>
+        </w:rPr>
+        <w:t xml:space="preserve"> </w:t>
+      </w:r>
+      <w:proofErr w:type="spellStart"/>
+      <w:r>
+        <w:rPr>
+          <w:rFonts w:eastAsia="Times New Roman"/>
+          <w:color w:val="000000"/>
+          <w:sz w:val="24"/>
+          <w:szCs w:val="24"/>
+          <w:lang w:val="en-NL" w:eastAsia="en-NL"/>
+        </w:rPr>
+        <w:t>doen</w:t>
+      </w:r>
+      <w:proofErr w:type="spellEnd"/>
+      <w:r>
+        <w:rPr>
+          <w:rFonts w:eastAsia="Times New Roman"/>
+          <w:color w:val="000000"/>
+          <w:sz w:val="24"/>
+          <w:szCs w:val="24"/>
+          <w:lang w:val="en-NL" w:eastAsia="en-NL"/>
+        </w:rPr>
+        <w:t xml:space="preserve"> met de tags die we </w:t>
+      </w:r>
+      <w:proofErr w:type="spellStart"/>
+      <w:r>
+        <w:rPr>
+          <w:rFonts w:eastAsia="Times New Roman"/>
+          <w:color w:val="000000"/>
+          <w:sz w:val="24"/>
+          <w:szCs w:val="24"/>
+          <w:lang w:val="en-NL" w:eastAsia="en-NL"/>
+        </w:rPr>
+        <w:t>bijhouden</w:t>
+      </w:r>
+      <w:proofErr w:type="spellEnd"/>
+      <w:r>
+        <w:rPr>
+          <w:rFonts w:eastAsia="Times New Roman"/>
+          <w:color w:val="000000"/>
+          <w:sz w:val="24"/>
+          <w:szCs w:val="24"/>
+          <w:lang w:val="en-NL" w:eastAsia="en-NL"/>
+        </w:rPr>
+        <w:t>?</w:t>
       </w:r>
     </w:p>
     <w:p>
@@ -454,7 +3266,7 @@
       </w:tr>
       <w:tr>
         <w:trPr>
-          <w:trHeight w:val="680"/>
+          <w:trHeight w:val="721"/>
         </w:trPr>
         <w:tc>
           <w:tcPr>
@@ -577,13 +3389,6 @@
           <w:szCs w:val="24"/>
         </w:rPr>
       </w:pPr>
-      <w:r>
-        <w:rPr>
-          <w:sz w:val="24"/>
-          <w:szCs w:val="24"/>
-        </w:rPr>
-        <w:br w:type="page"/>
-      </w:r>
     </w:p>
     <w:p>
       <w:pPr>
@@ -597,7 +3402,6 @@
           <w:sz w:val="24"/>
           <w:szCs w:val="24"/>
         </w:rPr>
-        <w:lastRenderedPageBreak/>
         <w:t>3.</w:t>
       </w:r>
       <w:r>
@@ -752,7 +3556,14 @@
           <w:sz w:val="24"/>
           <w:szCs w:val="24"/>
         </w:rPr>
-        <w:t>–Niet-functionele requirements (volledig)</w:t>
+        <w:t>–</w:t>
+      </w:r>
+      <w:r>
+        <w:rPr>
+          <w:sz w:val="24"/>
+          <w:szCs w:val="24"/>
+        </w:rPr>
+        <w:t>Niet-functionele requirements (volledig)</w:t>
       </w:r>
     </w:p>
     <w:p>
@@ -766,51 +3577,538 @@
     </w:p>
     <w:p>
       <w:pPr>
-        <w:pStyle w:val="ListParagraph"/>
+        <w:pStyle w:val="NormalWeb"/>
         <w:numPr>
           <w:ilvl w:val="0"/>
-          <w:numId w:val="4"/>
+          <w:numId w:val="7"/>
         </w:numPr>
-        <w:rPr>
-          <w:sz w:val="24"/>
-          <w:szCs w:val="24"/>
-        </w:rPr>
-      </w:pPr>
-      <w:r>
-        <w:rPr>
-          <w:sz w:val="24"/>
-          <w:szCs w:val="24"/>
-        </w:rPr>
-        <w:t>Ik wil iets vergelijkbaars als Zalando. Maar dan niet met sub productgroepen.</w:t>
+        <w:spacing w:before="240" w:beforeAutospacing="0" w:after="240" w:afterAutospacing="0"/>
+        <w:rPr>
+          <w:rFonts w:ascii="Arial" w:hAnsi="Arial" w:cs="Arial"/>
+        </w:rPr>
+      </w:pPr>
+      <w:proofErr w:type="spellStart"/>
+      <w:r>
+        <w:rPr>
+          <w:rFonts w:ascii="Arial" w:hAnsi="Arial" w:cs="Arial"/>
+          <w:color w:val="000000"/>
+        </w:rPr>
+        <w:t>Ik</w:t>
+      </w:r>
+      <w:proofErr w:type="spellEnd"/>
+      <w:r>
+        <w:rPr>
+          <w:rFonts w:ascii="Arial" w:hAnsi="Arial" w:cs="Arial"/>
+          <w:color w:val="000000"/>
+        </w:rPr>
+        <w:t xml:space="preserve"> </w:t>
+      </w:r>
+      <w:proofErr w:type="spellStart"/>
+      <w:r>
+        <w:rPr>
+          <w:rFonts w:ascii="Arial" w:hAnsi="Arial" w:cs="Arial"/>
+          <w:color w:val="000000"/>
+        </w:rPr>
+        <w:t>wil</w:t>
+      </w:r>
+      <w:proofErr w:type="spellEnd"/>
+      <w:r>
+        <w:rPr>
+          <w:rFonts w:ascii="Arial" w:hAnsi="Arial" w:cs="Arial"/>
+          <w:color w:val="000000"/>
+        </w:rPr>
+        <w:t xml:space="preserve"> </w:t>
+      </w:r>
+      <w:proofErr w:type="spellStart"/>
+      <w:r>
+        <w:rPr>
+          <w:rFonts w:ascii="Arial" w:hAnsi="Arial" w:cs="Arial"/>
+          <w:color w:val="000000"/>
+        </w:rPr>
+        <w:t>iets</w:t>
+      </w:r>
+      <w:proofErr w:type="spellEnd"/>
+      <w:r>
+        <w:rPr>
+          <w:rFonts w:ascii="Arial" w:hAnsi="Arial" w:cs="Arial"/>
+          <w:color w:val="000000"/>
+        </w:rPr>
+        <w:t xml:space="preserve"> </w:t>
+      </w:r>
+      <w:proofErr w:type="spellStart"/>
+      <w:r>
+        <w:rPr>
+          <w:rFonts w:ascii="Arial" w:hAnsi="Arial" w:cs="Arial"/>
+          <w:color w:val="000000"/>
+        </w:rPr>
+        <w:t>vergelijkbaars</w:t>
+      </w:r>
+      <w:proofErr w:type="spellEnd"/>
+      <w:r>
+        <w:rPr>
+          <w:rFonts w:ascii="Arial" w:hAnsi="Arial" w:cs="Arial"/>
+          <w:color w:val="000000"/>
+        </w:rPr>
+        <w:t xml:space="preserve"> </w:t>
+      </w:r>
+      <w:proofErr w:type="spellStart"/>
+      <w:r>
+        <w:rPr>
+          <w:rFonts w:ascii="Arial" w:hAnsi="Arial" w:cs="Arial"/>
+          <w:color w:val="000000"/>
+        </w:rPr>
+        <w:t>als</w:t>
+      </w:r>
+      <w:proofErr w:type="spellEnd"/>
+      <w:r>
+        <w:rPr>
+          <w:rFonts w:ascii="Arial" w:hAnsi="Arial" w:cs="Arial"/>
+          <w:color w:val="000000"/>
+        </w:rPr>
+        <w:t xml:space="preserve"> Zalando. Maar dan </w:t>
+      </w:r>
+      <w:proofErr w:type="spellStart"/>
+      <w:r>
+        <w:rPr>
+          <w:rFonts w:ascii="Arial" w:hAnsi="Arial" w:cs="Arial"/>
+          <w:color w:val="000000"/>
+        </w:rPr>
+        <w:t>niet</w:t>
+      </w:r>
+      <w:proofErr w:type="spellEnd"/>
+      <w:r>
+        <w:rPr>
+          <w:rFonts w:ascii="Arial" w:hAnsi="Arial" w:cs="Arial"/>
+          <w:color w:val="000000"/>
+        </w:rPr>
+        <w:t xml:space="preserve"> met sub </w:t>
+      </w:r>
+      <w:proofErr w:type="spellStart"/>
+      <w:r>
+        <w:rPr>
+          <w:rFonts w:ascii="Arial" w:hAnsi="Arial" w:cs="Arial"/>
+          <w:color w:val="000000"/>
+        </w:rPr>
+        <w:t>productgroepen</w:t>
+      </w:r>
+      <w:proofErr w:type="spellEnd"/>
+      <w:r>
+        <w:rPr>
+          <w:rFonts w:ascii="Arial" w:hAnsi="Arial" w:cs="Arial"/>
+          <w:color w:val="000000"/>
+        </w:rPr>
+        <w:t>.</w:t>
       </w:r>
     </w:p>
     <w:p>
       <w:pPr>
-        <w:pStyle w:val="ListParagraph"/>
+        <w:pStyle w:val="NormalWeb"/>
         <w:numPr>
           <w:ilvl w:val="0"/>
-          <w:numId w:val="4"/>
+          <w:numId w:val="7"/>
         </w:numPr>
-        <w:rPr>
-          <w:sz w:val="24"/>
-          <w:szCs w:val="24"/>
-        </w:rPr>
-      </w:pPr>
-      <w:r>
-        <w:rPr>
-          <w:sz w:val="24"/>
-          <w:szCs w:val="24"/>
-        </w:rPr>
-        <w:t>Ik wil dat de bezoeker zelf kan instellen hoeveel producten hij in 1 keer ziet (bijv. 25 – 50 -100). En dat de bezoeker dan kan bladeren</w:t>
-      </w:r>
+        <w:spacing w:before="240" w:beforeAutospacing="0" w:after="240" w:afterAutospacing="0"/>
+        <w:rPr>
+          <w:rFonts w:ascii="Arial" w:hAnsi="Arial" w:cs="Arial"/>
+        </w:rPr>
+      </w:pPr>
+      <w:proofErr w:type="spellStart"/>
+      <w:r>
+        <w:rPr>
+          <w:rFonts w:ascii="Arial" w:hAnsi="Arial" w:cs="Arial"/>
+          <w:color w:val="000000"/>
+        </w:rPr>
+        <w:t>Ik</w:t>
+      </w:r>
+      <w:proofErr w:type="spellEnd"/>
+      <w:r>
+        <w:rPr>
+          <w:rFonts w:ascii="Arial" w:hAnsi="Arial" w:cs="Arial"/>
+          <w:color w:val="000000"/>
+        </w:rPr>
+        <w:t xml:space="preserve"> </w:t>
+      </w:r>
+      <w:proofErr w:type="spellStart"/>
+      <w:r>
+        <w:rPr>
+          <w:rFonts w:ascii="Arial" w:hAnsi="Arial" w:cs="Arial"/>
+          <w:color w:val="000000"/>
+        </w:rPr>
+        <w:t>wil</w:t>
+      </w:r>
+      <w:proofErr w:type="spellEnd"/>
+      <w:r>
+        <w:rPr>
+          <w:rFonts w:ascii="Arial" w:hAnsi="Arial" w:cs="Arial"/>
+          <w:color w:val="000000"/>
+        </w:rPr>
+        <w:t xml:space="preserve"> </w:t>
+      </w:r>
+      <w:proofErr w:type="spellStart"/>
+      <w:r>
+        <w:rPr>
+          <w:rFonts w:ascii="Arial" w:hAnsi="Arial" w:cs="Arial"/>
+          <w:color w:val="000000"/>
+        </w:rPr>
+        <w:t>dat</w:t>
+      </w:r>
+      <w:proofErr w:type="spellEnd"/>
+      <w:r>
+        <w:rPr>
+          <w:rFonts w:ascii="Arial" w:hAnsi="Arial" w:cs="Arial"/>
+          <w:color w:val="000000"/>
+        </w:rPr>
+        <w:t xml:space="preserve"> de </w:t>
+      </w:r>
+      <w:proofErr w:type="spellStart"/>
+      <w:r>
+        <w:rPr>
+          <w:rFonts w:ascii="Arial" w:hAnsi="Arial" w:cs="Arial"/>
+          <w:color w:val="000000"/>
+        </w:rPr>
+        <w:t>bezoeker</w:t>
+      </w:r>
+      <w:proofErr w:type="spellEnd"/>
+      <w:r>
+        <w:rPr>
+          <w:rFonts w:ascii="Arial" w:hAnsi="Arial" w:cs="Arial"/>
+          <w:color w:val="000000"/>
+        </w:rPr>
+        <w:t xml:space="preserve"> </w:t>
+      </w:r>
+      <w:proofErr w:type="spellStart"/>
+      <w:r>
+        <w:rPr>
+          <w:rFonts w:ascii="Arial" w:hAnsi="Arial" w:cs="Arial"/>
+          <w:color w:val="000000"/>
+        </w:rPr>
+        <w:t>zelf</w:t>
+      </w:r>
+      <w:proofErr w:type="spellEnd"/>
+      <w:r>
+        <w:rPr>
+          <w:rFonts w:ascii="Arial" w:hAnsi="Arial" w:cs="Arial"/>
+          <w:color w:val="000000"/>
+        </w:rPr>
+        <w:t xml:space="preserve"> </w:t>
+      </w:r>
+      <w:proofErr w:type="spellStart"/>
+      <w:r>
+        <w:rPr>
+          <w:rFonts w:ascii="Arial" w:hAnsi="Arial" w:cs="Arial"/>
+          <w:color w:val="000000"/>
+        </w:rPr>
+        <w:t>kan</w:t>
+      </w:r>
+      <w:proofErr w:type="spellEnd"/>
+      <w:r>
+        <w:rPr>
+          <w:rFonts w:ascii="Arial" w:hAnsi="Arial" w:cs="Arial"/>
+          <w:color w:val="000000"/>
+        </w:rPr>
+        <w:t xml:space="preserve"> </w:t>
+      </w:r>
+      <w:proofErr w:type="spellStart"/>
+      <w:r>
+        <w:rPr>
+          <w:rFonts w:ascii="Arial" w:hAnsi="Arial" w:cs="Arial"/>
+          <w:color w:val="000000"/>
+        </w:rPr>
+        <w:t>instellen</w:t>
+      </w:r>
+      <w:proofErr w:type="spellEnd"/>
+      <w:r>
+        <w:rPr>
+          <w:rFonts w:ascii="Arial" w:hAnsi="Arial" w:cs="Arial"/>
+          <w:color w:val="000000"/>
+        </w:rPr>
+        <w:t xml:space="preserve"> </w:t>
+      </w:r>
+      <w:proofErr w:type="spellStart"/>
+      <w:r>
+        <w:rPr>
+          <w:rFonts w:ascii="Arial" w:hAnsi="Arial" w:cs="Arial"/>
+          <w:color w:val="000000"/>
+        </w:rPr>
+        <w:t>hoeveel</w:t>
+      </w:r>
+      <w:proofErr w:type="spellEnd"/>
+      <w:r>
+        <w:rPr>
+          <w:rFonts w:ascii="Arial" w:hAnsi="Arial" w:cs="Arial"/>
+          <w:color w:val="000000"/>
+        </w:rPr>
+        <w:t xml:space="preserve"> </w:t>
+      </w:r>
+      <w:proofErr w:type="spellStart"/>
+      <w:r>
+        <w:rPr>
+          <w:rFonts w:ascii="Arial" w:hAnsi="Arial" w:cs="Arial"/>
+          <w:color w:val="000000"/>
+        </w:rPr>
+        <w:t>producten</w:t>
+      </w:r>
+      <w:proofErr w:type="spellEnd"/>
+      <w:r>
+        <w:rPr>
+          <w:rFonts w:ascii="Arial" w:hAnsi="Arial" w:cs="Arial"/>
+          <w:color w:val="000000"/>
+        </w:rPr>
+        <w:t xml:space="preserve"> </w:t>
+      </w:r>
+      <w:proofErr w:type="spellStart"/>
+      <w:r>
+        <w:rPr>
+          <w:rFonts w:ascii="Arial" w:hAnsi="Arial" w:cs="Arial"/>
+          <w:color w:val="000000"/>
+        </w:rPr>
+        <w:t>hij</w:t>
+      </w:r>
+      <w:proofErr w:type="spellEnd"/>
+      <w:r>
+        <w:rPr>
+          <w:rFonts w:ascii="Arial" w:hAnsi="Arial" w:cs="Arial"/>
+          <w:color w:val="000000"/>
+        </w:rPr>
+        <w:t xml:space="preserve"> in 1 </w:t>
+      </w:r>
+      <w:proofErr w:type="spellStart"/>
+      <w:r>
+        <w:rPr>
+          <w:rFonts w:ascii="Arial" w:hAnsi="Arial" w:cs="Arial"/>
+          <w:color w:val="000000"/>
+        </w:rPr>
+        <w:t>keer</w:t>
+      </w:r>
+      <w:proofErr w:type="spellEnd"/>
+      <w:r>
+        <w:rPr>
+          <w:rFonts w:ascii="Arial" w:hAnsi="Arial" w:cs="Arial"/>
+          <w:color w:val="000000"/>
+        </w:rPr>
+        <w:t xml:space="preserve"> </w:t>
+      </w:r>
+      <w:proofErr w:type="spellStart"/>
+      <w:r>
+        <w:rPr>
+          <w:rFonts w:ascii="Arial" w:hAnsi="Arial" w:cs="Arial"/>
+          <w:color w:val="000000"/>
+        </w:rPr>
+        <w:t>ziet</w:t>
+      </w:r>
+      <w:proofErr w:type="spellEnd"/>
+      <w:r>
+        <w:rPr>
+          <w:rFonts w:ascii="Arial" w:hAnsi="Arial" w:cs="Arial"/>
+          <w:color w:val="000000"/>
+        </w:rPr>
+        <w:t xml:space="preserve"> (</w:t>
+      </w:r>
+      <w:proofErr w:type="spellStart"/>
+      <w:r>
+        <w:rPr>
+          <w:rFonts w:ascii="Arial" w:hAnsi="Arial" w:cs="Arial"/>
+          <w:color w:val="000000"/>
+        </w:rPr>
+        <w:t>bijv</w:t>
+      </w:r>
+      <w:proofErr w:type="spellEnd"/>
+      <w:r>
+        <w:rPr>
+          <w:rFonts w:ascii="Arial" w:hAnsi="Arial" w:cs="Arial"/>
+          <w:color w:val="000000"/>
+        </w:rPr>
+        <w:t xml:space="preserve">. 25 – 50 -100). En </w:t>
+      </w:r>
+      <w:proofErr w:type="spellStart"/>
+      <w:r>
+        <w:rPr>
+          <w:rFonts w:ascii="Arial" w:hAnsi="Arial" w:cs="Arial"/>
+          <w:color w:val="000000"/>
+        </w:rPr>
+        <w:t>dat</w:t>
+      </w:r>
+      <w:proofErr w:type="spellEnd"/>
+      <w:r>
+        <w:rPr>
+          <w:rFonts w:ascii="Arial" w:hAnsi="Arial" w:cs="Arial"/>
+          <w:color w:val="000000"/>
+        </w:rPr>
+        <w:t xml:space="preserve"> de </w:t>
+      </w:r>
+      <w:proofErr w:type="spellStart"/>
+      <w:r>
+        <w:rPr>
+          <w:rFonts w:ascii="Arial" w:hAnsi="Arial" w:cs="Arial"/>
+          <w:color w:val="000000"/>
+        </w:rPr>
+        <w:t>bezoeker</w:t>
+      </w:r>
+      <w:proofErr w:type="spellEnd"/>
+      <w:r>
+        <w:rPr>
+          <w:rFonts w:ascii="Arial" w:hAnsi="Arial" w:cs="Arial"/>
+          <w:color w:val="000000"/>
+        </w:rPr>
+        <w:t xml:space="preserve"> dan </w:t>
+      </w:r>
+      <w:proofErr w:type="spellStart"/>
+      <w:r>
+        <w:rPr>
+          <w:rFonts w:ascii="Arial" w:hAnsi="Arial" w:cs="Arial"/>
+          <w:color w:val="000000"/>
+        </w:rPr>
+        <w:t>kan</w:t>
+      </w:r>
+      <w:proofErr w:type="spellEnd"/>
+      <w:r>
+        <w:rPr>
+          <w:rFonts w:ascii="Arial" w:hAnsi="Arial" w:cs="Arial"/>
+          <w:color w:val="000000"/>
+        </w:rPr>
+        <w:t xml:space="preserve"> </w:t>
+      </w:r>
+      <w:proofErr w:type="spellStart"/>
+      <w:r>
+        <w:rPr>
+          <w:rFonts w:ascii="Arial" w:hAnsi="Arial" w:cs="Arial"/>
+          <w:color w:val="000000"/>
+        </w:rPr>
+        <w:t>bladeren</w:t>
+      </w:r>
+      <w:proofErr w:type="spellEnd"/>
     </w:p>
     <w:p>
       <w:pPr>
-        <w:rPr>
-          <w:sz w:val="24"/>
-          <w:szCs w:val="24"/>
-        </w:rPr>
-      </w:pPr>
+        <w:pStyle w:val="NormalWeb"/>
+        <w:numPr>
+          <w:ilvl w:val="0"/>
+          <w:numId w:val="7"/>
+        </w:numPr>
+        <w:spacing w:before="240" w:beforeAutospacing="0" w:after="240" w:afterAutospacing="0"/>
+        <w:rPr>
+          <w:rFonts w:ascii="Arial" w:hAnsi="Arial" w:cs="Arial"/>
+        </w:rPr>
+      </w:pPr>
+      <w:r>
+        <w:rPr>
+          <w:rFonts w:ascii="Arial" w:hAnsi="Arial" w:cs="Arial"/>
+          <w:color w:val="000000"/>
+        </w:rPr>
+        <w:t xml:space="preserve">Hoe de </w:t>
+      </w:r>
+      <w:proofErr w:type="spellStart"/>
+      <w:r>
+        <w:rPr>
+          <w:rFonts w:ascii="Arial" w:hAnsi="Arial" w:cs="Arial"/>
+          <w:color w:val="000000"/>
+        </w:rPr>
+        <w:t>verschillende</w:t>
+      </w:r>
+      <w:proofErr w:type="spellEnd"/>
+      <w:r>
+        <w:rPr>
+          <w:rFonts w:ascii="Arial" w:hAnsi="Arial" w:cs="Arial"/>
+          <w:color w:val="000000"/>
+        </w:rPr>
+        <w:t xml:space="preserve"> </w:t>
+      </w:r>
+      <w:proofErr w:type="spellStart"/>
+      <w:r>
+        <w:rPr>
+          <w:rFonts w:ascii="Arial" w:hAnsi="Arial" w:cs="Arial"/>
+          <w:color w:val="000000"/>
+        </w:rPr>
+        <w:t>plaatjes</w:t>
+      </w:r>
+      <w:proofErr w:type="spellEnd"/>
+      <w:r>
+        <w:rPr>
+          <w:rFonts w:ascii="Arial" w:hAnsi="Arial" w:cs="Arial"/>
+          <w:color w:val="000000"/>
+        </w:rPr>
+        <w:t xml:space="preserve"> </w:t>
+      </w:r>
+      <w:proofErr w:type="spellStart"/>
+      <w:r>
+        <w:rPr>
+          <w:rFonts w:ascii="Arial" w:hAnsi="Arial" w:cs="Arial"/>
+          <w:color w:val="000000"/>
+        </w:rPr>
+        <w:t>getoond</w:t>
+      </w:r>
+      <w:proofErr w:type="spellEnd"/>
+      <w:r>
+        <w:rPr>
+          <w:rFonts w:ascii="Arial" w:hAnsi="Arial" w:cs="Arial"/>
+          <w:color w:val="000000"/>
+        </w:rPr>
+        <w:t xml:space="preserve"> </w:t>
+      </w:r>
+      <w:proofErr w:type="spellStart"/>
+      <w:r>
+        <w:rPr>
+          <w:rFonts w:ascii="Arial" w:hAnsi="Arial" w:cs="Arial"/>
+          <w:color w:val="000000"/>
+        </w:rPr>
+        <w:t>worden</w:t>
+      </w:r>
+      <w:proofErr w:type="spellEnd"/>
+      <w:r>
+        <w:rPr>
+          <w:rFonts w:ascii="Arial" w:hAnsi="Arial" w:cs="Arial"/>
+          <w:color w:val="000000"/>
+        </w:rPr>
+        <w:t xml:space="preserve">, mag door de </w:t>
+      </w:r>
+      <w:proofErr w:type="spellStart"/>
+      <w:r>
+        <w:rPr>
+          <w:rFonts w:ascii="Arial" w:hAnsi="Arial" w:cs="Arial"/>
+          <w:color w:val="000000"/>
+        </w:rPr>
+        <w:t>ontwikkelgroep</w:t>
+      </w:r>
+      <w:proofErr w:type="spellEnd"/>
+      <w:r>
+        <w:rPr>
+          <w:rFonts w:ascii="Arial" w:hAnsi="Arial" w:cs="Arial"/>
+          <w:color w:val="000000"/>
+        </w:rPr>
+        <w:t xml:space="preserve"> </w:t>
+      </w:r>
+      <w:proofErr w:type="spellStart"/>
+      <w:r>
+        <w:rPr>
+          <w:rFonts w:ascii="Arial" w:hAnsi="Arial" w:cs="Arial"/>
+          <w:color w:val="000000"/>
+        </w:rPr>
+        <w:t>bepaald</w:t>
+      </w:r>
+      <w:proofErr w:type="spellEnd"/>
+      <w:r>
+        <w:rPr>
+          <w:rFonts w:ascii="Arial" w:hAnsi="Arial" w:cs="Arial"/>
+          <w:color w:val="000000"/>
+        </w:rPr>
+        <w:t xml:space="preserve"> </w:t>
+      </w:r>
+      <w:proofErr w:type="spellStart"/>
+      <w:r>
+        <w:rPr>
+          <w:rFonts w:ascii="Arial" w:hAnsi="Arial" w:cs="Arial"/>
+          <w:color w:val="000000"/>
+        </w:rPr>
+        <w:t>worden</w:t>
+      </w:r>
+      <w:proofErr w:type="spellEnd"/>
+      <w:r>
+        <w:rPr>
+          <w:rFonts w:ascii="Arial" w:hAnsi="Arial" w:cs="Arial"/>
+          <w:color w:val="000000"/>
+        </w:rPr>
+        <w:t>.</w:t>
+      </w:r>
     </w:p>
     <w:p>
       <w:pPr>
@@ -827,11 +4125,20 @@
           <w:szCs w:val="24"/>
         </w:rPr>
       </w:pPr>
-      <w:r>
-        <w:rPr>
-          <w:sz w:val="24"/>
-          <w:szCs w:val="24"/>
-        </w:rPr>
+    </w:p>
+    <w:p>
+      <w:pPr>
+        <w:rPr>
+          <w:sz w:val="24"/>
+          <w:szCs w:val="24"/>
+        </w:rPr>
+      </w:pPr>
+      <w:r>
+        <w:rPr>
+          <w:sz w:val="24"/>
+          <w:szCs w:val="24"/>
+        </w:rPr>
+        <w:lastRenderedPageBreak/>
         <w:t>4.User stories + schermontwerpen + acceptatiecriteria/testscenario's</w:t>
       </w:r>
     </w:p>
@@ -1008,7 +4315,6 @@
           <w:sz w:val="24"/>
           <w:szCs w:val="24"/>
         </w:rPr>
-        <w:lastRenderedPageBreak/>
         <w:t>Als bezoeker kan ik instellen hoeveel producten (bijvoorbeeld 25-50-100) per pagina getoond worden.</w:t>
       </w:r>
     </w:p>
@@ -1169,6 +4475,119 @@
 <file path=word/numbering.xml><?xml version="1.0" encoding="utf-8"?>
 <w:numbering xmlns:wpc="http://schemas.microsoft.com/office/word/2010/wordprocessingCanvas" xmlns:cx="http://schemas.microsoft.com/office/drawing/2014/chartex" xmlns:cx1="http://schemas.microsoft.com/office/drawing/2015/9/8/chartex" xmlns:cx2="http://schemas.microsoft.com/office/drawing/2015/10/21/chartex" xmlns:cx3="http://schemas.microsoft.com/office/drawing/2016/5/9/chartex" xmlns:cx4="http://schemas.microsoft.com/office/drawing/2016/5/10/chartex" xmlns:cx5="http://schemas.microsoft.com/office/drawing/2016/5/11/chartex" xmlns:cx6="http://schemas.microsoft.com/office/drawing/2016/5/12/chartex" xmlns:cx7="http://schemas.microsoft.com/office/drawing/2016/5/13/chartex" xmlns:cx8="http://schemas.microsoft.com/office/drawing/2016/5/14/chartex" xmlns:mc="http://schemas.openxmlformats.org/markup-compatibility/2006" xmlns:aink="http://schemas.microsoft.com/office/drawing/2016/ink" xmlns:am3d="http://schemas.microsoft.com/office/drawing/2017/model3d" xmlns:o="urn:schemas-microsoft-com:office:office" xmlns:oel="http://schemas.microsoft.com/office/2019/extlst" xmlns:r="http://schemas.openxmlformats.org/officeDocument/2006/relationships" xmlns:m="http://schemas.openxmlformats.org/officeDocument/2006/math" xmlns:v="urn:schemas-microsoft-com:vml" xmlns:wp14="http://schemas.microsoft.com/office/word/2010/wordprocessingDrawing" xmlns:wp="http://schemas.openxmlformats.org/drawingml/2006/wordprocessingDrawing" xmlns:w10="urn:schemas-microsoft-com:office:word" xmlns:w="http://schemas.openxmlformats.org/wordprocessingml/2006/main" xmlns:w14="http://schemas.microsoft.com/office/word/2010/wordml" xmlns:w15="http://schemas.microsoft.com/office/word/2012/wordml" xmlns:w16cex="http://schemas.microsoft.com/office/word/2018/wordml/cex" xmlns:w16cid="http://schemas.microsoft.com/office/word/2016/wordml/cid" xmlns:w16="http://schemas.microsoft.com/office/word/2018/wordml" xmlns:w16sdtdh="http://schemas.microsoft.com/office/word/2020/wordml/sdtdatahash" xmlns:w16se="http://schemas.microsoft.com/office/word/2015/wordml/symex" xmlns:wpg="http://schemas.microsoft.com/office/word/2010/wordprocessingGroup" xmlns:wpi="http://schemas.microsoft.com/office/word/2010/wordprocessingInk" xmlns:wne="http://schemas.microsoft.com/office/word/2006/wordml" xmlns:wps="http://schemas.microsoft.com/office/word/2010/wordprocessingShape" mc:Ignorable="w14 w15 w16se w16cid w16 w16cex w16sdtdh wp14">
   <w:abstractNum w:abstractNumId="0" w15:restartNumberingAfterBreak="0">
+    <w:nsid w:val="17DB7150"/>
+    <w:multiLevelType w:val="hybridMultilevel"/>
+    <w:tmpl w:val="CFBCD92C"/>
+    <w:lvl w:ilvl="0" w:tplc="20000001">
+      <w:start w:val="1"/>
+      <w:numFmt w:val="bullet"/>
+      <w:lvlText w:val=""/>
+      <w:lvlJc w:val="left"/>
+      <w:pPr>
+        <w:ind w:left="720" w:hanging="360"/>
+      </w:pPr>
+      <w:rPr>
+        <w:rFonts w:ascii="Symbol" w:hAnsi="Symbol" w:hint="default"/>
+      </w:rPr>
+    </w:lvl>
+    <w:lvl w:ilvl="1" w:tplc="20000003">
+      <w:start w:val="1"/>
+      <w:numFmt w:val="bullet"/>
+      <w:lvlText w:val="o"/>
+      <w:lvlJc w:val="left"/>
+      <w:pPr>
+        <w:ind w:left="1440" w:hanging="360"/>
+      </w:pPr>
+      <w:rPr>
+        <w:rFonts w:ascii="Courier New" w:hAnsi="Courier New" w:cs="Courier New" w:hint="default"/>
+      </w:rPr>
+    </w:lvl>
+    <w:lvl w:ilvl="2" w:tplc="20000005" w:tentative="1">
+      <w:start w:val="1"/>
+      <w:numFmt w:val="bullet"/>
+      <w:lvlText w:val=""/>
+      <w:lvlJc w:val="left"/>
+      <w:pPr>
+        <w:ind w:left="2160" w:hanging="360"/>
+      </w:pPr>
+      <w:rPr>
+        <w:rFonts w:ascii="Wingdings" w:hAnsi="Wingdings" w:hint="default"/>
+      </w:rPr>
+    </w:lvl>
+    <w:lvl w:ilvl="3" w:tplc="20000001" w:tentative="1">
+      <w:start w:val="1"/>
+      <w:numFmt w:val="bullet"/>
+      <w:lvlText w:val=""/>
+      <w:lvlJc w:val="left"/>
+      <w:pPr>
+        <w:ind w:left="2880" w:hanging="360"/>
+      </w:pPr>
+      <w:rPr>
+        <w:rFonts w:ascii="Symbol" w:hAnsi="Symbol" w:hint="default"/>
+      </w:rPr>
+    </w:lvl>
+    <w:lvl w:ilvl="4" w:tplc="20000003" w:tentative="1">
+      <w:start w:val="1"/>
+      <w:numFmt w:val="bullet"/>
+      <w:lvlText w:val="o"/>
+      <w:lvlJc w:val="left"/>
+      <w:pPr>
+        <w:ind w:left="3600" w:hanging="360"/>
+      </w:pPr>
+      <w:rPr>
+        <w:rFonts w:ascii="Courier New" w:hAnsi="Courier New" w:cs="Courier New" w:hint="default"/>
+      </w:rPr>
+    </w:lvl>
+    <w:lvl w:ilvl="5" w:tplc="20000005" w:tentative="1">
+      <w:start w:val="1"/>
+      <w:numFmt w:val="bullet"/>
+      <w:lvlText w:val=""/>
+      <w:lvlJc w:val="left"/>
+      <w:pPr>
+        <w:ind w:left="4320" w:hanging="360"/>
+      </w:pPr>
+      <w:rPr>
+        <w:rFonts w:ascii="Wingdings" w:hAnsi="Wingdings" w:hint="default"/>
+      </w:rPr>
+    </w:lvl>
+    <w:lvl w:ilvl="6" w:tplc="20000001" w:tentative="1">
+      <w:start w:val="1"/>
+      <w:numFmt w:val="bullet"/>
+      <w:lvlText w:val=""/>
+      <w:lvlJc w:val="left"/>
+      <w:pPr>
+        <w:ind w:left="5040" w:hanging="360"/>
+      </w:pPr>
+      <w:rPr>
+        <w:rFonts w:ascii="Symbol" w:hAnsi="Symbol" w:hint="default"/>
+      </w:rPr>
+    </w:lvl>
+    <w:lvl w:ilvl="7" w:tplc="20000003" w:tentative="1">
+      <w:start w:val="1"/>
+      <w:numFmt w:val="bullet"/>
+      <w:lvlText w:val="o"/>
+      <w:lvlJc w:val="left"/>
+      <w:pPr>
+        <w:ind w:left="5760" w:hanging="360"/>
+      </w:pPr>
+      <w:rPr>
+        <w:rFonts w:ascii="Courier New" w:hAnsi="Courier New" w:cs="Courier New" w:hint="default"/>
+      </w:rPr>
+    </w:lvl>
+    <w:lvl w:ilvl="8" w:tplc="20000005" w:tentative="1">
+      <w:start w:val="1"/>
+      <w:numFmt w:val="bullet"/>
+      <w:lvlText w:val=""/>
+      <w:lvlJc w:val="left"/>
+      <w:pPr>
+        <w:ind w:left="6480" w:hanging="360"/>
+      </w:pPr>
+      <w:rPr>
+        <w:rFonts w:ascii="Wingdings" w:hAnsi="Wingdings" w:hint="default"/>
+      </w:rPr>
+    </w:lvl>
+  </w:abstractNum>
+  <w:abstractNum w:abstractNumId="1" w15:restartNumberingAfterBreak="0">
     <w:nsid w:val="19B318D8"/>
     <w:multiLevelType w:val="multilevel"/>
     <w:tmpl w:val="721657C2"/>
@@ -1284,7 +4703,156 @@
       </w:rPr>
     </w:lvl>
   </w:abstractNum>
-  <w:abstractNum w:abstractNumId="1" w15:restartNumberingAfterBreak="0">
+  <w:abstractNum w:abstractNumId="2" w15:restartNumberingAfterBreak="0">
+    <w:nsid w:val="1B0B2D22"/>
+    <w:multiLevelType w:val="multilevel"/>
+    <w:tmpl w:val="45D68F98"/>
+    <w:lvl w:ilvl="0">
+      <w:start w:val="1"/>
+      <w:numFmt w:val="bullet"/>
+      <w:lvlText w:val=""/>
+      <w:lvlJc w:val="left"/>
+      <w:pPr>
+        <w:tabs>
+          <w:tab w:val="num" w:pos="720"/>
+        </w:tabs>
+        <w:ind w:left="720" w:hanging="360"/>
+      </w:pPr>
+      <w:rPr>
+        <w:rFonts w:ascii="Symbol" w:hAnsi="Symbol" w:hint="default"/>
+        <w:sz w:val="20"/>
+      </w:rPr>
+    </w:lvl>
+    <w:lvl w:ilvl="1">
+      <w:start w:val="1"/>
+      <w:numFmt w:val="bullet"/>
+      <w:lvlText w:val="o"/>
+      <w:lvlJc w:val="left"/>
+      <w:pPr>
+        <w:tabs>
+          <w:tab w:val="num" w:pos="1440"/>
+        </w:tabs>
+        <w:ind w:left="1440" w:hanging="360"/>
+      </w:pPr>
+      <w:rPr>
+        <w:rFonts w:ascii="Courier New" w:hAnsi="Courier New" w:hint="default"/>
+        <w:sz w:val="20"/>
+      </w:rPr>
+    </w:lvl>
+    <w:lvl w:ilvl="2" w:tentative="1">
+      <w:start w:val="1"/>
+      <w:numFmt w:val="bullet"/>
+      <w:lvlText w:val=""/>
+      <w:lvlJc w:val="left"/>
+      <w:pPr>
+        <w:tabs>
+          <w:tab w:val="num" w:pos="2160"/>
+        </w:tabs>
+        <w:ind w:left="2160" w:hanging="360"/>
+      </w:pPr>
+      <w:rPr>
+        <w:rFonts w:ascii="Wingdings" w:hAnsi="Wingdings" w:hint="default"/>
+        <w:sz w:val="20"/>
+      </w:rPr>
+    </w:lvl>
+    <w:lvl w:ilvl="3" w:tentative="1">
+      <w:start w:val="1"/>
+      <w:numFmt w:val="bullet"/>
+      <w:lvlText w:val=""/>
+      <w:lvlJc w:val="left"/>
+      <w:pPr>
+        <w:tabs>
+          <w:tab w:val="num" w:pos="2880"/>
+        </w:tabs>
+        <w:ind w:left="2880" w:hanging="360"/>
+      </w:pPr>
+      <w:rPr>
+        <w:rFonts w:ascii="Wingdings" w:hAnsi="Wingdings" w:hint="default"/>
+        <w:sz w:val="20"/>
+      </w:rPr>
+    </w:lvl>
+    <w:lvl w:ilvl="4" w:tentative="1">
+      <w:start w:val="1"/>
+      <w:numFmt w:val="bullet"/>
+      <w:lvlText w:val=""/>
+      <w:lvlJc w:val="left"/>
+      <w:pPr>
+        <w:tabs>
+          <w:tab w:val="num" w:pos="3600"/>
+        </w:tabs>
+        <w:ind w:left="3600" w:hanging="360"/>
+      </w:pPr>
+      <w:rPr>
+        <w:rFonts w:ascii="Wingdings" w:hAnsi="Wingdings" w:hint="default"/>
+        <w:sz w:val="20"/>
+      </w:rPr>
+    </w:lvl>
+    <w:lvl w:ilvl="5" w:tentative="1">
+      <w:start w:val="1"/>
+      <w:numFmt w:val="bullet"/>
+      <w:lvlText w:val=""/>
+      <w:lvlJc w:val="left"/>
+      <w:pPr>
+        <w:tabs>
+          <w:tab w:val="num" w:pos="4320"/>
+        </w:tabs>
+        <w:ind w:left="4320" w:hanging="360"/>
+      </w:pPr>
+      <w:rPr>
+        <w:rFonts w:ascii="Wingdings" w:hAnsi="Wingdings" w:hint="default"/>
+        <w:sz w:val="20"/>
+      </w:rPr>
+    </w:lvl>
+    <w:lvl w:ilvl="6" w:tentative="1">
+      <w:start w:val="1"/>
+      <w:numFmt w:val="bullet"/>
+      <w:lvlText w:val=""/>
+      <w:lvlJc w:val="left"/>
+      <w:pPr>
+        <w:tabs>
+          <w:tab w:val="num" w:pos="5040"/>
+        </w:tabs>
+        <w:ind w:left="5040" w:hanging="360"/>
+      </w:pPr>
+      <w:rPr>
+        <w:rFonts w:ascii="Wingdings" w:hAnsi="Wingdings" w:hint="default"/>
+        <w:sz w:val="20"/>
+      </w:rPr>
+    </w:lvl>
+    <w:lvl w:ilvl="7" w:tentative="1">
+      <w:start w:val="1"/>
+      <w:numFmt w:val="bullet"/>
+      <w:lvlText w:val=""/>
+      <w:lvlJc w:val="left"/>
+      <w:pPr>
+        <w:tabs>
+          <w:tab w:val="num" w:pos="5760"/>
+        </w:tabs>
+        <w:ind w:left="5760" w:hanging="360"/>
+      </w:pPr>
+      <w:rPr>
+        <w:rFonts w:ascii="Wingdings" w:hAnsi="Wingdings" w:hint="default"/>
+        <w:sz w:val="20"/>
+      </w:rPr>
+    </w:lvl>
+    <w:lvl w:ilvl="8" w:tentative="1">
+      <w:start w:val="1"/>
+      <w:numFmt w:val="bullet"/>
+      <w:lvlText w:val=""/>
+      <w:lvlJc w:val="left"/>
+      <w:pPr>
+        <w:tabs>
+          <w:tab w:val="num" w:pos="6480"/>
+        </w:tabs>
+        <w:ind w:left="6480" w:hanging="360"/>
+      </w:pPr>
+      <w:rPr>
+        <w:rFonts w:ascii="Wingdings" w:hAnsi="Wingdings" w:hint="default"/>
+        <w:sz w:val="20"/>
+      </w:rPr>
+    </w:lvl>
+  </w:abstractNum>
+  <w:abstractNum w:abstractNumId="3" w15:restartNumberingAfterBreak="0">
     <w:nsid w:val="2C6B3292"/>
     <w:multiLevelType w:val="hybridMultilevel"/>
     <w:tmpl w:val="9DC04812"/>
@@ -1397,7 +4965,120 @@
       </w:rPr>
     </w:lvl>
   </w:abstractNum>
-  <w:abstractNum w:abstractNumId="2" w15:restartNumberingAfterBreak="0">
+  <w:abstractNum w:abstractNumId="4" w15:restartNumberingAfterBreak="0">
+    <w:nsid w:val="341846A5"/>
+    <w:multiLevelType w:val="hybridMultilevel"/>
+    <w:tmpl w:val="E26006A6"/>
+    <w:lvl w:ilvl="0" w:tplc="20000001">
+      <w:start w:val="1"/>
+      <w:numFmt w:val="bullet"/>
+      <w:lvlText w:val=""/>
+      <w:lvlJc w:val="left"/>
+      <w:pPr>
+        <w:ind w:left="360" w:hanging="360"/>
+      </w:pPr>
+      <w:rPr>
+        <w:rFonts w:ascii="Symbol" w:hAnsi="Symbol" w:hint="default"/>
+      </w:rPr>
+    </w:lvl>
+    <w:lvl w:ilvl="1" w:tplc="20000003" w:tentative="1">
+      <w:start w:val="1"/>
+      <w:numFmt w:val="bullet"/>
+      <w:lvlText w:val="o"/>
+      <w:lvlJc w:val="left"/>
+      <w:pPr>
+        <w:ind w:left="1080" w:hanging="360"/>
+      </w:pPr>
+      <w:rPr>
+        <w:rFonts w:ascii="Courier New" w:hAnsi="Courier New" w:cs="Courier New" w:hint="default"/>
+      </w:rPr>
+    </w:lvl>
+    <w:lvl w:ilvl="2" w:tplc="20000005" w:tentative="1">
+      <w:start w:val="1"/>
+      <w:numFmt w:val="bullet"/>
+      <w:lvlText w:val=""/>
+      <w:lvlJc w:val="left"/>
+      <w:pPr>
+        <w:ind w:left="1800" w:hanging="360"/>
+      </w:pPr>
+      <w:rPr>
+        <w:rFonts w:ascii="Wingdings" w:hAnsi="Wingdings" w:hint="default"/>
+      </w:rPr>
+    </w:lvl>
+    <w:lvl w:ilvl="3" w:tplc="20000001" w:tentative="1">
+      <w:start w:val="1"/>
+      <w:numFmt w:val="bullet"/>
+      <w:lvlText w:val=""/>
+      <w:lvlJc w:val="left"/>
+      <w:pPr>
+        <w:ind w:left="2520" w:hanging="360"/>
+      </w:pPr>
+      <w:rPr>
+        <w:rFonts w:ascii="Symbol" w:hAnsi="Symbol" w:hint="default"/>
+      </w:rPr>
+    </w:lvl>
+    <w:lvl w:ilvl="4" w:tplc="20000003" w:tentative="1">
+      <w:start w:val="1"/>
+      <w:numFmt w:val="bullet"/>
+      <w:lvlText w:val="o"/>
+      <w:lvlJc w:val="left"/>
+      <w:pPr>
+        <w:ind w:left="3240" w:hanging="360"/>
+      </w:pPr>
+      <w:rPr>
+        <w:rFonts w:ascii="Courier New" w:hAnsi="Courier New" w:cs="Courier New" w:hint="default"/>
+      </w:rPr>
+    </w:lvl>
+    <w:lvl w:ilvl="5" w:tplc="20000005" w:tentative="1">
+      <w:start w:val="1"/>
+      <w:numFmt w:val="bullet"/>
+      <w:lvlText w:val=""/>
+      <w:lvlJc w:val="left"/>
+      <w:pPr>
+        <w:ind w:left="3960" w:hanging="360"/>
+      </w:pPr>
+      <w:rPr>
+        <w:rFonts w:ascii="Wingdings" w:hAnsi="Wingdings" w:hint="default"/>
+      </w:rPr>
+    </w:lvl>
+    <w:lvl w:ilvl="6" w:tplc="20000001" w:tentative="1">
+      <w:start w:val="1"/>
+      <w:numFmt w:val="bullet"/>
+      <w:lvlText w:val=""/>
+      <w:lvlJc w:val="left"/>
+      <w:pPr>
+        <w:ind w:left="4680" w:hanging="360"/>
+      </w:pPr>
+      <w:rPr>
+        <w:rFonts w:ascii="Symbol" w:hAnsi="Symbol" w:hint="default"/>
+      </w:rPr>
+    </w:lvl>
+    <w:lvl w:ilvl="7" w:tplc="20000003" w:tentative="1">
+      <w:start w:val="1"/>
+      <w:numFmt w:val="bullet"/>
+      <w:lvlText w:val="o"/>
+      <w:lvlJc w:val="left"/>
+      <w:pPr>
+        <w:ind w:left="5400" w:hanging="360"/>
+      </w:pPr>
+      <w:rPr>
+        <w:rFonts w:ascii="Courier New" w:hAnsi="Courier New" w:cs="Courier New" w:hint="default"/>
+      </w:rPr>
+    </w:lvl>
+    <w:lvl w:ilvl="8" w:tplc="20000005" w:tentative="1">
+      <w:start w:val="1"/>
+      <w:numFmt w:val="bullet"/>
+      <w:lvlText w:val=""/>
+      <w:lvlJc w:val="left"/>
+      <w:pPr>
+        <w:ind w:left="6120" w:hanging="360"/>
+      </w:pPr>
+      <w:rPr>
+        <w:rFonts w:ascii="Wingdings" w:hAnsi="Wingdings" w:hint="default"/>
+      </w:rPr>
+    </w:lvl>
+  </w:abstractNum>
+  <w:abstractNum w:abstractNumId="5" w15:restartNumberingAfterBreak="0">
     <w:nsid w:val="38137743"/>
     <w:multiLevelType w:val="hybridMultilevel"/>
     <w:tmpl w:val="36385DB8"/>
@@ -1510,7 +5191,7 @@
       </w:rPr>
     </w:lvl>
   </w:abstractNum>
-  <w:abstractNum w:abstractNumId="3" w15:restartNumberingAfterBreak="0">
+  <w:abstractNum w:abstractNumId="6" w15:restartNumberingAfterBreak="0">
     <w:nsid w:val="5DCA6458"/>
     <w:multiLevelType w:val="hybridMultilevel"/>
     <w:tmpl w:val="96AA84D6"/>
@@ -1623,7 +5304,7 @@
       </w:rPr>
     </w:lvl>
   </w:abstractNum>
-  <w:abstractNum w:abstractNumId="4" w15:restartNumberingAfterBreak="0">
+  <w:abstractNum w:abstractNumId="7" w15:restartNumberingAfterBreak="0">
     <w:nsid w:val="66C30101"/>
     <w:multiLevelType w:val="hybridMultilevel"/>
     <w:tmpl w:val="4612A19A"/>
@@ -1736,7 +5417,120 @@
       </w:rPr>
     </w:lvl>
   </w:abstractNum>
-  <w:abstractNum w:abstractNumId="5" w15:restartNumberingAfterBreak="0">
+  <w:abstractNum w:abstractNumId="8" w15:restartNumberingAfterBreak="0">
+    <w:nsid w:val="67E7512C"/>
+    <w:multiLevelType w:val="hybridMultilevel"/>
+    <w:tmpl w:val="A1220BA2"/>
+    <w:lvl w:ilvl="0" w:tplc="20000001">
+      <w:start w:val="1"/>
+      <w:numFmt w:val="bullet"/>
+      <w:lvlText w:val=""/>
+      <w:lvlJc w:val="left"/>
+      <w:pPr>
+        <w:ind w:left="720" w:hanging="360"/>
+      </w:pPr>
+      <w:rPr>
+        <w:rFonts w:ascii="Symbol" w:hAnsi="Symbol" w:hint="default"/>
+      </w:rPr>
+    </w:lvl>
+    <w:lvl w:ilvl="1" w:tplc="20000003" w:tentative="1">
+      <w:start w:val="1"/>
+      <w:numFmt w:val="bullet"/>
+      <w:lvlText w:val="o"/>
+      <w:lvlJc w:val="left"/>
+      <w:pPr>
+        <w:ind w:left="1440" w:hanging="360"/>
+      </w:pPr>
+      <w:rPr>
+        <w:rFonts w:ascii="Courier New" w:hAnsi="Courier New" w:cs="Courier New" w:hint="default"/>
+      </w:rPr>
+    </w:lvl>
+    <w:lvl w:ilvl="2" w:tplc="20000005" w:tentative="1">
+      <w:start w:val="1"/>
+      <w:numFmt w:val="bullet"/>
+      <w:lvlText w:val=""/>
+      <w:lvlJc w:val="left"/>
+      <w:pPr>
+        <w:ind w:left="2160" w:hanging="360"/>
+      </w:pPr>
+      <w:rPr>
+        <w:rFonts w:ascii="Wingdings" w:hAnsi="Wingdings" w:hint="default"/>
+      </w:rPr>
+    </w:lvl>
+    <w:lvl w:ilvl="3" w:tplc="20000001" w:tentative="1">
+      <w:start w:val="1"/>
+      <w:numFmt w:val="bullet"/>
+      <w:lvlText w:val=""/>
+      <w:lvlJc w:val="left"/>
+      <w:pPr>
+        <w:ind w:left="2880" w:hanging="360"/>
+      </w:pPr>
+      <w:rPr>
+        <w:rFonts w:ascii="Symbol" w:hAnsi="Symbol" w:hint="default"/>
+      </w:rPr>
+    </w:lvl>
+    <w:lvl w:ilvl="4" w:tplc="20000003" w:tentative="1">
+      <w:start w:val="1"/>
+      <w:numFmt w:val="bullet"/>
+      <w:lvlText w:val="o"/>
+      <w:lvlJc w:val="left"/>
+      <w:pPr>
+        <w:ind w:left="3600" w:hanging="360"/>
+      </w:pPr>
+      <w:rPr>
+        <w:rFonts w:ascii="Courier New" w:hAnsi="Courier New" w:cs="Courier New" w:hint="default"/>
+      </w:rPr>
+    </w:lvl>
+    <w:lvl w:ilvl="5" w:tplc="20000005" w:tentative="1">
+      <w:start w:val="1"/>
+      <w:numFmt w:val="bullet"/>
+      <w:lvlText w:val=""/>
+      <w:lvlJc w:val="left"/>
+      <w:pPr>
+        <w:ind w:left="4320" w:hanging="360"/>
+      </w:pPr>
+      <w:rPr>
+        <w:rFonts w:ascii="Wingdings" w:hAnsi="Wingdings" w:hint="default"/>
+      </w:rPr>
+    </w:lvl>
+    <w:lvl w:ilvl="6" w:tplc="20000001" w:tentative="1">
+      <w:start w:val="1"/>
+      <w:numFmt w:val="bullet"/>
+      <w:lvlText w:val=""/>
+      <w:lvlJc w:val="left"/>
+      <w:pPr>
+        <w:ind w:left="5040" w:hanging="360"/>
+      </w:pPr>
+      <w:rPr>
+        <w:rFonts w:ascii="Symbol" w:hAnsi="Symbol" w:hint="default"/>
+      </w:rPr>
+    </w:lvl>
+    <w:lvl w:ilvl="7" w:tplc="20000003" w:tentative="1">
+      <w:start w:val="1"/>
+      <w:numFmt w:val="bullet"/>
+      <w:lvlText w:val="o"/>
+      <w:lvlJc w:val="left"/>
+      <w:pPr>
+        <w:ind w:left="5760" w:hanging="360"/>
+      </w:pPr>
+      <w:rPr>
+        <w:rFonts w:ascii="Courier New" w:hAnsi="Courier New" w:cs="Courier New" w:hint="default"/>
+      </w:rPr>
+    </w:lvl>
+    <w:lvl w:ilvl="8" w:tplc="20000005" w:tentative="1">
+      <w:start w:val="1"/>
+      <w:numFmt w:val="bullet"/>
+      <w:lvlText w:val=""/>
+      <w:lvlJc w:val="left"/>
+      <w:pPr>
+        <w:ind w:left="6480" w:hanging="360"/>
+      </w:pPr>
+      <w:rPr>
+        <w:rFonts w:ascii="Wingdings" w:hAnsi="Wingdings" w:hint="default"/>
+      </w:rPr>
+    </w:lvl>
+  </w:abstractNum>
+  <w:abstractNum w:abstractNumId="9" w15:restartNumberingAfterBreak="0">
     <w:nsid w:val="76740DBC"/>
     <w:multiLevelType w:val="multilevel"/>
     <w:tmpl w:val="3FAE42C8"/>
@@ -1853,22 +5647,34 @@
     </w:lvl>
   </w:abstractNum>
   <w:num w:numId="1" w16cid:durableId="1906211872">
+    <w:abstractNumId w:val="9"/>
+  </w:num>
+  <w:num w:numId="2" w16cid:durableId="763500008">
+    <w:abstractNumId w:val="1"/>
+  </w:num>
+  <w:num w:numId="3" w16cid:durableId="1265773331">
     <w:abstractNumId w:val="5"/>
   </w:num>
-  <w:num w:numId="2" w16cid:durableId="763500008">
-    <w:abstractNumId w:val="0"/>
+  <w:num w:numId="4" w16cid:durableId="1029449899">
+    <w:abstractNumId w:val="6"/>
   </w:num>
-  <w:num w:numId="3" w16cid:durableId="1265773331">
+  <w:num w:numId="5" w16cid:durableId="1184244622">
+    <w:abstractNumId w:val="3"/>
+  </w:num>
+  <w:num w:numId="6" w16cid:durableId="2082366222">
+    <w:abstractNumId w:val="7"/>
+  </w:num>
+  <w:num w:numId="7" w16cid:durableId="2017806169">
+    <w:abstractNumId w:val="8"/>
+  </w:num>
+  <w:num w:numId="8" w16cid:durableId="1856995079">
     <w:abstractNumId w:val="2"/>
   </w:num>
-  <w:num w:numId="4" w16cid:durableId="1029449899">
-    <w:abstractNumId w:val="3"/>
+  <w:num w:numId="9" w16cid:durableId="1659454823">
+    <w:abstractNumId w:val="4"/>
   </w:num>
-  <w:num w:numId="5" w16cid:durableId="1184244622">
-    <w:abstractNumId w:val="1"/>
-  </w:num>
-  <w:num w:numId="6" w16cid:durableId="2082366222">
-    <w:abstractNumId w:val="4"/>
+  <w:num w:numId="10" w16cid:durableId="1835953436">
+    <w:abstractNumId w:val="0"/>
   </w:num>
 </w:numbering>
 </file>
@@ -2472,6 +6278,23 @@
       <w:contextualSpacing/>
     </w:pPr>
   </w:style>
+  <w:style w:type="paragraph" w:styleId="NormalWeb">
+    <w:name w:val="Normal (Web)"/>
+    <w:basedOn w:val="Normal"/>
+    <w:uiPriority w:val="99"/>
+    <w:semiHidden/>
+    <w:unhideWhenUsed/>
+    <w:rsid w:val="00D91E89"/>
+    <w:pPr>
+      <w:spacing w:before="100" w:beforeAutospacing="1" w:after="100" w:afterAutospacing="1" w:line="240" w:lineRule="auto"/>
+    </w:pPr>
+    <w:rPr>
+      <w:rFonts w:ascii="Times New Roman" w:eastAsia="Times New Roman" w:hAnsi="Times New Roman" w:cs="Times New Roman"/>
+      <w:sz w:val="24"/>
+      <w:szCs w:val="24"/>
+      <w:lang w:val="en-NL" w:eastAsia="en-NL"/>
+    </w:rPr>
+  </w:style>
 </w:styles>
 </file>
 

</xml_diff>

<commit_message>
User story 2 toegegeveoeegoegd
</commit_message>
<xml_diff>
--- a/docs/Funtioneel Ontwerp.docx
+++ b/docs/Funtioneel Ontwerp.docx
@@ -176,16 +176,16 @@
           <w:rFonts w:eastAsia="Times New Roman"/>
           <w:sz w:val="24"/>
           <w:szCs w:val="24"/>
-          <w:lang w:val="en-NL" w:eastAsia="en-NL"/>
-        </w:rPr>
-      </w:pPr>
-      <w:r>
-        <w:rPr>
-          <w:rFonts w:eastAsia="Times New Roman"/>
-          <w:color w:val="000000"/>
-          <w:sz w:val="24"/>
-          <w:szCs w:val="24"/>
-          <w:lang w:val="en-NL" w:eastAsia="en-NL"/>
+          <w:lang w:val="en-NL"/>
+        </w:rPr>
+      </w:pPr>
+      <w:r>
+        <w:rPr>
+          <w:rFonts w:eastAsia="Times New Roman"/>
+          <w:color w:val="000000"/>
+          <w:sz w:val="24"/>
+          <w:szCs w:val="24"/>
+          <w:lang w:val="en-NL"/>
         </w:rPr>
         <w:t xml:space="preserve">Op het </w:t>
       </w:r>
@@ -196,7 +196,7 @@
           <w:color w:val="000000"/>
           <w:sz w:val="24"/>
           <w:szCs w:val="24"/>
-          <w:lang w:val="en-NL" w:eastAsia="en-NL"/>
+          <w:lang w:val="en-NL"/>
         </w:rPr>
         <w:t>eerste</w:t>
       </w:r>
@@ -207,7 +207,7 @@
           <w:color w:val="000000"/>
           <w:sz w:val="24"/>
           <w:szCs w:val="24"/>
-          <w:lang w:val="en-NL" w:eastAsia="en-NL"/>
+          <w:lang w:val="en-NL"/>
         </w:rPr>
         <w:t xml:space="preserve"> scherm </w:t>
       </w:r>
@@ -218,7 +218,7 @@
           <w:color w:val="000000"/>
           <w:sz w:val="24"/>
           <w:szCs w:val="24"/>
-          <w:lang w:val="en-NL" w:eastAsia="en-NL"/>
+          <w:lang w:val="en-NL"/>
         </w:rPr>
         <w:t>wil</w:t>
       </w:r>
@@ -229,18 +229,18 @@
           <w:color w:val="000000"/>
           <w:sz w:val="24"/>
           <w:szCs w:val="24"/>
-          <w:lang w:val="en-NL" w:eastAsia="en-NL"/>
-        </w:rPr>
-        <w:t xml:space="preserve"> </w:t>
-      </w:r>
-      <w:proofErr w:type="spellStart"/>
-      <w:r>
-        <w:rPr>
-          <w:rFonts w:eastAsia="Times New Roman"/>
-          <w:color w:val="000000"/>
-          <w:sz w:val="24"/>
-          <w:szCs w:val="24"/>
-          <w:lang w:val="en-NL" w:eastAsia="en-NL"/>
+          <w:lang w:val="en-NL"/>
+        </w:rPr>
+        <w:t xml:space="preserve"> </w:t>
+      </w:r>
+      <w:proofErr w:type="spellStart"/>
+      <w:r>
+        <w:rPr>
+          <w:rFonts w:eastAsia="Times New Roman"/>
+          <w:color w:val="000000"/>
+          <w:sz w:val="24"/>
+          <w:szCs w:val="24"/>
+          <w:lang w:val="en-NL"/>
         </w:rPr>
         <w:t>ik</w:t>
       </w:r>
@@ -251,7 +251,7 @@
           <w:color w:val="000000"/>
           <w:sz w:val="24"/>
           <w:szCs w:val="24"/>
-          <w:lang w:val="en-NL" w:eastAsia="en-NL"/>
+          <w:lang w:val="en-NL"/>
         </w:rPr>
         <w:t xml:space="preserve"> in het menu alle </w:t>
       </w:r>
@@ -262,7 +262,7 @@
           <w:color w:val="000000"/>
           <w:sz w:val="24"/>
           <w:szCs w:val="24"/>
-          <w:lang w:val="en-NL" w:eastAsia="en-NL"/>
+          <w:lang w:val="en-NL"/>
         </w:rPr>
         <w:t>productgroepen</w:t>
       </w:r>
@@ -273,18 +273,18 @@
           <w:color w:val="000000"/>
           <w:sz w:val="24"/>
           <w:szCs w:val="24"/>
-          <w:lang w:val="en-NL" w:eastAsia="en-NL"/>
-        </w:rPr>
-        <w:t xml:space="preserve"> </w:t>
-      </w:r>
-      <w:proofErr w:type="spellStart"/>
-      <w:r>
-        <w:rPr>
-          <w:rFonts w:eastAsia="Times New Roman"/>
-          <w:color w:val="000000"/>
-          <w:sz w:val="24"/>
-          <w:szCs w:val="24"/>
-          <w:lang w:val="en-NL" w:eastAsia="en-NL"/>
+          <w:lang w:val="en-NL"/>
+        </w:rPr>
+        <w:t xml:space="preserve"> </w:t>
+      </w:r>
+      <w:proofErr w:type="spellStart"/>
+      <w:r>
+        <w:rPr>
+          <w:rFonts w:eastAsia="Times New Roman"/>
+          <w:color w:val="000000"/>
+          <w:sz w:val="24"/>
+          <w:szCs w:val="24"/>
+          <w:lang w:val="en-NL"/>
         </w:rPr>
         <w:t>zien</w:t>
       </w:r>
@@ -295,7 +295,7 @@
           <w:color w:val="000000"/>
           <w:sz w:val="24"/>
           <w:szCs w:val="24"/>
-          <w:lang w:val="en-NL" w:eastAsia="en-NL"/>
+          <w:lang w:val="en-NL"/>
         </w:rPr>
         <w:t xml:space="preserve">. </w:t>
       </w:r>
@@ -306,7 +306,7 @@
           <w:color w:val="000000"/>
           <w:sz w:val="24"/>
           <w:szCs w:val="24"/>
-          <w:lang w:val="en-NL" w:eastAsia="en-NL"/>
+          <w:lang w:val="en-NL"/>
         </w:rPr>
         <w:t>Dit</w:t>
       </w:r>
@@ -317,18 +317,18 @@
           <w:color w:val="000000"/>
           <w:sz w:val="24"/>
           <w:szCs w:val="24"/>
-          <w:lang w:val="en-NL" w:eastAsia="en-NL"/>
-        </w:rPr>
-        <w:t xml:space="preserve"> </w:t>
-      </w:r>
-      <w:proofErr w:type="spellStart"/>
-      <w:r>
-        <w:rPr>
-          <w:rFonts w:eastAsia="Times New Roman"/>
-          <w:color w:val="000000"/>
-          <w:sz w:val="24"/>
-          <w:szCs w:val="24"/>
-          <w:lang w:val="en-NL" w:eastAsia="en-NL"/>
+          <w:lang w:val="en-NL"/>
+        </w:rPr>
+        <w:t xml:space="preserve"> </w:t>
+      </w:r>
+      <w:proofErr w:type="spellStart"/>
+      <w:r>
+        <w:rPr>
+          <w:rFonts w:eastAsia="Times New Roman"/>
+          <w:color w:val="000000"/>
+          <w:sz w:val="24"/>
+          <w:szCs w:val="24"/>
+          <w:lang w:val="en-NL"/>
         </w:rPr>
         <w:t>zijn</w:t>
       </w:r>
@@ -339,7 +339,7 @@
           <w:color w:val="000000"/>
           <w:sz w:val="24"/>
           <w:szCs w:val="24"/>
-          <w:lang w:val="en-NL" w:eastAsia="en-NL"/>
+          <w:lang w:val="en-NL"/>
         </w:rPr>
         <w:t xml:space="preserve"> de </w:t>
       </w:r>
@@ -350,7 +350,7 @@
           <w:color w:val="000000"/>
           <w:sz w:val="24"/>
           <w:szCs w:val="24"/>
-          <w:lang w:val="en-NL" w:eastAsia="en-NL"/>
+          <w:lang w:val="en-NL"/>
         </w:rPr>
         <w:t>bestaande</w:t>
       </w:r>
@@ -361,18 +361,18 @@
           <w:color w:val="000000"/>
           <w:sz w:val="24"/>
           <w:szCs w:val="24"/>
-          <w:lang w:val="en-NL" w:eastAsia="en-NL"/>
-        </w:rPr>
-        <w:t xml:space="preserve"> </w:t>
-      </w:r>
-      <w:proofErr w:type="spellStart"/>
-      <w:r>
-        <w:rPr>
-          <w:rFonts w:eastAsia="Times New Roman"/>
-          <w:color w:val="000000"/>
-          <w:sz w:val="24"/>
-          <w:szCs w:val="24"/>
-          <w:lang w:val="en-NL" w:eastAsia="en-NL"/>
+          <w:lang w:val="en-NL"/>
+        </w:rPr>
+        <w:t xml:space="preserve"> </w:t>
+      </w:r>
+      <w:proofErr w:type="spellStart"/>
+      <w:r>
+        <w:rPr>
+          <w:rFonts w:eastAsia="Times New Roman"/>
+          <w:color w:val="000000"/>
+          <w:sz w:val="24"/>
+          <w:szCs w:val="24"/>
+          <w:lang w:val="en-NL"/>
         </w:rPr>
         <w:t>productgroepen</w:t>
       </w:r>
@@ -383,7 +383,7 @@
           <w:color w:val="000000"/>
           <w:sz w:val="24"/>
           <w:szCs w:val="24"/>
-          <w:lang w:val="en-NL" w:eastAsia="en-NL"/>
+          <w:lang w:val="en-NL"/>
         </w:rPr>
         <w:t xml:space="preserve"> (</w:t>
       </w:r>
@@ -394,7 +394,7 @@
           <w:color w:val="000000"/>
           <w:sz w:val="24"/>
           <w:szCs w:val="24"/>
-          <w:lang w:val="en-NL" w:eastAsia="en-NL"/>
+          <w:lang w:val="en-NL"/>
         </w:rPr>
         <w:t>zie</w:t>
       </w:r>
@@ -405,7 +405,7 @@
           <w:color w:val="000000"/>
           <w:sz w:val="24"/>
           <w:szCs w:val="24"/>
-          <w:lang w:val="en-NL" w:eastAsia="en-NL"/>
+          <w:lang w:val="en-NL"/>
         </w:rPr>
         <w:t xml:space="preserve"> database </w:t>
       </w:r>
@@ -416,7 +416,7 @@
           <w:color w:val="000000"/>
           <w:sz w:val="24"/>
           <w:szCs w:val="24"/>
-          <w:lang w:val="en-NL" w:eastAsia="en-NL"/>
+          <w:lang w:val="en-NL"/>
         </w:rPr>
         <w:t>beschrijving</w:t>
       </w:r>
@@ -427,7 +427,7 @@
           <w:color w:val="000000"/>
           <w:sz w:val="24"/>
           <w:szCs w:val="24"/>
-          <w:lang w:val="en-NL" w:eastAsia="en-NL"/>
+          <w:lang w:val="en-NL"/>
         </w:rPr>
         <w:t>).</w:t>
       </w:r>
@@ -444,17 +444,17 @@
           <w:rFonts w:eastAsia="Times New Roman"/>
           <w:sz w:val="24"/>
           <w:szCs w:val="24"/>
-          <w:lang w:val="en-NL" w:eastAsia="en-NL"/>
-        </w:rPr>
-      </w:pPr>
-      <w:proofErr w:type="spellStart"/>
-      <w:r>
-        <w:rPr>
-          <w:rFonts w:eastAsia="Times New Roman"/>
-          <w:color w:val="000000"/>
-          <w:sz w:val="24"/>
-          <w:szCs w:val="24"/>
-          <w:lang w:val="en-NL" w:eastAsia="en-NL"/>
+          <w:lang w:val="en-NL"/>
+        </w:rPr>
+      </w:pPr>
+      <w:proofErr w:type="spellStart"/>
+      <w:r>
+        <w:rPr>
+          <w:rFonts w:eastAsia="Times New Roman"/>
+          <w:color w:val="000000"/>
+          <w:sz w:val="24"/>
+          <w:szCs w:val="24"/>
+          <w:lang w:val="en-NL"/>
         </w:rPr>
         <w:t>Alleen</w:t>
       </w:r>
@@ -465,18 +465,18 @@
           <w:color w:val="000000"/>
           <w:sz w:val="24"/>
           <w:szCs w:val="24"/>
-          <w:lang w:val="en-NL" w:eastAsia="en-NL"/>
-        </w:rPr>
-        <w:t xml:space="preserve"> </w:t>
-      </w:r>
-      <w:proofErr w:type="spellStart"/>
-      <w:r>
-        <w:rPr>
-          <w:rFonts w:eastAsia="Times New Roman"/>
-          <w:color w:val="000000"/>
-          <w:sz w:val="24"/>
-          <w:szCs w:val="24"/>
-          <w:lang w:val="en-NL" w:eastAsia="en-NL"/>
+          <w:lang w:val="en-NL"/>
+        </w:rPr>
+        <w:t xml:space="preserve"> </w:t>
+      </w:r>
+      <w:proofErr w:type="spellStart"/>
+      <w:r>
+        <w:rPr>
+          <w:rFonts w:eastAsia="Times New Roman"/>
+          <w:color w:val="000000"/>
+          <w:sz w:val="24"/>
+          <w:szCs w:val="24"/>
+          <w:lang w:val="en-NL"/>
         </w:rPr>
         <w:t>productgroepen</w:t>
       </w:r>
@@ -487,7 +487,7 @@
           <w:color w:val="000000"/>
           <w:sz w:val="24"/>
           <w:szCs w:val="24"/>
-          <w:lang w:val="en-NL" w:eastAsia="en-NL"/>
+          <w:lang w:val="en-NL"/>
         </w:rPr>
         <w:t xml:space="preserve"> met </w:t>
       </w:r>
@@ -498,7 +498,7 @@
           <w:color w:val="000000"/>
           <w:sz w:val="24"/>
           <w:szCs w:val="24"/>
-          <w:lang w:val="en-NL" w:eastAsia="en-NL"/>
+          <w:lang w:val="en-NL"/>
         </w:rPr>
         <w:t>afbeelding</w:t>
       </w:r>
@@ -509,18 +509,18 @@
           <w:color w:val="000000"/>
           <w:sz w:val="24"/>
           <w:szCs w:val="24"/>
-          <w:lang w:val="en-NL" w:eastAsia="en-NL"/>
-        </w:rPr>
-        <w:t xml:space="preserve"> </w:t>
-      </w:r>
-      <w:proofErr w:type="spellStart"/>
-      <w:r>
-        <w:rPr>
-          <w:rFonts w:eastAsia="Times New Roman"/>
-          <w:color w:val="000000"/>
-          <w:sz w:val="24"/>
-          <w:szCs w:val="24"/>
-          <w:lang w:val="en-NL" w:eastAsia="en-NL"/>
+          <w:lang w:val="en-NL"/>
+        </w:rPr>
+        <w:t xml:space="preserve"> </w:t>
+      </w:r>
+      <w:proofErr w:type="spellStart"/>
+      <w:r>
+        <w:rPr>
+          <w:rFonts w:eastAsia="Times New Roman"/>
+          <w:color w:val="000000"/>
+          <w:sz w:val="24"/>
+          <w:szCs w:val="24"/>
+          <w:lang w:val="en-NL"/>
         </w:rPr>
         <w:t>moeten</w:t>
       </w:r>
@@ -531,18 +531,18 @@
           <w:color w:val="000000"/>
           <w:sz w:val="24"/>
           <w:szCs w:val="24"/>
-          <w:lang w:val="en-NL" w:eastAsia="en-NL"/>
-        </w:rPr>
-        <w:t xml:space="preserve"> </w:t>
-      </w:r>
-      <w:proofErr w:type="spellStart"/>
-      <w:r>
-        <w:rPr>
-          <w:rFonts w:eastAsia="Times New Roman"/>
-          <w:color w:val="000000"/>
-          <w:sz w:val="24"/>
-          <w:szCs w:val="24"/>
-          <w:lang w:val="en-NL" w:eastAsia="en-NL"/>
+          <w:lang w:val="en-NL"/>
+        </w:rPr>
+        <w:t xml:space="preserve"> </w:t>
+      </w:r>
+      <w:proofErr w:type="spellStart"/>
+      <w:r>
+        <w:rPr>
+          <w:rFonts w:eastAsia="Times New Roman"/>
+          <w:color w:val="000000"/>
+          <w:sz w:val="24"/>
+          <w:szCs w:val="24"/>
+          <w:lang w:val="en-NL"/>
         </w:rPr>
         <w:t>getoond</w:t>
       </w:r>
@@ -553,22 +553,24 @@
           <w:color w:val="000000"/>
           <w:sz w:val="24"/>
           <w:szCs w:val="24"/>
-          <w:lang w:val="en-NL" w:eastAsia="en-NL"/>
-        </w:rPr>
-        <w:t xml:space="preserve"> </w:t>
-      </w:r>
-      <w:proofErr w:type="spellStart"/>
-      <w:r>
-        <w:rPr>
-          <w:rFonts w:eastAsia="Times New Roman"/>
-          <w:color w:val="000000"/>
-          <w:sz w:val="24"/>
-          <w:szCs w:val="24"/>
-          <w:lang w:val="en-NL" w:eastAsia="en-NL"/>
+          <w:lang w:val="en-NL"/>
+        </w:rPr>
+        <w:t xml:space="preserve"> </w:t>
+      </w:r>
+      <w:proofErr w:type="spellStart"/>
+      <w:proofErr w:type="gramStart"/>
+      <w:r>
+        <w:rPr>
+          <w:rFonts w:eastAsia="Times New Roman"/>
+          <w:color w:val="000000"/>
+          <w:sz w:val="24"/>
+          <w:szCs w:val="24"/>
+          <w:lang w:val="en-NL"/>
         </w:rPr>
         <w:t>worden</w:t>
       </w:r>
       <w:proofErr w:type="spellEnd"/>
+      <w:proofErr w:type="gramEnd"/>
     </w:p>
     <w:p>
       <w:pPr>
@@ -585,16 +587,16 @@
           <w:color w:val="000000"/>
           <w:sz w:val="24"/>
           <w:szCs w:val="24"/>
-          <w:lang w:val="en-NL" w:eastAsia="en-NL"/>
-        </w:rPr>
-      </w:pPr>
-      <w:r>
-        <w:rPr>
-          <w:rFonts w:eastAsia="Times New Roman"/>
-          <w:color w:val="000000"/>
-          <w:sz w:val="24"/>
-          <w:szCs w:val="24"/>
-          <w:lang w:val="en-NL" w:eastAsia="en-NL"/>
+          <w:lang w:val="en-NL"/>
+        </w:rPr>
+      </w:pPr>
+      <w:r>
+        <w:rPr>
+          <w:rFonts w:eastAsia="Times New Roman"/>
+          <w:color w:val="000000"/>
+          <w:sz w:val="24"/>
+          <w:szCs w:val="24"/>
+          <w:lang w:val="en-NL"/>
         </w:rPr>
         <w:t xml:space="preserve">Ook </w:t>
       </w:r>
@@ -605,7 +607,7 @@
           <w:color w:val="000000"/>
           <w:sz w:val="24"/>
           <w:szCs w:val="24"/>
-          <w:lang w:val="en-NL" w:eastAsia="en-NL"/>
+          <w:lang w:val="en-NL"/>
         </w:rPr>
         <w:t>wil</w:t>
       </w:r>
@@ -616,18 +618,18 @@
           <w:color w:val="000000"/>
           <w:sz w:val="24"/>
           <w:szCs w:val="24"/>
-          <w:lang w:val="en-NL" w:eastAsia="en-NL"/>
-        </w:rPr>
-        <w:t xml:space="preserve"> </w:t>
-      </w:r>
-      <w:proofErr w:type="spellStart"/>
-      <w:r>
-        <w:rPr>
-          <w:rFonts w:eastAsia="Times New Roman"/>
-          <w:color w:val="000000"/>
-          <w:sz w:val="24"/>
-          <w:szCs w:val="24"/>
-          <w:lang w:val="en-NL" w:eastAsia="en-NL"/>
+          <w:lang w:val="en-NL"/>
+        </w:rPr>
+        <w:t xml:space="preserve"> </w:t>
+      </w:r>
+      <w:proofErr w:type="spellStart"/>
+      <w:r>
+        <w:rPr>
+          <w:rFonts w:eastAsia="Times New Roman"/>
+          <w:color w:val="000000"/>
+          <w:sz w:val="24"/>
+          <w:szCs w:val="24"/>
+          <w:lang w:val="en-NL"/>
         </w:rPr>
         <w:t>ik</w:t>
       </w:r>
@@ -638,18 +640,18 @@
           <w:color w:val="000000"/>
           <w:sz w:val="24"/>
           <w:szCs w:val="24"/>
-          <w:lang w:val="en-NL" w:eastAsia="en-NL"/>
-        </w:rPr>
-        <w:t xml:space="preserve"> </w:t>
-      </w:r>
-      <w:proofErr w:type="spellStart"/>
-      <w:r>
-        <w:rPr>
-          <w:rFonts w:eastAsia="Times New Roman"/>
-          <w:color w:val="000000"/>
-          <w:sz w:val="24"/>
-          <w:szCs w:val="24"/>
-          <w:lang w:val="en-NL" w:eastAsia="en-NL"/>
+          <w:lang w:val="en-NL"/>
+        </w:rPr>
+        <w:t xml:space="preserve"> </w:t>
+      </w:r>
+      <w:proofErr w:type="spellStart"/>
+      <w:r>
+        <w:rPr>
+          <w:rFonts w:eastAsia="Times New Roman"/>
+          <w:color w:val="000000"/>
+          <w:sz w:val="24"/>
+          <w:szCs w:val="24"/>
+          <w:lang w:val="en-NL"/>
         </w:rPr>
         <w:t>zien</w:t>
       </w:r>
@@ -660,18 +662,18 @@
           <w:color w:val="000000"/>
           <w:sz w:val="24"/>
           <w:szCs w:val="24"/>
-          <w:lang w:val="en-NL" w:eastAsia="en-NL"/>
-        </w:rPr>
-        <w:t xml:space="preserve"> </w:t>
-      </w:r>
-      <w:proofErr w:type="spellStart"/>
-      <w:r>
-        <w:rPr>
-          <w:rFonts w:eastAsia="Times New Roman"/>
-          <w:color w:val="000000"/>
-          <w:sz w:val="24"/>
-          <w:szCs w:val="24"/>
-          <w:lang w:val="en-NL" w:eastAsia="en-NL"/>
+          <w:lang w:val="en-NL"/>
+        </w:rPr>
+        <w:t xml:space="preserve"> </w:t>
+      </w:r>
+      <w:proofErr w:type="spellStart"/>
+      <w:r>
+        <w:rPr>
+          <w:rFonts w:eastAsia="Times New Roman"/>
+          <w:color w:val="000000"/>
+          <w:sz w:val="24"/>
+          <w:szCs w:val="24"/>
+          <w:lang w:val="en-NL"/>
         </w:rPr>
         <w:t>hoeveel</w:t>
       </w:r>
@@ -682,7 +684,7 @@
           <w:color w:val="000000"/>
           <w:sz w:val="24"/>
           <w:szCs w:val="24"/>
-          <w:lang w:val="en-NL" w:eastAsia="en-NL"/>
+          <w:lang w:val="en-NL"/>
         </w:rPr>
         <w:t xml:space="preserve"> van de </w:t>
       </w:r>
@@ -693,7 +695,7 @@
           <w:color w:val="000000"/>
           <w:sz w:val="24"/>
           <w:szCs w:val="24"/>
-          <w:lang w:val="en-NL" w:eastAsia="en-NL"/>
+          <w:lang w:val="en-NL"/>
         </w:rPr>
         <w:t>artikelen</w:t>
       </w:r>
@@ -704,18 +706,18 @@
           <w:color w:val="000000"/>
           <w:sz w:val="24"/>
           <w:szCs w:val="24"/>
-          <w:lang w:val="en-NL" w:eastAsia="en-NL"/>
-        </w:rPr>
-        <w:t xml:space="preserve"> </w:t>
-      </w:r>
-      <w:proofErr w:type="spellStart"/>
-      <w:r>
-        <w:rPr>
-          <w:rFonts w:eastAsia="Times New Roman"/>
-          <w:color w:val="000000"/>
-          <w:sz w:val="24"/>
-          <w:szCs w:val="24"/>
-          <w:lang w:val="en-NL" w:eastAsia="en-NL"/>
+          <w:lang w:val="en-NL"/>
+        </w:rPr>
+        <w:t xml:space="preserve"> </w:t>
+      </w:r>
+      <w:proofErr w:type="spellStart"/>
+      <w:r>
+        <w:rPr>
+          <w:rFonts w:eastAsia="Times New Roman"/>
+          <w:color w:val="000000"/>
+          <w:sz w:val="24"/>
+          <w:szCs w:val="24"/>
+          <w:lang w:val="en-NL"/>
         </w:rPr>
         <w:t>nog</w:t>
       </w:r>
@@ -726,7 +728,7 @@
           <w:color w:val="000000"/>
           <w:sz w:val="24"/>
           <w:szCs w:val="24"/>
-          <w:lang w:val="en-NL" w:eastAsia="en-NL"/>
+          <w:lang w:val="en-NL"/>
         </w:rPr>
         <w:t xml:space="preserve"> in </w:t>
       </w:r>
@@ -737,7 +739,7 @@
           <w:color w:val="000000"/>
           <w:sz w:val="24"/>
           <w:szCs w:val="24"/>
-          <w:lang w:val="en-NL" w:eastAsia="en-NL"/>
+          <w:lang w:val="en-NL"/>
         </w:rPr>
         <w:t>voorraad</w:t>
       </w:r>
@@ -748,18 +750,18 @@
           <w:color w:val="000000"/>
           <w:sz w:val="24"/>
           <w:szCs w:val="24"/>
-          <w:lang w:val="en-NL" w:eastAsia="en-NL"/>
-        </w:rPr>
-        <w:t xml:space="preserve"> </w:t>
-      </w:r>
-      <w:proofErr w:type="spellStart"/>
-      <w:r>
-        <w:rPr>
-          <w:rFonts w:eastAsia="Times New Roman"/>
-          <w:color w:val="000000"/>
-          <w:sz w:val="24"/>
-          <w:szCs w:val="24"/>
-          <w:lang w:val="en-NL" w:eastAsia="en-NL"/>
+          <w:lang w:val="en-NL"/>
+        </w:rPr>
+        <w:t xml:space="preserve"> </w:t>
+      </w:r>
+      <w:proofErr w:type="spellStart"/>
+      <w:r>
+        <w:rPr>
+          <w:rFonts w:eastAsia="Times New Roman"/>
+          <w:color w:val="000000"/>
+          <w:sz w:val="24"/>
+          <w:szCs w:val="24"/>
+          <w:lang w:val="en-NL"/>
         </w:rPr>
         <w:t>zijn</w:t>
       </w:r>
@@ -770,7 +772,7 @@
           <w:color w:val="000000"/>
           <w:sz w:val="24"/>
           <w:szCs w:val="24"/>
-          <w:lang w:val="en-NL" w:eastAsia="en-NL"/>
+          <w:lang w:val="en-NL"/>
         </w:rPr>
         <w:t>.</w:t>
       </w:r>
@@ -790,17 +792,17 @@
           <w:color w:val="000000"/>
           <w:sz w:val="24"/>
           <w:szCs w:val="24"/>
-          <w:lang w:val="en-NL" w:eastAsia="en-NL"/>
-        </w:rPr>
-      </w:pPr>
-      <w:proofErr w:type="spellStart"/>
-      <w:r>
-        <w:rPr>
-          <w:rFonts w:eastAsia="Times New Roman"/>
-          <w:color w:val="000000"/>
-          <w:sz w:val="24"/>
-          <w:szCs w:val="24"/>
-          <w:lang w:val="en-NL" w:eastAsia="en-NL"/>
+          <w:lang w:val="en-NL"/>
+        </w:rPr>
+      </w:pPr>
+      <w:proofErr w:type="spellStart"/>
+      <w:r>
+        <w:rPr>
+          <w:rFonts w:eastAsia="Times New Roman"/>
+          <w:color w:val="000000"/>
+          <w:sz w:val="24"/>
+          <w:szCs w:val="24"/>
+          <w:lang w:val="en-NL"/>
         </w:rPr>
         <w:t>Bij</w:t>
       </w:r>
@@ -811,7 +813,7 @@
           <w:color w:val="000000"/>
           <w:sz w:val="24"/>
           <w:szCs w:val="24"/>
-          <w:lang w:val="en-NL" w:eastAsia="en-NL"/>
+          <w:lang w:val="en-NL"/>
         </w:rPr>
         <w:t xml:space="preserve"> het </w:t>
       </w:r>
@@ -822,7 +824,7 @@
           <w:color w:val="000000"/>
           <w:sz w:val="24"/>
           <w:szCs w:val="24"/>
-          <w:lang w:val="en-NL" w:eastAsia="en-NL"/>
+          <w:lang w:val="en-NL"/>
         </w:rPr>
         <w:t>plaatje</w:t>
       </w:r>
@@ -833,18 +835,18 @@
           <w:color w:val="000000"/>
           <w:sz w:val="24"/>
           <w:szCs w:val="24"/>
-          <w:lang w:val="en-NL" w:eastAsia="en-NL"/>
-        </w:rPr>
-        <w:t xml:space="preserve"> </w:t>
-      </w:r>
-      <w:proofErr w:type="spellStart"/>
-      <w:r>
-        <w:rPr>
-          <w:rFonts w:eastAsia="Times New Roman"/>
-          <w:color w:val="000000"/>
-          <w:sz w:val="24"/>
-          <w:szCs w:val="24"/>
-          <w:lang w:val="en-NL" w:eastAsia="en-NL"/>
+          <w:lang w:val="en-NL"/>
+        </w:rPr>
+        <w:t xml:space="preserve"> </w:t>
+      </w:r>
+      <w:proofErr w:type="spellStart"/>
+      <w:r>
+        <w:rPr>
+          <w:rFonts w:eastAsia="Times New Roman"/>
+          <w:color w:val="000000"/>
+          <w:sz w:val="24"/>
+          <w:szCs w:val="24"/>
+          <w:lang w:val="en-NL"/>
         </w:rPr>
         <w:t>moet</w:t>
       </w:r>
@@ -855,18 +857,18 @@
           <w:color w:val="000000"/>
           <w:sz w:val="24"/>
           <w:szCs w:val="24"/>
-          <w:lang w:val="en-NL" w:eastAsia="en-NL"/>
-        </w:rPr>
-        <w:t xml:space="preserve"> </w:t>
-      </w:r>
-      <w:proofErr w:type="spellStart"/>
-      <w:r>
-        <w:rPr>
-          <w:rFonts w:eastAsia="Times New Roman"/>
-          <w:color w:val="000000"/>
-          <w:sz w:val="24"/>
-          <w:szCs w:val="24"/>
-          <w:lang w:val="en-NL" w:eastAsia="en-NL"/>
+          <w:lang w:val="en-NL"/>
+        </w:rPr>
+        <w:t xml:space="preserve"> </w:t>
+      </w:r>
+      <w:proofErr w:type="spellStart"/>
+      <w:r>
+        <w:rPr>
+          <w:rFonts w:eastAsia="Times New Roman"/>
+          <w:color w:val="000000"/>
+          <w:sz w:val="24"/>
+          <w:szCs w:val="24"/>
+          <w:lang w:val="en-NL"/>
         </w:rPr>
         <w:t>minimaal</w:t>
       </w:r>
@@ -877,18 +879,18 @@
           <w:color w:val="000000"/>
           <w:sz w:val="24"/>
           <w:szCs w:val="24"/>
-          <w:lang w:val="en-NL" w:eastAsia="en-NL"/>
-        </w:rPr>
-        <w:t xml:space="preserve"> </w:t>
-      </w:r>
-      <w:proofErr w:type="spellStart"/>
-      <w:r>
-        <w:rPr>
-          <w:rFonts w:eastAsia="Times New Roman"/>
-          <w:color w:val="000000"/>
-          <w:sz w:val="24"/>
-          <w:szCs w:val="24"/>
-          <w:lang w:val="en-NL" w:eastAsia="en-NL"/>
+          <w:lang w:val="en-NL"/>
+        </w:rPr>
+        <w:t xml:space="preserve"> </w:t>
+      </w:r>
+      <w:proofErr w:type="spellStart"/>
+      <w:r>
+        <w:rPr>
+          <w:rFonts w:eastAsia="Times New Roman"/>
+          <w:color w:val="000000"/>
+          <w:sz w:val="24"/>
+          <w:szCs w:val="24"/>
+          <w:lang w:val="en-NL"/>
         </w:rPr>
         <w:t>worden</w:t>
       </w:r>
@@ -899,18 +901,18 @@
           <w:color w:val="000000"/>
           <w:sz w:val="24"/>
           <w:szCs w:val="24"/>
-          <w:lang w:val="en-NL" w:eastAsia="en-NL"/>
-        </w:rPr>
-        <w:t xml:space="preserve"> </w:t>
-      </w:r>
-      <w:proofErr w:type="spellStart"/>
-      <w:r>
-        <w:rPr>
-          <w:rFonts w:eastAsia="Times New Roman"/>
-          <w:color w:val="000000"/>
-          <w:sz w:val="24"/>
-          <w:szCs w:val="24"/>
-          <w:lang w:val="en-NL" w:eastAsia="en-NL"/>
+          <w:lang w:val="en-NL"/>
+        </w:rPr>
+        <w:t xml:space="preserve"> </w:t>
+      </w:r>
+      <w:proofErr w:type="spellStart"/>
+      <w:r>
+        <w:rPr>
+          <w:rFonts w:eastAsia="Times New Roman"/>
+          <w:color w:val="000000"/>
+          <w:sz w:val="24"/>
+          <w:szCs w:val="24"/>
+          <w:lang w:val="en-NL"/>
         </w:rPr>
         <w:t>getoond</w:t>
       </w:r>
@@ -921,7 +923,7 @@
           <w:color w:val="000000"/>
           <w:sz w:val="24"/>
           <w:szCs w:val="24"/>
-          <w:lang w:val="en-NL" w:eastAsia="en-NL"/>
+          <w:lang w:val="en-NL"/>
         </w:rPr>
         <w:t xml:space="preserve"> (</w:t>
       </w:r>
@@ -932,7 +934,7 @@
           <w:color w:val="000000"/>
           <w:sz w:val="24"/>
           <w:szCs w:val="24"/>
-          <w:lang w:val="en-NL" w:eastAsia="en-NL"/>
+          <w:lang w:val="en-NL"/>
         </w:rPr>
         <w:t>Uit</w:t>
       </w:r>
@@ -943,18 +945,18 @@
           <w:color w:val="000000"/>
           <w:sz w:val="24"/>
           <w:szCs w:val="24"/>
-          <w:lang w:val="en-NL" w:eastAsia="en-NL"/>
-        </w:rPr>
-        <w:t xml:space="preserve"> </w:t>
-      </w:r>
-      <w:proofErr w:type="spellStart"/>
-      <w:r>
-        <w:rPr>
-          <w:rFonts w:eastAsia="Times New Roman"/>
-          <w:color w:val="000000"/>
-          <w:sz w:val="24"/>
-          <w:szCs w:val="24"/>
-          <w:lang w:val="en-NL" w:eastAsia="en-NL"/>
+          <w:lang w:val="en-NL"/>
+        </w:rPr>
+        <w:t xml:space="preserve"> </w:t>
+      </w:r>
+      <w:proofErr w:type="spellStart"/>
+      <w:r>
+        <w:rPr>
+          <w:rFonts w:eastAsia="Times New Roman"/>
+          <w:color w:val="000000"/>
+          <w:sz w:val="24"/>
+          <w:szCs w:val="24"/>
+          <w:lang w:val="en-NL"/>
         </w:rPr>
         <w:t>Stockitems</w:t>
       </w:r>
@@ -965,7 +967,7 @@
           <w:color w:val="000000"/>
           <w:sz w:val="24"/>
           <w:szCs w:val="24"/>
-          <w:lang w:val="en-NL" w:eastAsia="en-NL"/>
+          <w:lang w:val="en-NL"/>
         </w:rPr>
         <w:t>):</w:t>
       </w:r>
@@ -984,16 +986,16 @@
           <w:color w:val="000000"/>
           <w:sz w:val="24"/>
           <w:szCs w:val="24"/>
-          <w:lang w:val="en-NL" w:eastAsia="en-NL"/>
-        </w:rPr>
-      </w:pPr>
-      <w:r>
-        <w:rPr>
-          <w:rFonts w:eastAsia="Times New Roman"/>
-          <w:color w:val="000000"/>
-          <w:sz w:val="24"/>
-          <w:szCs w:val="24"/>
-          <w:lang w:val="en-NL" w:eastAsia="en-NL"/>
+          <w:lang w:val="en-NL"/>
+        </w:rPr>
+      </w:pPr>
+      <w:r>
+        <w:rPr>
+          <w:rFonts w:eastAsia="Times New Roman"/>
+          <w:color w:val="000000"/>
+          <w:sz w:val="24"/>
+          <w:szCs w:val="24"/>
+          <w:lang w:val="en-NL"/>
         </w:rPr>
         <w:t xml:space="preserve">Titel (= </w:t>
       </w:r>
@@ -1004,7 +1006,7 @@
           <w:color w:val="000000"/>
           <w:sz w:val="24"/>
           <w:szCs w:val="24"/>
-          <w:lang w:val="en-NL" w:eastAsia="en-NL"/>
+          <w:lang w:val="en-NL"/>
         </w:rPr>
         <w:t>StockItemName</w:t>
       </w:r>
@@ -1015,7 +1017,7 @@
           <w:color w:val="000000"/>
           <w:sz w:val="24"/>
           <w:szCs w:val="24"/>
-          <w:lang w:val="en-NL" w:eastAsia="en-NL"/>
+          <w:lang w:val="en-NL"/>
         </w:rPr>
         <w:t>)</w:t>
       </w:r>
@@ -1034,17 +1036,17 @@
           <w:color w:val="000000"/>
           <w:sz w:val="24"/>
           <w:szCs w:val="24"/>
-          <w:lang w:val="en-NL" w:eastAsia="en-NL"/>
-        </w:rPr>
-      </w:pPr>
-      <w:proofErr w:type="spellStart"/>
-      <w:r>
-        <w:rPr>
-          <w:rFonts w:eastAsia="Times New Roman"/>
-          <w:color w:val="000000"/>
-          <w:sz w:val="24"/>
-          <w:szCs w:val="24"/>
-          <w:lang w:val="en-NL" w:eastAsia="en-NL"/>
+          <w:lang w:val="en-NL"/>
+        </w:rPr>
+      </w:pPr>
+      <w:proofErr w:type="spellStart"/>
+      <w:r>
+        <w:rPr>
+          <w:rFonts w:eastAsia="Times New Roman"/>
+          <w:color w:val="000000"/>
+          <w:sz w:val="24"/>
+          <w:szCs w:val="24"/>
+          <w:lang w:val="en-NL"/>
         </w:rPr>
         <w:t>Verkooprijs</w:t>
       </w:r>
@@ -1055,7 +1057,7 @@
           <w:color w:val="000000"/>
           <w:sz w:val="24"/>
           <w:szCs w:val="24"/>
-          <w:lang w:val="en-NL" w:eastAsia="en-NL"/>
+          <w:lang w:val="en-NL"/>
         </w:rPr>
         <w:t xml:space="preserve"> (= </w:t>
       </w:r>
@@ -1066,7 +1068,7 @@
           <w:color w:val="000000"/>
           <w:sz w:val="24"/>
           <w:szCs w:val="24"/>
-          <w:lang w:val="en-NL" w:eastAsia="en-NL"/>
+          <w:lang w:val="en-NL"/>
         </w:rPr>
         <w:t>RecommendedRetailPrice</w:t>
       </w:r>
@@ -1077,7 +1079,7 @@
           <w:color w:val="000000"/>
           <w:sz w:val="24"/>
           <w:szCs w:val="24"/>
-          <w:lang w:val="en-NL" w:eastAsia="en-NL"/>
+          <w:lang w:val="en-NL"/>
         </w:rPr>
         <w:t>)</w:t>
       </w:r>
@@ -1096,16 +1098,16 @@
           <w:color w:val="000000"/>
           <w:sz w:val="24"/>
           <w:szCs w:val="24"/>
-          <w:lang w:val="en-NL" w:eastAsia="en-NL"/>
-        </w:rPr>
-      </w:pPr>
-      <w:r>
-        <w:rPr>
-          <w:rFonts w:eastAsia="Times New Roman"/>
-          <w:color w:val="000000"/>
-          <w:sz w:val="24"/>
-          <w:szCs w:val="24"/>
-          <w:lang w:val="en-NL" w:eastAsia="en-NL"/>
+          <w:lang w:val="en-NL"/>
+        </w:rPr>
+      </w:pPr>
+      <w:r>
+        <w:rPr>
+          <w:rFonts w:eastAsia="Times New Roman"/>
+          <w:color w:val="000000"/>
+          <w:sz w:val="24"/>
+          <w:szCs w:val="24"/>
+          <w:lang w:val="en-NL"/>
         </w:rPr>
         <w:t>Marketing comments</w:t>
       </w:r>
@@ -1125,16 +1127,16 @@
           <w:color w:val="000000"/>
           <w:sz w:val="24"/>
           <w:szCs w:val="24"/>
-          <w:lang w:val="en-NL" w:eastAsia="en-NL"/>
-        </w:rPr>
-      </w:pPr>
-      <w:r>
-        <w:rPr>
-          <w:rFonts w:eastAsia="Times New Roman"/>
-          <w:color w:val="000000"/>
-          <w:sz w:val="24"/>
-          <w:szCs w:val="24"/>
-          <w:lang w:val="en-NL" w:eastAsia="en-NL"/>
+          <w:lang w:val="en-NL"/>
+        </w:rPr>
+      </w:pPr>
+      <w:r>
+        <w:rPr>
+          <w:rFonts w:eastAsia="Times New Roman"/>
+          <w:color w:val="000000"/>
+          <w:sz w:val="24"/>
+          <w:szCs w:val="24"/>
+          <w:lang w:val="en-NL"/>
         </w:rPr>
         <w:t xml:space="preserve">Als er </w:t>
       </w:r>
@@ -1145,7 +1147,7 @@
           <w:color w:val="000000"/>
           <w:sz w:val="24"/>
           <w:szCs w:val="24"/>
-          <w:lang w:val="en-NL" w:eastAsia="en-NL"/>
+          <w:lang w:val="en-NL"/>
         </w:rPr>
         <w:t>geen</w:t>
       </w:r>
@@ -1156,18 +1158,18 @@
           <w:color w:val="000000"/>
           <w:sz w:val="24"/>
           <w:szCs w:val="24"/>
-          <w:lang w:val="en-NL" w:eastAsia="en-NL"/>
-        </w:rPr>
-        <w:t xml:space="preserve"> </w:t>
-      </w:r>
-      <w:proofErr w:type="spellStart"/>
-      <w:r>
-        <w:rPr>
-          <w:rFonts w:eastAsia="Times New Roman"/>
-          <w:color w:val="000000"/>
-          <w:sz w:val="24"/>
-          <w:szCs w:val="24"/>
-          <w:lang w:val="en-NL" w:eastAsia="en-NL"/>
+          <w:lang w:val="en-NL"/>
+        </w:rPr>
+        <w:t xml:space="preserve"> </w:t>
+      </w:r>
+      <w:proofErr w:type="spellStart"/>
+      <w:r>
+        <w:rPr>
+          <w:rFonts w:eastAsia="Times New Roman"/>
+          <w:color w:val="000000"/>
+          <w:sz w:val="24"/>
+          <w:szCs w:val="24"/>
+          <w:lang w:val="en-NL"/>
         </w:rPr>
         <w:t>plaatje</w:t>
       </w:r>
@@ -1178,18 +1180,18 @@
           <w:color w:val="000000"/>
           <w:sz w:val="24"/>
           <w:szCs w:val="24"/>
-          <w:lang w:val="en-NL" w:eastAsia="en-NL"/>
-        </w:rPr>
-        <w:t xml:space="preserve"> </w:t>
-      </w:r>
-      <w:proofErr w:type="spellStart"/>
-      <w:r>
-        <w:rPr>
-          <w:rFonts w:eastAsia="Times New Roman"/>
-          <w:color w:val="000000"/>
-          <w:sz w:val="24"/>
-          <w:szCs w:val="24"/>
-          <w:lang w:val="en-NL" w:eastAsia="en-NL"/>
+          <w:lang w:val="en-NL"/>
+        </w:rPr>
+        <w:t xml:space="preserve"> </w:t>
+      </w:r>
+      <w:proofErr w:type="spellStart"/>
+      <w:r>
+        <w:rPr>
+          <w:rFonts w:eastAsia="Times New Roman"/>
+          <w:color w:val="000000"/>
+          <w:sz w:val="24"/>
+          <w:szCs w:val="24"/>
+          <w:lang w:val="en-NL"/>
         </w:rPr>
         <w:t>aanwezig</w:t>
       </w:r>
@@ -1200,7 +1202,7 @@
           <w:color w:val="000000"/>
           <w:sz w:val="24"/>
           <w:szCs w:val="24"/>
-          <w:lang w:val="en-NL" w:eastAsia="en-NL"/>
+          <w:lang w:val="en-NL"/>
         </w:rPr>
         <w:t xml:space="preserve"> is, </w:t>
       </w:r>
@@ -1211,7 +1213,7 @@
           <w:color w:val="000000"/>
           <w:sz w:val="24"/>
           <w:szCs w:val="24"/>
-          <w:lang w:val="en-NL" w:eastAsia="en-NL"/>
+          <w:lang w:val="en-NL"/>
         </w:rPr>
         <w:t>wil</w:t>
       </w:r>
@@ -1222,18 +1224,18 @@
           <w:color w:val="000000"/>
           <w:sz w:val="24"/>
           <w:szCs w:val="24"/>
-          <w:lang w:val="en-NL" w:eastAsia="en-NL"/>
-        </w:rPr>
-        <w:t xml:space="preserve"> </w:t>
-      </w:r>
-      <w:proofErr w:type="spellStart"/>
-      <w:r>
-        <w:rPr>
-          <w:rFonts w:eastAsia="Times New Roman"/>
-          <w:color w:val="000000"/>
-          <w:sz w:val="24"/>
-          <w:szCs w:val="24"/>
-          <w:lang w:val="en-NL" w:eastAsia="en-NL"/>
+          <w:lang w:val="en-NL"/>
+        </w:rPr>
+        <w:t xml:space="preserve"> </w:t>
+      </w:r>
+      <w:proofErr w:type="spellStart"/>
+      <w:r>
+        <w:rPr>
+          <w:rFonts w:eastAsia="Times New Roman"/>
+          <w:color w:val="000000"/>
+          <w:sz w:val="24"/>
+          <w:szCs w:val="24"/>
+          <w:lang w:val="en-NL"/>
         </w:rPr>
         <w:t>ik</w:t>
       </w:r>
@@ -1244,18 +1246,18 @@
           <w:color w:val="000000"/>
           <w:sz w:val="24"/>
           <w:szCs w:val="24"/>
-          <w:lang w:val="en-NL" w:eastAsia="en-NL"/>
-        </w:rPr>
-        <w:t xml:space="preserve"> </w:t>
-      </w:r>
-      <w:proofErr w:type="spellStart"/>
-      <w:r>
-        <w:rPr>
-          <w:rFonts w:eastAsia="Times New Roman"/>
-          <w:color w:val="000000"/>
-          <w:sz w:val="24"/>
-          <w:szCs w:val="24"/>
-          <w:lang w:val="en-NL" w:eastAsia="en-NL"/>
+          <w:lang w:val="en-NL"/>
+        </w:rPr>
+        <w:t xml:space="preserve"> </w:t>
+      </w:r>
+      <w:proofErr w:type="spellStart"/>
+      <w:r>
+        <w:rPr>
+          <w:rFonts w:eastAsia="Times New Roman"/>
+          <w:color w:val="000000"/>
+          <w:sz w:val="24"/>
+          <w:szCs w:val="24"/>
+          <w:lang w:val="en-NL"/>
         </w:rPr>
         <w:t>een</w:t>
       </w:r>
@@ -1266,18 +1268,18 @@
           <w:color w:val="000000"/>
           <w:sz w:val="24"/>
           <w:szCs w:val="24"/>
-          <w:lang w:val="en-NL" w:eastAsia="en-NL"/>
-        </w:rPr>
-        <w:t xml:space="preserve"> </w:t>
-      </w:r>
-      <w:proofErr w:type="spellStart"/>
-      <w:r>
-        <w:rPr>
-          <w:rFonts w:eastAsia="Times New Roman"/>
-          <w:color w:val="000000"/>
-          <w:sz w:val="24"/>
-          <w:szCs w:val="24"/>
-          <w:lang w:val="en-NL" w:eastAsia="en-NL"/>
+          <w:lang w:val="en-NL"/>
+        </w:rPr>
+        <w:t xml:space="preserve"> </w:t>
+      </w:r>
+      <w:proofErr w:type="spellStart"/>
+      <w:r>
+        <w:rPr>
+          <w:rFonts w:eastAsia="Times New Roman"/>
+          <w:color w:val="000000"/>
+          <w:sz w:val="24"/>
+          <w:szCs w:val="24"/>
+          <w:lang w:val="en-NL"/>
         </w:rPr>
         <w:t>standaardplaatje</w:t>
       </w:r>
@@ -1288,18 +1290,18 @@
           <w:color w:val="000000"/>
           <w:sz w:val="24"/>
           <w:szCs w:val="24"/>
-          <w:lang w:val="en-NL" w:eastAsia="en-NL"/>
-        </w:rPr>
-        <w:t xml:space="preserve"> </w:t>
-      </w:r>
-      <w:proofErr w:type="spellStart"/>
-      <w:r>
-        <w:rPr>
-          <w:rFonts w:eastAsia="Times New Roman"/>
-          <w:color w:val="000000"/>
-          <w:sz w:val="24"/>
-          <w:szCs w:val="24"/>
-          <w:lang w:val="en-NL" w:eastAsia="en-NL"/>
+          <w:lang w:val="en-NL"/>
+        </w:rPr>
+        <w:t xml:space="preserve"> </w:t>
+      </w:r>
+      <w:proofErr w:type="spellStart"/>
+      <w:r>
+        <w:rPr>
+          <w:rFonts w:eastAsia="Times New Roman"/>
+          <w:color w:val="000000"/>
+          <w:sz w:val="24"/>
+          <w:szCs w:val="24"/>
+          <w:lang w:val="en-NL"/>
         </w:rPr>
         <w:t>getoond</w:t>
       </w:r>
@@ -1310,18 +1312,18 @@
           <w:color w:val="000000"/>
           <w:sz w:val="24"/>
           <w:szCs w:val="24"/>
-          <w:lang w:val="en-NL" w:eastAsia="en-NL"/>
-        </w:rPr>
-        <w:t xml:space="preserve"> </w:t>
-      </w:r>
-      <w:proofErr w:type="spellStart"/>
-      <w:r>
-        <w:rPr>
-          <w:rFonts w:eastAsia="Times New Roman"/>
-          <w:color w:val="000000"/>
-          <w:sz w:val="24"/>
-          <w:szCs w:val="24"/>
-          <w:lang w:val="en-NL" w:eastAsia="en-NL"/>
+          <w:lang w:val="en-NL"/>
+        </w:rPr>
+        <w:t xml:space="preserve"> </w:t>
+      </w:r>
+      <w:proofErr w:type="spellStart"/>
+      <w:r>
+        <w:rPr>
+          <w:rFonts w:eastAsia="Times New Roman"/>
+          <w:color w:val="000000"/>
+          <w:sz w:val="24"/>
+          <w:szCs w:val="24"/>
+          <w:lang w:val="en-NL"/>
         </w:rPr>
         <w:t>hebben</w:t>
       </w:r>
@@ -1332,7 +1334,7 @@
           <w:color w:val="000000"/>
           <w:sz w:val="24"/>
           <w:szCs w:val="24"/>
-          <w:lang w:val="en-NL" w:eastAsia="en-NL"/>
+          <w:lang w:val="en-NL"/>
         </w:rPr>
         <w:t xml:space="preserve">. </w:t>
       </w:r>
@@ -1343,7 +1345,7 @@
           <w:color w:val="000000"/>
           <w:sz w:val="24"/>
           <w:szCs w:val="24"/>
-          <w:lang w:val="en-NL" w:eastAsia="en-NL"/>
+          <w:lang w:val="en-NL"/>
         </w:rPr>
         <w:t>Iedere</w:t>
       </w:r>
@@ -1354,18 +1356,18 @@
           <w:color w:val="000000"/>
           <w:sz w:val="24"/>
           <w:szCs w:val="24"/>
-          <w:lang w:val="en-NL" w:eastAsia="en-NL"/>
-        </w:rPr>
-        <w:t xml:space="preserve"> </w:t>
-      </w:r>
-      <w:proofErr w:type="spellStart"/>
-      <w:r>
-        <w:rPr>
-          <w:rFonts w:eastAsia="Times New Roman"/>
-          <w:color w:val="000000"/>
-          <w:sz w:val="24"/>
-          <w:szCs w:val="24"/>
-          <w:lang w:val="en-NL" w:eastAsia="en-NL"/>
+          <w:lang w:val="en-NL"/>
+        </w:rPr>
+        <w:t xml:space="preserve"> </w:t>
+      </w:r>
+      <w:proofErr w:type="spellStart"/>
+      <w:r>
+        <w:rPr>
+          <w:rFonts w:eastAsia="Times New Roman"/>
+          <w:color w:val="000000"/>
+          <w:sz w:val="24"/>
+          <w:szCs w:val="24"/>
+          <w:lang w:val="en-NL"/>
         </w:rPr>
         <w:t>categorie</w:t>
       </w:r>
@@ -1376,18 +1378,18 @@
           <w:color w:val="000000"/>
           <w:sz w:val="24"/>
           <w:szCs w:val="24"/>
-          <w:lang w:val="en-NL" w:eastAsia="en-NL"/>
-        </w:rPr>
-        <w:t xml:space="preserve"> </w:t>
-      </w:r>
-      <w:proofErr w:type="spellStart"/>
-      <w:r>
-        <w:rPr>
-          <w:rFonts w:eastAsia="Times New Roman"/>
-          <w:color w:val="000000"/>
-          <w:sz w:val="24"/>
-          <w:szCs w:val="24"/>
-          <w:lang w:val="en-NL" w:eastAsia="en-NL"/>
+          <w:lang w:val="en-NL"/>
+        </w:rPr>
+        <w:t xml:space="preserve"> </w:t>
+      </w:r>
+      <w:proofErr w:type="spellStart"/>
+      <w:r>
+        <w:rPr>
+          <w:rFonts w:eastAsia="Times New Roman"/>
+          <w:color w:val="000000"/>
+          <w:sz w:val="24"/>
+          <w:szCs w:val="24"/>
+          <w:lang w:val="en-NL"/>
         </w:rPr>
         <w:t>heeft</w:t>
       </w:r>
@@ -1398,18 +1400,18 @@
           <w:color w:val="000000"/>
           <w:sz w:val="24"/>
           <w:szCs w:val="24"/>
-          <w:lang w:val="en-NL" w:eastAsia="en-NL"/>
-        </w:rPr>
-        <w:t xml:space="preserve"> </w:t>
-      </w:r>
-      <w:proofErr w:type="spellStart"/>
-      <w:r>
-        <w:rPr>
-          <w:rFonts w:eastAsia="Times New Roman"/>
-          <w:color w:val="000000"/>
-          <w:sz w:val="24"/>
-          <w:szCs w:val="24"/>
-          <w:lang w:val="en-NL" w:eastAsia="en-NL"/>
+          <w:lang w:val="en-NL"/>
+        </w:rPr>
+        <w:t xml:space="preserve"> </w:t>
+      </w:r>
+      <w:proofErr w:type="spellStart"/>
+      <w:r>
+        <w:rPr>
+          <w:rFonts w:eastAsia="Times New Roman"/>
+          <w:color w:val="000000"/>
+          <w:sz w:val="24"/>
+          <w:szCs w:val="24"/>
+          <w:lang w:val="en-NL"/>
         </w:rPr>
         <w:t>zijn</w:t>
       </w:r>
@@ -1420,7 +1422,7 @@
           <w:color w:val="000000"/>
           <w:sz w:val="24"/>
           <w:szCs w:val="24"/>
-          <w:lang w:val="en-NL" w:eastAsia="en-NL"/>
+          <w:lang w:val="en-NL"/>
         </w:rPr>
         <w:t xml:space="preserve"> eigen </w:t>
       </w:r>
@@ -1431,7 +1433,7 @@
           <w:color w:val="000000"/>
           <w:sz w:val="24"/>
           <w:szCs w:val="24"/>
-          <w:lang w:val="en-NL" w:eastAsia="en-NL"/>
+          <w:lang w:val="en-NL"/>
         </w:rPr>
         <w:t>standaardplaatje</w:t>
       </w:r>
@@ -1442,7 +1444,7 @@
           <w:color w:val="000000"/>
           <w:sz w:val="24"/>
           <w:szCs w:val="24"/>
-          <w:lang w:val="en-NL" w:eastAsia="en-NL"/>
+          <w:lang w:val="en-NL"/>
         </w:rPr>
         <w:t xml:space="preserve">. </w:t>
       </w:r>
@@ -1453,7 +1455,7 @@
           <w:color w:val="000000"/>
           <w:sz w:val="24"/>
           <w:szCs w:val="24"/>
-          <w:lang w:val="en-NL" w:eastAsia="en-NL"/>
+          <w:lang w:val="en-NL"/>
         </w:rPr>
         <w:t>Deze</w:t>
       </w:r>
@@ -1464,18 +1466,18 @@
           <w:color w:val="000000"/>
           <w:sz w:val="24"/>
           <w:szCs w:val="24"/>
-          <w:lang w:val="en-NL" w:eastAsia="en-NL"/>
-        </w:rPr>
-        <w:t xml:space="preserve"> </w:t>
-      </w:r>
-      <w:proofErr w:type="spellStart"/>
-      <w:r>
-        <w:rPr>
-          <w:rFonts w:eastAsia="Times New Roman"/>
-          <w:color w:val="000000"/>
-          <w:sz w:val="24"/>
-          <w:szCs w:val="24"/>
-          <w:lang w:val="en-NL" w:eastAsia="en-NL"/>
+          <w:lang w:val="en-NL"/>
+        </w:rPr>
+        <w:t xml:space="preserve"> </w:t>
+      </w:r>
+      <w:proofErr w:type="spellStart"/>
+      <w:r>
+        <w:rPr>
+          <w:rFonts w:eastAsia="Times New Roman"/>
+          <w:color w:val="000000"/>
+          <w:sz w:val="24"/>
+          <w:szCs w:val="24"/>
+          <w:lang w:val="en-NL"/>
         </w:rPr>
         <w:t>wil</w:t>
       </w:r>
@@ -1486,18 +1488,18 @@
           <w:color w:val="000000"/>
           <w:sz w:val="24"/>
           <w:szCs w:val="24"/>
-          <w:lang w:val="en-NL" w:eastAsia="en-NL"/>
-        </w:rPr>
-        <w:t xml:space="preserve"> </w:t>
-      </w:r>
-      <w:proofErr w:type="spellStart"/>
-      <w:r>
-        <w:rPr>
-          <w:rFonts w:eastAsia="Times New Roman"/>
-          <w:color w:val="000000"/>
-          <w:sz w:val="24"/>
-          <w:szCs w:val="24"/>
-          <w:lang w:val="en-NL" w:eastAsia="en-NL"/>
+          <w:lang w:val="en-NL"/>
+        </w:rPr>
+        <w:t xml:space="preserve"> </w:t>
+      </w:r>
+      <w:proofErr w:type="spellStart"/>
+      <w:r>
+        <w:rPr>
+          <w:rFonts w:eastAsia="Times New Roman"/>
+          <w:color w:val="000000"/>
+          <w:sz w:val="24"/>
+          <w:szCs w:val="24"/>
+          <w:lang w:val="en-NL"/>
         </w:rPr>
         <w:t>ik</w:t>
       </w:r>
@@ -1508,7 +1510,7 @@
           <w:color w:val="000000"/>
           <w:sz w:val="24"/>
           <w:szCs w:val="24"/>
-          <w:lang w:val="en-NL" w:eastAsia="en-NL"/>
+          <w:lang w:val="en-NL"/>
         </w:rPr>
         <w:t xml:space="preserve"> dan </w:t>
       </w:r>
@@ -1519,7 +1521,7 @@
           <w:color w:val="000000"/>
           <w:sz w:val="24"/>
           <w:szCs w:val="24"/>
-          <w:lang w:val="en-NL" w:eastAsia="en-NL"/>
+          <w:lang w:val="en-NL"/>
         </w:rPr>
         <w:t>dus</w:t>
       </w:r>
@@ -1530,18 +1532,18 @@
           <w:color w:val="000000"/>
           <w:sz w:val="24"/>
           <w:szCs w:val="24"/>
-          <w:lang w:val="en-NL" w:eastAsia="en-NL"/>
-        </w:rPr>
-        <w:t xml:space="preserve"> </w:t>
-      </w:r>
-      <w:proofErr w:type="spellStart"/>
-      <w:r>
-        <w:rPr>
-          <w:rFonts w:eastAsia="Times New Roman"/>
-          <w:color w:val="000000"/>
-          <w:sz w:val="24"/>
-          <w:szCs w:val="24"/>
-          <w:lang w:val="en-NL" w:eastAsia="en-NL"/>
+          <w:lang w:val="en-NL"/>
+        </w:rPr>
+        <w:t xml:space="preserve"> </w:t>
+      </w:r>
+      <w:proofErr w:type="spellStart"/>
+      <w:r>
+        <w:rPr>
+          <w:rFonts w:eastAsia="Times New Roman"/>
+          <w:color w:val="000000"/>
+          <w:sz w:val="24"/>
+          <w:szCs w:val="24"/>
+          <w:lang w:val="en-NL"/>
         </w:rPr>
         <w:t>zien</w:t>
       </w:r>
@@ -1552,7 +1554,7 @@
           <w:color w:val="000000"/>
           <w:sz w:val="24"/>
           <w:szCs w:val="24"/>
-          <w:lang w:val="en-NL" w:eastAsia="en-NL"/>
+          <w:lang w:val="en-NL"/>
         </w:rPr>
         <w:t>.</w:t>
       </w:r>
@@ -1572,17 +1574,17 @@
           <w:color w:val="000000"/>
           <w:sz w:val="24"/>
           <w:szCs w:val="24"/>
-          <w:lang w:val="en-NL" w:eastAsia="en-NL"/>
-        </w:rPr>
-      </w:pPr>
-      <w:proofErr w:type="spellStart"/>
-      <w:r>
-        <w:rPr>
-          <w:rFonts w:eastAsia="Times New Roman"/>
-          <w:color w:val="000000"/>
-          <w:sz w:val="24"/>
-          <w:szCs w:val="24"/>
-          <w:lang w:val="en-NL" w:eastAsia="en-NL"/>
+          <w:lang w:val="en-NL"/>
+        </w:rPr>
+      </w:pPr>
+      <w:proofErr w:type="spellStart"/>
+      <w:r>
+        <w:rPr>
+          <w:rFonts w:eastAsia="Times New Roman"/>
+          <w:color w:val="000000"/>
+          <w:sz w:val="24"/>
+          <w:szCs w:val="24"/>
+          <w:lang w:val="en-NL"/>
         </w:rPr>
         <w:t>Ik</w:t>
       </w:r>
@@ -1593,18 +1595,18 @@
           <w:color w:val="000000"/>
           <w:sz w:val="24"/>
           <w:szCs w:val="24"/>
-          <w:lang w:val="en-NL" w:eastAsia="en-NL"/>
-        </w:rPr>
-        <w:t xml:space="preserve"> </w:t>
-      </w:r>
-      <w:proofErr w:type="spellStart"/>
-      <w:r>
-        <w:rPr>
-          <w:rFonts w:eastAsia="Times New Roman"/>
-          <w:color w:val="000000"/>
-          <w:sz w:val="24"/>
-          <w:szCs w:val="24"/>
-          <w:lang w:val="en-NL" w:eastAsia="en-NL"/>
+          <w:lang w:val="en-NL"/>
+        </w:rPr>
+        <w:t xml:space="preserve"> </w:t>
+      </w:r>
+      <w:proofErr w:type="spellStart"/>
+      <w:r>
+        <w:rPr>
+          <w:rFonts w:eastAsia="Times New Roman"/>
+          <w:color w:val="000000"/>
+          <w:sz w:val="24"/>
+          <w:szCs w:val="24"/>
+          <w:lang w:val="en-NL"/>
         </w:rPr>
         <w:t>wil</w:t>
       </w:r>
@@ -1615,18 +1617,18 @@
           <w:color w:val="000000"/>
           <w:sz w:val="24"/>
           <w:szCs w:val="24"/>
-          <w:lang w:val="en-NL" w:eastAsia="en-NL"/>
-        </w:rPr>
-        <w:t xml:space="preserve"> </w:t>
-      </w:r>
-      <w:proofErr w:type="spellStart"/>
-      <w:r>
-        <w:rPr>
-          <w:rFonts w:eastAsia="Times New Roman"/>
-          <w:color w:val="000000"/>
-          <w:sz w:val="24"/>
-          <w:szCs w:val="24"/>
-          <w:lang w:val="en-NL" w:eastAsia="en-NL"/>
+          <w:lang w:val="en-NL"/>
+        </w:rPr>
+        <w:t xml:space="preserve"> </w:t>
+      </w:r>
+      <w:proofErr w:type="spellStart"/>
+      <w:r>
+        <w:rPr>
+          <w:rFonts w:eastAsia="Times New Roman"/>
+          <w:color w:val="000000"/>
+          <w:sz w:val="24"/>
+          <w:szCs w:val="24"/>
+          <w:lang w:val="en-NL"/>
         </w:rPr>
         <w:t>minimaal</w:t>
       </w:r>
@@ -1637,7 +1639,7 @@
           <w:color w:val="000000"/>
           <w:sz w:val="24"/>
           <w:szCs w:val="24"/>
-          <w:lang w:val="en-NL" w:eastAsia="en-NL"/>
+          <w:lang w:val="en-NL"/>
         </w:rPr>
         <w:t xml:space="preserve"> 1 </w:t>
       </w:r>
@@ -1648,7 +1650,7 @@
           <w:color w:val="000000"/>
           <w:sz w:val="24"/>
           <w:szCs w:val="24"/>
-          <w:lang w:val="en-NL" w:eastAsia="en-NL"/>
+          <w:lang w:val="en-NL"/>
         </w:rPr>
         <w:t>plaatje</w:t>
       </w:r>
@@ -1659,7 +1661,7 @@
           <w:color w:val="000000"/>
           <w:sz w:val="24"/>
           <w:szCs w:val="24"/>
-          <w:lang w:val="en-NL" w:eastAsia="en-NL"/>
+          <w:lang w:val="en-NL"/>
         </w:rPr>
         <w:t xml:space="preserve"> per </w:t>
       </w:r>
@@ -1670,7 +1672,7 @@
           <w:color w:val="000000"/>
           <w:sz w:val="24"/>
           <w:szCs w:val="24"/>
-          <w:lang w:val="en-NL" w:eastAsia="en-NL"/>
+          <w:lang w:val="en-NL"/>
         </w:rPr>
         <w:t>artikel</w:t>
       </w:r>
@@ -1681,18 +1683,18 @@
           <w:color w:val="000000"/>
           <w:sz w:val="24"/>
           <w:szCs w:val="24"/>
-          <w:lang w:val="en-NL" w:eastAsia="en-NL"/>
-        </w:rPr>
-        <w:t xml:space="preserve"> </w:t>
-      </w:r>
-      <w:proofErr w:type="spellStart"/>
-      <w:r>
-        <w:rPr>
-          <w:rFonts w:eastAsia="Times New Roman"/>
-          <w:color w:val="000000"/>
-          <w:sz w:val="24"/>
-          <w:szCs w:val="24"/>
-          <w:lang w:val="en-NL" w:eastAsia="en-NL"/>
+          <w:lang w:val="en-NL"/>
+        </w:rPr>
+        <w:t xml:space="preserve"> </w:t>
+      </w:r>
+      <w:proofErr w:type="spellStart"/>
+      <w:r>
+        <w:rPr>
+          <w:rFonts w:eastAsia="Times New Roman"/>
+          <w:color w:val="000000"/>
+          <w:sz w:val="24"/>
+          <w:szCs w:val="24"/>
+          <w:lang w:val="en-NL"/>
         </w:rPr>
         <w:t>tonen</w:t>
       </w:r>
@@ -1703,7 +1705,7 @@
           <w:color w:val="000000"/>
           <w:sz w:val="24"/>
           <w:szCs w:val="24"/>
-          <w:lang w:val="en-NL" w:eastAsia="en-NL"/>
+          <w:lang w:val="en-NL"/>
         </w:rPr>
         <w:t xml:space="preserve">. Maar het </w:t>
       </w:r>
@@ -1714,7 +1716,7 @@
           <w:color w:val="000000"/>
           <w:sz w:val="24"/>
           <w:szCs w:val="24"/>
-          <w:lang w:val="en-NL" w:eastAsia="en-NL"/>
+          <w:lang w:val="en-NL"/>
         </w:rPr>
         <w:t>systeem</w:t>
       </w:r>
@@ -1725,18 +1727,18 @@
           <w:color w:val="000000"/>
           <w:sz w:val="24"/>
           <w:szCs w:val="24"/>
-          <w:lang w:val="en-NL" w:eastAsia="en-NL"/>
-        </w:rPr>
-        <w:t xml:space="preserve"> </w:t>
-      </w:r>
-      <w:proofErr w:type="spellStart"/>
-      <w:r>
-        <w:rPr>
-          <w:rFonts w:eastAsia="Times New Roman"/>
-          <w:color w:val="000000"/>
-          <w:sz w:val="24"/>
-          <w:szCs w:val="24"/>
-          <w:lang w:val="en-NL" w:eastAsia="en-NL"/>
+          <w:lang w:val="en-NL"/>
+        </w:rPr>
+        <w:t xml:space="preserve"> </w:t>
+      </w:r>
+      <w:proofErr w:type="spellStart"/>
+      <w:r>
+        <w:rPr>
+          <w:rFonts w:eastAsia="Times New Roman"/>
+          <w:color w:val="000000"/>
+          <w:sz w:val="24"/>
+          <w:szCs w:val="24"/>
+          <w:lang w:val="en-NL"/>
         </w:rPr>
         <w:t>moet</w:t>
       </w:r>
@@ -1747,18 +1749,18 @@
           <w:color w:val="000000"/>
           <w:sz w:val="24"/>
           <w:szCs w:val="24"/>
-          <w:lang w:val="en-NL" w:eastAsia="en-NL"/>
-        </w:rPr>
-        <w:t xml:space="preserve"> </w:t>
-      </w:r>
-      <w:proofErr w:type="spellStart"/>
-      <w:r>
-        <w:rPr>
-          <w:rFonts w:eastAsia="Times New Roman"/>
-          <w:color w:val="000000"/>
-          <w:sz w:val="24"/>
-          <w:szCs w:val="24"/>
-          <w:lang w:val="en-NL" w:eastAsia="en-NL"/>
+          <w:lang w:val="en-NL"/>
+        </w:rPr>
+        <w:t xml:space="preserve"> </w:t>
+      </w:r>
+      <w:proofErr w:type="spellStart"/>
+      <w:r>
+        <w:rPr>
+          <w:rFonts w:eastAsia="Times New Roman"/>
+          <w:color w:val="000000"/>
+          <w:sz w:val="24"/>
+          <w:szCs w:val="24"/>
+          <w:lang w:val="en-NL"/>
         </w:rPr>
         <w:t>meerdere</w:t>
       </w:r>
@@ -1769,18 +1771,18 @@
           <w:color w:val="000000"/>
           <w:sz w:val="24"/>
           <w:szCs w:val="24"/>
-          <w:lang w:val="en-NL" w:eastAsia="en-NL"/>
-        </w:rPr>
-        <w:t xml:space="preserve"> </w:t>
-      </w:r>
-      <w:proofErr w:type="spellStart"/>
-      <w:r>
-        <w:rPr>
-          <w:rFonts w:eastAsia="Times New Roman"/>
-          <w:color w:val="000000"/>
-          <w:sz w:val="24"/>
-          <w:szCs w:val="24"/>
-          <w:lang w:val="en-NL" w:eastAsia="en-NL"/>
+          <w:lang w:val="en-NL"/>
+        </w:rPr>
+        <w:t xml:space="preserve"> </w:t>
+      </w:r>
+      <w:proofErr w:type="spellStart"/>
+      <w:r>
+        <w:rPr>
+          <w:rFonts w:eastAsia="Times New Roman"/>
+          <w:color w:val="000000"/>
+          <w:sz w:val="24"/>
+          <w:szCs w:val="24"/>
+          <w:lang w:val="en-NL"/>
         </w:rPr>
         <w:t>plaatjes</w:t>
       </w:r>
@@ -1791,18 +1793,18 @@
           <w:color w:val="000000"/>
           <w:sz w:val="24"/>
           <w:szCs w:val="24"/>
-          <w:lang w:val="en-NL" w:eastAsia="en-NL"/>
-        </w:rPr>
-        <w:t xml:space="preserve"> </w:t>
-      </w:r>
-      <w:proofErr w:type="spellStart"/>
-      <w:r>
-        <w:rPr>
-          <w:rFonts w:eastAsia="Times New Roman"/>
-          <w:color w:val="000000"/>
-          <w:sz w:val="24"/>
-          <w:szCs w:val="24"/>
-          <w:lang w:val="en-NL" w:eastAsia="en-NL"/>
+          <w:lang w:val="en-NL"/>
+        </w:rPr>
+        <w:t xml:space="preserve"> </w:t>
+      </w:r>
+      <w:proofErr w:type="spellStart"/>
+      <w:r>
+        <w:rPr>
+          <w:rFonts w:eastAsia="Times New Roman"/>
+          <w:color w:val="000000"/>
+          <w:sz w:val="24"/>
+          <w:szCs w:val="24"/>
+          <w:lang w:val="en-NL"/>
         </w:rPr>
         <w:t>aan</w:t>
       </w:r>
@@ -1813,18 +1815,18 @@
           <w:color w:val="000000"/>
           <w:sz w:val="24"/>
           <w:szCs w:val="24"/>
-          <w:lang w:val="en-NL" w:eastAsia="en-NL"/>
-        </w:rPr>
-        <w:t xml:space="preserve"> </w:t>
-      </w:r>
-      <w:proofErr w:type="spellStart"/>
-      <w:r>
-        <w:rPr>
-          <w:rFonts w:eastAsia="Times New Roman"/>
-          <w:color w:val="000000"/>
-          <w:sz w:val="24"/>
-          <w:szCs w:val="24"/>
-          <w:lang w:val="en-NL" w:eastAsia="en-NL"/>
+          <w:lang w:val="en-NL"/>
+        </w:rPr>
+        <w:t xml:space="preserve"> </w:t>
+      </w:r>
+      <w:proofErr w:type="spellStart"/>
+      <w:r>
+        <w:rPr>
+          <w:rFonts w:eastAsia="Times New Roman"/>
+          <w:color w:val="000000"/>
+          <w:sz w:val="24"/>
+          <w:szCs w:val="24"/>
+          <w:lang w:val="en-NL"/>
         </w:rPr>
         <w:t>kunnen</w:t>
       </w:r>
@@ -1835,7 +1837,7 @@
           <w:color w:val="000000"/>
           <w:sz w:val="24"/>
           <w:szCs w:val="24"/>
-          <w:lang w:val="en-NL" w:eastAsia="en-NL"/>
+          <w:lang w:val="en-NL"/>
         </w:rPr>
         <w:t>/</w:t>
       </w:r>
@@ -1846,7 +1848,7 @@
           <w:color w:val="000000"/>
           <w:sz w:val="24"/>
           <w:szCs w:val="24"/>
-          <w:lang w:val="en-NL" w:eastAsia="en-NL"/>
+          <w:lang w:val="en-NL"/>
         </w:rPr>
         <w:t>tonen</w:t>
       </w:r>
@@ -1857,7 +1859,7 @@
           <w:color w:val="000000"/>
           <w:sz w:val="24"/>
           <w:szCs w:val="24"/>
-          <w:lang w:val="en-NL" w:eastAsia="en-NL"/>
+          <w:lang w:val="en-NL"/>
         </w:rPr>
         <w:t>.</w:t>
       </w:r>
@@ -1877,16 +1879,16 @@
           <w:color w:val="000000"/>
           <w:sz w:val="24"/>
           <w:szCs w:val="24"/>
-          <w:lang w:val="en-NL" w:eastAsia="en-NL"/>
-        </w:rPr>
-      </w:pPr>
-      <w:r>
-        <w:rPr>
-          <w:rFonts w:eastAsia="Times New Roman"/>
-          <w:color w:val="000000"/>
-          <w:sz w:val="24"/>
-          <w:szCs w:val="24"/>
-          <w:lang w:val="en-NL" w:eastAsia="en-NL"/>
+          <w:lang w:val="en-NL"/>
+        </w:rPr>
+      </w:pPr>
+      <w:r>
+        <w:rPr>
+          <w:rFonts w:eastAsia="Times New Roman"/>
+          <w:color w:val="000000"/>
+          <w:sz w:val="24"/>
+          <w:szCs w:val="24"/>
+          <w:lang w:val="en-NL"/>
         </w:rPr>
         <w:t xml:space="preserve">Elk </w:t>
       </w:r>
@@ -1897,7 +1899,7 @@
           <w:color w:val="000000"/>
           <w:sz w:val="24"/>
           <w:szCs w:val="24"/>
-          <w:lang w:val="en-NL" w:eastAsia="en-NL"/>
+          <w:lang w:val="en-NL"/>
         </w:rPr>
         <w:t>artikel</w:t>
       </w:r>
@@ -1908,18 +1910,18 @@
           <w:color w:val="000000"/>
           <w:sz w:val="24"/>
           <w:szCs w:val="24"/>
-          <w:lang w:val="en-NL" w:eastAsia="en-NL"/>
-        </w:rPr>
-        <w:t xml:space="preserve"> </w:t>
-      </w:r>
-      <w:proofErr w:type="spellStart"/>
-      <w:r>
-        <w:rPr>
-          <w:rFonts w:eastAsia="Times New Roman"/>
-          <w:color w:val="000000"/>
-          <w:sz w:val="24"/>
-          <w:szCs w:val="24"/>
-          <w:lang w:val="en-NL" w:eastAsia="en-NL"/>
+          <w:lang w:val="en-NL"/>
+        </w:rPr>
+        <w:t xml:space="preserve"> </w:t>
+      </w:r>
+      <w:proofErr w:type="spellStart"/>
+      <w:r>
+        <w:rPr>
+          <w:rFonts w:eastAsia="Times New Roman"/>
+          <w:color w:val="000000"/>
+          <w:sz w:val="24"/>
+          <w:szCs w:val="24"/>
+          <w:lang w:val="en-NL"/>
         </w:rPr>
         <w:t>moet</w:t>
       </w:r>
@@ -1930,18 +1932,18 @@
           <w:color w:val="000000"/>
           <w:sz w:val="24"/>
           <w:szCs w:val="24"/>
-          <w:lang w:val="en-NL" w:eastAsia="en-NL"/>
-        </w:rPr>
-        <w:t xml:space="preserve"> </w:t>
-      </w:r>
-      <w:proofErr w:type="spellStart"/>
-      <w:r>
-        <w:rPr>
-          <w:rFonts w:eastAsia="Times New Roman"/>
-          <w:color w:val="000000"/>
-          <w:sz w:val="24"/>
-          <w:szCs w:val="24"/>
-          <w:lang w:val="en-NL" w:eastAsia="en-NL"/>
+          <w:lang w:val="en-NL"/>
+        </w:rPr>
+        <w:t xml:space="preserve"> </w:t>
+      </w:r>
+      <w:proofErr w:type="spellStart"/>
+      <w:r>
+        <w:rPr>
+          <w:rFonts w:eastAsia="Times New Roman"/>
+          <w:color w:val="000000"/>
+          <w:sz w:val="24"/>
+          <w:szCs w:val="24"/>
+          <w:lang w:val="en-NL"/>
         </w:rPr>
         <w:t>een</w:t>
       </w:r>
@@ -1952,7 +1954,7 @@
           <w:color w:val="000000"/>
           <w:sz w:val="24"/>
           <w:szCs w:val="24"/>
-          <w:lang w:val="en-NL" w:eastAsia="en-NL"/>
+          <w:lang w:val="en-NL"/>
         </w:rPr>
         <w:t xml:space="preserve"> link (</w:t>
       </w:r>
@@ -1963,7 +1965,7 @@
           <w:color w:val="000000"/>
           <w:sz w:val="24"/>
           <w:szCs w:val="24"/>
-          <w:lang w:val="en-NL" w:eastAsia="en-NL"/>
+          <w:lang w:val="en-NL"/>
         </w:rPr>
         <w:t>url</w:t>
       </w:r>
@@ -1974,7 +1976,7 @@
           <w:color w:val="000000"/>
           <w:sz w:val="24"/>
           <w:szCs w:val="24"/>
-          <w:lang w:val="en-NL" w:eastAsia="en-NL"/>
+          <w:lang w:val="en-NL"/>
         </w:rPr>
         <w:t xml:space="preserve">) </w:t>
       </w:r>
@@ -1985,7 +1987,7 @@
           <w:color w:val="000000"/>
           <w:sz w:val="24"/>
           <w:szCs w:val="24"/>
-          <w:lang w:val="en-NL" w:eastAsia="en-NL"/>
+          <w:lang w:val="en-NL"/>
         </w:rPr>
         <w:t>naar</w:t>
       </w:r>
@@ -1996,18 +1998,18 @@
           <w:color w:val="000000"/>
           <w:sz w:val="24"/>
           <w:szCs w:val="24"/>
-          <w:lang w:val="en-NL" w:eastAsia="en-NL"/>
-        </w:rPr>
-        <w:t xml:space="preserve"> </w:t>
-      </w:r>
-      <w:proofErr w:type="spellStart"/>
-      <w:r>
-        <w:rPr>
-          <w:rFonts w:eastAsia="Times New Roman"/>
-          <w:color w:val="000000"/>
-          <w:sz w:val="24"/>
-          <w:szCs w:val="24"/>
-          <w:lang w:val="en-NL" w:eastAsia="en-NL"/>
+          <w:lang w:val="en-NL"/>
+        </w:rPr>
+        <w:t xml:space="preserve"> </w:t>
+      </w:r>
+      <w:proofErr w:type="spellStart"/>
+      <w:r>
+        <w:rPr>
+          <w:rFonts w:eastAsia="Times New Roman"/>
+          <w:color w:val="000000"/>
+          <w:sz w:val="24"/>
+          <w:szCs w:val="24"/>
+          <w:lang w:val="en-NL"/>
         </w:rPr>
         <w:t>een</w:t>
       </w:r>
@@ -2018,18 +2020,18 @@
           <w:color w:val="000000"/>
           <w:sz w:val="24"/>
           <w:szCs w:val="24"/>
-          <w:lang w:val="en-NL" w:eastAsia="en-NL"/>
-        </w:rPr>
-        <w:t xml:space="preserve"> </w:t>
-      </w:r>
-      <w:proofErr w:type="spellStart"/>
-      <w:r>
-        <w:rPr>
-          <w:rFonts w:eastAsia="Times New Roman"/>
-          <w:color w:val="000000"/>
-          <w:sz w:val="24"/>
-          <w:szCs w:val="24"/>
-          <w:lang w:val="en-NL" w:eastAsia="en-NL"/>
+          <w:lang w:val="en-NL"/>
+        </w:rPr>
+        <w:t xml:space="preserve"> </w:t>
+      </w:r>
+      <w:proofErr w:type="spellStart"/>
+      <w:r>
+        <w:rPr>
+          <w:rFonts w:eastAsia="Times New Roman"/>
+          <w:color w:val="000000"/>
+          <w:sz w:val="24"/>
+          <w:szCs w:val="24"/>
+          <w:lang w:val="en-NL"/>
         </w:rPr>
         <w:t>filmpje</w:t>
       </w:r>
@@ -2040,18 +2042,18 @@
           <w:color w:val="000000"/>
           <w:sz w:val="24"/>
           <w:szCs w:val="24"/>
-          <w:lang w:val="en-NL" w:eastAsia="en-NL"/>
-        </w:rPr>
-        <w:t xml:space="preserve"> </w:t>
-      </w:r>
-      <w:proofErr w:type="spellStart"/>
-      <w:r>
-        <w:rPr>
-          <w:rFonts w:eastAsia="Times New Roman"/>
-          <w:color w:val="000000"/>
-          <w:sz w:val="24"/>
-          <w:szCs w:val="24"/>
-          <w:lang w:val="en-NL" w:eastAsia="en-NL"/>
+          <w:lang w:val="en-NL"/>
+        </w:rPr>
+        <w:t xml:space="preserve"> </w:t>
+      </w:r>
+      <w:proofErr w:type="spellStart"/>
+      <w:r>
+        <w:rPr>
+          <w:rFonts w:eastAsia="Times New Roman"/>
+          <w:color w:val="000000"/>
+          <w:sz w:val="24"/>
+          <w:szCs w:val="24"/>
+          <w:lang w:val="en-NL"/>
         </w:rPr>
         <w:t>kunnen</w:t>
       </w:r>
@@ -2062,18 +2064,18 @@
           <w:color w:val="000000"/>
           <w:sz w:val="24"/>
           <w:szCs w:val="24"/>
-          <w:lang w:val="en-NL" w:eastAsia="en-NL"/>
-        </w:rPr>
-        <w:t xml:space="preserve"> </w:t>
-      </w:r>
-      <w:proofErr w:type="spellStart"/>
-      <w:r>
-        <w:rPr>
-          <w:rFonts w:eastAsia="Times New Roman"/>
-          <w:color w:val="000000"/>
-          <w:sz w:val="24"/>
-          <w:szCs w:val="24"/>
-          <w:lang w:val="en-NL" w:eastAsia="en-NL"/>
+          <w:lang w:val="en-NL"/>
+        </w:rPr>
+        <w:t xml:space="preserve"> </w:t>
+      </w:r>
+      <w:proofErr w:type="spellStart"/>
+      <w:r>
+        <w:rPr>
+          <w:rFonts w:eastAsia="Times New Roman"/>
+          <w:color w:val="000000"/>
+          <w:sz w:val="24"/>
+          <w:szCs w:val="24"/>
+          <w:lang w:val="en-NL"/>
         </w:rPr>
         <w:t>bevatten</w:t>
       </w:r>
@@ -2084,7 +2086,7 @@
           <w:color w:val="000000"/>
           <w:sz w:val="24"/>
           <w:szCs w:val="24"/>
-          <w:lang w:val="en-NL" w:eastAsia="en-NL"/>
+          <w:lang w:val="en-NL"/>
         </w:rPr>
         <w:t xml:space="preserve">. </w:t>
       </w:r>
@@ -2095,7 +2097,7 @@
           <w:color w:val="000000"/>
           <w:sz w:val="24"/>
           <w:szCs w:val="24"/>
-          <w:lang w:val="en-NL" w:eastAsia="en-NL"/>
+          <w:lang w:val="en-NL"/>
         </w:rPr>
         <w:t>Dit</w:t>
       </w:r>
@@ -2106,7 +2108,7 @@
           <w:color w:val="000000"/>
           <w:sz w:val="24"/>
           <w:szCs w:val="24"/>
-          <w:lang w:val="en-NL" w:eastAsia="en-NL"/>
+          <w:lang w:val="en-NL"/>
         </w:rPr>
         <w:t xml:space="preserve"> om het </w:t>
       </w:r>
@@ -2117,7 +2119,7 @@
           <w:color w:val="000000"/>
           <w:sz w:val="24"/>
           <w:szCs w:val="24"/>
-          <w:lang w:val="en-NL" w:eastAsia="en-NL"/>
+          <w:lang w:val="en-NL"/>
         </w:rPr>
         <w:t>videoportaal</w:t>
       </w:r>
@@ -2128,18 +2130,18 @@
           <w:color w:val="000000"/>
           <w:sz w:val="24"/>
           <w:szCs w:val="24"/>
-          <w:lang w:val="en-NL" w:eastAsia="en-NL"/>
-        </w:rPr>
-        <w:t xml:space="preserve"> </w:t>
-      </w:r>
-      <w:proofErr w:type="spellStart"/>
-      <w:r>
-        <w:rPr>
-          <w:rFonts w:eastAsia="Times New Roman"/>
-          <w:color w:val="000000"/>
-          <w:sz w:val="24"/>
-          <w:szCs w:val="24"/>
-          <w:lang w:val="en-NL" w:eastAsia="en-NL"/>
+          <w:lang w:val="en-NL"/>
+        </w:rPr>
+        <w:t xml:space="preserve"> </w:t>
+      </w:r>
+      <w:proofErr w:type="spellStart"/>
+      <w:r>
+        <w:rPr>
+          <w:rFonts w:eastAsia="Times New Roman"/>
+          <w:color w:val="000000"/>
+          <w:sz w:val="24"/>
+          <w:szCs w:val="24"/>
+          <w:lang w:val="en-NL"/>
         </w:rPr>
         <w:t>dat</w:t>
       </w:r>
@@ -2150,7 +2152,7 @@
           <w:color w:val="000000"/>
           <w:sz w:val="24"/>
           <w:szCs w:val="24"/>
-          <w:lang w:val="en-NL" w:eastAsia="en-NL"/>
+          <w:lang w:val="en-NL"/>
         </w:rPr>
         <w:t xml:space="preserve"> we later </w:t>
       </w:r>
@@ -2161,7 +2163,7 @@
           <w:color w:val="000000"/>
           <w:sz w:val="24"/>
           <w:szCs w:val="24"/>
-          <w:lang w:val="en-NL" w:eastAsia="en-NL"/>
+          <w:lang w:val="en-NL"/>
         </w:rPr>
         <w:t>gaan</w:t>
       </w:r>
@@ -2172,18 +2174,18 @@
           <w:color w:val="000000"/>
           <w:sz w:val="24"/>
           <w:szCs w:val="24"/>
-          <w:lang w:val="en-NL" w:eastAsia="en-NL"/>
-        </w:rPr>
-        <w:t xml:space="preserve"> </w:t>
-      </w:r>
-      <w:proofErr w:type="spellStart"/>
-      <w:r>
-        <w:rPr>
-          <w:rFonts w:eastAsia="Times New Roman"/>
-          <w:color w:val="000000"/>
-          <w:sz w:val="24"/>
-          <w:szCs w:val="24"/>
-          <w:lang w:val="en-NL" w:eastAsia="en-NL"/>
+          <w:lang w:val="en-NL"/>
+        </w:rPr>
+        <w:t xml:space="preserve"> </w:t>
+      </w:r>
+      <w:proofErr w:type="spellStart"/>
+      <w:r>
+        <w:rPr>
+          <w:rFonts w:eastAsia="Times New Roman"/>
+          <w:color w:val="000000"/>
+          <w:sz w:val="24"/>
+          <w:szCs w:val="24"/>
+          <w:lang w:val="en-NL"/>
         </w:rPr>
         <w:t>selecteren</w:t>
       </w:r>
@@ -2194,18 +2196,18 @@
           <w:color w:val="000000"/>
           <w:sz w:val="24"/>
           <w:szCs w:val="24"/>
-          <w:lang w:val="en-NL" w:eastAsia="en-NL"/>
-        </w:rPr>
-        <w:t xml:space="preserve"> </w:t>
-      </w:r>
-      <w:proofErr w:type="spellStart"/>
-      <w:r>
-        <w:rPr>
-          <w:rFonts w:eastAsia="Times New Roman"/>
-          <w:color w:val="000000"/>
-          <w:sz w:val="24"/>
-          <w:szCs w:val="24"/>
-          <w:lang w:val="en-NL" w:eastAsia="en-NL"/>
+          <w:lang w:val="en-NL"/>
+        </w:rPr>
+        <w:t xml:space="preserve"> </w:t>
+      </w:r>
+      <w:proofErr w:type="spellStart"/>
+      <w:r>
+        <w:rPr>
+          <w:rFonts w:eastAsia="Times New Roman"/>
+          <w:color w:val="000000"/>
+          <w:sz w:val="24"/>
+          <w:szCs w:val="24"/>
+          <w:lang w:val="en-NL"/>
         </w:rPr>
         <w:t>aan</w:t>
       </w:r>
@@ -2216,18 +2218,18 @@
           <w:color w:val="000000"/>
           <w:sz w:val="24"/>
           <w:szCs w:val="24"/>
-          <w:lang w:val="en-NL" w:eastAsia="en-NL"/>
-        </w:rPr>
-        <w:t xml:space="preserve"> </w:t>
-      </w:r>
-      <w:proofErr w:type="spellStart"/>
-      <w:r>
-        <w:rPr>
-          <w:rFonts w:eastAsia="Times New Roman"/>
-          <w:color w:val="000000"/>
-          <w:sz w:val="24"/>
-          <w:szCs w:val="24"/>
-          <w:lang w:val="en-NL" w:eastAsia="en-NL"/>
+          <w:lang w:val="en-NL"/>
+        </w:rPr>
+        <w:t xml:space="preserve"> </w:t>
+      </w:r>
+      <w:proofErr w:type="spellStart"/>
+      <w:r>
+        <w:rPr>
+          <w:rFonts w:eastAsia="Times New Roman"/>
+          <w:color w:val="000000"/>
+          <w:sz w:val="24"/>
+          <w:szCs w:val="24"/>
+          <w:lang w:val="en-NL"/>
         </w:rPr>
         <w:t>te</w:t>
       </w:r>
@@ -2238,18 +2240,18 @@
           <w:color w:val="000000"/>
           <w:sz w:val="24"/>
           <w:szCs w:val="24"/>
-          <w:lang w:val="en-NL" w:eastAsia="en-NL"/>
-        </w:rPr>
-        <w:t xml:space="preserve"> </w:t>
-      </w:r>
-      <w:proofErr w:type="spellStart"/>
-      <w:r>
-        <w:rPr>
-          <w:rFonts w:eastAsia="Times New Roman"/>
-          <w:color w:val="000000"/>
-          <w:sz w:val="24"/>
-          <w:szCs w:val="24"/>
-          <w:lang w:val="en-NL" w:eastAsia="en-NL"/>
+          <w:lang w:val="en-NL"/>
+        </w:rPr>
+        <w:t xml:space="preserve"> </w:t>
+      </w:r>
+      <w:proofErr w:type="spellStart"/>
+      <w:r>
+        <w:rPr>
+          <w:rFonts w:eastAsia="Times New Roman"/>
+          <w:color w:val="000000"/>
+          <w:sz w:val="24"/>
+          <w:szCs w:val="24"/>
+          <w:lang w:val="en-NL"/>
         </w:rPr>
         <w:t>kunnen</w:t>
       </w:r>
@@ -2260,18 +2262,18 @@
           <w:color w:val="000000"/>
           <w:sz w:val="24"/>
           <w:szCs w:val="24"/>
-          <w:lang w:val="en-NL" w:eastAsia="en-NL"/>
-        </w:rPr>
-        <w:t xml:space="preserve"> </w:t>
-      </w:r>
-      <w:proofErr w:type="spellStart"/>
-      <w:r>
-        <w:rPr>
-          <w:rFonts w:eastAsia="Times New Roman"/>
-          <w:color w:val="000000"/>
-          <w:sz w:val="24"/>
-          <w:szCs w:val="24"/>
-          <w:lang w:val="en-NL" w:eastAsia="en-NL"/>
+          <w:lang w:val="en-NL"/>
+        </w:rPr>
+        <w:t xml:space="preserve"> </w:t>
+      </w:r>
+      <w:proofErr w:type="spellStart"/>
+      <w:r>
+        <w:rPr>
+          <w:rFonts w:eastAsia="Times New Roman"/>
+          <w:color w:val="000000"/>
+          <w:sz w:val="24"/>
+          <w:szCs w:val="24"/>
+          <w:lang w:val="en-NL"/>
         </w:rPr>
         <w:t>sluiten</w:t>
       </w:r>
@@ -2282,7 +2284,7 @@
           <w:color w:val="000000"/>
           <w:sz w:val="24"/>
           <w:szCs w:val="24"/>
-          <w:lang w:val="en-NL" w:eastAsia="en-NL"/>
+          <w:lang w:val="en-NL"/>
         </w:rPr>
         <w:t>.</w:t>
       </w:r>
@@ -2302,16 +2304,16 @@
           <w:color w:val="000000"/>
           <w:sz w:val="24"/>
           <w:szCs w:val="24"/>
-          <w:lang w:val="en-NL" w:eastAsia="en-NL"/>
-        </w:rPr>
-      </w:pPr>
-      <w:r>
-        <w:rPr>
-          <w:rFonts w:eastAsia="Times New Roman"/>
-          <w:color w:val="000000"/>
-          <w:sz w:val="24"/>
-          <w:szCs w:val="24"/>
-          <w:lang w:val="en-NL" w:eastAsia="en-NL"/>
+          <w:lang w:val="en-NL"/>
+        </w:rPr>
+      </w:pPr>
+      <w:r>
+        <w:rPr>
+          <w:rFonts w:eastAsia="Times New Roman"/>
+          <w:color w:val="000000"/>
+          <w:sz w:val="24"/>
+          <w:szCs w:val="24"/>
+          <w:lang w:val="en-NL"/>
         </w:rPr>
         <w:t xml:space="preserve">Ook </w:t>
       </w:r>
@@ -2322,7 +2324,7 @@
           <w:color w:val="000000"/>
           <w:sz w:val="24"/>
           <w:szCs w:val="24"/>
-          <w:lang w:val="en-NL" w:eastAsia="en-NL"/>
+          <w:lang w:val="en-NL"/>
         </w:rPr>
         <w:t>wil</w:t>
       </w:r>
@@ -2333,18 +2335,18 @@
           <w:color w:val="000000"/>
           <w:sz w:val="24"/>
           <w:szCs w:val="24"/>
-          <w:lang w:val="en-NL" w:eastAsia="en-NL"/>
-        </w:rPr>
-        <w:t xml:space="preserve"> </w:t>
-      </w:r>
-      <w:proofErr w:type="spellStart"/>
-      <w:r>
-        <w:rPr>
-          <w:rFonts w:eastAsia="Times New Roman"/>
-          <w:color w:val="000000"/>
-          <w:sz w:val="24"/>
-          <w:szCs w:val="24"/>
-          <w:lang w:val="en-NL" w:eastAsia="en-NL"/>
+          <w:lang w:val="en-NL"/>
+        </w:rPr>
+        <w:t xml:space="preserve"> </w:t>
+      </w:r>
+      <w:proofErr w:type="spellStart"/>
+      <w:r>
+        <w:rPr>
+          <w:rFonts w:eastAsia="Times New Roman"/>
+          <w:color w:val="000000"/>
+          <w:sz w:val="24"/>
+          <w:szCs w:val="24"/>
+          <w:lang w:val="en-NL"/>
         </w:rPr>
         <w:t>ik</w:t>
       </w:r>
@@ -2355,7 +2357,7 @@
           <w:color w:val="000000"/>
           <w:sz w:val="24"/>
           <w:szCs w:val="24"/>
-          <w:lang w:val="en-NL" w:eastAsia="en-NL"/>
+          <w:lang w:val="en-NL"/>
         </w:rPr>
         <w:t xml:space="preserve"> de </w:t>
       </w:r>
@@ -2366,7 +2368,7 @@
           <w:color w:val="000000"/>
           <w:sz w:val="24"/>
           <w:szCs w:val="24"/>
-          <w:lang w:val="en-NL" w:eastAsia="en-NL"/>
+          <w:lang w:val="en-NL"/>
         </w:rPr>
         <w:t>mogelijkheid</w:t>
       </w:r>
@@ -2377,18 +2379,18 @@
           <w:color w:val="000000"/>
           <w:sz w:val="24"/>
           <w:szCs w:val="24"/>
-          <w:lang w:val="en-NL" w:eastAsia="en-NL"/>
-        </w:rPr>
-        <w:t xml:space="preserve"> </w:t>
-      </w:r>
-      <w:proofErr w:type="spellStart"/>
-      <w:r>
-        <w:rPr>
-          <w:rFonts w:eastAsia="Times New Roman"/>
-          <w:color w:val="000000"/>
-          <w:sz w:val="24"/>
-          <w:szCs w:val="24"/>
-          <w:lang w:val="en-NL" w:eastAsia="en-NL"/>
+          <w:lang w:val="en-NL"/>
+        </w:rPr>
+        <w:t xml:space="preserve"> </w:t>
+      </w:r>
+      <w:proofErr w:type="spellStart"/>
+      <w:r>
+        <w:rPr>
+          <w:rFonts w:eastAsia="Times New Roman"/>
+          <w:color w:val="000000"/>
+          <w:sz w:val="24"/>
+          <w:szCs w:val="24"/>
+          <w:lang w:val="en-NL"/>
         </w:rPr>
         <w:t>hebben</w:t>
       </w:r>
@@ -2399,7 +2401,7 @@
           <w:color w:val="000000"/>
           <w:sz w:val="24"/>
           <w:szCs w:val="24"/>
-          <w:lang w:val="en-NL" w:eastAsia="en-NL"/>
+          <w:lang w:val="en-NL"/>
         </w:rPr>
         <w:t xml:space="preserve"> om video’s </w:t>
       </w:r>
@@ -2410,7 +2412,7 @@
           <w:color w:val="000000"/>
           <w:sz w:val="24"/>
           <w:szCs w:val="24"/>
-          <w:lang w:val="en-NL" w:eastAsia="en-NL"/>
+          <w:lang w:val="en-NL"/>
         </w:rPr>
         <w:t>af</w:t>
       </w:r>
@@ -2421,18 +2423,18 @@
           <w:color w:val="000000"/>
           <w:sz w:val="24"/>
           <w:szCs w:val="24"/>
-          <w:lang w:val="en-NL" w:eastAsia="en-NL"/>
-        </w:rPr>
-        <w:t xml:space="preserve"> </w:t>
-      </w:r>
-      <w:proofErr w:type="spellStart"/>
-      <w:r>
-        <w:rPr>
-          <w:rFonts w:eastAsia="Times New Roman"/>
-          <w:color w:val="000000"/>
-          <w:sz w:val="24"/>
-          <w:szCs w:val="24"/>
-          <w:lang w:val="en-NL" w:eastAsia="en-NL"/>
+          <w:lang w:val="en-NL"/>
+        </w:rPr>
+        <w:t xml:space="preserve"> </w:t>
+      </w:r>
+      <w:proofErr w:type="spellStart"/>
+      <w:r>
+        <w:rPr>
+          <w:rFonts w:eastAsia="Times New Roman"/>
+          <w:color w:val="000000"/>
+          <w:sz w:val="24"/>
+          <w:szCs w:val="24"/>
+          <w:lang w:val="en-NL"/>
         </w:rPr>
         <w:t>te</w:t>
       </w:r>
@@ -2443,18 +2445,18 @@
           <w:color w:val="000000"/>
           <w:sz w:val="24"/>
           <w:szCs w:val="24"/>
-          <w:lang w:val="en-NL" w:eastAsia="en-NL"/>
-        </w:rPr>
-        <w:t xml:space="preserve"> </w:t>
-      </w:r>
-      <w:proofErr w:type="spellStart"/>
-      <w:r>
-        <w:rPr>
-          <w:rFonts w:eastAsia="Times New Roman"/>
-          <w:color w:val="000000"/>
-          <w:sz w:val="24"/>
-          <w:szCs w:val="24"/>
-          <w:lang w:val="en-NL" w:eastAsia="en-NL"/>
+          <w:lang w:val="en-NL"/>
+        </w:rPr>
+        <w:t xml:space="preserve"> </w:t>
+      </w:r>
+      <w:proofErr w:type="spellStart"/>
+      <w:r>
+        <w:rPr>
+          <w:rFonts w:eastAsia="Times New Roman"/>
+          <w:color w:val="000000"/>
+          <w:sz w:val="24"/>
+          <w:szCs w:val="24"/>
+          <w:lang w:val="en-NL"/>
         </w:rPr>
         <w:t>spelen</w:t>
       </w:r>
@@ -2465,7 +2467,7 @@
           <w:color w:val="000000"/>
           <w:sz w:val="24"/>
           <w:szCs w:val="24"/>
-          <w:lang w:val="en-NL" w:eastAsia="en-NL"/>
+          <w:lang w:val="en-NL"/>
         </w:rPr>
         <w:t xml:space="preserve">. We </w:t>
       </w:r>
@@ -2476,7 +2478,7 @@
           <w:color w:val="000000"/>
           <w:sz w:val="24"/>
           <w:szCs w:val="24"/>
-          <w:lang w:val="en-NL" w:eastAsia="en-NL"/>
+          <w:lang w:val="en-NL"/>
         </w:rPr>
         <w:t>moeten</w:t>
       </w:r>
@@ -2487,18 +2489,18 @@
           <w:color w:val="000000"/>
           <w:sz w:val="24"/>
           <w:szCs w:val="24"/>
-          <w:lang w:val="en-NL" w:eastAsia="en-NL"/>
-        </w:rPr>
-        <w:t xml:space="preserve"> </w:t>
-      </w:r>
-      <w:proofErr w:type="spellStart"/>
-      <w:r>
-        <w:rPr>
-          <w:rFonts w:eastAsia="Times New Roman"/>
-          <w:color w:val="000000"/>
-          <w:sz w:val="24"/>
-          <w:szCs w:val="24"/>
-          <w:lang w:val="en-NL" w:eastAsia="en-NL"/>
+          <w:lang w:val="en-NL"/>
+        </w:rPr>
+        <w:t xml:space="preserve"> </w:t>
+      </w:r>
+      <w:proofErr w:type="spellStart"/>
+      <w:r>
+        <w:rPr>
+          <w:rFonts w:eastAsia="Times New Roman"/>
+          <w:color w:val="000000"/>
+          <w:sz w:val="24"/>
+          <w:szCs w:val="24"/>
+          <w:lang w:val="en-NL"/>
         </w:rPr>
         <w:t>een</w:t>
       </w:r>
@@ -2509,7 +2511,7 @@
           <w:color w:val="000000"/>
           <w:sz w:val="24"/>
           <w:szCs w:val="24"/>
-          <w:lang w:val="en-NL" w:eastAsia="en-NL"/>
+          <w:lang w:val="en-NL"/>
         </w:rPr>
         <w:t xml:space="preserve"> link </w:t>
       </w:r>
@@ -2520,7 +2522,7 @@
           <w:color w:val="000000"/>
           <w:sz w:val="24"/>
           <w:szCs w:val="24"/>
-          <w:lang w:val="en-NL" w:eastAsia="en-NL"/>
+          <w:lang w:val="en-NL"/>
         </w:rPr>
         <w:t>kunnen</w:t>
       </w:r>
@@ -2531,18 +2533,18 @@
           <w:color w:val="000000"/>
           <w:sz w:val="24"/>
           <w:szCs w:val="24"/>
-          <w:lang w:val="en-NL" w:eastAsia="en-NL"/>
-        </w:rPr>
-        <w:t xml:space="preserve"> </w:t>
-      </w:r>
-      <w:proofErr w:type="spellStart"/>
-      <w:r>
-        <w:rPr>
-          <w:rFonts w:eastAsia="Times New Roman"/>
-          <w:color w:val="000000"/>
-          <w:sz w:val="24"/>
-          <w:szCs w:val="24"/>
-          <w:lang w:val="en-NL" w:eastAsia="en-NL"/>
+          <w:lang w:val="en-NL"/>
+        </w:rPr>
+        <w:t xml:space="preserve"> </w:t>
+      </w:r>
+      <w:proofErr w:type="spellStart"/>
+      <w:r>
+        <w:rPr>
+          <w:rFonts w:eastAsia="Times New Roman"/>
+          <w:color w:val="000000"/>
+          <w:sz w:val="24"/>
+          <w:szCs w:val="24"/>
+          <w:lang w:val="en-NL"/>
         </w:rPr>
         <w:t>bewaren</w:t>
       </w:r>
@@ -2553,7 +2555,7 @@
           <w:color w:val="000000"/>
           <w:sz w:val="24"/>
           <w:szCs w:val="24"/>
-          <w:lang w:val="en-NL" w:eastAsia="en-NL"/>
+          <w:lang w:val="en-NL"/>
         </w:rPr>
         <w:t xml:space="preserve">. Het </w:t>
       </w:r>
@@ -2564,7 +2566,7 @@
           <w:color w:val="000000"/>
           <w:sz w:val="24"/>
           <w:szCs w:val="24"/>
-          <w:lang w:val="en-NL" w:eastAsia="en-NL"/>
+          <w:lang w:val="en-NL"/>
         </w:rPr>
         <w:t>videoportaal</w:t>
       </w:r>
@@ -2575,18 +2577,18 @@
           <w:color w:val="000000"/>
           <w:sz w:val="24"/>
           <w:szCs w:val="24"/>
-          <w:lang w:val="en-NL" w:eastAsia="en-NL"/>
-        </w:rPr>
-        <w:t xml:space="preserve"> </w:t>
-      </w:r>
-      <w:proofErr w:type="spellStart"/>
-      <w:r>
-        <w:rPr>
-          <w:rFonts w:eastAsia="Times New Roman"/>
-          <w:color w:val="000000"/>
-          <w:sz w:val="24"/>
-          <w:szCs w:val="24"/>
-          <w:lang w:val="en-NL" w:eastAsia="en-NL"/>
+          <w:lang w:val="en-NL"/>
+        </w:rPr>
+        <w:t xml:space="preserve"> </w:t>
+      </w:r>
+      <w:proofErr w:type="spellStart"/>
+      <w:r>
+        <w:rPr>
+          <w:rFonts w:eastAsia="Times New Roman"/>
+          <w:color w:val="000000"/>
+          <w:sz w:val="24"/>
+          <w:szCs w:val="24"/>
+          <w:lang w:val="en-NL"/>
         </w:rPr>
         <w:t>wordt</w:t>
       </w:r>
@@ -2597,18 +2599,18 @@
           <w:color w:val="000000"/>
           <w:sz w:val="24"/>
           <w:szCs w:val="24"/>
-          <w:lang w:val="en-NL" w:eastAsia="en-NL"/>
-        </w:rPr>
-        <w:t xml:space="preserve"> </w:t>
-      </w:r>
-      <w:proofErr w:type="spellStart"/>
-      <w:r>
-        <w:rPr>
-          <w:rFonts w:eastAsia="Times New Roman"/>
-          <w:color w:val="000000"/>
-          <w:sz w:val="24"/>
-          <w:szCs w:val="24"/>
-          <w:lang w:val="en-NL" w:eastAsia="en-NL"/>
+          <w:lang w:val="en-NL"/>
+        </w:rPr>
+        <w:t xml:space="preserve"> </w:t>
+      </w:r>
+      <w:proofErr w:type="spellStart"/>
+      <w:r>
+        <w:rPr>
+          <w:rFonts w:eastAsia="Times New Roman"/>
+          <w:color w:val="000000"/>
+          <w:sz w:val="24"/>
+          <w:szCs w:val="24"/>
+          <w:lang w:val="en-NL"/>
         </w:rPr>
         <w:t>niet</w:t>
       </w:r>
@@ -2619,18 +2621,18 @@
           <w:color w:val="000000"/>
           <w:sz w:val="24"/>
           <w:szCs w:val="24"/>
-          <w:lang w:val="en-NL" w:eastAsia="en-NL"/>
-        </w:rPr>
-        <w:t xml:space="preserve"> </w:t>
-      </w:r>
-      <w:proofErr w:type="spellStart"/>
-      <w:r>
-        <w:rPr>
-          <w:rFonts w:eastAsia="Times New Roman"/>
-          <w:color w:val="000000"/>
-          <w:sz w:val="24"/>
-          <w:szCs w:val="24"/>
-          <w:lang w:val="en-NL" w:eastAsia="en-NL"/>
+          <w:lang w:val="en-NL"/>
+        </w:rPr>
+        <w:t xml:space="preserve"> </w:t>
+      </w:r>
+      <w:proofErr w:type="spellStart"/>
+      <w:r>
+        <w:rPr>
+          <w:rFonts w:eastAsia="Times New Roman"/>
+          <w:color w:val="000000"/>
+          <w:sz w:val="24"/>
+          <w:szCs w:val="24"/>
+          <w:lang w:val="en-NL"/>
         </w:rPr>
         <w:t>zelf</w:t>
       </w:r>
@@ -2641,18 +2643,18 @@
           <w:color w:val="000000"/>
           <w:sz w:val="24"/>
           <w:szCs w:val="24"/>
-          <w:lang w:val="en-NL" w:eastAsia="en-NL"/>
-        </w:rPr>
-        <w:t xml:space="preserve"> </w:t>
-      </w:r>
-      <w:proofErr w:type="spellStart"/>
-      <w:r>
-        <w:rPr>
-          <w:rFonts w:eastAsia="Times New Roman"/>
-          <w:color w:val="000000"/>
-          <w:sz w:val="24"/>
-          <w:szCs w:val="24"/>
-          <w:lang w:val="en-NL" w:eastAsia="en-NL"/>
+          <w:lang w:val="en-NL"/>
+        </w:rPr>
+        <w:t xml:space="preserve"> </w:t>
+      </w:r>
+      <w:proofErr w:type="spellStart"/>
+      <w:r>
+        <w:rPr>
+          <w:rFonts w:eastAsia="Times New Roman"/>
+          <w:color w:val="000000"/>
+          <w:sz w:val="24"/>
+          <w:szCs w:val="24"/>
+          <w:lang w:val="en-NL"/>
         </w:rPr>
         <w:t>gebouwd</w:t>
       </w:r>
@@ -2663,7 +2665,7 @@
           <w:color w:val="000000"/>
           <w:sz w:val="24"/>
           <w:szCs w:val="24"/>
-          <w:lang w:val="en-NL" w:eastAsia="en-NL"/>
+          <w:lang w:val="en-NL"/>
         </w:rPr>
         <w:t xml:space="preserve">, maar </w:t>
       </w:r>
@@ -2674,7 +2676,7 @@
           <w:color w:val="000000"/>
           <w:sz w:val="24"/>
           <w:szCs w:val="24"/>
-          <w:lang w:val="en-NL" w:eastAsia="en-NL"/>
+          <w:lang w:val="en-NL"/>
         </w:rPr>
         <w:t>moet</w:t>
       </w:r>
@@ -2685,18 +2687,18 @@
           <w:color w:val="000000"/>
           <w:sz w:val="24"/>
           <w:szCs w:val="24"/>
-          <w:lang w:val="en-NL" w:eastAsia="en-NL"/>
-        </w:rPr>
-        <w:t xml:space="preserve"> </w:t>
-      </w:r>
-      <w:proofErr w:type="spellStart"/>
-      <w:r>
-        <w:rPr>
-          <w:rFonts w:eastAsia="Times New Roman"/>
-          <w:color w:val="000000"/>
-          <w:sz w:val="24"/>
-          <w:szCs w:val="24"/>
-          <w:lang w:val="en-NL" w:eastAsia="en-NL"/>
+          <w:lang w:val="en-NL"/>
+        </w:rPr>
+        <w:t xml:space="preserve"> </w:t>
+      </w:r>
+      <w:proofErr w:type="spellStart"/>
+      <w:r>
+        <w:rPr>
+          <w:rFonts w:eastAsia="Times New Roman"/>
+          <w:color w:val="000000"/>
+          <w:sz w:val="24"/>
+          <w:szCs w:val="24"/>
+          <w:lang w:val="en-NL"/>
         </w:rPr>
         <w:t>geselecteerd</w:t>
       </w:r>
@@ -2707,18 +2709,18 @@
           <w:color w:val="000000"/>
           <w:sz w:val="24"/>
           <w:szCs w:val="24"/>
-          <w:lang w:val="en-NL" w:eastAsia="en-NL"/>
-        </w:rPr>
-        <w:t xml:space="preserve"> </w:t>
-      </w:r>
-      <w:proofErr w:type="spellStart"/>
-      <w:r>
-        <w:rPr>
-          <w:rFonts w:eastAsia="Times New Roman"/>
-          <w:color w:val="000000"/>
-          <w:sz w:val="24"/>
-          <w:szCs w:val="24"/>
-          <w:lang w:val="en-NL" w:eastAsia="en-NL"/>
+          <w:lang w:val="en-NL"/>
+        </w:rPr>
+        <w:t xml:space="preserve"> </w:t>
+      </w:r>
+      <w:proofErr w:type="spellStart"/>
+      <w:r>
+        <w:rPr>
+          <w:rFonts w:eastAsia="Times New Roman"/>
+          <w:color w:val="000000"/>
+          <w:sz w:val="24"/>
+          <w:szCs w:val="24"/>
+          <w:lang w:val="en-NL"/>
         </w:rPr>
         <w:t>worden</w:t>
       </w:r>
@@ -2739,16 +2741,16 @@
           <w:color w:val="000000"/>
           <w:sz w:val="24"/>
           <w:szCs w:val="24"/>
-          <w:lang w:val="en-NL" w:eastAsia="en-NL"/>
-        </w:rPr>
-      </w:pPr>
-      <w:r>
-        <w:rPr>
-          <w:rFonts w:eastAsia="Times New Roman"/>
-          <w:color w:val="000000"/>
-          <w:sz w:val="24"/>
-          <w:szCs w:val="24"/>
-          <w:lang w:val="en-NL" w:eastAsia="en-NL"/>
+          <w:lang w:val="en-NL"/>
+        </w:rPr>
+      </w:pPr>
+      <w:r>
+        <w:rPr>
+          <w:rFonts w:eastAsia="Times New Roman"/>
+          <w:color w:val="000000"/>
+          <w:sz w:val="24"/>
+          <w:szCs w:val="24"/>
+          <w:lang w:val="en-NL"/>
         </w:rPr>
         <w:t xml:space="preserve">Alle </w:t>
       </w:r>
@@ -2759,7 +2761,7 @@
           <w:color w:val="000000"/>
           <w:sz w:val="24"/>
           <w:szCs w:val="24"/>
-          <w:lang w:val="en-NL" w:eastAsia="en-NL"/>
+          <w:lang w:val="en-NL"/>
         </w:rPr>
         <w:t>artikelen</w:t>
       </w:r>
@@ -2770,18 +2772,18 @@
           <w:color w:val="000000"/>
           <w:sz w:val="24"/>
           <w:szCs w:val="24"/>
-          <w:lang w:val="en-NL" w:eastAsia="en-NL"/>
-        </w:rPr>
-        <w:t xml:space="preserve"> </w:t>
-      </w:r>
-      <w:proofErr w:type="spellStart"/>
-      <w:r>
-        <w:rPr>
-          <w:rFonts w:eastAsia="Times New Roman"/>
-          <w:color w:val="000000"/>
-          <w:sz w:val="24"/>
-          <w:szCs w:val="24"/>
-          <w:lang w:val="en-NL" w:eastAsia="en-NL"/>
+          <w:lang w:val="en-NL"/>
+        </w:rPr>
+        <w:t xml:space="preserve"> </w:t>
+      </w:r>
+      <w:proofErr w:type="spellStart"/>
+      <w:r>
+        <w:rPr>
+          <w:rFonts w:eastAsia="Times New Roman"/>
+          <w:color w:val="000000"/>
+          <w:sz w:val="24"/>
+          <w:szCs w:val="24"/>
+          <w:lang w:val="en-NL"/>
         </w:rPr>
         <w:t>moeten</w:t>
       </w:r>
@@ -2792,7 +2794,7 @@
           <w:color w:val="000000"/>
           <w:sz w:val="24"/>
           <w:szCs w:val="24"/>
-          <w:lang w:val="en-NL" w:eastAsia="en-NL"/>
+          <w:lang w:val="en-NL"/>
         </w:rPr>
         <w:t xml:space="preserve"> via de </w:t>
       </w:r>
@@ -2803,7 +2805,7 @@
           <w:color w:val="000000"/>
           <w:sz w:val="24"/>
           <w:szCs w:val="24"/>
-          <w:lang w:val="en-NL" w:eastAsia="en-NL"/>
+          <w:lang w:val="en-NL"/>
         </w:rPr>
         <w:t>webshop</w:t>
       </w:r>
@@ -2814,18 +2816,18 @@
           <w:color w:val="000000"/>
           <w:sz w:val="24"/>
           <w:szCs w:val="24"/>
-          <w:lang w:val="en-NL" w:eastAsia="en-NL"/>
-        </w:rPr>
-        <w:t xml:space="preserve"> </w:t>
-      </w:r>
-      <w:proofErr w:type="spellStart"/>
-      <w:r>
-        <w:rPr>
-          <w:rFonts w:eastAsia="Times New Roman"/>
-          <w:color w:val="000000"/>
-          <w:sz w:val="24"/>
-          <w:szCs w:val="24"/>
-          <w:lang w:val="en-NL" w:eastAsia="en-NL"/>
+          <w:lang w:val="en-NL"/>
+        </w:rPr>
+        <w:t xml:space="preserve"> </w:t>
+      </w:r>
+      <w:proofErr w:type="spellStart"/>
+      <w:r>
+        <w:rPr>
+          <w:rFonts w:eastAsia="Times New Roman"/>
+          <w:color w:val="000000"/>
+          <w:sz w:val="24"/>
+          <w:szCs w:val="24"/>
+          <w:lang w:val="en-NL"/>
         </w:rPr>
         <w:t>worden</w:t>
       </w:r>
@@ -2836,18 +2838,18 @@
           <w:color w:val="000000"/>
           <w:sz w:val="24"/>
           <w:szCs w:val="24"/>
-          <w:lang w:val="en-NL" w:eastAsia="en-NL"/>
-        </w:rPr>
-        <w:t xml:space="preserve"> </w:t>
-      </w:r>
-      <w:proofErr w:type="spellStart"/>
-      <w:r>
-        <w:rPr>
-          <w:rFonts w:eastAsia="Times New Roman"/>
-          <w:color w:val="000000"/>
-          <w:sz w:val="24"/>
-          <w:szCs w:val="24"/>
-          <w:lang w:val="en-NL" w:eastAsia="en-NL"/>
+          <w:lang w:val="en-NL"/>
+        </w:rPr>
+        <w:t xml:space="preserve"> </w:t>
+      </w:r>
+      <w:proofErr w:type="spellStart"/>
+      <w:r>
+        <w:rPr>
+          <w:rFonts w:eastAsia="Times New Roman"/>
+          <w:color w:val="000000"/>
+          <w:sz w:val="24"/>
+          <w:szCs w:val="24"/>
+          <w:lang w:val="en-NL"/>
         </w:rPr>
         <w:t>aangeboden</w:t>
       </w:r>
@@ -2858,7 +2860,7 @@
           <w:color w:val="000000"/>
           <w:sz w:val="24"/>
           <w:szCs w:val="24"/>
-          <w:lang w:val="en-NL" w:eastAsia="en-NL"/>
+          <w:lang w:val="en-NL"/>
         </w:rPr>
         <w:t>.</w:t>
       </w:r>
@@ -2878,17 +2880,17 @@
           <w:color w:val="000000"/>
           <w:sz w:val="24"/>
           <w:szCs w:val="24"/>
-          <w:lang w:val="en-NL" w:eastAsia="en-NL"/>
-        </w:rPr>
-      </w:pPr>
-      <w:proofErr w:type="spellStart"/>
-      <w:r>
-        <w:rPr>
-          <w:rFonts w:eastAsia="Times New Roman"/>
-          <w:color w:val="000000"/>
-          <w:sz w:val="24"/>
-          <w:szCs w:val="24"/>
-          <w:lang w:val="en-NL" w:eastAsia="en-NL"/>
+          <w:lang w:val="en-NL"/>
+        </w:rPr>
+      </w:pPr>
+      <w:proofErr w:type="spellStart"/>
+      <w:r>
+        <w:rPr>
+          <w:rFonts w:eastAsia="Times New Roman"/>
+          <w:color w:val="000000"/>
+          <w:sz w:val="24"/>
+          <w:szCs w:val="24"/>
+          <w:lang w:val="en-NL"/>
         </w:rPr>
         <w:t>Misschien</w:t>
       </w:r>
@@ -2899,18 +2901,18 @@
           <w:color w:val="000000"/>
           <w:sz w:val="24"/>
           <w:szCs w:val="24"/>
-          <w:lang w:val="en-NL" w:eastAsia="en-NL"/>
-        </w:rPr>
-        <w:t xml:space="preserve"> </w:t>
-      </w:r>
-      <w:proofErr w:type="spellStart"/>
-      <w:r>
-        <w:rPr>
-          <w:rFonts w:eastAsia="Times New Roman"/>
-          <w:color w:val="000000"/>
-          <w:sz w:val="24"/>
-          <w:szCs w:val="24"/>
-          <w:lang w:val="en-NL" w:eastAsia="en-NL"/>
+          <w:lang w:val="en-NL"/>
+        </w:rPr>
+        <w:t xml:space="preserve"> </w:t>
+      </w:r>
+      <w:proofErr w:type="spellStart"/>
+      <w:r>
+        <w:rPr>
+          <w:rFonts w:eastAsia="Times New Roman"/>
+          <w:color w:val="000000"/>
+          <w:sz w:val="24"/>
+          <w:szCs w:val="24"/>
+          <w:lang w:val="en-NL"/>
         </w:rPr>
         <w:t>kunnen</w:t>
       </w:r>
@@ -2921,18 +2923,18 @@
           <w:color w:val="000000"/>
           <w:sz w:val="24"/>
           <w:szCs w:val="24"/>
-          <w:lang w:val="en-NL" w:eastAsia="en-NL"/>
-        </w:rPr>
-        <w:t xml:space="preserve"> </w:t>
-      </w:r>
-      <w:proofErr w:type="spellStart"/>
-      <w:r>
-        <w:rPr>
-          <w:rFonts w:eastAsia="Times New Roman"/>
-          <w:color w:val="000000"/>
-          <w:sz w:val="24"/>
-          <w:szCs w:val="24"/>
-          <w:lang w:val="en-NL" w:eastAsia="en-NL"/>
+          <w:lang w:val="en-NL"/>
+        </w:rPr>
+        <w:t xml:space="preserve"> </w:t>
+      </w:r>
+      <w:proofErr w:type="spellStart"/>
+      <w:r>
+        <w:rPr>
+          <w:rFonts w:eastAsia="Times New Roman"/>
+          <w:color w:val="000000"/>
+          <w:sz w:val="24"/>
+          <w:szCs w:val="24"/>
+          <w:lang w:val="en-NL"/>
         </w:rPr>
         <w:t>jullie</w:t>
       </w:r>
@@ -2943,18 +2945,18 @@
           <w:color w:val="000000"/>
           <w:sz w:val="24"/>
           <w:szCs w:val="24"/>
-          <w:lang w:val="en-NL" w:eastAsia="en-NL"/>
-        </w:rPr>
-        <w:t xml:space="preserve"> </w:t>
-      </w:r>
-      <w:proofErr w:type="spellStart"/>
-      <w:r>
-        <w:rPr>
-          <w:rFonts w:eastAsia="Times New Roman"/>
-          <w:color w:val="000000"/>
-          <w:sz w:val="24"/>
-          <w:szCs w:val="24"/>
-          <w:lang w:val="en-NL" w:eastAsia="en-NL"/>
+          <w:lang w:val="en-NL"/>
+        </w:rPr>
+        <w:t xml:space="preserve"> </w:t>
+      </w:r>
+      <w:proofErr w:type="spellStart"/>
+      <w:r>
+        <w:rPr>
+          <w:rFonts w:eastAsia="Times New Roman"/>
+          <w:color w:val="000000"/>
+          <w:sz w:val="24"/>
+          <w:szCs w:val="24"/>
+          <w:lang w:val="en-NL"/>
         </w:rPr>
         <w:t>ook</w:t>
       </w:r>
@@ -2965,18 +2967,18 @@
           <w:color w:val="000000"/>
           <w:sz w:val="24"/>
           <w:szCs w:val="24"/>
-          <w:lang w:val="en-NL" w:eastAsia="en-NL"/>
-        </w:rPr>
-        <w:t xml:space="preserve"> </w:t>
-      </w:r>
-      <w:proofErr w:type="spellStart"/>
-      <w:r>
-        <w:rPr>
-          <w:rFonts w:eastAsia="Times New Roman"/>
-          <w:color w:val="000000"/>
-          <w:sz w:val="24"/>
-          <w:szCs w:val="24"/>
-          <w:lang w:val="en-NL" w:eastAsia="en-NL"/>
+          <w:lang w:val="en-NL"/>
+        </w:rPr>
+        <w:t xml:space="preserve"> </w:t>
+      </w:r>
+      <w:proofErr w:type="spellStart"/>
+      <w:r>
+        <w:rPr>
+          <w:rFonts w:eastAsia="Times New Roman"/>
+          <w:color w:val="000000"/>
+          <w:sz w:val="24"/>
+          <w:szCs w:val="24"/>
+          <w:lang w:val="en-NL"/>
         </w:rPr>
         <w:t>iets</w:t>
       </w:r>
@@ -2987,18 +2989,18 @@
           <w:color w:val="000000"/>
           <w:sz w:val="24"/>
           <w:szCs w:val="24"/>
-          <w:lang w:val="en-NL" w:eastAsia="en-NL"/>
-        </w:rPr>
-        <w:t xml:space="preserve"> </w:t>
-      </w:r>
-      <w:proofErr w:type="spellStart"/>
-      <w:r>
-        <w:rPr>
-          <w:rFonts w:eastAsia="Times New Roman"/>
-          <w:color w:val="000000"/>
-          <w:sz w:val="24"/>
-          <w:szCs w:val="24"/>
-          <w:lang w:val="en-NL" w:eastAsia="en-NL"/>
+          <w:lang w:val="en-NL"/>
+        </w:rPr>
+        <w:t xml:space="preserve"> </w:t>
+      </w:r>
+      <w:proofErr w:type="spellStart"/>
+      <w:r>
+        <w:rPr>
+          <w:rFonts w:eastAsia="Times New Roman"/>
+          <w:color w:val="000000"/>
+          <w:sz w:val="24"/>
+          <w:szCs w:val="24"/>
+          <w:lang w:val="en-NL"/>
         </w:rPr>
         <w:t>doen</w:t>
       </w:r>
@@ -3009,7 +3011,7 @@
           <w:color w:val="000000"/>
           <w:sz w:val="24"/>
           <w:szCs w:val="24"/>
-          <w:lang w:val="en-NL" w:eastAsia="en-NL"/>
+          <w:lang w:val="en-NL"/>
         </w:rPr>
         <w:t xml:space="preserve"> met de tags die we </w:t>
       </w:r>
@@ -3020,7 +3022,7 @@
           <w:color w:val="000000"/>
           <w:sz w:val="24"/>
           <w:szCs w:val="24"/>
-          <w:lang w:val="en-NL" w:eastAsia="en-NL"/>
+          <w:lang w:val="en-NL"/>
         </w:rPr>
         <w:t>bijhouden</w:t>
       </w:r>
@@ -3031,7 +3033,7 @@
           <w:color w:val="000000"/>
           <w:sz w:val="24"/>
           <w:szCs w:val="24"/>
-          <w:lang w:val="en-NL" w:eastAsia="en-NL"/>
+          <w:lang w:val="en-NL"/>
         </w:rPr>
         <w:t>?</w:t>
       </w:r>
@@ -4448,11 +4450,21 @@
     </w:p>
     <w:p>
       <w:pPr>
-        <w:rPr>
-          <w:sz w:val="24"/>
-          <w:szCs w:val="24"/>
-        </w:rPr>
-      </w:pPr>
+        <w:ind w:left="720"/>
+        <w:rPr>
+          <w:sz w:val="24"/>
+          <w:szCs w:val="24"/>
+        </w:rPr>
+      </w:pPr>
+      <w:r>
+        <w:rPr>
+          <w:color w:val="000000"/>
+          <w:sz w:val="24"/>
+          <w:szCs w:val="24"/>
+          <w:shd w:val="clear" w:color="auto" w:fill="F5F5F5"/>
+        </w:rPr>
+        <w:t>Als bezoeker wil ik informatie over het product kunnen bekijken, zodat ik goed beeld krijg van het betreffende product.</w:t>
+      </w:r>
     </w:p>
     <w:p>
       <w:pPr>
@@ -6292,7 +6304,7 @@
       <w:rFonts w:ascii="Times New Roman" w:eastAsia="Times New Roman" w:hAnsi="Times New Roman" w:cs="Times New Roman"/>
       <w:sz w:val="24"/>
       <w:szCs w:val="24"/>
-      <w:lang w:val="en-NL" w:eastAsia="en-NL"/>
+      <w:lang w:val="en-NL"/>
     </w:rPr>
   </w:style>
 </w:styles>

</xml_diff>

<commit_message>
Ja verder gewerkt :thumbs: leest iemand dit eig wel
</commit_message>
<xml_diff>
--- a/docs/Funtioneel Ontwerp.docx
+++ b/docs/Funtioneel Ontwerp.docx
@@ -78,38 +78,49 @@
       <w:r>
         <w:rPr>
           <w:noProof/>
-          <w:sz w:val="24"/>
-          <w:szCs w:val="24"/>
         </w:rPr>
         <w:drawing>
-          <wp:inline distT="114300" distB="114300" distL="114300" distR="114300" wp14:anchorId="5E8F367B" wp14:editId="3729F6C8">
-            <wp:extent cx="5343525" cy="676275"/>
-            <wp:effectExtent l="0" t="0" r="0" b="0"/>
-            <wp:docPr id="2" name="image1.png"/>
-            <wp:cNvGraphicFramePr/>
+          <wp:inline distT="0" distB="0" distL="0" distR="0" wp14:anchorId="52EAD4E5" wp14:editId="1EB91D4A">
+            <wp:extent cx="5991225" cy="1077595"/>
+            <wp:effectExtent l="0" t="0" r="9525" b="8255"/>
+            <wp:docPr id="2031889588" name="Picture 2" descr="A diagram of a person&#10;&#10;Description automatically generated"/>
+            <wp:cNvGraphicFramePr>
+              <a:graphicFrameLocks xmlns:a="http://schemas.openxmlformats.org/drawingml/2006/main" noChangeAspect="1"/>
+            </wp:cNvGraphicFramePr>
             <a:graphic xmlns:a="http://schemas.openxmlformats.org/drawingml/2006/main">
               <a:graphicData uri="http://schemas.openxmlformats.org/drawingml/2006/picture">
                 <pic:pic xmlns:pic="http://schemas.openxmlformats.org/drawingml/2006/picture">
                   <pic:nvPicPr>
-                    <pic:cNvPr id="0" name="image1.png"/>
-                    <pic:cNvPicPr preferRelativeResize="0"/>
+                    <pic:cNvPr id="2031889588" name="Picture 2" descr="A diagram of a person&#10;&#10;Description automatically generated"/>
+                    <pic:cNvPicPr>
+                      <a:picLocks noChangeAspect="1" noChangeArrowheads="1"/>
+                    </pic:cNvPicPr>
                   </pic:nvPicPr>
                   <pic:blipFill>
-                    <a:blip r:embed="rId5"/>
+                    <a:blip r:embed="rId5">
+                      <a:extLst>
+                        <a:ext uri="{28A0092B-C50C-407E-A947-70E740481C1C}">
+                          <a14:useLocalDpi xmlns:a14="http://schemas.microsoft.com/office/drawing/2010/main" val="0"/>
+                        </a:ext>
+                      </a:extLst>
+                    </a:blip>
                     <a:srcRect/>
                     <a:stretch>
                       <a:fillRect/>
                     </a:stretch>
                   </pic:blipFill>
-                  <pic:spPr>
+                  <pic:spPr bwMode="auto">
                     <a:xfrm>
                       <a:off x="0" y="0"/>
-                      <a:ext cx="5343525" cy="676275"/>
+                      <a:ext cx="5991225" cy="1077595"/>
                     </a:xfrm>
                     <a:prstGeom prst="rect">
                       <a:avLst/>
                     </a:prstGeom>
-                    <a:ln/>
+                    <a:noFill/>
+                    <a:ln>
+                      <a:noFill/>
+                    </a:ln>
                   </pic:spPr>
                 </pic:pic>
               </a:graphicData>
@@ -3040,11 +3051,25 @@
     </w:p>
     <w:p>
       <w:pPr>
-        <w:rPr>
-          <w:sz w:val="24"/>
-          <w:szCs w:val="24"/>
-        </w:rPr>
-      </w:pPr>
+        <w:shd w:val="clear" w:color="auto" w:fill="FFFFFF"/>
+        <w:spacing w:after="760" w:line="240" w:lineRule="auto"/>
+        <w:ind w:left="360"/>
+        <w:textAlignment w:val="baseline"/>
+        <w:rPr>
+          <w:rFonts w:eastAsia="Times New Roman"/>
+          <w:color w:val="000000"/>
+          <w:sz w:val="24"/>
+          <w:szCs w:val="24"/>
+          <w:lang w:val="en-NL"/>
+        </w:rPr>
+      </w:pPr>
+      <w:r>
+        <w:rPr>
+          <w:sz w:val="24"/>
+          <w:szCs w:val="24"/>
+        </w:rPr>
+        <w:t>Use case diagram (volledig):</w:t>
+      </w:r>
     </w:p>
     <w:p>
       <w:pPr>
@@ -3055,38 +3080,22 @@
       </w:pPr>
       <w:r>
         <w:rPr>
-          <w:sz w:val="24"/>
-          <w:szCs w:val="24"/>
-        </w:rPr>
-        <w:t>Use case diagram (volledig):</w:t>
-      </w:r>
-    </w:p>
-    <w:p>
-      <w:pPr>
-        <w:rPr>
-          <w:sz w:val="24"/>
-          <w:szCs w:val="24"/>
-        </w:rPr>
-      </w:pPr>
-      <w:r>
-        <w:rPr>
           <w:noProof/>
           <w:sz w:val="24"/>
           <w:szCs w:val="24"/>
         </w:rPr>
+        <w:lastRenderedPageBreak/>
         <w:t xml:space="preserve"> </w:t>
       </w:r>
       <w:r>
         <w:rPr>
           <w:noProof/>
-          <w:sz w:val="24"/>
-          <w:szCs w:val="24"/>
         </w:rPr>
         <w:drawing>
-          <wp:inline distT="0" distB="0" distL="0" distR="0" wp14:anchorId="2091961E" wp14:editId="4AB7B59B">
-            <wp:extent cx="2958353" cy="1821465"/>
-            <wp:effectExtent l="0" t="0" r="0" b="7620"/>
-            <wp:docPr id="871220263" name="Picture 1" descr="A drawing of a person with a sign&#10;&#10;Description automatically generated"/>
+          <wp:inline distT="0" distB="0" distL="0" distR="0" wp14:anchorId="7AC4B9D9" wp14:editId="69E06437">
+            <wp:extent cx="2190750" cy="1524000"/>
+            <wp:effectExtent l="0" t="0" r="0" b="0"/>
+            <wp:docPr id="1436605734" name="Picture 4" descr="A diagram of a person with text&#10;&#10;Description automatically generated"/>
             <wp:cNvGraphicFramePr>
               <a:graphicFrameLocks xmlns:a="http://schemas.openxmlformats.org/drawingml/2006/main" noChangeAspect="1"/>
             </wp:cNvGraphicFramePr>
@@ -3094,23 +3103,36 @@
               <a:graphicData uri="http://schemas.openxmlformats.org/drawingml/2006/picture">
                 <pic:pic xmlns:pic="http://schemas.openxmlformats.org/drawingml/2006/picture">
                   <pic:nvPicPr>
-                    <pic:cNvPr id="871220263" name="Picture 1" descr="A drawing of a person with a sign&#10;&#10;Description automatically generated"/>
-                    <pic:cNvPicPr/>
+                    <pic:cNvPr id="1436605734" name="Picture 4" descr="A diagram of a person with text&#10;&#10;Description automatically generated"/>
+                    <pic:cNvPicPr>
+                      <a:picLocks noChangeAspect="1" noChangeArrowheads="1"/>
+                    </pic:cNvPicPr>
                   </pic:nvPicPr>
                   <pic:blipFill>
-                    <a:blip r:embed="rId6"/>
+                    <a:blip r:embed="rId6">
+                      <a:extLst>
+                        <a:ext uri="{28A0092B-C50C-407E-A947-70E740481C1C}">
+                          <a14:useLocalDpi xmlns:a14="http://schemas.microsoft.com/office/drawing/2010/main" val="0"/>
+                        </a:ext>
+                      </a:extLst>
+                    </a:blip>
+                    <a:srcRect/>
                     <a:stretch>
                       <a:fillRect/>
                     </a:stretch>
                   </pic:blipFill>
-                  <pic:spPr>
+                  <pic:spPr bwMode="auto">
                     <a:xfrm>
                       <a:off x="0" y="0"/>
-                      <a:ext cx="2964657" cy="1825346"/>
+                      <a:ext cx="2190750" cy="1524000"/>
                     </a:xfrm>
                     <a:prstGeom prst="rect">
                       <a:avLst/>
                     </a:prstGeom>
+                    <a:noFill/>
+                    <a:ln>
+                      <a:noFill/>
+                    </a:ln>
                   </pic:spPr>
                 </pic:pic>
               </a:graphicData>
@@ -3720,6 +3742,7 @@
           <w:rFonts w:ascii="Arial" w:hAnsi="Arial" w:cs="Arial"/>
           <w:color w:val="000000"/>
         </w:rPr>
+        <w:lastRenderedPageBreak/>
         <w:t>Ik</w:t>
       </w:r>
       <w:proofErr w:type="spellEnd"/>
@@ -4140,7 +4163,6 @@
           <w:sz w:val="24"/>
           <w:szCs w:val="24"/>
         </w:rPr>
-        <w:lastRenderedPageBreak/>
         <w:t>4.User stories + schermontwerpen + acceptatiecriteria/testscenario's</w:t>
       </w:r>
     </w:p>
@@ -4211,6 +4233,53 @@
           <w:szCs w:val="24"/>
         </w:rPr>
         <w:t>Schermontwerp met velden en knoppen</w:t>
+      </w:r>
+      <w:r>
+        <w:rPr>
+          <w:sz w:val="24"/>
+          <w:szCs w:val="24"/>
+        </w:rPr>
+        <w:t>:</w:t>
+      </w:r>
+      <w:r>
+        <w:rPr>
+          <w:noProof/>
+        </w:rPr>
+        <w:drawing>
+          <wp:inline distT="0" distB="0" distL="0" distR="0" wp14:anchorId="599A075D" wp14:editId="0D4275C5">
+            <wp:extent cx="5733415" cy="4526915"/>
+            <wp:effectExtent l="0" t="0" r="635" b="6985"/>
+            <wp:docPr id="157957343" name="Picture 1" descr="A screenshot of a computer&#10;&#10;Description automatically generated"/>
+            <wp:cNvGraphicFramePr>
+              <a:graphicFrameLocks xmlns:a="http://schemas.openxmlformats.org/drawingml/2006/main" noChangeAspect="1"/>
+            </wp:cNvGraphicFramePr>
+            <a:graphic xmlns:a="http://schemas.openxmlformats.org/drawingml/2006/main">
+              <a:graphicData uri="http://schemas.openxmlformats.org/drawingml/2006/picture">
+                <pic:pic xmlns:pic="http://schemas.openxmlformats.org/drawingml/2006/picture">
+                  <pic:nvPicPr>
+                    <pic:cNvPr id="157957343" name="Picture 1" descr="A screenshot of a computer&#10;&#10;Description automatically generated"/>
+                    <pic:cNvPicPr/>
+                  </pic:nvPicPr>
+                  <pic:blipFill>
+                    <a:blip r:embed="rId8"/>
+                    <a:stretch>
+                      <a:fillRect/>
+                    </a:stretch>
+                  </pic:blipFill>
+                  <pic:spPr>
+                    <a:xfrm>
+                      <a:off x="0" y="0"/>
+                      <a:ext cx="5733415" cy="4526915"/>
+                    </a:xfrm>
+                    <a:prstGeom prst="rect">
+                      <a:avLst/>
+                    </a:prstGeom>
+                  </pic:spPr>
+                </pic:pic>
+              </a:graphicData>
+            </a:graphic>
+          </wp:inline>
+        </w:drawing>
       </w:r>
     </w:p>
     <w:p>
@@ -4352,6 +4421,7 @@
           <w:sz w:val="24"/>
           <w:szCs w:val="24"/>
         </w:rPr>
+        <w:lastRenderedPageBreak/>
         <w:t>De prijs van een product is zichtbaar inclusief btw.</w:t>
       </w:r>
     </w:p>
@@ -4459,6 +4529,22 @@
           <w:sz w:val="24"/>
           <w:szCs w:val="24"/>
         </w:rPr>
+        <w:br w:type="page"/>
+      </w:r>
+    </w:p>
+    <w:p>
+      <w:pPr>
+        <w:rPr>
+          <w:sz w:val="24"/>
+          <w:szCs w:val="24"/>
+        </w:rPr>
+      </w:pPr>
+      <w:r>
+        <w:rPr>
+          <w:sz w:val="24"/>
+          <w:szCs w:val="24"/>
+        </w:rPr>
+        <w:lastRenderedPageBreak/>
         <w:t>–User story 2</w:t>
       </w:r>
     </w:p>
@@ -4522,16 +4608,16 @@
           <w:color w:val="000000"/>
           <w:sz w:val="24"/>
           <w:szCs w:val="24"/>
-          <w:lang w:val="en-NL" w:eastAsia="en-NL"/>
-        </w:rPr>
-      </w:pPr>
-      <w:r>
-        <w:rPr>
-          <w:rFonts w:eastAsia="Times New Roman"/>
-          <w:color w:val="000000"/>
-          <w:sz w:val="24"/>
-          <w:szCs w:val="24"/>
-          <w:lang w:val="en-NL" w:eastAsia="en-NL"/>
+          <w:lang w:val="en-NL"/>
+        </w:rPr>
+      </w:pPr>
+      <w:r>
+        <w:rPr>
+          <w:rFonts w:eastAsia="Times New Roman"/>
+          <w:color w:val="000000"/>
+          <w:sz w:val="24"/>
+          <w:szCs w:val="24"/>
+          <w:lang w:val="en-NL"/>
         </w:rPr>
         <w:t xml:space="preserve">Het </w:t>
       </w:r>
@@ -4542,7 +4628,7 @@
           <w:color w:val="000000"/>
           <w:sz w:val="24"/>
           <w:szCs w:val="24"/>
-          <w:lang w:val="en-NL" w:eastAsia="en-NL"/>
+          <w:lang w:val="en-NL"/>
         </w:rPr>
         <w:t>systeem</w:t>
       </w:r>
@@ -4553,18 +4639,18 @@
           <w:color w:val="000000"/>
           <w:sz w:val="24"/>
           <w:szCs w:val="24"/>
-          <w:lang w:val="en-NL" w:eastAsia="en-NL"/>
-        </w:rPr>
-        <w:t xml:space="preserve"> </w:t>
-      </w:r>
-      <w:proofErr w:type="spellStart"/>
-      <w:r>
-        <w:rPr>
-          <w:rFonts w:eastAsia="Times New Roman"/>
-          <w:color w:val="000000"/>
-          <w:sz w:val="24"/>
-          <w:szCs w:val="24"/>
-          <w:lang w:val="en-NL" w:eastAsia="en-NL"/>
+          <w:lang w:val="en-NL"/>
+        </w:rPr>
+        <w:t xml:space="preserve"> </w:t>
+      </w:r>
+      <w:proofErr w:type="spellStart"/>
+      <w:r>
+        <w:rPr>
+          <w:rFonts w:eastAsia="Times New Roman"/>
+          <w:color w:val="000000"/>
+          <w:sz w:val="24"/>
+          <w:szCs w:val="24"/>
+          <w:lang w:val="en-NL"/>
         </w:rPr>
         <w:t>toont</w:t>
       </w:r>
@@ -4575,18 +4661,18 @@
           <w:color w:val="000000"/>
           <w:sz w:val="24"/>
           <w:szCs w:val="24"/>
-          <w:lang w:val="en-NL" w:eastAsia="en-NL"/>
-        </w:rPr>
-        <w:t xml:space="preserve"> </w:t>
-      </w:r>
-      <w:proofErr w:type="spellStart"/>
-      <w:r>
-        <w:rPr>
-          <w:rFonts w:eastAsia="Times New Roman"/>
-          <w:color w:val="000000"/>
-          <w:sz w:val="24"/>
-          <w:szCs w:val="24"/>
-          <w:lang w:val="en-NL" w:eastAsia="en-NL"/>
+          <w:lang w:val="en-NL"/>
+        </w:rPr>
+        <w:t xml:space="preserve"> </w:t>
+      </w:r>
+      <w:proofErr w:type="spellStart"/>
+      <w:r>
+        <w:rPr>
+          <w:rFonts w:eastAsia="Times New Roman"/>
+          <w:color w:val="000000"/>
+          <w:sz w:val="24"/>
+          <w:szCs w:val="24"/>
+          <w:lang w:val="en-NL"/>
         </w:rPr>
         <w:t>een</w:t>
       </w:r>
@@ -4597,18 +4683,18 @@
           <w:color w:val="000000"/>
           <w:sz w:val="24"/>
           <w:szCs w:val="24"/>
-          <w:lang w:val="en-NL" w:eastAsia="en-NL"/>
-        </w:rPr>
-        <w:t xml:space="preserve"> </w:t>
-      </w:r>
-      <w:proofErr w:type="spellStart"/>
-      <w:r>
-        <w:rPr>
-          <w:rFonts w:eastAsia="Times New Roman"/>
-          <w:color w:val="000000"/>
-          <w:sz w:val="24"/>
-          <w:szCs w:val="24"/>
-          <w:lang w:val="en-NL" w:eastAsia="en-NL"/>
+          <w:lang w:val="en-NL"/>
+        </w:rPr>
+        <w:t xml:space="preserve"> </w:t>
+      </w:r>
+      <w:proofErr w:type="spellStart"/>
+      <w:r>
+        <w:rPr>
+          <w:rFonts w:eastAsia="Times New Roman"/>
+          <w:color w:val="000000"/>
+          <w:sz w:val="24"/>
+          <w:szCs w:val="24"/>
+          <w:lang w:val="en-NL"/>
         </w:rPr>
         <w:t>omschrijving</w:t>
       </w:r>
@@ -4619,7 +4705,7 @@
           <w:color w:val="000000"/>
           <w:sz w:val="24"/>
           <w:szCs w:val="24"/>
-          <w:lang w:val="en-NL" w:eastAsia="en-NL"/>
+          <w:lang w:val="en-NL"/>
         </w:rPr>
         <w:t xml:space="preserve"> van het product.</w:t>
       </w:r>
@@ -4636,16 +4722,16 @@
           <w:color w:val="000000"/>
           <w:sz w:val="24"/>
           <w:szCs w:val="24"/>
-          <w:lang w:val="en-NL" w:eastAsia="en-NL"/>
-        </w:rPr>
-      </w:pPr>
-      <w:r>
-        <w:rPr>
-          <w:rFonts w:eastAsia="Times New Roman"/>
-          <w:color w:val="000000"/>
-          <w:sz w:val="24"/>
-          <w:szCs w:val="24"/>
-          <w:lang w:val="en-NL" w:eastAsia="en-NL"/>
+          <w:lang w:val="en-NL"/>
+        </w:rPr>
+      </w:pPr>
+      <w:r>
+        <w:rPr>
+          <w:rFonts w:eastAsia="Times New Roman"/>
+          <w:color w:val="000000"/>
+          <w:sz w:val="24"/>
+          <w:szCs w:val="24"/>
+          <w:lang w:val="en-NL"/>
         </w:rPr>
         <w:t xml:space="preserve">Het </w:t>
       </w:r>
@@ -4656,7 +4742,7 @@
           <w:color w:val="000000"/>
           <w:sz w:val="24"/>
           <w:szCs w:val="24"/>
-          <w:lang w:val="en-NL" w:eastAsia="en-NL"/>
+          <w:lang w:val="en-NL"/>
         </w:rPr>
         <w:t>systeem</w:t>
       </w:r>
@@ -4667,18 +4753,18 @@
           <w:color w:val="000000"/>
           <w:sz w:val="24"/>
           <w:szCs w:val="24"/>
-          <w:lang w:val="en-NL" w:eastAsia="en-NL"/>
-        </w:rPr>
-        <w:t xml:space="preserve"> </w:t>
-      </w:r>
-      <w:proofErr w:type="spellStart"/>
-      <w:r>
-        <w:rPr>
-          <w:rFonts w:eastAsia="Times New Roman"/>
-          <w:color w:val="000000"/>
-          <w:sz w:val="24"/>
-          <w:szCs w:val="24"/>
-          <w:lang w:val="en-NL" w:eastAsia="en-NL"/>
+          <w:lang w:val="en-NL"/>
+        </w:rPr>
+        <w:t xml:space="preserve"> </w:t>
+      </w:r>
+      <w:proofErr w:type="spellStart"/>
+      <w:r>
+        <w:rPr>
+          <w:rFonts w:eastAsia="Times New Roman"/>
+          <w:color w:val="000000"/>
+          <w:sz w:val="24"/>
+          <w:szCs w:val="24"/>
+          <w:lang w:val="en-NL"/>
         </w:rPr>
         <w:t>toont</w:t>
       </w:r>
@@ -4689,7 +4775,7 @@
           <w:color w:val="000000"/>
           <w:sz w:val="24"/>
           <w:szCs w:val="24"/>
-          <w:lang w:val="en-NL" w:eastAsia="en-NL"/>
+          <w:lang w:val="en-NL"/>
         </w:rPr>
         <w:t xml:space="preserve"> de </w:t>
       </w:r>
@@ -4700,7 +4786,7 @@
           <w:color w:val="000000"/>
           <w:sz w:val="24"/>
           <w:szCs w:val="24"/>
-          <w:lang w:val="en-NL" w:eastAsia="en-NL"/>
+          <w:lang w:val="en-NL"/>
         </w:rPr>
         <w:t>prijs</w:t>
       </w:r>
@@ -4711,7 +4797,7 @@
           <w:color w:val="000000"/>
           <w:sz w:val="24"/>
           <w:szCs w:val="24"/>
-          <w:lang w:val="en-NL" w:eastAsia="en-NL"/>
+          <w:lang w:val="en-NL"/>
         </w:rPr>
         <w:t xml:space="preserve"> van het product.</w:t>
       </w:r>
@@ -4728,16 +4814,16 @@
           <w:color w:val="000000"/>
           <w:sz w:val="24"/>
           <w:szCs w:val="24"/>
-          <w:lang w:val="en-NL" w:eastAsia="en-NL"/>
-        </w:rPr>
-      </w:pPr>
-      <w:r>
-        <w:rPr>
-          <w:rFonts w:eastAsia="Times New Roman"/>
-          <w:color w:val="000000"/>
-          <w:sz w:val="24"/>
-          <w:szCs w:val="24"/>
-          <w:lang w:val="en-NL" w:eastAsia="en-NL"/>
+          <w:lang w:val="en-NL"/>
+        </w:rPr>
+      </w:pPr>
+      <w:r>
+        <w:rPr>
+          <w:rFonts w:eastAsia="Times New Roman"/>
+          <w:color w:val="000000"/>
+          <w:sz w:val="24"/>
+          <w:szCs w:val="24"/>
+          <w:lang w:val="en-NL"/>
         </w:rPr>
         <w:t xml:space="preserve">Het </w:t>
       </w:r>
@@ -4748,7 +4834,7 @@
           <w:color w:val="000000"/>
           <w:sz w:val="24"/>
           <w:szCs w:val="24"/>
-          <w:lang w:val="en-NL" w:eastAsia="en-NL"/>
+          <w:lang w:val="en-NL"/>
         </w:rPr>
         <w:t>systeem</w:t>
       </w:r>
@@ -4759,18 +4845,18 @@
           <w:color w:val="000000"/>
           <w:sz w:val="24"/>
           <w:szCs w:val="24"/>
-          <w:lang w:val="en-NL" w:eastAsia="en-NL"/>
-        </w:rPr>
-        <w:t xml:space="preserve"> </w:t>
-      </w:r>
-      <w:proofErr w:type="spellStart"/>
-      <w:r>
-        <w:rPr>
-          <w:rFonts w:eastAsia="Times New Roman"/>
-          <w:color w:val="000000"/>
-          <w:sz w:val="24"/>
-          <w:szCs w:val="24"/>
-          <w:lang w:val="en-NL" w:eastAsia="en-NL"/>
+          <w:lang w:val="en-NL"/>
+        </w:rPr>
+        <w:t xml:space="preserve"> </w:t>
+      </w:r>
+      <w:proofErr w:type="spellStart"/>
+      <w:r>
+        <w:rPr>
+          <w:rFonts w:eastAsia="Times New Roman"/>
+          <w:color w:val="000000"/>
+          <w:sz w:val="24"/>
+          <w:szCs w:val="24"/>
+          <w:lang w:val="en-NL"/>
         </w:rPr>
         <w:t>toont</w:t>
       </w:r>
@@ -4781,7 +4867,7 @@
           <w:color w:val="000000"/>
           <w:sz w:val="24"/>
           <w:szCs w:val="24"/>
-          <w:lang w:val="en-NL" w:eastAsia="en-NL"/>
+          <w:lang w:val="en-NL"/>
         </w:rPr>
         <w:t xml:space="preserve"> de </w:t>
       </w:r>
@@ -4792,7 +4878,7 @@
           <w:color w:val="000000"/>
           <w:sz w:val="24"/>
           <w:szCs w:val="24"/>
-          <w:lang w:val="en-NL" w:eastAsia="en-NL"/>
+          <w:lang w:val="en-NL"/>
         </w:rPr>
         <w:t>afbeeldingen</w:t>
       </w:r>
@@ -4803,7 +4889,7 @@
           <w:color w:val="000000"/>
           <w:sz w:val="24"/>
           <w:szCs w:val="24"/>
-          <w:lang w:val="en-NL" w:eastAsia="en-NL"/>
+          <w:lang w:val="en-NL"/>
         </w:rPr>
         <w:t xml:space="preserve"> van het product (of </w:t>
       </w:r>
@@ -4814,7 +4900,7 @@
           <w:color w:val="000000"/>
           <w:sz w:val="24"/>
           <w:szCs w:val="24"/>
-          <w:lang w:val="en-NL" w:eastAsia="en-NL"/>
+          <w:lang w:val="en-NL"/>
         </w:rPr>
         <w:t>indien</w:t>
       </w:r>
@@ -4825,18 +4911,18 @@
           <w:color w:val="000000"/>
           <w:sz w:val="24"/>
           <w:szCs w:val="24"/>
-          <w:lang w:val="en-NL" w:eastAsia="en-NL"/>
-        </w:rPr>
-        <w:t xml:space="preserve"> </w:t>
-      </w:r>
-      <w:proofErr w:type="spellStart"/>
-      <w:r>
-        <w:rPr>
-          <w:rFonts w:eastAsia="Times New Roman"/>
-          <w:color w:val="000000"/>
-          <w:sz w:val="24"/>
-          <w:szCs w:val="24"/>
-          <w:lang w:val="en-NL" w:eastAsia="en-NL"/>
+          <w:lang w:val="en-NL"/>
+        </w:rPr>
+        <w:t xml:space="preserve"> </w:t>
+      </w:r>
+      <w:proofErr w:type="spellStart"/>
+      <w:r>
+        <w:rPr>
+          <w:rFonts w:eastAsia="Times New Roman"/>
+          <w:color w:val="000000"/>
+          <w:sz w:val="24"/>
+          <w:szCs w:val="24"/>
+          <w:lang w:val="en-NL"/>
         </w:rPr>
         <w:t>niet</w:t>
       </w:r>
@@ -4847,18 +4933,18 @@
           <w:color w:val="000000"/>
           <w:sz w:val="24"/>
           <w:szCs w:val="24"/>
-          <w:lang w:val="en-NL" w:eastAsia="en-NL"/>
-        </w:rPr>
-        <w:t xml:space="preserve"> </w:t>
-      </w:r>
-      <w:proofErr w:type="spellStart"/>
-      <w:r>
-        <w:rPr>
-          <w:rFonts w:eastAsia="Times New Roman"/>
-          <w:color w:val="000000"/>
-          <w:sz w:val="24"/>
-          <w:szCs w:val="24"/>
-          <w:lang w:val="en-NL" w:eastAsia="en-NL"/>
+          <w:lang w:val="en-NL"/>
+        </w:rPr>
+        <w:t xml:space="preserve"> </w:t>
+      </w:r>
+      <w:proofErr w:type="spellStart"/>
+      <w:r>
+        <w:rPr>
+          <w:rFonts w:eastAsia="Times New Roman"/>
+          <w:color w:val="000000"/>
+          <w:sz w:val="24"/>
+          <w:szCs w:val="24"/>
+          <w:lang w:val="en-NL"/>
         </w:rPr>
         <w:t>aanwezig</w:t>
       </w:r>
@@ -4869,18 +4955,18 @@
           <w:color w:val="000000"/>
           <w:sz w:val="24"/>
           <w:szCs w:val="24"/>
-          <w:lang w:val="en-NL" w:eastAsia="en-NL"/>
-        </w:rPr>
-        <w:t xml:space="preserve"> </w:t>
-      </w:r>
-      <w:proofErr w:type="spellStart"/>
-      <w:r>
-        <w:rPr>
-          <w:rFonts w:eastAsia="Times New Roman"/>
-          <w:color w:val="000000"/>
-          <w:sz w:val="24"/>
-          <w:szCs w:val="24"/>
-          <w:lang w:val="en-NL" w:eastAsia="en-NL"/>
+          <w:lang w:val="en-NL"/>
+        </w:rPr>
+        <w:t xml:space="preserve"> </w:t>
+      </w:r>
+      <w:proofErr w:type="spellStart"/>
+      <w:r>
+        <w:rPr>
+          <w:rFonts w:eastAsia="Times New Roman"/>
+          <w:color w:val="000000"/>
+          <w:sz w:val="24"/>
+          <w:szCs w:val="24"/>
+          <w:lang w:val="en-NL"/>
         </w:rPr>
         <w:t>een</w:t>
       </w:r>
@@ -4891,18 +4977,18 @@
           <w:color w:val="000000"/>
           <w:sz w:val="24"/>
           <w:szCs w:val="24"/>
-          <w:lang w:val="en-NL" w:eastAsia="en-NL"/>
-        </w:rPr>
-        <w:t xml:space="preserve"> </w:t>
-      </w:r>
-      <w:proofErr w:type="spellStart"/>
-      <w:r>
-        <w:rPr>
-          <w:rFonts w:eastAsia="Times New Roman"/>
-          <w:color w:val="000000"/>
-          <w:sz w:val="24"/>
-          <w:szCs w:val="24"/>
-          <w:lang w:val="en-NL" w:eastAsia="en-NL"/>
+          <w:lang w:val="en-NL"/>
+        </w:rPr>
+        <w:t xml:space="preserve"> </w:t>
+      </w:r>
+      <w:proofErr w:type="spellStart"/>
+      <w:r>
+        <w:rPr>
+          <w:rFonts w:eastAsia="Times New Roman"/>
+          <w:color w:val="000000"/>
+          <w:sz w:val="24"/>
+          <w:szCs w:val="24"/>
+          <w:lang w:val="en-NL"/>
         </w:rPr>
         <w:t>standaard</w:t>
       </w:r>
@@ -4913,18 +4999,18 @@
           <w:color w:val="000000"/>
           <w:sz w:val="24"/>
           <w:szCs w:val="24"/>
-          <w:lang w:val="en-NL" w:eastAsia="en-NL"/>
-        </w:rPr>
-        <w:t xml:space="preserve"> </w:t>
-      </w:r>
-      <w:proofErr w:type="spellStart"/>
-      <w:r>
-        <w:rPr>
-          <w:rFonts w:eastAsia="Times New Roman"/>
-          <w:color w:val="000000"/>
-          <w:sz w:val="24"/>
-          <w:szCs w:val="24"/>
-          <w:lang w:val="en-NL" w:eastAsia="en-NL"/>
+          <w:lang w:val="en-NL"/>
+        </w:rPr>
+        <w:t xml:space="preserve"> </w:t>
+      </w:r>
+      <w:proofErr w:type="spellStart"/>
+      <w:r>
+        <w:rPr>
+          <w:rFonts w:eastAsia="Times New Roman"/>
+          <w:color w:val="000000"/>
+          <w:sz w:val="24"/>
+          <w:szCs w:val="24"/>
+          <w:lang w:val="en-NL"/>
         </w:rPr>
         <w:t>afbeelding</w:t>
       </w:r>
@@ -4935,7 +5021,7 @@
           <w:color w:val="000000"/>
           <w:sz w:val="24"/>
           <w:szCs w:val="24"/>
-          <w:lang w:val="en-NL" w:eastAsia="en-NL"/>
+          <w:lang w:val="en-NL"/>
         </w:rPr>
         <w:t xml:space="preserve"> van de </w:t>
       </w:r>
@@ -4946,7 +5032,7 @@
           <w:color w:val="000000"/>
           <w:sz w:val="24"/>
           <w:szCs w:val="24"/>
-          <w:lang w:val="en-NL" w:eastAsia="en-NL"/>
+          <w:lang w:val="en-NL"/>
         </w:rPr>
         <w:t>categorie</w:t>
       </w:r>
@@ -4957,7 +5043,7 @@
           <w:color w:val="000000"/>
           <w:sz w:val="24"/>
           <w:szCs w:val="24"/>
-          <w:lang w:val="en-NL" w:eastAsia="en-NL"/>
+          <w:lang w:val="en-NL"/>
         </w:rPr>
         <w:t>).</w:t>
       </w:r>
@@ -4974,16 +5060,16 @@
           <w:color w:val="000000"/>
           <w:sz w:val="24"/>
           <w:szCs w:val="24"/>
-          <w:lang w:val="en-NL" w:eastAsia="en-NL"/>
-        </w:rPr>
-      </w:pPr>
-      <w:r>
-        <w:rPr>
-          <w:rFonts w:eastAsia="Times New Roman"/>
-          <w:color w:val="000000"/>
-          <w:sz w:val="24"/>
-          <w:szCs w:val="24"/>
-          <w:lang w:val="en-NL" w:eastAsia="en-NL"/>
+          <w:lang w:val="en-NL"/>
+        </w:rPr>
+      </w:pPr>
+      <w:r>
+        <w:rPr>
+          <w:rFonts w:eastAsia="Times New Roman"/>
+          <w:color w:val="000000"/>
+          <w:sz w:val="24"/>
+          <w:szCs w:val="24"/>
+          <w:lang w:val="en-NL"/>
         </w:rPr>
         <w:t xml:space="preserve">Het </w:t>
       </w:r>
@@ -4994,7 +5080,7 @@
           <w:color w:val="000000"/>
           <w:sz w:val="24"/>
           <w:szCs w:val="24"/>
-          <w:lang w:val="en-NL" w:eastAsia="en-NL"/>
+          <w:lang w:val="en-NL"/>
         </w:rPr>
         <w:t>systeem</w:t>
       </w:r>
@@ -5005,18 +5091,18 @@
           <w:color w:val="000000"/>
           <w:sz w:val="24"/>
           <w:szCs w:val="24"/>
-          <w:lang w:val="en-NL" w:eastAsia="en-NL"/>
-        </w:rPr>
-        <w:t xml:space="preserve"> </w:t>
-      </w:r>
-      <w:proofErr w:type="spellStart"/>
-      <w:r>
-        <w:rPr>
-          <w:rFonts w:eastAsia="Times New Roman"/>
-          <w:color w:val="000000"/>
-          <w:sz w:val="24"/>
-          <w:szCs w:val="24"/>
-          <w:lang w:val="en-NL" w:eastAsia="en-NL"/>
+          <w:lang w:val="en-NL"/>
+        </w:rPr>
+        <w:t xml:space="preserve"> </w:t>
+      </w:r>
+      <w:proofErr w:type="spellStart"/>
+      <w:r>
+        <w:rPr>
+          <w:rFonts w:eastAsia="Times New Roman"/>
+          <w:color w:val="000000"/>
+          <w:sz w:val="24"/>
+          <w:szCs w:val="24"/>
+          <w:lang w:val="en-NL"/>
         </w:rPr>
         <w:t>toont</w:t>
       </w:r>
@@ -5027,18 +5113,18 @@
           <w:color w:val="000000"/>
           <w:sz w:val="24"/>
           <w:szCs w:val="24"/>
-          <w:lang w:val="en-NL" w:eastAsia="en-NL"/>
-        </w:rPr>
-        <w:t xml:space="preserve"> </w:t>
-      </w:r>
-      <w:proofErr w:type="spellStart"/>
-      <w:r>
-        <w:rPr>
-          <w:rFonts w:eastAsia="Times New Roman"/>
-          <w:color w:val="000000"/>
-          <w:sz w:val="24"/>
-          <w:szCs w:val="24"/>
-          <w:lang w:val="en-NL" w:eastAsia="en-NL"/>
+          <w:lang w:val="en-NL"/>
+        </w:rPr>
+        <w:t xml:space="preserve"> </w:t>
+      </w:r>
+      <w:proofErr w:type="spellStart"/>
+      <w:r>
+        <w:rPr>
+          <w:rFonts w:eastAsia="Times New Roman"/>
+          <w:color w:val="000000"/>
+          <w:sz w:val="24"/>
+          <w:szCs w:val="24"/>
+          <w:lang w:val="en-NL"/>
         </w:rPr>
         <w:t>een</w:t>
       </w:r>
@@ -5049,7 +5135,7 @@
           <w:color w:val="000000"/>
           <w:sz w:val="24"/>
           <w:szCs w:val="24"/>
-          <w:lang w:val="en-NL" w:eastAsia="en-NL"/>
+          <w:lang w:val="en-NL"/>
         </w:rPr>
         <w:t xml:space="preserve"> link </w:t>
       </w:r>
@@ -5060,7 +5146,7 @@
           <w:color w:val="000000"/>
           <w:sz w:val="24"/>
           <w:szCs w:val="24"/>
-          <w:lang w:val="en-NL" w:eastAsia="en-NL"/>
+          <w:lang w:val="en-NL"/>
         </w:rPr>
         <w:t>naar</w:t>
       </w:r>
@@ -5071,18 +5157,18 @@
           <w:color w:val="000000"/>
           <w:sz w:val="24"/>
           <w:szCs w:val="24"/>
-          <w:lang w:val="en-NL" w:eastAsia="en-NL"/>
-        </w:rPr>
-        <w:t xml:space="preserve"> </w:t>
-      </w:r>
-      <w:proofErr w:type="spellStart"/>
-      <w:r>
-        <w:rPr>
-          <w:rFonts w:eastAsia="Times New Roman"/>
-          <w:color w:val="000000"/>
-          <w:sz w:val="24"/>
-          <w:szCs w:val="24"/>
-          <w:lang w:val="en-NL" w:eastAsia="en-NL"/>
+          <w:lang w:val="en-NL"/>
+        </w:rPr>
+        <w:t xml:space="preserve"> </w:t>
+      </w:r>
+      <w:proofErr w:type="spellStart"/>
+      <w:r>
+        <w:rPr>
+          <w:rFonts w:eastAsia="Times New Roman"/>
+          <w:color w:val="000000"/>
+          <w:sz w:val="24"/>
+          <w:szCs w:val="24"/>
+          <w:lang w:val="en-NL"/>
         </w:rPr>
         <w:t>filmmateriaal</w:t>
       </w:r>
@@ -5093,7 +5179,7 @@
           <w:color w:val="000000"/>
           <w:sz w:val="24"/>
           <w:szCs w:val="24"/>
-          <w:lang w:val="en-NL" w:eastAsia="en-NL"/>
+          <w:lang w:val="en-NL"/>
         </w:rPr>
         <w:t xml:space="preserve"> van het product.</w:t>
       </w:r>
@@ -5110,16 +5196,16 @@
           <w:color w:val="000000"/>
           <w:sz w:val="24"/>
           <w:szCs w:val="24"/>
-          <w:lang w:val="en-NL" w:eastAsia="en-NL"/>
-        </w:rPr>
-      </w:pPr>
-      <w:r>
-        <w:rPr>
-          <w:rFonts w:eastAsia="Times New Roman"/>
-          <w:color w:val="000000"/>
-          <w:sz w:val="24"/>
-          <w:szCs w:val="24"/>
-          <w:lang w:val="en-NL" w:eastAsia="en-NL"/>
+          <w:lang w:val="en-NL"/>
+        </w:rPr>
+      </w:pPr>
+      <w:r>
+        <w:rPr>
+          <w:rFonts w:eastAsia="Times New Roman"/>
+          <w:color w:val="000000"/>
+          <w:sz w:val="24"/>
+          <w:szCs w:val="24"/>
+          <w:lang w:val="en-NL"/>
         </w:rPr>
         <w:t xml:space="preserve">Het </w:t>
       </w:r>
@@ -5130,7 +5216,7 @@
           <w:color w:val="000000"/>
           <w:sz w:val="24"/>
           <w:szCs w:val="24"/>
-          <w:lang w:val="en-NL" w:eastAsia="en-NL"/>
+          <w:lang w:val="en-NL"/>
         </w:rPr>
         <w:t>systeem</w:t>
       </w:r>
@@ -5141,18 +5227,18 @@
           <w:color w:val="000000"/>
           <w:sz w:val="24"/>
           <w:szCs w:val="24"/>
-          <w:lang w:val="en-NL" w:eastAsia="en-NL"/>
-        </w:rPr>
-        <w:t xml:space="preserve"> </w:t>
-      </w:r>
-      <w:proofErr w:type="spellStart"/>
-      <w:r>
-        <w:rPr>
-          <w:rFonts w:eastAsia="Times New Roman"/>
-          <w:color w:val="000000"/>
-          <w:sz w:val="24"/>
-          <w:szCs w:val="24"/>
-          <w:lang w:val="en-NL" w:eastAsia="en-NL"/>
+          <w:lang w:val="en-NL"/>
+        </w:rPr>
+        <w:t xml:space="preserve"> </w:t>
+      </w:r>
+      <w:proofErr w:type="spellStart"/>
+      <w:r>
+        <w:rPr>
+          <w:rFonts w:eastAsia="Times New Roman"/>
+          <w:color w:val="000000"/>
+          <w:sz w:val="24"/>
+          <w:szCs w:val="24"/>
+          <w:lang w:val="en-NL"/>
         </w:rPr>
         <w:t>toont</w:t>
       </w:r>
@@ -5163,7 +5249,7 @@
           <w:color w:val="000000"/>
           <w:sz w:val="24"/>
           <w:szCs w:val="24"/>
-          <w:lang w:val="en-NL" w:eastAsia="en-NL"/>
+          <w:lang w:val="en-NL"/>
         </w:rPr>
         <w:t xml:space="preserve"> de </w:t>
       </w:r>
@@ -5174,7 +5260,7 @@
           <w:color w:val="000000"/>
           <w:sz w:val="24"/>
           <w:szCs w:val="24"/>
-          <w:lang w:val="en-NL" w:eastAsia="en-NL"/>
+          <w:lang w:val="en-NL"/>
         </w:rPr>
         <w:t>voorraadindicatie</w:t>
       </w:r>
@@ -5185,7 +5271,7 @@
           <w:color w:val="000000"/>
           <w:sz w:val="24"/>
           <w:szCs w:val="24"/>
-          <w:lang w:val="en-NL" w:eastAsia="en-NL"/>
+          <w:lang w:val="en-NL"/>
         </w:rPr>
         <w:t xml:space="preserve"> van het product.</w:t>
       </w:r>
@@ -5202,16 +5288,16 @@
           <w:color w:val="000000"/>
           <w:sz w:val="24"/>
           <w:szCs w:val="24"/>
-          <w:lang w:val="en-NL" w:eastAsia="en-NL"/>
-        </w:rPr>
-      </w:pPr>
-      <w:r>
-        <w:rPr>
-          <w:rFonts w:eastAsia="Times New Roman"/>
-          <w:color w:val="000000"/>
-          <w:sz w:val="24"/>
-          <w:szCs w:val="24"/>
-          <w:lang w:val="en-NL" w:eastAsia="en-NL"/>
+          <w:lang w:val="en-NL"/>
+        </w:rPr>
+      </w:pPr>
+      <w:r>
+        <w:rPr>
+          <w:rFonts w:eastAsia="Times New Roman"/>
+          <w:color w:val="000000"/>
+          <w:sz w:val="24"/>
+          <w:szCs w:val="24"/>
+          <w:lang w:val="en-NL"/>
         </w:rPr>
         <w:t xml:space="preserve">De </w:t>
       </w:r>
@@ -5222,7 +5308,7 @@
           <w:color w:val="000000"/>
           <w:sz w:val="24"/>
           <w:szCs w:val="24"/>
-          <w:lang w:val="en-NL" w:eastAsia="en-NL"/>
+          <w:lang w:val="en-NL"/>
         </w:rPr>
         <w:t>prijs</w:t>
       </w:r>
@@ -5233,7 +5319,7 @@
           <w:color w:val="000000"/>
           <w:sz w:val="24"/>
           <w:szCs w:val="24"/>
-          <w:lang w:val="en-NL" w:eastAsia="en-NL"/>
+          <w:lang w:val="en-NL"/>
         </w:rPr>
         <w:t xml:space="preserve"> van </w:t>
       </w:r>
@@ -5244,7 +5330,7 @@
           <w:color w:val="000000"/>
           <w:sz w:val="24"/>
           <w:szCs w:val="24"/>
-          <w:lang w:val="en-NL" w:eastAsia="en-NL"/>
+          <w:lang w:val="en-NL"/>
         </w:rPr>
         <w:t>een</w:t>
       </w:r>
@@ -5255,7 +5341,7 @@
           <w:color w:val="000000"/>
           <w:sz w:val="24"/>
           <w:szCs w:val="24"/>
-          <w:lang w:val="en-NL" w:eastAsia="en-NL"/>
+          <w:lang w:val="en-NL"/>
         </w:rPr>
         <w:t xml:space="preserve"> product is </w:t>
       </w:r>
@@ -5266,7 +5352,7 @@
           <w:color w:val="000000"/>
           <w:sz w:val="24"/>
           <w:szCs w:val="24"/>
-          <w:lang w:val="en-NL" w:eastAsia="en-NL"/>
+          <w:lang w:val="en-NL"/>
         </w:rPr>
         <w:t>zichtbaar</w:t>
       </w:r>
@@ -5277,18 +5363,18 @@
           <w:color w:val="000000"/>
           <w:sz w:val="24"/>
           <w:szCs w:val="24"/>
-          <w:lang w:val="en-NL" w:eastAsia="en-NL"/>
-        </w:rPr>
-        <w:t xml:space="preserve"> </w:t>
-      </w:r>
-      <w:proofErr w:type="spellStart"/>
-      <w:r>
-        <w:rPr>
-          <w:rFonts w:eastAsia="Times New Roman"/>
-          <w:color w:val="000000"/>
-          <w:sz w:val="24"/>
-          <w:szCs w:val="24"/>
-          <w:lang w:val="en-NL" w:eastAsia="en-NL"/>
+          <w:lang w:val="en-NL"/>
+        </w:rPr>
+        <w:t xml:space="preserve"> </w:t>
+      </w:r>
+      <w:proofErr w:type="spellStart"/>
+      <w:r>
+        <w:rPr>
+          <w:rFonts w:eastAsia="Times New Roman"/>
+          <w:color w:val="000000"/>
+          <w:sz w:val="24"/>
+          <w:szCs w:val="24"/>
+          <w:lang w:val="en-NL"/>
         </w:rPr>
         <w:t>inclusief</w:t>
       </w:r>
@@ -5299,7 +5385,7 @@
           <w:color w:val="000000"/>
           <w:sz w:val="24"/>
           <w:szCs w:val="24"/>
-          <w:lang w:val="en-NL" w:eastAsia="en-NL"/>
+          <w:lang w:val="en-NL"/>
         </w:rPr>
         <w:t xml:space="preserve"> btw.</w:t>
       </w:r>
@@ -5311,6 +5397,69 @@
           <w:szCs w:val="24"/>
         </w:rPr>
       </w:pPr>
+    </w:p>
+    <w:p>
+      <w:pPr>
+        <w:ind w:firstLine="360"/>
+        <w:rPr>
+          <w:sz w:val="24"/>
+          <w:szCs w:val="24"/>
+        </w:rPr>
+      </w:pPr>
+      <w:r>
+        <w:rPr>
+          <w:sz w:val="24"/>
+          <w:szCs w:val="24"/>
+        </w:rPr>
+        <w:t>-</w:t>
+      </w:r>
+      <w:r>
+        <w:rPr>
+          <w:sz w:val="24"/>
+          <w:szCs w:val="24"/>
+        </w:rPr>
+        <w:t>Schermontwerp</w:t>
+      </w:r>
+      <w:r>
+        <w:rPr>
+          <w:noProof/>
+        </w:rPr>
+        <w:drawing>
+          <wp:inline distT="0" distB="0" distL="0" distR="0" wp14:anchorId="7F14A11D" wp14:editId="0D4AFABA">
+            <wp:extent cx="5733415" cy="5353050"/>
+            <wp:effectExtent l="0" t="0" r="635" b="0"/>
+            <wp:docPr id="1006900682" name="Picture 1" descr="A screenshot of a computer&#10;&#10;Description automatically generated"/>
+            <wp:cNvGraphicFramePr>
+              <a:graphicFrameLocks xmlns:a="http://schemas.openxmlformats.org/drawingml/2006/main" noChangeAspect="1"/>
+            </wp:cNvGraphicFramePr>
+            <a:graphic xmlns:a="http://schemas.openxmlformats.org/drawingml/2006/main">
+              <a:graphicData uri="http://schemas.openxmlformats.org/drawingml/2006/picture">
+                <pic:pic xmlns:pic="http://schemas.openxmlformats.org/drawingml/2006/picture">
+                  <pic:nvPicPr>
+                    <pic:cNvPr id="1006900682" name="Picture 1" descr="A screenshot of a computer&#10;&#10;Description automatically generated"/>
+                    <pic:cNvPicPr/>
+                  </pic:nvPicPr>
+                  <pic:blipFill>
+                    <a:blip r:embed="rId9"/>
+                    <a:stretch>
+                      <a:fillRect/>
+                    </a:stretch>
+                  </pic:blipFill>
+                  <pic:spPr>
+                    <a:xfrm>
+                      <a:off x="0" y="0"/>
+                      <a:ext cx="5733415" cy="5353050"/>
+                    </a:xfrm>
+                    <a:prstGeom prst="rect">
+                      <a:avLst/>
+                    </a:prstGeom>
+                  </pic:spPr>
+                </pic:pic>
+              </a:graphicData>
+            </a:graphic>
+          </wp:inline>
+        </w:drawing>
+      </w:r>
     </w:p>
     <w:sectPr>
       <w:pgSz w:w="11909" w:h="16834"/>
@@ -6643,6 +6792,118 @@
     </w:lvl>
   </w:abstractNum>
   <w:abstractNum w:abstractNumId="11" w15:restartNumberingAfterBreak="0">
+    <w:nsid w:val="7042760B"/>
+    <w:multiLevelType w:val="hybridMultilevel"/>
+    <w:tmpl w:val="3B92CEDE"/>
+    <w:lvl w:ilvl="0" w:tplc="157C9936">
+      <w:numFmt w:val="bullet"/>
+      <w:lvlText w:val="-"/>
+      <w:lvlJc w:val="left"/>
+      <w:pPr>
+        <w:ind w:left="720" w:hanging="360"/>
+      </w:pPr>
+      <w:rPr>
+        <w:rFonts w:ascii="Arial" w:eastAsia="Arial" w:hAnsi="Arial" w:cs="Arial" w:hint="default"/>
+      </w:rPr>
+    </w:lvl>
+    <w:lvl w:ilvl="1" w:tplc="20000003" w:tentative="1">
+      <w:start w:val="1"/>
+      <w:numFmt w:val="bullet"/>
+      <w:lvlText w:val="o"/>
+      <w:lvlJc w:val="left"/>
+      <w:pPr>
+        <w:ind w:left="1440" w:hanging="360"/>
+      </w:pPr>
+      <w:rPr>
+        <w:rFonts w:ascii="Courier New" w:hAnsi="Courier New" w:cs="Courier New" w:hint="default"/>
+      </w:rPr>
+    </w:lvl>
+    <w:lvl w:ilvl="2" w:tplc="20000005" w:tentative="1">
+      <w:start w:val="1"/>
+      <w:numFmt w:val="bullet"/>
+      <w:lvlText w:val=""/>
+      <w:lvlJc w:val="left"/>
+      <w:pPr>
+        <w:ind w:left="2160" w:hanging="360"/>
+      </w:pPr>
+      <w:rPr>
+        <w:rFonts w:ascii="Wingdings" w:hAnsi="Wingdings" w:hint="default"/>
+      </w:rPr>
+    </w:lvl>
+    <w:lvl w:ilvl="3" w:tplc="20000001" w:tentative="1">
+      <w:start w:val="1"/>
+      <w:numFmt w:val="bullet"/>
+      <w:lvlText w:val=""/>
+      <w:lvlJc w:val="left"/>
+      <w:pPr>
+        <w:ind w:left="2880" w:hanging="360"/>
+      </w:pPr>
+      <w:rPr>
+        <w:rFonts w:ascii="Symbol" w:hAnsi="Symbol" w:hint="default"/>
+      </w:rPr>
+    </w:lvl>
+    <w:lvl w:ilvl="4" w:tplc="20000003" w:tentative="1">
+      <w:start w:val="1"/>
+      <w:numFmt w:val="bullet"/>
+      <w:lvlText w:val="o"/>
+      <w:lvlJc w:val="left"/>
+      <w:pPr>
+        <w:ind w:left="3600" w:hanging="360"/>
+      </w:pPr>
+      <w:rPr>
+        <w:rFonts w:ascii="Courier New" w:hAnsi="Courier New" w:cs="Courier New" w:hint="default"/>
+      </w:rPr>
+    </w:lvl>
+    <w:lvl w:ilvl="5" w:tplc="20000005" w:tentative="1">
+      <w:start w:val="1"/>
+      <w:numFmt w:val="bullet"/>
+      <w:lvlText w:val=""/>
+      <w:lvlJc w:val="left"/>
+      <w:pPr>
+        <w:ind w:left="4320" w:hanging="360"/>
+      </w:pPr>
+      <w:rPr>
+        <w:rFonts w:ascii="Wingdings" w:hAnsi="Wingdings" w:hint="default"/>
+      </w:rPr>
+    </w:lvl>
+    <w:lvl w:ilvl="6" w:tplc="20000001" w:tentative="1">
+      <w:start w:val="1"/>
+      <w:numFmt w:val="bullet"/>
+      <w:lvlText w:val=""/>
+      <w:lvlJc w:val="left"/>
+      <w:pPr>
+        <w:ind w:left="5040" w:hanging="360"/>
+      </w:pPr>
+      <w:rPr>
+        <w:rFonts w:ascii="Symbol" w:hAnsi="Symbol" w:hint="default"/>
+      </w:rPr>
+    </w:lvl>
+    <w:lvl w:ilvl="7" w:tplc="20000003" w:tentative="1">
+      <w:start w:val="1"/>
+      <w:numFmt w:val="bullet"/>
+      <w:lvlText w:val="o"/>
+      <w:lvlJc w:val="left"/>
+      <w:pPr>
+        <w:ind w:left="5760" w:hanging="360"/>
+      </w:pPr>
+      <w:rPr>
+        <w:rFonts w:ascii="Courier New" w:hAnsi="Courier New" w:cs="Courier New" w:hint="default"/>
+      </w:rPr>
+    </w:lvl>
+    <w:lvl w:ilvl="8" w:tplc="20000005" w:tentative="1">
+      <w:start w:val="1"/>
+      <w:numFmt w:val="bullet"/>
+      <w:lvlText w:val=""/>
+      <w:lvlJc w:val="left"/>
+      <w:pPr>
+        <w:ind w:left="6480" w:hanging="360"/>
+      </w:pPr>
+      <w:rPr>
+        <w:rFonts w:ascii="Wingdings" w:hAnsi="Wingdings" w:hint="default"/>
+      </w:rPr>
+    </w:lvl>
+  </w:abstractNum>
+  <w:abstractNum w:abstractNumId="12" w15:restartNumberingAfterBreak="0">
     <w:nsid w:val="76740DBC"/>
     <w:multiLevelType w:val="multilevel"/>
     <w:tmpl w:val="3FAE42C8"/>
@@ -6759,7 +7020,7 @@
     </w:lvl>
   </w:abstractNum>
   <w:num w:numId="1" w16cid:durableId="1906211872">
-    <w:abstractNumId w:val="11"/>
+    <w:abstractNumId w:val="12"/>
   </w:num>
   <w:num w:numId="2" w16cid:durableId="763500008">
     <w:abstractNumId w:val="1"/>
@@ -6793,6 +7054,9 @@
   </w:num>
   <w:num w:numId="12" w16cid:durableId="474105315">
     <w:abstractNumId w:val="7"/>
+  </w:num>
+  <w:num w:numId="13" w16cid:durableId="1831872547">
+    <w:abstractNumId w:val="11"/>
   </w:num>
 </w:numbering>
 </file>

</xml_diff>

<commit_message>
Geupdate tot aan domein model
</commit_message>
<xml_diff>
--- a/docs/Funtioneel Ontwerp.docx
+++ b/docs/Funtioneel Ontwerp.docx
@@ -569,6 +569,7 @@
         <w:t xml:space="preserve"> </w:t>
       </w:r>
       <w:proofErr w:type="spellStart"/>
+      <w:proofErr w:type="gramStart"/>
       <w:r>
         <w:rPr>
           <w:rFonts w:eastAsia="Times New Roman"/>
@@ -580,6 +581,7 @@
         <w:t>worden</w:t>
       </w:r>
       <w:proofErr w:type="spellEnd"/>
+      <w:proofErr w:type="gramEnd"/>
     </w:p>
     <w:p>
       <w:pPr>
@@ -4088,10 +4090,10 @@
           <w:noProof/>
         </w:rPr>
         <w:drawing>
-          <wp:inline distT="0" distB="0" distL="0" distR="0" wp14:anchorId="7AC4B9D9" wp14:editId="69E06437">
-            <wp:extent cx="2190750" cy="1524000"/>
-            <wp:effectExtent l="0" t="0" r="0" b="0"/>
-            <wp:docPr id="1436605734" name="Picture 4" descr="A diagram of a person with text&#10;&#10;Description automatically generated"/>
+          <wp:inline distT="0" distB="0" distL="0" distR="0" wp14:anchorId="28808938" wp14:editId="4CDDD1B4">
+            <wp:extent cx="2473941" cy="2152650"/>
+            <wp:effectExtent l="0" t="0" r="3175" b="0"/>
+            <wp:docPr id="1498866527" name="Picture 1" descr="A diagram of a person with text&#10;&#10;Description automatically generated"/>
             <wp:cNvGraphicFramePr>
               <a:graphicFrameLocks xmlns:a="http://schemas.openxmlformats.org/drawingml/2006/main" noChangeAspect="1"/>
             </wp:cNvGraphicFramePr>
@@ -4099,7 +4101,7 @@
               <a:graphicData uri="http://schemas.openxmlformats.org/drawingml/2006/picture">
                 <pic:pic xmlns:pic="http://schemas.openxmlformats.org/drawingml/2006/picture">
                   <pic:nvPicPr>
-                    <pic:cNvPr id="1436605734" name="Picture 4" descr="A diagram of a person with text&#10;&#10;Description automatically generated"/>
+                    <pic:cNvPr id="1498866527" name="Picture 1" descr="A diagram of a person with text&#10;&#10;Description automatically generated"/>
                     <pic:cNvPicPr>
                       <a:picLocks noChangeAspect="1" noChangeArrowheads="1"/>
                     </pic:cNvPicPr>
@@ -4120,7 +4122,7 @@
                   <pic:spPr bwMode="auto">
                     <a:xfrm>
                       <a:off x="0" y="0"/>
-                      <a:ext cx="2190750" cy="1524000"/>
+                      <a:ext cx="2476337" cy="2154734"/>
                     </a:xfrm>
                     <a:prstGeom prst="rect">
                       <a:avLst/>
@@ -4147,6 +4149,7 @@
     </w:p>
     <w:p>
       <w:pPr>
+        <w:ind w:firstLine="720"/>
         <w:rPr>
           <w:sz w:val="24"/>
           <w:szCs w:val="24"/>
@@ -4396,6 +4399,1880 @@
     </w:p>
     <w:p>
       <w:pPr>
+        <w:ind w:firstLine="720"/>
+        <w:rPr>
+          <w:sz w:val="24"/>
+          <w:szCs w:val="24"/>
+        </w:rPr>
+      </w:pPr>
+      <w:r>
+        <w:rPr>
+          <w:sz w:val="24"/>
+          <w:szCs w:val="24"/>
+        </w:rPr>
+        <w:t>Use case beschrijving:</w:t>
+      </w:r>
+    </w:p>
+    <w:tbl>
+      <w:tblPr>
+        <w:tblW w:w="9775" w:type="dxa"/>
+        <w:shd w:val="clear" w:color="auto" w:fill="FFFFFF"/>
+        <w:tblCellMar>
+          <w:left w:w="0" w:type="dxa"/>
+          <w:right w:w="0" w:type="dxa"/>
+        </w:tblCellMar>
+        <w:tblLook w:val="04A0" w:firstRow="1" w:lastRow="0" w:firstColumn="1" w:lastColumn="0" w:noHBand="0" w:noVBand="1"/>
+      </w:tblPr>
+      <w:tblGrid>
+        <w:gridCol w:w="2250"/>
+        <w:gridCol w:w="7525"/>
+      </w:tblGrid>
+      <w:tr>
+        <w:trPr>
+          <w:trHeight w:val="279"/>
+        </w:trPr>
+        <w:tc>
+          <w:tcPr>
+            <w:tcW w:w="1755" w:type="dxa"/>
+            <w:tcBorders>
+              <w:top w:val="single" w:sz="8" w:space="0" w:color="auto"/>
+              <w:left w:val="single" w:sz="8" w:space="0" w:color="auto"/>
+              <w:bottom w:val="single" w:sz="8" w:space="0" w:color="auto"/>
+              <w:right w:val="single" w:sz="8" w:space="0" w:color="auto"/>
+            </w:tcBorders>
+            <w:shd w:val="clear" w:color="auto" w:fill="FFFFFF"/>
+            <w:tcMar>
+              <w:top w:w="0" w:type="dxa"/>
+              <w:left w:w="108" w:type="dxa"/>
+              <w:bottom w:w="0" w:type="dxa"/>
+              <w:right w:w="108" w:type="dxa"/>
+            </w:tcMar>
+            <w:hideMark/>
+          </w:tcPr>
+          <w:p>
+            <w:pPr>
+              <w:spacing w:line="240" w:lineRule="auto"/>
+              <w:textAlignment w:val="baseline"/>
+              <w:rPr>
+                <w:rFonts w:ascii="Merriweather" w:eastAsia="Times New Roman" w:hAnsi="Merriweather" w:cs="Times New Roman"/>
+                <w:color w:val="000000"/>
+                <w:sz w:val="26"/>
+                <w:szCs w:val="26"/>
+                <w:lang w:val="en-NL" w:eastAsia="en-NL"/>
+              </w:rPr>
+            </w:pPr>
+            <w:r>
+              <w:rPr>
+                <w:rFonts w:ascii="Merriweather" w:eastAsia="Times New Roman" w:hAnsi="Merriweather" w:cs="Times New Roman"/>
+                <w:color w:val="000000"/>
+                <w:sz w:val="26"/>
+                <w:szCs w:val="26"/>
+                <w:lang w:val="en-NL" w:eastAsia="en-NL"/>
+              </w:rPr>
+              <w:t>Naam</w:t>
+            </w:r>
+          </w:p>
+        </w:tc>
+        <w:tc>
+          <w:tcPr>
+            <w:tcW w:w="7454" w:type="dxa"/>
+            <w:tcBorders>
+              <w:top w:val="single" w:sz="8" w:space="0" w:color="auto"/>
+              <w:left w:val="nil"/>
+              <w:bottom w:val="single" w:sz="8" w:space="0" w:color="auto"/>
+              <w:right w:val="single" w:sz="8" w:space="0" w:color="auto"/>
+            </w:tcBorders>
+            <w:shd w:val="clear" w:color="auto" w:fill="FFFFFF"/>
+            <w:tcMar>
+              <w:top w:w="0" w:type="dxa"/>
+              <w:left w:w="108" w:type="dxa"/>
+              <w:bottom w:w="0" w:type="dxa"/>
+              <w:right w:w="108" w:type="dxa"/>
+            </w:tcMar>
+            <w:hideMark/>
+          </w:tcPr>
+          <w:p>
+            <w:pPr>
+              <w:spacing w:line="240" w:lineRule="auto"/>
+              <w:textAlignment w:val="baseline"/>
+              <w:rPr>
+                <w:rFonts w:ascii="Merriweather" w:eastAsia="Times New Roman" w:hAnsi="Merriweather" w:cs="Times New Roman"/>
+                <w:color w:val="000000"/>
+                <w:sz w:val="26"/>
+                <w:szCs w:val="26"/>
+                <w:lang w:val="en-NL" w:eastAsia="en-NL"/>
+              </w:rPr>
+            </w:pPr>
+            <w:proofErr w:type="spellStart"/>
+            <w:r>
+              <w:rPr>
+                <w:rFonts w:ascii="Merriweather" w:eastAsia="Times New Roman" w:hAnsi="Merriweather" w:cs="Times New Roman"/>
+                <w:color w:val="000000"/>
+                <w:sz w:val="26"/>
+                <w:szCs w:val="26"/>
+                <w:lang w:val="en-NL" w:eastAsia="en-NL"/>
+              </w:rPr>
+              <w:t>Zoeken</w:t>
+            </w:r>
+            <w:proofErr w:type="spellEnd"/>
+            <w:r>
+              <w:rPr>
+                <w:rFonts w:ascii="Merriweather" w:eastAsia="Times New Roman" w:hAnsi="Merriweather" w:cs="Times New Roman"/>
+                <w:color w:val="000000"/>
+                <w:sz w:val="26"/>
+                <w:szCs w:val="26"/>
+                <w:lang w:val="en-NL" w:eastAsia="en-NL"/>
+              </w:rPr>
+              <w:t xml:space="preserve"> </w:t>
+            </w:r>
+            <w:proofErr w:type="spellStart"/>
+            <w:r>
+              <w:rPr>
+                <w:rFonts w:ascii="Merriweather" w:eastAsia="Times New Roman" w:hAnsi="Merriweather" w:cs="Times New Roman"/>
+                <w:color w:val="000000"/>
+                <w:sz w:val="26"/>
+                <w:szCs w:val="26"/>
+                <w:lang w:val="en-NL" w:eastAsia="en-NL"/>
+              </w:rPr>
+              <w:t>producten</w:t>
+            </w:r>
+            <w:proofErr w:type="spellEnd"/>
+          </w:p>
+        </w:tc>
+      </w:tr>
+      <w:tr>
+        <w:trPr>
+          <w:trHeight w:val="103"/>
+        </w:trPr>
+        <w:tc>
+          <w:tcPr>
+            <w:tcW w:w="1755" w:type="dxa"/>
+            <w:tcBorders>
+              <w:top w:val="nil"/>
+              <w:left w:val="single" w:sz="8" w:space="0" w:color="auto"/>
+              <w:bottom w:val="single" w:sz="8" w:space="0" w:color="auto"/>
+              <w:right w:val="single" w:sz="8" w:space="0" w:color="auto"/>
+            </w:tcBorders>
+            <w:shd w:val="clear" w:color="auto" w:fill="FFFFFF"/>
+            <w:tcMar>
+              <w:top w:w="0" w:type="dxa"/>
+              <w:left w:w="108" w:type="dxa"/>
+              <w:bottom w:w="0" w:type="dxa"/>
+              <w:right w:w="108" w:type="dxa"/>
+            </w:tcMar>
+            <w:hideMark/>
+          </w:tcPr>
+          <w:p>
+            <w:pPr>
+              <w:spacing w:line="240" w:lineRule="auto"/>
+              <w:textAlignment w:val="baseline"/>
+              <w:rPr>
+                <w:rFonts w:ascii="Merriweather" w:eastAsia="Times New Roman" w:hAnsi="Merriweather" w:cs="Times New Roman"/>
+                <w:color w:val="000000"/>
+                <w:sz w:val="26"/>
+                <w:szCs w:val="26"/>
+                <w:lang w:val="en-NL" w:eastAsia="en-NL"/>
+              </w:rPr>
+            </w:pPr>
+            <w:proofErr w:type="spellStart"/>
+            <w:r>
+              <w:rPr>
+                <w:rFonts w:ascii="Merriweather" w:eastAsia="Times New Roman" w:hAnsi="Merriweather" w:cs="Times New Roman"/>
+                <w:color w:val="000000"/>
+                <w:sz w:val="26"/>
+                <w:szCs w:val="26"/>
+                <w:lang w:val="en-NL" w:eastAsia="en-NL"/>
+              </w:rPr>
+              <w:t>Actoren</w:t>
+            </w:r>
+            <w:proofErr w:type="spellEnd"/>
+          </w:p>
+        </w:tc>
+        <w:tc>
+          <w:tcPr>
+            <w:tcW w:w="7454" w:type="dxa"/>
+            <w:tcBorders>
+              <w:top w:val="nil"/>
+              <w:left w:val="nil"/>
+              <w:bottom w:val="single" w:sz="8" w:space="0" w:color="auto"/>
+              <w:right w:val="single" w:sz="8" w:space="0" w:color="auto"/>
+            </w:tcBorders>
+            <w:shd w:val="clear" w:color="auto" w:fill="FFFFFF"/>
+            <w:tcMar>
+              <w:top w:w="0" w:type="dxa"/>
+              <w:left w:w="108" w:type="dxa"/>
+              <w:bottom w:w="0" w:type="dxa"/>
+              <w:right w:w="108" w:type="dxa"/>
+            </w:tcMar>
+            <w:hideMark/>
+          </w:tcPr>
+          <w:p>
+            <w:pPr>
+              <w:spacing w:line="240" w:lineRule="auto"/>
+              <w:textAlignment w:val="baseline"/>
+              <w:rPr>
+                <w:rFonts w:ascii="Merriweather" w:eastAsia="Times New Roman" w:hAnsi="Merriweather" w:cs="Times New Roman"/>
+                <w:color w:val="000000"/>
+                <w:sz w:val="26"/>
+                <w:szCs w:val="26"/>
+                <w:lang w:val="en-NL" w:eastAsia="en-NL"/>
+              </w:rPr>
+            </w:pPr>
+            <w:proofErr w:type="spellStart"/>
+            <w:r>
+              <w:rPr>
+                <w:rFonts w:ascii="Merriweather" w:eastAsia="Times New Roman" w:hAnsi="Merriweather" w:cs="Times New Roman"/>
+                <w:color w:val="000000"/>
+                <w:sz w:val="26"/>
+                <w:szCs w:val="26"/>
+                <w:lang w:val="en-NL" w:eastAsia="en-NL"/>
+              </w:rPr>
+              <w:t>Primair</w:t>
+            </w:r>
+            <w:proofErr w:type="spellEnd"/>
+            <w:r>
+              <w:rPr>
+                <w:rFonts w:ascii="Merriweather" w:eastAsia="Times New Roman" w:hAnsi="Merriweather" w:cs="Times New Roman"/>
+                <w:color w:val="000000"/>
+                <w:sz w:val="26"/>
+                <w:szCs w:val="26"/>
+                <w:lang w:val="en-NL" w:eastAsia="en-NL"/>
+              </w:rPr>
+              <w:t xml:space="preserve">: </w:t>
+            </w:r>
+            <w:proofErr w:type="spellStart"/>
+            <w:r>
+              <w:rPr>
+                <w:rFonts w:ascii="Merriweather" w:eastAsia="Times New Roman" w:hAnsi="Merriweather" w:cs="Times New Roman"/>
+                <w:color w:val="000000"/>
+                <w:sz w:val="26"/>
+                <w:szCs w:val="26"/>
+                <w:lang w:val="en-NL" w:eastAsia="en-NL"/>
+              </w:rPr>
+              <w:t>Bezoeker</w:t>
+            </w:r>
+            <w:proofErr w:type="spellEnd"/>
+          </w:p>
+        </w:tc>
+      </w:tr>
+      <w:tr>
+        <w:trPr>
+          <w:trHeight w:val="408"/>
+        </w:trPr>
+        <w:tc>
+          <w:tcPr>
+            <w:tcW w:w="1755" w:type="dxa"/>
+            <w:tcBorders>
+              <w:top w:val="nil"/>
+              <w:left w:val="single" w:sz="8" w:space="0" w:color="auto"/>
+              <w:bottom w:val="single" w:sz="8" w:space="0" w:color="auto"/>
+              <w:right w:val="single" w:sz="8" w:space="0" w:color="auto"/>
+            </w:tcBorders>
+            <w:shd w:val="clear" w:color="auto" w:fill="FFFFFF"/>
+            <w:tcMar>
+              <w:top w:w="0" w:type="dxa"/>
+              <w:left w:w="108" w:type="dxa"/>
+              <w:bottom w:w="0" w:type="dxa"/>
+              <w:right w:w="108" w:type="dxa"/>
+            </w:tcMar>
+            <w:hideMark/>
+          </w:tcPr>
+          <w:p>
+            <w:pPr>
+              <w:spacing w:line="240" w:lineRule="auto"/>
+              <w:textAlignment w:val="baseline"/>
+              <w:rPr>
+                <w:rFonts w:ascii="Merriweather" w:eastAsia="Times New Roman" w:hAnsi="Merriweather" w:cs="Times New Roman"/>
+                <w:color w:val="000000"/>
+                <w:sz w:val="26"/>
+                <w:szCs w:val="26"/>
+                <w:lang w:val="en-NL" w:eastAsia="en-NL"/>
+              </w:rPr>
+            </w:pPr>
+            <w:proofErr w:type="spellStart"/>
+            <w:r>
+              <w:rPr>
+                <w:rFonts w:ascii="Merriweather" w:eastAsia="Times New Roman" w:hAnsi="Merriweather" w:cs="Times New Roman"/>
+                <w:color w:val="000000"/>
+                <w:sz w:val="26"/>
+                <w:szCs w:val="26"/>
+                <w:lang w:val="en-NL" w:eastAsia="en-NL"/>
+              </w:rPr>
+              <w:t>Preconditie</w:t>
+            </w:r>
+            <w:proofErr w:type="spellEnd"/>
+            <w:r>
+              <w:rPr>
+                <w:rFonts w:ascii="Merriweather" w:eastAsia="Times New Roman" w:hAnsi="Merriweather" w:cs="Times New Roman"/>
+                <w:color w:val="000000"/>
+                <w:sz w:val="26"/>
+                <w:szCs w:val="26"/>
+                <w:lang w:val="en-NL" w:eastAsia="en-NL"/>
+              </w:rPr>
+              <w:t>(s)</w:t>
+            </w:r>
+          </w:p>
+        </w:tc>
+        <w:tc>
+          <w:tcPr>
+            <w:tcW w:w="7454" w:type="dxa"/>
+            <w:tcBorders>
+              <w:top w:val="nil"/>
+              <w:left w:val="nil"/>
+              <w:bottom w:val="single" w:sz="8" w:space="0" w:color="auto"/>
+              <w:right w:val="single" w:sz="8" w:space="0" w:color="auto"/>
+            </w:tcBorders>
+            <w:shd w:val="clear" w:color="auto" w:fill="FFFFFF"/>
+            <w:tcMar>
+              <w:top w:w="0" w:type="dxa"/>
+              <w:left w:w="108" w:type="dxa"/>
+              <w:bottom w:w="0" w:type="dxa"/>
+              <w:right w:w="108" w:type="dxa"/>
+            </w:tcMar>
+            <w:hideMark/>
+          </w:tcPr>
+          <w:p>
+            <w:pPr>
+              <w:spacing w:line="240" w:lineRule="auto"/>
+              <w:textAlignment w:val="baseline"/>
+              <w:rPr>
+                <w:rFonts w:ascii="Merriweather" w:eastAsia="Times New Roman" w:hAnsi="Merriweather" w:cs="Times New Roman"/>
+                <w:color w:val="000000"/>
+                <w:sz w:val="26"/>
+                <w:szCs w:val="26"/>
+                <w:lang w:val="en-NL" w:eastAsia="en-NL"/>
+              </w:rPr>
+            </w:pPr>
+            <w:r>
+              <w:rPr>
+                <w:rFonts w:ascii="Merriweather" w:eastAsia="Times New Roman" w:hAnsi="Merriweather" w:cs="Times New Roman"/>
+                <w:color w:val="000000"/>
+                <w:sz w:val="26"/>
+                <w:szCs w:val="26"/>
+                <w:lang w:val="en-NL" w:eastAsia="en-NL"/>
+              </w:rPr>
+              <w:t> </w:t>
+            </w:r>
+          </w:p>
+        </w:tc>
+      </w:tr>
+      <w:tr>
+        <w:trPr>
+          <w:trHeight w:val="367"/>
+        </w:trPr>
+        <w:tc>
+          <w:tcPr>
+            <w:tcW w:w="1755" w:type="dxa"/>
+            <w:tcBorders>
+              <w:top w:val="nil"/>
+              <w:left w:val="single" w:sz="8" w:space="0" w:color="auto"/>
+              <w:bottom w:val="single" w:sz="8" w:space="0" w:color="auto"/>
+              <w:right w:val="single" w:sz="8" w:space="0" w:color="auto"/>
+            </w:tcBorders>
+            <w:shd w:val="clear" w:color="auto" w:fill="FFFFFF"/>
+            <w:tcMar>
+              <w:top w:w="0" w:type="dxa"/>
+              <w:left w:w="108" w:type="dxa"/>
+              <w:bottom w:w="0" w:type="dxa"/>
+              <w:right w:w="108" w:type="dxa"/>
+            </w:tcMar>
+            <w:hideMark/>
+          </w:tcPr>
+          <w:p>
+            <w:pPr>
+              <w:spacing w:line="240" w:lineRule="auto"/>
+              <w:textAlignment w:val="baseline"/>
+              <w:rPr>
+                <w:rFonts w:ascii="Merriweather" w:eastAsia="Times New Roman" w:hAnsi="Merriweather" w:cs="Times New Roman"/>
+                <w:color w:val="000000"/>
+                <w:sz w:val="26"/>
+                <w:szCs w:val="26"/>
+                <w:lang w:val="en-NL" w:eastAsia="en-NL"/>
+              </w:rPr>
+            </w:pPr>
+            <w:proofErr w:type="spellStart"/>
+            <w:r>
+              <w:rPr>
+                <w:rFonts w:ascii="Merriweather" w:eastAsia="Times New Roman" w:hAnsi="Merriweather" w:cs="Times New Roman"/>
+                <w:color w:val="000000"/>
+                <w:sz w:val="26"/>
+                <w:szCs w:val="26"/>
+                <w:lang w:val="en-NL" w:eastAsia="en-NL"/>
+              </w:rPr>
+              <w:t>Postconditie</w:t>
+            </w:r>
+            <w:proofErr w:type="spellEnd"/>
+            <w:r>
+              <w:rPr>
+                <w:rFonts w:ascii="Merriweather" w:eastAsia="Times New Roman" w:hAnsi="Merriweather" w:cs="Times New Roman"/>
+                <w:color w:val="000000"/>
+                <w:sz w:val="26"/>
+                <w:szCs w:val="26"/>
+                <w:lang w:val="en-NL" w:eastAsia="en-NL"/>
+              </w:rPr>
+              <w:t>(s)</w:t>
+            </w:r>
+          </w:p>
+        </w:tc>
+        <w:tc>
+          <w:tcPr>
+            <w:tcW w:w="7454" w:type="dxa"/>
+            <w:tcBorders>
+              <w:top w:val="nil"/>
+              <w:left w:val="nil"/>
+              <w:bottom w:val="single" w:sz="8" w:space="0" w:color="auto"/>
+              <w:right w:val="single" w:sz="8" w:space="0" w:color="auto"/>
+            </w:tcBorders>
+            <w:shd w:val="clear" w:color="auto" w:fill="FFFFFF"/>
+            <w:tcMar>
+              <w:top w:w="0" w:type="dxa"/>
+              <w:left w:w="108" w:type="dxa"/>
+              <w:bottom w:w="0" w:type="dxa"/>
+              <w:right w:w="108" w:type="dxa"/>
+            </w:tcMar>
+            <w:hideMark/>
+          </w:tcPr>
+          <w:p>
+            <w:pPr>
+              <w:spacing w:line="240" w:lineRule="auto"/>
+              <w:textAlignment w:val="baseline"/>
+              <w:rPr>
+                <w:rFonts w:ascii="Merriweather" w:eastAsia="Times New Roman" w:hAnsi="Merriweather" w:cs="Times New Roman"/>
+                <w:color w:val="000000"/>
+                <w:sz w:val="26"/>
+                <w:szCs w:val="26"/>
+                <w:lang w:val="en-NL" w:eastAsia="en-NL"/>
+              </w:rPr>
+            </w:pPr>
+            <w:r>
+              <w:rPr>
+                <w:rFonts w:ascii="Merriweather" w:eastAsia="Times New Roman" w:hAnsi="Merriweather" w:cs="Times New Roman"/>
+                <w:color w:val="000000"/>
+                <w:sz w:val="26"/>
+                <w:szCs w:val="26"/>
+                <w:lang w:val="en-NL" w:eastAsia="en-NL"/>
+              </w:rPr>
+              <w:t xml:space="preserve">De </w:t>
+            </w:r>
+            <w:proofErr w:type="spellStart"/>
+            <w:r>
+              <w:rPr>
+                <w:rFonts w:ascii="Merriweather" w:eastAsia="Times New Roman" w:hAnsi="Merriweather" w:cs="Times New Roman"/>
+                <w:color w:val="000000"/>
+                <w:sz w:val="26"/>
+                <w:szCs w:val="26"/>
+                <w:lang w:val="en-NL" w:eastAsia="en-NL"/>
+              </w:rPr>
+              <w:t>bezoeker</w:t>
+            </w:r>
+            <w:proofErr w:type="spellEnd"/>
+            <w:r>
+              <w:rPr>
+                <w:rFonts w:ascii="Merriweather" w:eastAsia="Times New Roman" w:hAnsi="Merriweather" w:cs="Times New Roman"/>
+                <w:color w:val="000000"/>
+                <w:sz w:val="26"/>
+                <w:szCs w:val="26"/>
+                <w:lang w:val="en-NL" w:eastAsia="en-NL"/>
+              </w:rPr>
+              <w:t xml:space="preserve"> of </w:t>
+            </w:r>
+            <w:proofErr w:type="spellStart"/>
+            <w:r>
+              <w:rPr>
+                <w:rFonts w:ascii="Merriweather" w:eastAsia="Times New Roman" w:hAnsi="Merriweather" w:cs="Times New Roman"/>
+                <w:color w:val="000000"/>
+                <w:sz w:val="26"/>
+                <w:szCs w:val="26"/>
+                <w:lang w:val="en-NL" w:eastAsia="en-NL"/>
+              </w:rPr>
+              <w:t>klant</w:t>
+            </w:r>
+            <w:proofErr w:type="spellEnd"/>
+            <w:r>
+              <w:rPr>
+                <w:rFonts w:ascii="Merriweather" w:eastAsia="Times New Roman" w:hAnsi="Merriweather" w:cs="Times New Roman"/>
+                <w:color w:val="000000"/>
+                <w:sz w:val="26"/>
+                <w:szCs w:val="26"/>
+                <w:lang w:val="en-NL" w:eastAsia="en-NL"/>
+              </w:rPr>
+              <w:t xml:space="preserve"> </w:t>
+            </w:r>
+            <w:proofErr w:type="spellStart"/>
+            <w:r>
+              <w:rPr>
+                <w:rFonts w:ascii="Merriweather" w:eastAsia="Times New Roman" w:hAnsi="Merriweather" w:cs="Times New Roman"/>
+                <w:color w:val="000000"/>
+                <w:sz w:val="26"/>
+                <w:szCs w:val="26"/>
+                <w:lang w:val="en-NL" w:eastAsia="en-NL"/>
+              </w:rPr>
+              <w:t>ziet</w:t>
+            </w:r>
+            <w:proofErr w:type="spellEnd"/>
+            <w:r>
+              <w:rPr>
+                <w:rFonts w:ascii="Merriweather" w:eastAsia="Times New Roman" w:hAnsi="Merriweather" w:cs="Times New Roman"/>
+                <w:color w:val="000000"/>
+                <w:sz w:val="26"/>
+                <w:szCs w:val="26"/>
+                <w:lang w:val="en-NL" w:eastAsia="en-NL"/>
+              </w:rPr>
+              <w:t xml:space="preserve"> </w:t>
+            </w:r>
+            <w:proofErr w:type="spellStart"/>
+            <w:r>
+              <w:rPr>
+                <w:rFonts w:ascii="Merriweather" w:eastAsia="Times New Roman" w:hAnsi="Merriweather" w:cs="Times New Roman"/>
+                <w:color w:val="000000"/>
+                <w:sz w:val="26"/>
+                <w:szCs w:val="26"/>
+                <w:lang w:val="en-NL" w:eastAsia="en-NL"/>
+              </w:rPr>
+              <w:t>een</w:t>
+            </w:r>
+            <w:proofErr w:type="spellEnd"/>
+            <w:r>
+              <w:rPr>
+                <w:rFonts w:ascii="Merriweather" w:eastAsia="Times New Roman" w:hAnsi="Merriweather" w:cs="Times New Roman"/>
+                <w:color w:val="000000"/>
+                <w:sz w:val="26"/>
+                <w:szCs w:val="26"/>
+                <w:lang w:val="en-NL" w:eastAsia="en-NL"/>
+              </w:rPr>
+              <w:t xml:space="preserve"> </w:t>
+            </w:r>
+            <w:proofErr w:type="spellStart"/>
+            <w:r>
+              <w:rPr>
+                <w:rFonts w:ascii="Merriweather" w:eastAsia="Times New Roman" w:hAnsi="Merriweather" w:cs="Times New Roman"/>
+                <w:color w:val="000000"/>
+                <w:sz w:val="26"/>
+                <w:szCs w:val="26"/>
+                <w:lang w:val="en-NL" w:eastAsia="en-NL"/>
+              </w:rPr>
+              <w:t>pagina</w:t>
+            </w:r>
+            <w:proofErr w:type="spellEnd"/>
+            <w:r>
+              <w:rPr>
+                <w:rFonts w:ascii="Merriweather" w:eastAsia="Times New Roman" w:hAnsi="Merriweather" w:cs="Times New Roman"/>
+                <w:color w:val="000000"/>
+                <w:sz w:val="26"/>
+                <w:szCs w:val="26"/>
+                <w:lang w:val="en-NL" w:eastAsia="en-NL"/>
+              </w:rPr>
+              <w:t xml:space="preserve"> met </w:t>
+            </w:r>
+            <w:proofErr w:type="spellStart"/>
+            <w:r>
+              <w:rPr>
+                <w:rFonts w:ascii="Merriweather" w:eastAsia="Times New Roman" w:hAnsi="Merriweather" w:cs="Times New Roman"/>
+                <w:color w:val="000000"/>
+                <w:sz w:val="26"/>
+                <w:szCs w:val="26"/>
+                <w:lang w:val="en-NL" w:eastAsia="en-NL"/>
+              </w:rPr>
+              <w:t>producten</w:t>
+            </w:r>
+            <w:proofErr w:type="spellEnd"/>
+            <w:r>
+              <w:rPr>
+                <w:rFonts w:ascii="Merriweather" w:eastAsia="Times New Roman" w:hAnsi="Merriweather" w:cs="Times New Roman"/>
+                <w:color w:val="000000"/>
+                <w:sz w:val="26"/>
+                <w:szCs w:val="26"/>
+                <w:lang w:val="en-NL" w:eastAsia="en-NL"/>
+              </w:rPr>
+              <w:t xml:space="preserve"> die (</w:t>
+            </w:r>
+            <w:proofErr w:type="spellStart"/>
+            <w:r>
+              <w:rPr>
+                <w:rFonts w:ascii="Merriweather" w:eastAsia="Times New Roman" w:hAnsi="Merriweather" w:cs="Times New Roman"/>
+                <w:color w:val="000000"/>
+                <w:sz w:val="26"/>
+                <w:szCs w:val="26"/>
+                <w:lang w:val="en-NL" w:eastAsia="en-NL"/>
+              </w:rPr>
+              <w:t>gedeeltelijk</w:t>
+            </w:r>
+            <w:proofErr w:type="spellEnd"/>
+            <w:r>
+              <w:rPr>
+                <w:rFonts w:ascii="Merriweather" w:eastAsia="Times New Roman" w:hAnsi="Merriweather" w:cs="Times New Roman"/>
+                <w:color w:val="000000"/>
+                <w:sz w:val="26"/>
+                <w:szCs w:val="26"/>
+                <w:lang w:val="en-NL" w:eastAsia="en-NL"/>
+              </w:rPr>
+              <w:t xml:space="preserve">) </w:t>
+            </w:r>
+            <w:proofErr w:type="spellStart"/>
+            <w:r>
+              <w:rPr>
+                <w:rFonts w:ascii="Merriweather" w:eastAsia="Times New Roman" w:hAnsi="Merriweather" w:cs="Times New Roman"/>
+                <w:color w:val="000000"/>
+                <w:sz w:val="26"/>
+                <w:szCs w:val="26"/>
+                <w:lang w:val="en-NL" w:eastAsia="en-NL"/>
+              </w:rPr>
+              <w:t>overeenkomen</w:t>
+            </w:r>
+            <w:proofErr w:type="spellEnd"/>
+            <w:r>
+              <w:rPr>
+                <w:rFonts w:ascii="Merriweather" w:eastAsia="Times New Roman" w:hAnsi="Merriweather" w:cs="Times New Roman"/>
+                <w:color w:val="000000"/>
+                <w:sz w:val="26"/>
+                <w:szCs w:val="26"/>
+                <w:lang w:val="en-NL" w:eastAsia="en-NL"/>
+              </w:rPr>
+              <w:t xml:space="preserve"> met het </w:t>
+            </w:r>
+            <w:proofErr w:type="spellStart"/>
+            <w:r>
+              <w:rPr>
+                <w:rFonts w:ascii="Merriweather" w:eastAsia="Times New Roman" w:hAnsi="Merriweather" w:cs="Times New Roman"/>
+                <w:color w:val="000000"/>
+                <w:sz w:val="26"/>
+                <w:szCs w:val="26"/>
+                <w:lang w:val="en-NL" w:eastAsia="en-NL"/>
+              </w:rPr>
+              <w:t>zoekwoord</w:t>
+            </w:r>
+            <w:proofErr w:type="spellEnd"/>
+            <w:r>
+              <w:rPr>
+                <w:rFonts w:ascii="Merriweather" w:eastAsia="Times New Roman" w:hAnsi="Merriweather" w:cs="Times New Roman"/>
+                <w:color w:val="000000"/>
+                <w:sz w:val="26"/>
+                <w:szCs w:val="26"/>
+                <w:lang w:val="en-NL" w:eastAsia="en-NL"/>
+              </w:rPr>
+              <w:t>.</w:t>
+            </w:r>
+          </w:p>
+        </w:tc>
+      </w:tr>
+      <w:tr>
+        <w:trPr>
+          <w:trHeight w:val="1663"/>
+        </w:trPr>
+        <w:tc>
+          <w:tcPr>
+            <w:tcW w:w="1755" w:type="dxa"/>
+            <w:tcBorders>
+              <w:top w:val="nil"/>
+              <w:left w:val="single" w:sz="8" w:space="0" w:color="auto"/>
+              <w:bottom w:val="single" w:sz="8" w:space="0" w:color="auto"/>
+              <w:right w:val="single" w:sz="8" w:space="0" w:color="auto"/>
+            </w:tcBorders>
+            <w:shd w:val="clear" w:color="auto" w:fill="FFFFFF"/>
+            <w:tcMar>
+              <w:top w:w="0" w:type="dxa"/>
+              <w:left w:w="108" w:type="dxa"/>
+              <w:bottom w:w="0" w:type="dxa"/>
+              <w:right w:w="108" w:type="dxa"/>
+            </w:tcMar>
+            <w:hideMark/>
+          </w:tcPr>
+          <w:p>
+            <w:pPr>
+              <w:spacing w:line="240" w:lineRule="auto"/>
+              <w:textAlignment w:val="baseline"/>
+              <w:rPr>
+                <w:rFonts w:ascii="Merriweather" w:eastAsia="Times New Roman" w:hAnsi="Merriweather" w:cs="Times New Roman"/>
+                <w:color w:val="000000"/>
+                <w:sz w:val="26"/>
+                <w:szCs w:val="26"/>
+                <w:lang w:val="en-NL" w:eastAsia="en-NL"/>
+              </w:rPr>
+            </w:pPr>
+            <w:proofErr w:type="spellStart"/>
+            <w:r>
+              <w:rPr>
+                <w:rFonts w:ascii="Merriweather" w:eastAsia="Times New Roman" w:hAnsi="Merriweather" w:cs="Times New Roman"/>
+                <w:color w:val="000000"/>
+                <w:sz w:val="26"/>
+                <w:szCs w:val="26"/>
+                <w:lang w:val="en-NL" w:eastAsia="en-NL"/>
+              </w:rPr>
+              <w:t>Hoofdscenario</w:t>
+            </w:r>
+            <w:proofErr w:type="spellEnd"/>
+          </w:p>
+        </w:tc>
+        <w:tc>
+          <w:tcPr>
+            <w:tcW w:w="7454" w:type="dxa"/>
+            <w:tcBorders>
+              <w:top w:val="nil"/>
+              <w:left w:val="nil"/>
+              <w:bottom w:val="single" w:sz="8" w:space="0" w:color="auto"/>
+              <w:right w:val="single" w:sz="8" w:space="0" w:color="auto"/>
+            </w:tcBorders>
+            <w:shd w:val="clear" w:color="auto" w:fill="FFFFFF"/>
+            <w:tcMar>
+              <w:top w:w="0" w:type="dxa"/>
+              <w:left w:w="108" w:type="dxa"/>
+              <w:bottom w:w="0" w:type="dxa"/>
+              <w:right w:w="108" w:type="dxa"/>
+            </w:tcMar>
+            <w:hideMark/>
+          </w:tcPr>
+          <w:p>
+            <w:pPr>
+              <w:numPr>
+                <w:ilvl w:val="0"/>
+                <w:numId w:val="16"/>
+              </w:numPr>
+              <w:spacing w:after="200" w:line="259" w:lineRule="atLeast"/>
+              <w:textAlignment w:val="baseline"/>
+              <w:rPr>
+                <w:rFonts w:ascii="Calibri" w:eastAsia="Times New Roman" w:hAnsi="Calibri" w:cs="Calibri"/>
+                <w:color w:val="000000"/>
+                <w:sz w:val="23"/>
+                <w:szCs w:val="23"/>
+                <w:lang w:val="en-NL" w:eastAsia="en-NL"/>
+              </w:rPr>
+            </w:pPr>
+            <w:r>
+              <w:rPr>
+                <w:rFonts w:ascii="Calibri" w:eastAsia="Times New Roman" w:hAnsi="Calibri" w:cs="Calibri"/>
+                <w:color w:val="000000"/>
+                <w:sz w:val="23"/>
+                <w:szCs w:val="23"/>
+                <w:lang w:val="en-NL" w:eastAsia="en-NL"/>
+              </w:rPr>
+              <w:t xml:space="preserve">De </w:t>
+            </w:r>
+            <w:proofErr w:type="spellStart"/>
+            <w:r>
+              <w:rPr>
+                <w:rFonts w:ascii="Calibri" w:eastAsia="Times New Roman" w:hAnsi="Calibri" w:cs="Calibri"/>
+                <w:color w:val="000000"/>
+                <w:sz w:val="23"/>
+                <w:szCs w:val="23"/>
+                <w:lang w:val="en-NL" w:eastAsia="en-NL"/>
+              </w:rPr>
+              <w:t>bezoeker</w:t>
+            </w:r>
+            <w:proofErr w:type="spellEnd"/>
+            <w:r>
+              <w:rPr>
+                <w:rFonts w:ascii="Calibri" w:eastAsia="Times New Roman" w:hAnsi="Calibri" w:cs="Calibri"/>
+                <w:color w:val="000000"/>
+                <w:sz w:val="23"/>
+                <w:szCs w:val="23"/>
+                <w:lang w:val="en-NL" w:eastAsia="en-NL"/>
+              </w:rPr>
+              <w:t xml:space="preserve"> of </w:t>
+            </w:r>
+            <w:proofErr w:type="spellStart"/>
+            <w:r>
+              <w:rPr>
+                <w:rFonts w:ascii="Calibri" w:eastAsia="Times New Roman" w:hAnsi="Calibri" w:cs="Calibri"/>
+                <w:color w:val="000000"/>
+                <w:sz w:val="23"/>
+                <w:szCs w:val="23"/>
+                <w:lang w:val="en-NL" w:eastAsia="en-NL"/>
+              </w:rPr>
+              <w:t>klant</w:t>
+            </w:r>
+            <w:proofErr w:type="spellEnd"/>
+            <w:r>
+              <w:rPr>
+                <w:rFonts w:ascii="Calibri" w:eastAsia="Times New Roman" w:hAnsi="Calibri" w:cs="Calibri"/>
+                <w:color w:val="000000"/>
+                <w:sz w:val="23"/>
+                <w:szCs w:val="23"/>
+                <w:lang w:val="en-NL" w:eastAsia="en-NL"/>
+              </w:rPr>
+              <w:t xml:space="preserve"> </w:t>
+            </w:r>
+            <w:proofErr w:type="spellStart"/>
+            <w:r>
+              <w:rPr>
+                <w:rFonts w:ascii="Calibri" w:eastAsia="Times New Roman" w:hAnsi="Calibri" w:cs="Calibri"/>
+                <w:color w:val="000000"/>
+                <w:sz w:val="23"/>
+                <w:szCs w:val="23"/>
+                <w:lang w:val="en-NL" w:eastAsia="en-NL"/>
+              </w:rPr>
+              <w:t>klikt</w:t>
+            </w:r>
+            <w:proofErr w:type="spellEnd"/>
+            <w:r>
+              <w:rPr>
+                <w:rFonts w:ascii="Calibri" w:eastAsia="Times New Roman" w:hAnsi="Calibri" w:cs="Calibri"/>
+                <w:color w:val="000000"/>
+                <w:sz w:val="23"/>
+                <w:szCs w:val="23"/>
+                <w:lang w:val="en-NL" w:eastAsia="en-NL"/>
+              </w:rPr>
+              <w:t xml:space="preserve"> </w:t>
+            </w:r>
+            <w:proofErr w:type="spellStart"/>
+            <w:r>
+              <w:rPr>
+                <w:rFonts w:ascii="Calibri" w:eastAsia="Times New Roman" w:hAnsi="Calibri" w:cs="Calibri"/>
+                <w:color w:val="000000"/>
+                <w:sz w:val="23"/>
+                <w:szCs w:val="23"/>
+                <w:lang w:val="en-NL" w:eastAsia="en-NL"/>
+              </w:rPr>
+              <w:t>een</w:t>
+            </w:r>
+            <w:proofErr w:type="spellEnd"/>
+            <w:r>
+              <w:rPr>
+                <w:rFonts w:ascii="Calibri" w:eastAsia="Times New Roman" w:hAnsi="Calibri" w:cs="Calibri"/>
+                <w:color w:val="000000"/>
+                <w:sz w:val="23"/>
+                <w:szCs w:val="23"/>
+                <w:lang w:val="en-NL" w:eastAsia="en-NL"/>
+              </w:rPr>
+              <w:t xml:space="preserve"> </w:t>
+            </w:r>
+            <w:proofErr w:type="spellStart"/>
+            <w:r>
+              <w:rPr>
+                <w:rFonts w:ascii="Calibri" w:eastAsia="Times New Roman" w:hAnsi="Calibri" w:cs="Calibri"/>
+                <w:color w:val="000000"/>
+                <w:sz w:val="23"/>
+                <w:szCs w:val="23"/>
+                <w:lang w:val="en-NL" w:eastAsia="en-NL"/>
+              </w:rPr>
+              <w:t>zoekveld</w:t>
+            </w:r>
+            <w:proofErr w:type="spellEnd"/>
+            <w:r>
+              <w:rPr>
+                <w:rFonts w:ascii="Calibri" w:eastAsia="Times New Roman" w:hAnsi="Calibri" w:cs="Calibri"/>
+                <w:color w:val="000000"/>
+                <w:sz w:val="23"/>
+                <w:szCs w:val="23"/>
+                <w:lang w:val="en-NL" w:eastAsia="en-NL"/>
+              </w:rPr>
+              <w:t xml:space="preserve"> </w:t>
+            </w:r>
+            <w:proofErr w:type="spellStart"/>
+            <w:r>
+              <w:rPr>
+                <w:rFonts w:ascii="Calibri" w:eastAsia="Times New Roman" w:hAnsi="Calibri" w:cs="Calibri"/>
+                <w:color w:val="000000"/>
+                <w:sz w:val="23"/>
+                <w:szCs w:val="23"/>
+                <w:lang w:val="en-NL" w:eastAsia="en-NL"/>
+              </w:rPr>
+              <w:t>aan</w:t>
+            </w:r>
+            <w:proofErr w:type="spellEnd"/>
+            <w:r>
+              <w:rPr>
+                <w:rFonts w:ascii="Calibri" w:eastAsia="Times New Roman" w:hAnsi="Calibri" w:cs="Calibri"/>
+                <w:color w:val="000000"/>
+                <w:sz w:val="23"/>
+                <w:szCs w:val="23"/>
+                <w:lang w:val="en-NL" w:eastAsia="en-NL"/>
+              </w:rPr>
+              <w:t>.</w:t>
+            </w:r>
+          </w:p>
+          <w:p>
+            <w:pPr>
+              <w:numPr>
+                <w:ilvl w:val="0"/>
+                <w:numId w:val="16"/>
+              </w:numPr>
+              <w:spacing w:after="200" w:line="259" w:lineRule="atLeast"/>
+              <w:textAlignment w:val="baseline"/>
+              <w:rPr>
+                <w:rFonts w:ascii="Calibri" w:eastAsia="Times New Roman" w:hAnsi="Calibri" w:cs="Calibri"/>
+                <w:color w:val="000000"/>
+                <w:sz w:val="23"/>
+                <w:szCs w:val="23"/>
+                <w:lang w:val="en-NL" w:eastAsia="en-NL"/>
+              </w:rPr>
+            </w:pPr>
+            <w:r>
+              <w:rPr>
+                <w:rFonts w:ascii="Calibri" w:eastAsia="Times New Roman" w:hAnsi="Calibri" w:cs="Calibri"/>
+                <w:color w:val="000000"/>
+                <w:sz w:val="23"/>
+                <w:szCs w:val="23"/>
+                <w:lang w:val="en-NL" w:eastAsia="en-NL"/>
+              </w:rPr>
+              <w:t xml:space="preserve">De </w:t>
+            </w:r>
+            <w:proofErr w:type="spellStart"/>
+            <w:r>
+              <w:rPr>
+                <w:rFonts w:ascii="Calibri" w:eastAsia="Times New Roman" w:hAnsi="Calibri" w:cs="Calibri"/>
+                <w:color w:val="000000"/>
+                <w:sz w:val="23"/>
+                <w:szCs w:val="23"/>
+                <w:lang w:val="en-NL" w:eastAsia="en-NL"/>
+              </w:rPr>
+              <w:t>bezoeker</w:t>
+            </w:r>
+            <w:proofErr w:type="spellEnd"/>
+            <w:r>
+              <w:rPr>
+                <w:rFonts w:ascii="Calibri" w:eastAsia="Times New Roman" w:hAnsi="Calibri" w:cs="Calibri"/>
+                <w:color w:val="000000"/>
+                <w:sz w:val="23"/>
+                <w:szCs w:val="23"/>
+                <w:lang w:val="en-NL" w:eastAsia="en-NL"/>
+              </w:rPr>
+              <w:t xml:space="preserve"> of </w:t>
+            </w:r>
+            <w:proofErr w:type="spellStart"/>
+            <w:r>
+              <w:rPr>
+                <w:rFonts w:ascii="Calibri" w:eastAsia="Times New Roman" w:hAnsi="Calibri" w:cs="Calibri"/>
+                <w:color w:val="000000"/>
+                <w:sz w:val="23"/>
+                <w:szCs w:val="23"/>
+                <w:lang w:val="en-NL" w:eastAsia="en-NL"/>
+              </w:rPr>
+              <w:t>klant</w:t>
+            </w:r>
+            <w:proofErr w:type="spellEnd"/>
+            <w:r>
+              <w:rPr>
+                <w:rFonts w:ascii="Calibri" w:eastAsia="Times New Roman" w:hAnsi="Calibri" w:cs="Calibri"/>
+                <w:color w:val="000000"/>
+                <w:sz w:val="23"/>
+                <w:szCs w:val="23"/>
+                <w:lang w:val="en-NL" w:eastAsia="en-NL"/>
+              </w:rPr>
+              <w:t xml:space="preserve"> </w:t>
+            </w:r>
+            <w:proofErr w:type="spellStart"/>
+            <w:r>
+              <w:rPr>
+                <w:rFonts w:ascii="Calibri" w:eastAsia="Times New Roman" w:hAnsi="Calibri" w:cs="Calibri"/>
+                <w:color w:val="000000"/>
+                <w:sz w:val="23"/>
+                <w:szCs w:val="23"/>
+                <w:lang w:val="en-NL" w:eastAsia="en-NL"/>
+              </w:rPr>
+              <w:t>vult</w:t>
+            </w:r>
+            <w:proofErr w:type="spellEnd"/>
+            <w:r>
+              <w:rPr>
+                <w:rFonts w:ascii="Calibri" w:eastAsia="Times New Roman" w:hAnsi="Calibri" w:cs="Calibri"/>
+                <w:color w:val="000000"/>
+                <w:sz w:val="23"/>
+                <w:szCs w:val="23"/>
+                <w:lang w:val="en-NL" w:eastAsia="en-NL"/>
+              </w:rPr>
+              <w:t xml:space="preserve"> </w:t>
+            </w:r>
+            <w:proofErr w:type="spellStart"/>
+            <w:r>
+              <w:rPr>
+                <w:rFonts w:ascii="Calibri" w:eastAsia="Times New Roman" w:hAnsi="Calibri" w:cs="Calibri"/>
+                <w:color w:val="000000"/>
+                <w:sz w:val="23"/>
+                <w:szCs w:val="23"/>
+                <w:lang w:val="en-NL" w:eastAsia="en-NL"/>
+              </w:rPr>
+              <w:t>een</w:t>
+            </w:r>
+            <w:proofErr w:type="spellEnd"/>
+            <w:r>
+              <w:rPr>
+                <w:rFonts w:ascii="Calibri" w:eastAsia="Times New Roman" w:hAnsi="Calibri" w:cs="Calibri"/>
+                <w:color w:val="000000"/>
+                <w:sz w:val="23"/>
+                <w:szCs w:val="23"/>
+                <w:lang w:val="en-NL" w:eastAsia="en-NL"/>
+              </w:rPr>
+              <w:t xml:space="preserve"> </w:t>
+            </w:r>
+            <w:proofErr w:type="spellStart"/>
+            <w:r>
+              <w:rPr>
+                <w:rFonts w:ascii="Calibri" w:eastAsia="Times New Roman" w:hAnsi="Calibri" w:cs="Calibri"/>
+                <w:color w:val="000000"/>
+                <w:sz w:val="23"/>
+                <w:szCs w:val="23"/>
+                <w:lang w:val="en-NL" w:eastAsia="en-NL"/>
+              </w:rPr>
+              <w:t>tekstwaarde</w:t>
+            </w:r>
+            <w:proofErr w:type="spellEnd"/>
+            <w:r>
+              <w:rPr>
+                <w:rFonts w:ascii="Calibri" w:eastAsia="Times New Roman" w:hAnsi="Calibri" w:cs="Calibri"/>
+                <w:color w:val="000000"/>
+                <w:sz w:val="23"/>
+                <w:szCs w:val="23"/>
+                <w:lang w:val="en-NL" w:eastAsia="en-NL"/>
+              </w:rPr>
+              <w:t xml:space="preserve"> in het </w:t>
+            </w:r>
+            <w:proofErr w:type="spellStart"/>
+            <w:r>
+              <w:rPr>
+                <w:rFonts w:ascii="Calibri" w:eastAsia="Times New Roman" w:hAnsi="Calibri" w:cs="Calibri"/>
+                <w:color w:val="000000"/>
+                <w:sz w:val="23"/>
+                <w:szCs w:val="23"/>
+                <w:lang w:val="en-NL" w:eastAsia="en-NL"/>
+              </w:rPr>
+              <w:t>zoekveld</w:t>
+            </w:r>
+            <w:proofErr w:type="spellEnd"/>
+            <w:r>
+              <w:rPr>
+                <w:rFonts w:ascii="Calibri" w:eastAsia="Times New Roman" w:hAnsi="Calibri" w:cs="Calibri"/>
+                <w:color w:val="000000"/>
+                <w:sz w:val="23"/>
+                <w:szCs w:val="23"/>
+                <w:lang w:val="en-NL" w:eastAsia="en-NL"/>
+              </w:rPr>
+              <w:t>.</w:t>
+            </w:r>
+          </w:p>
+          <w:p>
+            <w:pPr>
+              <w:numPr>
+                <w:ilvl w:val="0"/>
+                <w:numId w:val="16"/>
+              </w:numPr>
+              <w:spacing w:after="200" w:line="259" w:lineRule="atLeast"/>
+              <w:textAlignment w:val="baseline"/>
+              <w:rPr>
+                <w:rFonts w:ascii="Calibri" w:eastAsia="Times New Roman" w:hAnsi="Calibri" w:cs="Calibri"/>
+                <w:color w:val="000000"/>
+                <w:sz w:val="23"/>
+                <w:szCs w:val="23"/>
+                <w:lang w:val="en-NL" w:eastAsia="en-NL"/>
+              </w:rPr>
+            </w:pPr>
+            <w:r>
+              <w:rPr>
+                <w:rFonts w:ascii="Calibri" w:eastAsia="Times New Roman" w:hAnsi="Calibri" w:cs="Calibri"/>
+                <w:color w:val="000000"/>
+                <w:sz w:val="23"/>
+                <w:szCs w:val="23"/>
+                <w:lang w:val="en-NL" w:eastAsia="en-NL"/>
+              </w:rPr>
+              <w:t xml:space="preserve">De </w:t>
+            </w:r>
+            <w:proofErr w:type="spellStart"/>
+            <w:r>
+              <w:rPr>
+                <w:rFonts w:ascii="Calibri" w:eastAsia="Times New Roman" w:hAnsi="Calibri" w:cs="Calibri"/>
+                <w:color w:val="000000"/>
+                <w:sz w:val="23"/>
+                <w:szCs w:val="23"/>
+                <w:lang w:val="en-NL" w:eastAsia="en-NL"/>
+              </w:rPr>
+              <w:t>bezoeker</w:t>
+            </w:r>
+            <w:proofErr w:type="spellEnd"/>
+            <w:r>
+              <w:rPr>
+                <w:rFonts w:ascii="Calibri" w:eastAsia="Times New Roman" w:hAnsi="Calibri" w:cs="Calibri"/>
+                <w:color w:val="000000"/>
+                <w:sz w:val="23"/>
+                <w:szCs w:val="23"/>
+                <w:lang w:val="en-NL" w:eastAsia="en-NL"/>
+              </w:rPr>
+              <w:t xml:space="preserve"> of </w:t>
+            </w:r>
+            <w:proofErr w:type="spellStart"/>
+            <w:r>
+              <w:rPr>
+                <w:rFonts w:ascii="Calibri" w:eastAsia="Times New Roman" w:hAnsi="Calibri" w:cs="Calibri"/>
+                <w:color w:val="000000"/>
+                <w:sz w:val="23"/>
+                <w:szCs w:val="23"/>
+                <w:lang w:val="en-NL" w:eastAsia="en-NL"/>
+              </w:rPr>
+              <w:t>klant</w:t>
+            </w:r>
+            <w:proofErr w:type="spellEnd"/>
+            <w:r>
+              <w:rPr>
+                <w:rFonts w:ascii="Calibri" w:eastAsia="Times New Roman" w:hAnsi="Calibri" w:cs="Calibri"/>
+                <w:color w:val="000000"/>
+                <w:sz w:val="23"/>
+                <w:szCs w:val="23"/>
+                <w:lang w:val="en-NL" w:eastAsia="en-NL"/>
+              </w:rPr>
+              <w:t xml:space="preserve"> </w:t>
+            </w:r>
+            <w:proofErr w:type="spellStart"/>
+            <w:r>
+              <w:rPr>
+                <w:rFonts w:ascii="Calibri" w:eastAsia="Times New Roman" w:hAnsi="Calibri" w:cs="Calibri"/>
+                <w:color w:val="000000"/>
+                <w:sz w:val="23"/>
+                <w:szCs w:val="23"/>
+                <w:lang w:val="en-NL" w:eastAsia="en-NL"/>
+              </w:rPr>
+              <w:t>klikt</w:t>
+            </w:r>
+            <w:proofErr w:type="spellEnd"/>
+            <w:r>
+              <w:rPr>
+                <w:rFonts w:ascii="Calibri" w:eastAsia="Times New Roman" w:hAnsi="Calibri" w:cs="Calibri"/>
+                <w:color w:val="000000"/>
+                <w:sz w:val="23"/>
+                <w:szCs w:val="23"/>
+                <w:lang w:val="en-NL" w:eastAsia="en-NL"/>
+              </w:rPr>
+              <w:t xml:space="preserve"> op </w:t>
+            </w:r>
+            <w:proofErr w:type="spellStart"/>
+            <w:r>
+              <w:rPr>
+                <w:rFonts w:ascii="Calibri" w:eastAsia="Times New Roman" w:hAnsi="Calibri" w:cs="Calibri"/>
+                <w:color w:val="000000"/>
+                <w:sz w:val="23"/>
+                <w:szCs w:val="23"/>
+                <w:lang w:val="en-NL" w:eastAsia="en-NL"/>
+              </w:rPr>
+              <w:t>zoeken</w:t>
+            </w:r>
+            <w:proofErr w:type="spellEnd"/>
+            <w:r>
+              <w:rPr>
+                <w:rFonts w:ascii="Calibri" w:eastAsia="Times New Roman" w:hAnsi="Calibri" w:cs="Calibri"/>
+                <w:color w:val="000000"/>
+                <w:sz w:val="23"/>
+                <w:szCs w:val="23"/>
+                <w:lang w:val="en-NL" w:eastAsia="en-NL"/>
+              </w:rPr>
+              <w:t xml:space="preserve"> of op de </w:t>
+            </w:r>
+            <w:proofErr w:type="spellStart"/>
+            <w:r>
+              <w:rPr>
+                <w:rFonts w:ascii="Calibri" w:eastAsia="Times New Roman" w:hAnsi="Calibri" w:cs="Calibri"/>
+                <w:color w:val="000000"/>
+                <w:sz w:val="23"/>
+                <w:szCs w:val="23"/>
+                <w:lang w:val="en-NL" w:eastAsia="en-NL"/>
+              </w:rPr>
+              <w:t>entertoets</w:t>
+            </w:r>
+            <w:proofErr w:type="spellEnd"/>
+            <w:r>
+              <w:rPr>
+                <w:rFonts w:ascii="Calibri" w:eastAsia="Times New Roman" w:hAnsi="Calibri" w:cs="Calibri"/>
+                <w:color w:val="000000"/>
+                <w:sz w:val="23"/>
+                <w:szCs w:val="23"/>
+                <w:lang w:val="en-NL" w:eastAsia="en-NL"/>
+              </w:rPr>
+              <w:t xml:space="preserve"> op het </w:t>
+            </w:r>
+            <w:proofErr w:type="spellStart"/>
+            <w:r>
+              <w:rPr>
+                <w:rFonts w:ascii="Calibri" w:eastAsia="Times New Roman" w:hAnsi="Calibri" w:cs="Calibri"/>
+                <w:color w:val="000000"/>
+                <w:sz w:val="23"/>
+                <w:szCs w:val="23"/>
+                <w:lang w:val="en-NL" w:eastAsia="en-NL"/>
+              </w:rPr>
+              <w:t>toetsenbord</w:t>
+            </w:r>
+            <w:proofErr w:type="spellEnd"/>
+            <w:r>
+              <w:rPr>
+                <w:rFonts w:ascii="Calibri" w:eastAsia="Times New Roman" w:hAnsi="Calibri" w:cs="Calibri"/>
+                <w:color w:val="000000"/>
+                <w:sz w:val="23"/>
+                <w:szCs w:val="23"/>
+                <w:lang w:val="en-NL" w:eastAsia="en-NL"/>
+              </w:rPr>
+              <w:t>.</w:t>
+            </w:r>
+          </w:p>
+          <w:p>
+            <w:pPr>
+              <w:numPr>
+                <w:ilvl w:val="0"/>
+                <w:numId w:val="16"/>
+              </w:numPr>
+              <w:spacing w:after="200" w:line="259" w:lineRule="atLeast"/>
+              <w:textAlignment w:val="baseline"/>
+              <w:rPr>
+                <w:rFonts w:ascii="Calibri" w:eastAsia="Times New Roman" w:hAnsi="Calibri" w:cs="Calibri"/>
+                <w:color w:val="000000"/>
+                <w:sz w:val="23"/>
+                <w:szCs w:val="23"/>
+                <w:lang w:val="en-NL" w:eastAsia="en-NL"/>
+              </w:rPr>
+            </w:pPr>
+            <w:proofErr w:type="spellStart"/>
+            <w:r>
+              <w:rPr>
+                <w:rFonts w:ascii="Calibri" w:eastAsia="Times New Roman" w:hAnsi="Calibri" w:cs="Calibri"/>
+                <w:color w:val="000000"/>
+                <w:sz w:val="23"/>
+                <w:szCs w:val="23"/>
+                <w:lang w:val="en-NL" w:eastAsia="en-NL"/>
+              </w:rPr>
+              <w:t>Bezoeker</w:t>
+            </w:r>
+            <w:proofErr w:type="spellEnd"/>
+            <w:r>
+              <w:rPr>
+                <w:rFonts w:ascii="Calibri" w:eastAsia="Times New Roman" w:hAnsi="Calibri" w:cs="Calibri"/>
+                <w:color w:val="000000"/>
+                <w:sz w:val="23"/>
+                <w:szCs w:val="23"/>
+                <w:lang w:val="en-NL" w:eastAsia="en-NL"/>
+              </w:rPr>
+              <w:t xml:space="preserve"> </w:t>
+            </w:r>
+            <w:proofErr w:type="spellStart"/>
+            <w:r>
+              <w:rPr>
+                <w:rFonts w:ascii="Calibri" w:eastAsia="Times New Roman" w:hAnsi="Calibri" w:cs="Calibri"/>
+                <w:color w:val="000000"/>
+                <w:sz w:val="23"/>
+                <w:szCs w:val="23"/>
+                <w:lang w:val="en-NL" w:eastAsia="en-NL"/>
+              </w:rPr>
+              <w:t>ziet</w:t>
+            </w:r>
+            <w:proofErr w:type="spellEnd"/>
+            <w:r>
+              <w:rPr>
+                <w:rFonts w:ascii="Calibri" w:eastAsia="Times New Roman" w:hAnsi="Calibri" w:cs="Calibri"/>
+                <w:color w:val="000000"/>
+                <w:sz w:val="23"/>
+                <w:szCs w:val="23"/>
+                <w:lang w:val="en-NL" w:eastAsia="en-NL"/>
+              </w:rPr>
+              <w:t xml:space="preserve"> </w:t>
+            </w:r>
+            <w:proofErr w:type="spellStart"/>
+            <w:r>
+              <w:rPr>
+                <w:rFonts w:ascii="Calibri" w:eastAsia="Times New Roman" w:hAnsi="Calibri" w:cs="Calibri"/>
+                <w:color w:val="000000"/>
+                <w:sz w:val="23"/>
+                <w:szCs w:val="23"/>
+                <w:lang w:val="en-NL" w:eastAsia="en-NL"/>
+              </w:rPr>
+              <w:t>lijst</w:t>
+            </w:r>
+            <w:proofErr w:type="spellEnd"/>
+            <w:r>
+              <w:rPr>
+                <w:rFonts w:ascii="Calibri" w:eastAsia="Times New Roman" w:hAnsi="Calibri" w:cs="Calibri"/>
+                <w:color w:val="000000"/>
+                <w:sz w:val="23"/>
+                <w:szCs w:val="23"/>
+                <w:lang w:val="en-NL" w:eastAsia="en-NL"/>
+              </w:rPr>
+              <w:t xml:space="preserve"> met </w:t>
+            </w:r>
+            <w:proofErr w:type="spellStart"/>
+            <w:r>
+              <w:rPr>
+                <w:rFonts w:ascii="Calibri" w:eastAsia="Times New Roman" w:hAnsi="Calibri" w:cs="Calibri"/>
+                <w:color w:val="000000"/>
+                <w:sz w:val="23"/>
+                <w:szCs w:val="23"/>
+                <w:lang w:val="en-NL" w:eastAsia="en-NL"/>
+              </w:rPr>
+              <w:t>producten</w:t>
+            </w:r>
+            <w:proofErr w:type="spellEnd"/>
+            <w:r>
+              <w:rPr>
+                <w:rFonts w:ascii="Calibri" w:eastAsia="Times New Roman" w:hAnsi="Calibri" w:cs="Calibri"/>
+                <w:color w:val="000000"/>
+                <w:sz w:val="23"/>
+                <w:szCs w:val="23"/>
+                <w:lang w:val="en-NL" w:eastAsia="en-NL"/>
+              </w:rPr>
+              <w:t xml:space="preserve"> die </w:t>
+            </w:r>
+            <w:proofErr w:type="spellStart"/>
+            <w:r>
+              <w:rPr>
+                <w:rFonts w:ascii="Calibri" w:eastAsia="Times New Roman" w:hAnsi="Calibri" w:cs="Calibri"/>
+                <w:color w:val="000000"/>
+                <w:sz w:val="23"/>
+                <w:szCs w:val="23"/>
+                <w:lang w:val="en-NL" w:eastAsia="en-NL"/>
+              </w:rPr>
+              <w:t>overeenkomen</w:t>
+            </w:r>
+            <w:proofErr w:type="spellEnd"/>
+            <w:r>
+              <w:rPr>
+                <w:rFonts w:ascii="Calibri" w:eastAsia="Times New Roman" w:hAnsi="Calibri" w:cs="Calibri"/>
+                <w:color w:val="000000"/>
+                <w:sz w:val="23"/>
+                <w:szCs w:val="23"/>
+                <w:lang w:val="en-NL" w:eastAsia="en-NL"/>
+              </w:rPr>
+              <w:t xml:space="preserve"> met </w:t>
+            </w:r>
+            <w:proofErr w:type="spellStart"/>
+            <w:r>
+              <w:rPr>
+                <w:rFonts w:ascii="Calibri" w:eastAsia="Times New Roman" w:hAnsi="Calibri" w:cs="Calibri"/>
+                <w:color w:val="000000"/>
+                <w:sz w:val="23"/>
+                <w:szCs w:val="23"/>
+                <w:lang w:val="en-NL" w:eastAsia="en-NL"/>
+              </w:rPr>
+              <w:t>zijn</w:t>
+            </w:r>
+            <w:proofErr w:type="spellEnd"/>
+            <w:r>
+              <w:rPr>
+                <w:rFonts w:ascii="Calibri" w:eastAsia="Times New Roman" w:hAnsi="Calibri" w:cs="Calibri"/>
+                <w:color w:val="000000"/>
+                <w:sz w:val="23"/>
+                <w:szCs w:val="23"/>
+                <w:lang w:val="en-NL" w:eastAsia="en-NL"/>
+              </w:rPr>
+              <w:t xml:space="preserve"> </w:t>
+            </w:r>
+            <w:proofErr w:type="spellStart"/>
+            <w:r>
+              <w:rPr>
+                <w:rFonts w:ascii="Calibri" w:eastAsia="Times New Roman" w:hAnsi="Calibri" w:cs="Calibri"/>
+                <w:color w:val="000000"/>
+                <w:sz w:val="23"/>
+                <w:szCs w:val="23"/>
+                <w:lang w:val="en-NL" w:eastAsia="en-NL"/>
+              </w:rPr>
+              <w:t>zoektekst</w:t>
+            </w:r>
+            <w:proofErr w:type="spellEnd"/>
+          </w:p>
+        </w:tc>
+      </w:tr>
+      <w:tr>
+        <w:trPr>
+          <w:trHeight w:val="824"/>
+        </w:trPr>
+        <w:tc>
+          <w:tcPr>
+            <w:tcW w:w="1755" w:type="dxa"/>
+            <w:tcBorders>
+              <w:top w:val="nil"/>
+              <w:left w:val="single" w:sz="8" w:space="0" w:color="auto"/>
+              <w:bottom w:val="single" w:sz="8" w:space="0" w:color="auto"/>
+              <w:right w:val="single" w:sz="8" w:space="0" w:color="auto"/>
+            </w:tcBorders>
+            <w:shd w:val="clear" w:color="auto" w:fill="FFFFFF"/>
+            <w:tcMar>
+              <w:top w:w="0" w:type="dxa"/>
+              <w:left w:w="108" w:type="dxa"/>
+              <w:bottom w:w="0" w:type="dxa"/>
+              <w:right w:w="108" w:type="dxa"/>
+            </w:tcMar>
+            <w:hideMark/>
+          </w:tcPr>
+          <w:p>
+            <w:pPr>
+              <w:spacing w:line="240" w:lineRule="auto"/>
+              <w:textAlignment w:val="baseline"/>
+              <w:rPr>
+                <w:rFonts w:ascii="Merriweather" w:eastAsia="Times New Roman" w:hAnsi="Merriweather" w:cs="Times New Roman"/>
+                <w:color w:val="000000"/>
+                <w:sz w:val="26"/>
+                <w:szCs w:val="26"/>
+                <w:lang w:val="en-NL" w:eastAsia="en-NL"/>
+              </w:rPr>
+            </w:pPr>
+            <w:proofErr w:type="spellStart"/>
+            <w:r>
+              <w:rPr>
+                <w:rFonts w:ascii="Merriweather" w:eastAsia="Times New Roman" w:hAnsi="Merriweather" w:cs="Times New Roman"/>
+                <w:color w:val="000000"/>
+                <w:sz w:val="26"/>
+                <w:szCs w:val="26"/>
+                <w:lang w:val="en-NL" w:eastAsia="en-NL"/>
+              </w:rPr>
+              <w:t>Uitzonderingen</w:t>
+            </w:r>
+            <w:proofErr w:type="spellEnd"/>
+          </w:p>
+        </w:tc>
+        <w:tc>
+          <w:tcPr>
+            <w:tcW w:w="7454" w:type="dxa"/>
+            <w:tcBorders>
+              <w:top w:val="nil"/>
+              <w:left w:val="nil"/>
+              <w:bottom w:val="single" w:sz="8" w:space="0" w:color="auto"/>
+              <w:right w:val="single" w:sz="8" w:space="0" w:color="auto"/>
+            </w:tcBorders>
+            <w:shd w:val="clear" w:color="auto" w:fill="FFFFFF"/>
+            <w:tcMar>
+              <w:top w:w="0" w:type="dxa"/>
+              <w:left w:w="108" w:type="dxa"/>
+              <w:bottom w:w="0" w:type="dxa"/>
+              <w:right w:w="108" w:type="dxa"/>
+            </w:tcMar>
+            <w:hideMark/>
+          </w:tcPr>
+          <w:p>
+            <w:pPr>
+              <w:spacing w:line="240" w:lineRule="auto"/>
+              <w:textAlignment w:val="baseline"/>
+              <w:rPr>
+                <w:rFonts w:ascii="Merriweather" w:eastAsia="Times New Roman" w:hAnsi="Merriweather" w:cs="Times New Roman"/>
+                <w:color w:val="000000"/>
+                <w:sz w:val="26"/>
+                <w:szCs w:val="26"/>
+                <w:lang w:val="en-NL" w:eastAsia="en-NL"/>
+              </w:rPr>
+            </w:pPr>
+            <w:r>
+              <w:rPr>
+                <w:rFonts w:ascii="Merriweather" w:eastAsia="Times New Roman" w:hAnsi="Merriweather" w:cs="Times New Roman"/>
+                <w:color w:val="000000"/>
+                <w:sz w:val="26"/>
+                <w:szCs w:val="26"/>
+                <w:lang w:val="en-NL" w:eastAsia="en-NL"/>
+              </w:rPr>
+              <w:t xml:space="preserve">4a. Op het moment </w:t>
+            </w:r>
+            <w:proofErr w:type="spellStart"/>
+            <w:r>
+              <w:rPr>
+                <w:rFonts w:ascii="Merriweather" w:eastAsia="Times New Roman" w:hAnsi="Merriweather" w:cs="Times New Roman"/>
+                <w:color w:val="000000"/>
+                <w:sz w:val="26"/>
+                <w:szCs w:val="26"/>
+                <w:lang w:val="en-NL" w:eastAsia="en-NL"/>
+              </w:rPr>
+              <w:t>dat</w:t>
+            </w:r>
+            <w:proofErr w:type="spellEnd"/>
+            <w:r>
+              <w:rPr>
+                <w:rFonts w:ascii="Merriweather" w:eastAsia="Times New Roman" w:hAnsi="Merriweather" w:cs="Times New Roman"/>
+                <w:color w:val="000000"/>
+                <w:sz w:val="26"/>
+                <w:szCs w:val="26"/>
+                <w:lang w:val="en-NL" w:eastAsia="en-NL"/>
+              </w:rPr>
+              <w:t xml:space="preserve"> er </w:t>
+            </w:r>
+            <w:proofErr w:type="spellStart"/>
+            <w:r>
+              <w:rPr>
+                <w:rFonts w:ascii="Merriweather" w:eastAsia="Times New Roman" w:hAnsi="Merriweather" w:cs="Times New Roman"/>
+                <w:color w:val="000000"/>
+                <w:sz w:val="26"/>
+                <w:szCs w:val="26"/>
+                <w:lang w:val="en-NL" w:eastAsia="en-NL"/>
+              </w:rPr>
+              <w:t>niets</w:t>
+            </w:r>
+            <w:proofErr w:type="spellEnd"/>
+            <w:r>
+              <w:rPr>
+                <w:rFonts w:ascii="Merriweather" w:eastAsia="Times New Roman" w:hAnsi="Merriweather" w:cs="Times New Roman"/>
+                <w:color w:val="000000"/>
+                <w:sz w:val="26"/>
+                <w:szCs w:val="26"/>
+                <w:lang w:val="en-NL" w:eastAsia="en-NL"/>
+              </w:rPr>
+              <w:t xml:space="preserve"> </w:t>
+            </w:r>
+            <w:proofErr w:type="spellStart"/>
+            <w:r>
+              <w:rPr>
+                <w:rFonts w:ascii="Merriweather" w:eastAsia="Times New Roman" w:hAnsi="Merriweather" w:cs="Times New Roman"/>
+                <w:color w:val="000000"/>
+                <w:sz w:val="26"/>
+                <w:szCs w:val="26"/>
+                <w:lang w:val="en-NL" w:eastAsia="en-NL"/>
+              </w:rPr>
+              <w:t>gevonden</w:t>
+            </w:r>
+            <w:proofErr w:type="spellEnd"/>
+            <w:r>
+              <w:rPr>
+                <w:rFonts w:ascii="Merriweather" w:eastAsia="Times New Roman" w:hAnsi="Merriweather" w:cs="Times New Roman"/>
+                <w:color w:val="000000"/>
+                <w:sz w:val="26"/>
+                <w:szCs w:val="26"/>
+                <w:lang w:val="en-NL" w:eastAsia="en-NL"/>
+              </w:rPr>
+              <w:t xml:space="preserve"> </w:t>
+            </w:r>
+            <w:proofErr w:type="spellStart"/>
+            <w:r>
+              <w:rPr>
+                <w:rFonts w:ascii="Merriweather" w:eastAsia="Times New Roman" w:hAnsi="Merriweather" w:cs="Times New Roman"/>
+                <w:color w:val="000000"/>
+                <w:sz w:val="26"/>
+                <w:szCs w:val="26"/>
+                <w:lang w:val="en-NL" w:eastAsia="en-NL"/>
+              </w:rPr>
+              <w:t>wordt</w:t>
+            </w:r>
+            <w:proofErr w:type="spellEnd"/>
+            <w:r>
+              <w:rPr>
+                <w:rFonts w:ascii="Merriweather" w:eastAsia="Times New Roman" w:hAnsi="Merriweather" w:cs="Times New Roman"/>
+                <w:color w:val="000000"/>
+                <w:sz w:val="26"/>
+                <w:szCs w:val="26"/>
+                <w:lang w:val="en-NL" w:eastAsia="en-NL"/>
+              </w:rPr>
+              <w:t xml:space="preserve"> </w:t>
+            </w:r>
+            <w:proofErr w:type="spellStart"/>
+            <w:r>
+              <w:rPr>
+                <w:rFonts w:ascii="Merriweather" w:eastAsia="Times New Roman" w:hAnsi="Merriweather" w:cs="Times New Roman"/>
+                <w:color w:val="000000"/>
+                <w:sz w:val="26"/>
+                <w:szCs w:val="26"/>
+                <w:lang w:val="en-NL" w:eastAsia="en-NL"/>
+              </w:rPr>
+              <w:t>krijgt</w:t>
+            </w:r>
+            <w:proofErr w:type="spellEnd"/>
+            <w:r>
+              <w:rPr>
+                <w:rFonts w:ascii="Merriweather" w:eastAsia="Times New Roman" w:hAnsi="Merriweather" w:cs="Times New Roman"/>
+                <w:color w:val="000000"/>
+                <w:sz w:val="26"/>
+                <w:szCs w:val="26"/>
+                <w:lang w:val="en-NL" w:eastAsia="en-NL"/>
+              </w:rPr>
+              <w:t xml:space="preserve"> de </w:t>
+            </w:r>
+            <w:proofErr w:type="spellStart"/>
+            <w:r>
+              <w:rPr>
+                <w:rFonts w:ascii="Merriweather" w:eastAsia="Times New Roman" w:hAnsi="Merriweather" w:cs="Times New Roman"/>
+                <w:color w:val="000000"/>
+                <w:sz w:val="26"/>
+                <w:szCs w:val="26"/>
+                <w:lang w:val="en-NL" w:eastAsia="en-NL"/>
+              </w:rPr>
+              <w:t>bezoeker</w:t>
+            </w:r>
+            <w:proofErr w:type="spellEnd"/>
+            <w:r>
+              <w:rPr>
+                <w:rFonts w:ascii="Merriweather" w:eastAsia="Times New Roman" w:hAnsi="Merriweather" w:cs="Times New Roman"/>
+                <w:color w:val="000000"/>
+                <w:sz w:val="26"/>
+                <w:szCs w:val="26"/>
+                <w:lang w:val="en-NL" w:eastAsia="en-NL"/>
+              </w:rPr>
+              <w:t xml:space="preserve"> </w:t>
+            </w:r>
+            <w:proofErr w:type="spellStart"/>
+            <w:r>
+              <w:rPr>
+                <w:rFonts w:ascii="Merriweather" w:eastAsia="Times New Roman" w:hAnsi="Merriweather" w:cs="Times New Roman"/>
+                <w:color w:val="000000"/>
+                <w:sz w:val="26"/>
+                <w:szCs w:val="26"/>
+                <w:lang w:val="en-NL" w:eastAsia="en-NL"/>
+              </w:rPr>
+              <w:t>een</w:t>
+            </w:r>
+            <w:proofErr w:type="spellEnd"/>
+            <w:r>
+              <w:rPr>
+                <w:rFonts w:ascii="Merriweather" w:eastAsia="Times New Roman" w:hAnsi="Merriweather" w:cs="Times New Roman"/>
+                <w:color w:val="000000"/>
+                <w:sz w:val="26"/>
+                <w:szCs w:val="26"/>
+                <w:lang w:val="en-NL" w:eastAsia="en-NL"/>
+              </w:rPr>
+              <w:t xml:space="preserve"> </w:t>
+            </w:r>
+            <w:proofErr w:type="spellStart"/>
+            <w:r>
+              <w:rPr>
+                <w:rFonts w:ascii="Merriweather" w:eastAsia="Times New Roman" w:hAnsi="Merriweather" w:cs="Times New Roman"/>
+                <w:color w:val="000000"/>
+                <w:sz w:val="26"/>
+                <w:szCs w:val="26"/>
+                <w:lang w:val="en-NL" w:eastAsia="en-NL"/>
+              </w:rPr>
+              <w:t>pagina</w:t>
+            </w:r>
+            <w:proofErr w:type="spellEnd"/>
+            <w:r>
+              <w:rPr>
+                <w:rFonts w:ascii="Merriweather" w:eastAsia="Times New Roman" w:hAnsi="Merriweather" w:cs="Times New Roman"/>
+                <w:color w:val="000000"/>
+                <w:sz w:val="26"/>
+                <w:szCs w:val="26"/>
+                <w:lang w:val="en-NL" w:eastAsia="en-NL"/>
+              </w:rPr>
+              <w:t xml:space="preserve"> </w:t>
+            </w:r>
+            <w:proofErr w:type="spellStart"/>
+            <w:r>
+              <w:rPr>
+                <w:rFonts w:ascii="Merriweather" w:eastAsia="Times New Roman" w:hAnsi="Merriweather" w:cs="Times New Roman"/>
+                <w:color w:val="000000"/>
+                <w:sz w:val="26"/>
+                <w:szCs w:val="26"/>
+                <w:lang w:val="en-NL" w:eastAsia="en-NL"/>
+              </w:rPr>
+              <w:t>te</w:t>
+            </w:r>
+            <w:proofErr w:type="spellEnd"/>
+            <w:r>
+              <w:rPr>
+                <w:rFonts w:ascii="Merriweather" w:eastAsia="Times New Roman" w:hAnsi="Merriweather" w:cs="Times New Roman"/>
+                <w:color w:val="000000"/>
+                <w:sz w:val="26"/>
+                <w:szCs w:val="26"/>
+                <w:lang w:val="en-NL" w:eastAsia="en-NL"/>
+              </w:rPr>
+              <w:t xml:space="preserve"> </w:t>
+            </w:r>
+            <w:proofErr w:type="spellStart"/>
+            <w:r>
+              <w:rPr>
+                <w:rFonts w:ascii="Merriweather" w:eastAsia="Times New Roman" w:hAnsi="Merriweather" w:cs="Times New Roman"/>
+                <w:color w:val="000000"/>
+                <w:sz w:val="26"/>
+                <w:szCs w:val="26"/>
+                <w:lang w:val="en-NL" w:eastAsia="en-NL"/>
+              </w:rPr>
+              <w:t>zien</w:t>
+            </w:r>
+            <w:proofErr w:type="spellEnd"/>
+            <w:r>
+              <w:rPr>
+                <w:rFonts w:ascii="Merriweather" w:eastAsia="Times New Roman" w:hAnsi="Merriweather" w:cs="Times New Roman"/>
+                <w:color w:val="000000"/>
+                <w:sz w:val="26"/>
+                <w:szCs w:val="26"/>
+                <w:lang w:val="en-NL" w:eastAsia="en-NL"/>
+              </w:rPr>
+              <w:t xml:space="preserve"> </w:t>
+            </w:r>
+            <w:proofErr w:type="spellStart"/>
+            <w:r>
+              <w:rPr>
+                <w:rFonts w:ascii="Merriweather" w:eastAsia="Times New Roman" w:hAnsi="Merriweather" w:cs="Times New Roman"/>
+                <w:color w:val="000000"/>
+                <w:sz w:val="26"/>
+                <w:szCs w:val="26"/>
+                <w:lang w:val="en-NL" w:eastAsia="en-NL"/>
+              </w:rPr>
+              <w:t>waarop</w:t>
+            </w:r>
+            <w:proofErr w:type="spellEnd"/>
+            <w:r>
+              <w:rPr>
+                <w:rFonts w:ascii="Merriweather" w:eastAsia="Times New Roman" w:hAnsi="Merriweather" w:cs="Times New Roman"/>
+                <w:color w:val="000000"/>
+                <w:sz w:val="26"/>
+                <w:szCs w:val="26"/>
+                <w:lang w:val="en-NL" w:eastAsia="en-NL"/>
+              </w:rPr>
+              <w:t xml:space="preserve"> </w:t>
+            </w:r>
+            <w:proofErr w:type="spellStart"/>
+            <w:r>
+              <w:rPr>
+                <w:rFonts w:ascii="Merriweather" w:eastAsia="Times New Roman" w:hAnsi="Merriweather" w:cs="Times New Roman"/>
+                <w:color w:val="000000"/>
+                <w:sz w:val="26"/>
+                <w:szCs w:val="26"/>
+                <w:lang w:val="en-NL" w:eastAsia="en-NL"/>
+              </w:rPr>
+              <w:t>aangegeven</w:t>
+            </w:r>
+            <w:proofErr w:type="spellEnd"/>
+            <w:r>
+              <w:rPr>
+                <w:rFonts w:ascii="Merriweather" w:eastAsia="Times New Roman" w:hAnsi="Merriweather" w:cs="Times New Roman"/>
+                <w:color w:val="000000"/>
+                <w:sz w:val="26"/>
+                <w:szCs w:val="26"/>
+                <w:lang w:val="en-NL" w:eastAsia="en-NL"/>
+              </w:rPr>
+              <w:t xml:space="preserve"> </w:t>
+            </w:r>
+            <w:proofErr w:type="spellStart"/>
+            <w:r>
+              <w:rPr>
+                <w:rFonts w:ascii="Merriweather" w:eastAsia="Times New Roman" w:hAnsi="Merriweather" w:cs="Times New Roman"/>
+                <w:color w:val="000000"/>
+                <w:sz w:val="26"/>
+                <w:szCs w:val="26"/>
+                <w:lang w:val="en-NL" w:eastAsia="en-NL"/>
+              </w:rPr>
+              <w:t>wordt</w:t>
+            </w:r>
+            <w:proofErr w:type="spellEnd"/>
+            <w:r>
+              <w:rPr>
+                <w:rFonts w:ascii="Merriweather" w:eastAsia="Times New Roman" w:hAnsi="Merriweather" w:cs="Times New Roman"/>
+                <w:color w:val="000000"/>
+                <w:sz w:val="26"/>
+                <w:szCs w:val="26"/>
+                <w:lang w:val="en-NL" w:eastAsia="en-NL"/>
+              </w:rPr>
+              <w:t xml:space="preserve"> </w:t>
+            </w:r>
+            <w:proofErr w:type="spellStart"/>
+            <w:r>
+              <w:rPr>
+                <w:rFonts w:ascii="Merriweather" w:eastAsia="Times New Roman" w:hAnsi="Merriweather" w:cs="Times New Roman"/>
+                <w:color w:val="000000"/>
+                <w:sz w:val="26"/>
+                <w:szCs w:val="26"/>
+                <w:lang w:val="en-NL" w:eastAsia="en-NL"/>
+              </w:rPr>
+              <w:t>dat</w:t>
+            </w:r>
+            <w:proofErr w:type="spellEnd"/>
+            <w:r>
+              <w:rPr>
+                <w:rFonts w:ascii="Merriweather" w:eastAsia="Times New Roman" w:hAnsi="Merriweather" w:cs="Times New Roman"/>
+                <w:color w:val="000000"/>
+                <w:sz w:val="26"/>
+                <w:szCs w:val="26"/>
+                <w:lang w:val="en-NL" w:eastAsia="en-NL"/>
+              </w:rPr>
+              <w:t xml:space="preserve"> er </w:t>
+            </w:r>
+            <w:proofErr w:type="spellStart"/>
+            <w:r>
+              <w:rPr>
+                <w:rFonts w:ascii="Merriweather" w:eastAsia="Times New Roman" w:hAnsi="Merriweather" w:cs="Times New Roman"/>
+                <w:color w:val="000000"/>
+                <w:sz w:val="26"/>
+                <w:szCs w:val="26"/>
+                <w:lang w:val="en-NL" w:eastAsia="en-NL"/>
+              </w:rPr>
+              <w:t>niets</w:t>
+            </w:r>
+            <w:proofErr w:type="spellEnd"/>
+            <w:r>
+              <w:rPr>
+                <w:rFonts w:ascii="Merriweather" w:eastAsia="Times New Roman" w:hAnsi="Merriweather" w:cs="Times New Roman"/>
+                <w:color w:val="000000"/>
+                <w:sz w:val="26"/>
+                <w:szCs w:val="26"/>
+                <w:lang w:val="en-NL" w:eastAsia="en-NL"/>
+              </w:rPr>
+              <w:t xml:space="preserve"> </w:t>
+            </w:r>
+            <w:proofErr w:type="spellStart"/>
+            <w:r>
+              <w:rPr>
+                <w:rFonts w:ascii="Merriweather" w:eastAsia="Times New Roman" w:hAnsi="Merriweather" w:cs="Times New Roman"/>
+                <w:color w:val="000000"/>
+                <w:sz w:val="26"/>
+                <w:szCs w:val="26"/>
+                <w:lang w:val="en-NL" w:eastAsia="en-NL"/>
+              </w:rPr>
+              <w:t>gevonden</w:t>
+            </w:r>
+            <w:proofErr w:type="spellEnd"/>
+            <w:r>
+              <w:rPr>
+                <w:rFonts w:ascii="Merriweather" w:eastAsia="Times New Roman" w:hAnsi="Merriweather" w:cs="Times New Roman"/>
+                <w:color w:val="000000"/>
+                <w:sz w:val="26"/>
+                <w:szCs w:val="26"/>
+                <w:lang w:val="en-NL" w:eastAsia="en-NL"/>
+              </w:rPr>
+              <w:t xml:space="preserve"> is, ga </w:t>
+            </w:r>
+            <w:proofErr w:type="spellStart"/>
+            <w:r>
+              <w:rPr>
+                <w:rFonts w:ascii="Merriweather" w:eastAsia="Times New Roman" w:hAnsi="Merriweather" w:cs="Times New Roman"/>
+                <w:color w:val="000000"/>
+                <w:sz w:val="26"/>
+                <w:szCs w:val="26"/>
+                <w:lang w:val="en-NL" w:eastAsia="en-NL"/>
+              </w:rPr>
+              <w:t>terug</w:t>
+            </w:r>
+            <w:proofErr w:type="spellEnd"/>
+            <w:r>
+              <w:rPr>
+                <w:rFonts w:ascii="Merriweather" w:eastAsia="Times New Roman" w:hAnsi="Merriweather" w:cs="Times New Roman"/>
+                <w:color w:val="000000"/>
+                <w:sz w:val="26"/>
+                <w:szCs w:val="26"/>
+                <w:lang w:val="en-NL" w:eastAsia="en-NL"/>
+              </w:rPr>
+              <w:t xml:space="preserve"> </w:t>
+            </w:r>
+            <w:proofErr w:type="spellStart"/>
+            <w:r>
+              <w:rPr>
+                <w:rFonts w:ascii="Merriweather" w:eastAsia="Times New Roman" w:hAnsi="Merriweather" w:cs="Times New Roman"/>
+                <w:color w:val="000000"/>
+                <w:sz w:val="26"/>
+                <w:szCs w:val="26"/>
+                <w:lang w:val="en-NL" w:eastAsia="en-NL"/>
+              </w:rPr>
+              <w:t>naar</w:t>
+            </w:r>
+            <w:proofErr w:type="spellEnd"/>
+            <w:r>
+              <w:rPr>
+                <w:rFonts w:ascii="Merriweather" w:eastAsia="Times New Roman" w:hAnsi="Merriweather" w:cs="Times New Roman"/>
+                <w:color w:val="000000"/>
+                <w:sz w:val="26"/>
+                <w:szCs w:val="26"/>
+                <w:lang w:val="en-NL" w:eastAsia="en-NL"/>
+              </w:rPr>
+              <w:t xml:space="preserve"> </w:t>
+            </w:r>
+            <w:proofErr w:type="spellStart"/>
+            <w:r>
+              <w:rPr>
+                <w:rFonts w:ascii="Merriweather" w:eastAsia="Times New Roman" w:hAnsi="Merriweather" w:cs="Times New Roman"/>
+                <w:color w:val="000000"/>
+                <w:sz w:val="26"/>
+                <w:szCs w:val="26"/>
+                <w:lang w:val="en-NL" w:eastAsia="en-NL"/>
+              </w:rPr>
+              <w:t>stap</w:t>
+            </w:r>
+            <w:proofErr w:type="spellEnd"/>
+            <w:r>
+              <w:rPr>
+                <w:rFonts w:ascii="Merriweather" w:eastAsia="Times New Roman" w:hAnsi="Merriweather" w:cs="Times New Roman"/>
+                <w:color w:val="000000"/>
+                <w:sz w:val="26"/>
+                <w:szCs w:val="26"/>
+                <w:lang w:val="en-NL" w:eastAsia="en-NL"/>
+              </w:rPr>
+              <w:t xml:space="preserve"> 1.</w:t>
+            </w:r>
+          </w:p>
+        </w:tc>
+      </w:tr>
+    </w:tbl>
+    <w:p>
+      <w:pPr>
         <w:rPr>
           <w:sz w:val="24"/>
           <w:szCs w:val="24"/>
@@ -4542,7 +6419,6 @@
           <w:sz w:val="24"/>
           <w:szCs w:val="24"/>
         </w:rPr>
-        <w:lastRenderedPageBreak/>
         <w:t>–Algemene opmerkingen</w:t>
       </w:r>
     </w:p>
@@ -4698,6 +6574,7 @@
           <w:sz w:val="24"/>
           <w:szCs w:val="24"/>
         </w:rPr>
+        <w:lastRenderedPageBreak/>
         <w:t>-</w:t>
       </w:r>
       <w:r>
@@ -4916,7 +6793,6 @@
           <w:sz w:val="24"/>
           <w:szCs w:val="24"/>
         </w:rPr>
-        <w:lastRenderedPageBreak/>
         <w:t>De prijs van een product is zichtbaar inclusief btw.</w:t>
       </w:r>
     </w:p>
@@ -5121,6 +6997,7 @@
           <w:szCs w:val="24"/>
           <w:lang w:val="en-NL"/>
         </w:rPr>
+        <w:lastRenderedPageBreak/>
         <w:t xml:space="preserve">Het </w:t>
       </w:r>
       <w:proofErr w:type="spellStart"/>
@@ -5904,7 +7781,6 @@
           <w:sz w:val="24"/>
           <w:szCs w:val="24"/>
         </w:rPr>
-        <w:lastRenderedPageBreak/>
         <w:t>-</w:t>
       </w:r>
       <w:r>
@@ -6030,14 +7906,7 @@
           <w:sz w:val="24"/>
           <w:szCs w:val="24"/>
         </w:rPr>
-        <w:t>3</w:t>
-      </w:r>
-      <w:r>
-        <w:rPr>
-          <w:sz w:val="24"/>
-          <w:szCs w:val="24"/>
-        </w:rPr>
-        <w:t>:</w:t>
+        <w:t>3:</w:t>
       </w:r>
       <w:r>
         <w:rPr>
@@ -6061,16 +7930,16 @@
           <w:color w:val="000000"/>
           <w:sz w:val="24"/>
           <w:szCs w:val="24"/>
-          <w:lang w:val="en-NL" w:eastAsia="en-NL"/>
-        </w:rPr>
-      </w:pPr>
-      <w:r>
-        <w:rPr>
-          <w:rFonts w:eastAsia="Times New Roman"/>
-          <w:color w:val="000000"/>
-          <w:sz w:val="24"/>
-          <w:szCs w:val="24"/>
-          <w:lang w:val="en-NL" w:eastAsia="en-NL"/>
+          <w:lang w:val="en-NL"/>
+        </w:rPr>
+      </w:pPr>
+      <w:r>
+        <w:rPr>
+          <w:rFonts w:eastAsia="Times New Roman"/>
+          <w:color w:val="000000"/>
+          <w:sz w:val="24"/>
+          <w:szCs w:val="24"/>
+          <w:lang w:val="en-NL"/>
         </w:rPr>
         <w:t xml:space="preserve">Als </w:t>
       </w:r>
@@ -6081,7 +7950,7 @@
           <w:color w:val="000000"/>
           <w:sz w:val="24"/>
           <w:szCs w:val="24"/>
-          <w:lang w:val="en-NL" w:eastAsia="en-NL"/>
+          <w:lang w:val="en-NL"/>
         </w:rPr>
         <w:t>bezoeker</w:t>
       </w:r>
@@ -6092,18 +7961,18 @@
           <w:color w:val="000000"/>
           <w:sz w:val="24"/>
           <w:szCs w:val="24"/>
-          <w:lang w:val="en-NL" w:eastAsia="en-NL"/>
-        </w:rPr>
-        <w:t xml:space="preserve"> </w:t>
-      </w:r>
-      <w:proofErr w:type="spellStart"/>
-      <w:r>
-        <w:rPr>
-          <w:rFonts w:eastAsia="Times New Roman"/>
-          <w:color w:val="000000"/>
-          <w:sz w:val="24"/>
-          <w:szCs w:val="24"/>
-          <w:lang w:val="en-NL" w:eastAsia="en-NL"/>
+          <w:lang w:val="en-NL"/>
+        </w:rPr>
+        <w:t xml:space="preserve"> </w:t>
+      </w:r>
+      <w:proofErr w:type="spellStart"/>
+      <w:r>
+        <w:rPr>
+          <w:rFonts w:eastAsia="Times New Roman"/>
+          <w:color w:val="000000"/>
+          <w:sz w:val="24"/>
+          <w:szCs w:val="24"/>
+          <w:lang w:val="en-NL"/>
         </w:rPr>
         <w:t>kan</w:t>
       </w:r>
@@ -6114,18 +7983,18 @@
           <w:color w:val="000000"/>
           <w:sz w:val="24"/>
           <w:szCs w:val="24"/>
-          <w:lang w:val="en-NL" w:eastAsia="en-NL"/>
-        </w:rPr>
-        <w:t xml:space="preserve"> </w:t>
-      </w:r>
-      <w:proofErr w:type="spellStart"/>
-      <w:r>
-        <w:rPr>
-          <w:rFonts w:eastAsia="Times New Roman"/>
-          <w:color w:val="000000"/>
-          <w:sz w:val="24"/>
-          <w:szCs w:val="24"/>
-          <w:lang w:val="en-NL" w:eastAsia="en-NL"/>
+          <w:lang w:val="en-NL"/>
+        </w:rPr>
+        <w:t xml:space="preserve"> </w:t>
+      </w:r>
+      <w:proofErr w:type="spellStart"/>
+      <w:r>
+        <w:rPr>
+          <w:rFonts w:eastAsia="Times New Roman"/>
+          <w:color w:val="000000"/>
+          <w:sz w:val="24"/>
+          <w:szCs w:val="24"/>
+          <w:lang w:val="en-NL"/>
         </w:rPr>
         <w:t>ik</w:t>
       </w:r>
@@ -6136,18 +8005,18 @@
           <w:color w:val="000000"/>
           <w:sz w:val="24"/>
           <w:szCs w:val="24"/>
-          <w:lang w:val="en-NL" w:eastAsia="en-NL"/>
-        </w:rPr>
-        <w:t xml:space="preserve"> </w:t>
-      </w:r>
-      <w:proofErr w:type="spellStart"/>
-      <w:r>
-        <w:rPr>
-          <w:rFonts w:eastAsia="Times New Roman"/>
-          <w:color w:val="000000"/>
-          <w:sz w:val="24"/>
-          <w:szCs w:val="24"/>
-          <w:lang w:val="en-NL" w:eastAsia="en-NL"/>
+          <w:lang w:val="en-NL"/>
+        </w:rPr>
+        <w:t xml:space="preserve"> </w:t>
+      </w:r>
+      <w:proofErr w:type="spellStart"/>
+      <w:r>
+        <w:rPr>
+          <w:rFonts w:eastAsia="Times New Roman"/>
+          <w:color w:val="000000"/>
+          <w:sz w:val="24"/>
+          <w:szCs w:val="24"/>
+          <w:lang w:val="en-NL"/>
         </w:rPr>
         <w:t>zoeken</w:t>
       </w:r>
@@ -6158,7 +8027,7 @@
           <w:color w:val="000000"/>
           <w:sz w:val="24"/>
           <w:szCs w:val="24"/>
-          <w:lang w:val="en-NL" w:eastAsia="en-NL"/>
+          <w:lang w:val="en-NL"/>
         </w:rPr>
         <w:t xml:space="preserve"> op </w:t>
       </w:r>
@@ -6169,7 +8038,7 @@
           <w:color w:val="000000"/>
           <w:sz w:val="24"/>
           <w:szCs w:val="24"/>
-          <w:lang w:val="en-NL" w:eastAsia="en-NL"/>
+          <w:lang w:val="en-NL"/>
         </w:rPr>
         <w:t>een</w:t>
       </w:r>
@@ -6180,18 +8049,18 @@
           <w:color w:val="000000"/>
           <w:sz w:val="24"/>
           <w:szCs w:val="24"/>
-          <w:lang w:val="en-NL" w:eastAsia="en-NL"/>
-        </w:rPr>
-        <w:t xml:space="preserve"> </w:t>
-      </w:r>
-      <w:proofErr w:type="spellStart"/>
-      <w:r>
-        <w:rPr>
-          <w:rFonts w:eastAsia="Times New Roman"/>
-          <w:color w:val="000000"/>
-          <w:sz w:val="24"/>
-          <w:szCs w:val="24"/>
-          <w:lang w:val="en-NL" w:eastAsia="en-NL"/>
+          <w:lang w:val="en-NL"/>
+        </w:rPr>
+        <w:t xml:space="preserve"> </w:t>
+      </w:r>
+      <w:proofErr w:type="spellStart"/>
+      <w:r>
+        <w:rPr>
+          <w:rFonts w:eastAsia="Times New Roman"/>
+          <w:color w:val="000000"/>
+          <w:sz w:val="24"/>
+          <w:szCs w:val="24"/>
+          <w:lang w:val="en-NL"/>
         </w:rPr>
         <w:t>productnaam</w:t>
       </w:r>
@@ -6202,7 +8071,7 @@
           <w:color w:val="000000"/>
           <w:sz w:val="24"/>
           <w:szCs w:val="24"/>
-          <w:lang w:val="en-NL" w:eastAsia="en-NL"/>
+          <w:lang w:val="en-NL"/>
         </w:rPr>
         <w:t>.</w:t>
       </w:r>
@@ -6221,16 +8090,16 @@
           <w:color w:val="000000"/>
           <w:sz w:val="24"/>
           <w:szCs w:val="24"/>
-          <w:lang w:val="en-NL" w:eastAsia="en-NL"/>
-        </w:rPr>
-      </w:pPr>
-      <w:r>
-        <w:rPr>
-          <w:rFonts w:eastAsia="Times New Roman"/>
-          <w:color w:val="000000"/>
-          <w:sz w:val="24"/>
-          <w:szCs w:val="24"/>
-          <w:lang w:val="en-NL" w:eastAsia="en-NL"/>
+          <w:lang w:val="en-NL"/>
+        </w:rPr>
+      </w:pPr>
+      <w:r>
+        <w:rPr>
+          <w:rFonts w:eastAsia="Times New Roman"/>
+          <w:color w:val="000000"/>
+          <w:sz w:val="24"/>
+          <w:szCs w:val="24"/>
+          <w:lang w:val="en-NL"/>
         </w:rPr>
         <w:t xml:space="preserve">De </w:t>
       </w:r>
@@ -6241,7 +8110,7 @@
           <w:color w:val="000000"/>
           <w:sz w:val="24"/>
           <w:szCs w:val="24"/>
-          <w:lang w:val="en-NL" w:eastAsia="en-NL"/>
+          <w:lang w:val="en-NL"/>
         </w:rPr>
         <w:t>zoekresultaten</w:t>
       </w:r>
@@ -6252,18 +8121,18 @@
           <w:color w:val="000000"/>
           <w:sz w:val="24"/>
           <w:szCs w:val="24"/>
-          <w:lang w:val="en-NL" w:eastAsia="en-NL"/>
-        </w:rPr>
-        <w:t xml:space="preserve"> </w:t>
-      </w:r>
-      <w:proofErr w:type="spellStart"/>
-      <w:r>
-        <w:rPr>
-          <w:rFonts w:eastAsia="Times New Roman"/>
-          <w:color w:val="000000"/>
-          <w:sz w:val="24"/>
-          <w:szCs w:val="24"/>
-          <w:lang w:val="en-NL" w:eastAsia="en-NL"/>
+          <w:lang w:val="en-NL"/>
+        </w:rPr>
+        <w:t xml:space="preserve"> </w:t>
+      </w:r>
+      <w:proofErr w:type="spellStart"/>
+      <w:r>
+        <w:rPr>
+          <w:rFonts w:eastAsia="Times New Roman"/>
+          <w:color w:val="000000"/>
+          <w:sz w:val="24"/>
+          <w:szCs w:val="24"/>
+          <w:lang w:val="en-NL"/>
         </w:rPr>
         <w:t>worden</w:t>
       </w:r>
@@ -6274,18 +8143,18 @@
           <w:color w:val="000000"/>
           <w:sz w:val="24"/>
           <w:szCs w:val="24"/>
-          <w:lang w:val="en-NL" w:eastAsia="en-NL"/>
-        </w:rPr>
-        <w:t xml:space="preserve"> </w:t>
-      </w:r>
-      <w:proofErr w:type="spellStart"/>
-      <w:r>
-        <w:rPr>
-          <w:rFonts w:eastAsia="Times New Roman"/>
-          <w:color w:val="000000"/>
-          <w:sz w:val="24"/>
-          <w:szCs w:val="24"/>
-          <w:lang w:val="en-NL" w:eastAsia="en-NL"/>
+          <w:lang w:val="en-NL"/>
+        </w:rPr>
+        <w:t xml:space="preserve"> </w:t>
+      </w:r>
+      <w:proofErr w:type="spellStart"/>
+      <w:r>
+        <w:rPr>
+          <w:rFonts w:eastAsia="Times New Roman"/>
+          <w:color w:val="000000"/>
+          <w:sz w:val="24"/>
+          <w:szCs w:val="24"/>
+          <w:lang w:val="en-NL"/>
         </w:rPr>
         <w:t>snel</w:t>
       </w:r>
@@ -6296,18 +8165,18 @@
           <w:color w:val="000000"/>
           <w:sz w:val="24"/>
           <w:szCs w:val="24"/>
-          <w:lang w:val="en-NL" w:eastAsia="en-NL"/>
-        </w:rPr>
-        <w:t xml:space="preserve"> </w:t>
-      </w:r>
-      <w:proofErr w:type="spellStart"/>
-      <w:r>
-        <w:rPr>
-          <w:rFonts w:eastAsia="Times New Roman"/>
-          <w:color w:val="000000"/>
-          <w:sz w:val="24"/>
-          <w:szCs w:val="24"/>
-          <w:lang w:val="en-NL" w:eastAsia="en-NL"/>
+          <w:lang w:val="en-NL"/>
+        </w:rPr>
+        <w:t xml:space="preserve"> </w:t>
+      </w:r>
+      <w:proofErr w:type="spellStart"/>
+      <w:r>
+        <w:rPr>
+          <w:rFonts w:eastAsia="Times New Roman"/>
+          <w:color w:val="000000"/>
+          <w:sz w:val="24"/>
+          <w:szCs w:val="24"/>
+          <w:lang w:val="en-NL"/>
         </w:rPr>
         <w:t>weergegeven</w:t>
       </w:r>
@@ -6327,16 +8196,16 @@
           <w:color w:val="000000"/>
           <w:sz w:val="24"/>
           <w:szCs w:val="24"/>
-          <w:lang w:val="en-NL" w:eastAsia="en-NL"/>
-        </w:rPr>
-      </w:pPr>
-      <w:r>
-        <w:rPr>
-          <w:rFonts w:eastAsia="Times New Roman"/>
-          <w:color w:val="000000"/>
-          <w:sz w:val="24"/>
-          <w:szCs w:val="24"/>
-          <w:lang w:val="en-NL" w:eastAsia="en-NL"/>
+          <w:lang w:val="en-NL"/>
+        </w:rPr>
+      </w:pPr>
+      <w:r>
+        <w:rPr>
+          <w:rFonts w:eastAsia="Times New Roman"/>
+          <w:color w:val="000000"/>
+          <w:sz w:val="24"/>
+          <w:szCs w:val="24"/>
+          <w:lang w:val="en-NL"/>
         </w:rPr>
         <w:t xml:space="preserve">Als </w:t>
       </w:r>
@@ -6347,7 +8216,7 @@
           <w:color w:val="000000"/>
           <w:sz w:val="24"/>
           <w:szCs w:val="24"/>
-          <w:lang w:val="en-NL" w:eastAsia="en-NL"/>
+          <w:lang w:val="en-NL"/>
         </w:rPr>
         <w:t>bezoeker</w:t>
       </w:r>
@@ -6358,18 +8227,18 @@
           <w:color w:val="000000"/>
           <w:sz w:val="24"/>
           <w:szCs w:val="24"/>
-          <w:lang w:val="en-NL" w:eastAsia="en-NL"/>
-        </w:rPr>
-        <w:t xml:space="preserve"> </w:t>
-      </w:r>
-      <w:proofErr w:type="spellStart"/>
-      <w:r>
-        <w:rPr>
-          <w:rFonts w:eastAsia="Times New Roman"/>
-          <w:color w:val="000000"/>
-          <w:sz w:val="24"/>
-          <w:szCs w:val="24"/>
-          <w:lang w:val="en-NL" w:eastAsia="en-NL"/>
+          <w:lang w:val="en-NL"/>
+        </w:rPr>
+        <w:t xml:space="preserve"> </w:t>
+      </w:r>
+      <w:proofErr w:type="spellStart"/>
+      <w:r>
+        <w:rPr>
+          <w:rFonts w:eastAsia="Times New Roman"/>
+          <w:color w:val="000000"/>
+          <w:sz w:val="24"/>
+          <w:szCs w:val="24"/>
+          <w:lang w:val="en-NL"/>
         </w:rPr>
         <w:t>kan</w:t>
       </w:r>
@@ -6380,18 +8249,18 @@
           <w:color w:val="000000"/>
           <w:sz w:val="24"/>
           <w:szCs w:val="24"/>
-          <w:lang w:val="en-NL" w:eastAsia="en-NL"/>
-        </w:rPr>
-        <w:t xml:space="preserve"> </w:t>
-      </w:r>
-      <w:proofErr w:type="spellStart"/>
-      <w:r>
-        <w:rPr>
-          <w:rFonts w:eastAsia="Times New Roman"/>
-          <w:color w:val="000000"/>
-          <w:sz w:val="24"/>
-          <w:szCs w:val="24"/>
-          <w:lang w:val="en-NL" w:eastAsia="en-NL"/>
+          <w:lang w:val="en-NL"/>
+        </w:rPr>
+        <w:t xml:space="preserve"> </w:t>
+      </w:r>
+      <w:proofErr w:type="spellStart"/>
+      <w:r>
+        <w:rPr>
+          <w:rFonts w:eastAsia="Times New Roman"/>
+          <w:color w:val="000000"/>
+          <w:sz w:val="24"/>
+          <w:szCs w:val="24"/>
+          <w:lang w:val="en-NL"/>
         </w:rPr>
         <w:t>ik</w:t>
       </w:r>
@@ -6402,18 +8271,18 @@
           <w:color w:val="000000"/>
           <w:sz w:val="24"/>
           <w:szCs w:val="24"/>
-          <w:lang w:val="en-NL" w:eastAsia="en-NL"/>
-        </w:rPr>
-        <w:t xml:space="preserve"> </w:t>
-      </w:r>
-      <w:proofErr w:type="spellStart"/>
-      <w:r>
-        <w:rPr>
-          <w:rFonts w:eastAsia="Times New Roman"/>
-          <w:color w:val="000000"/>
-          <w:sz w:val="24"/>
-          <w:szCs w:val="24"/>
-          <w:lang w:val="en-NL" w:eastAsia="en-NL"/>
+          <w:lang w:val="en-NL"/>
+        </w:rPr>
+        <w:t xml:space="preserve"> </w:t>
+      </w:r>
+      <w:proofErr w:type="spellStart"/>
+      <w:r>
+        <w:rPr>
+          <w:rFonts w:eastAsia="Times New Roman"/>
+          <w:color w:val="000000"/>
+          <w:sz w:val="24"/>
+          <w:szCs w:val="24"/>
+          <w:lang w:val="en-NL"/>
         </w:rPr>
         <w:t>zoeken</w:t>
       </w:r>
@@ -6424,7 +8293,7 @@
           <w:color w:val="000000"/>
           <w:sz w:val="24"/>
           <w:szCs w:val="24"/>
-          <w:lang w:val="en-NL" w:eastAsia="en-NL"/>
+          <w:lang w:val="en-NL"/>
         </w:rPr>
         <w:t xml:space="preserve"> op </w:t>
       </w:r>
@@ -6435,7 +8304,7 @@
           <w:color w:val="000000"/>
           <w:sz w:val="24"/>
           <w:szCs w:val="24"/>
-          <w:lang w:val="en-NL" w:eastAsia="en-NL"/>
+          <w:lang w:val="en-NL"/>
         </w:rPr>
         <w:t>een</w:t>
       </w:r>
@@ -6446,18 +8315,18 @@
           <w:color w:val="000000"/>
           <w:sz w:val="24"/>
           <w:szCs w:val="24"/>
-          <w:lang w:val="en-NL" w:eastAsia="en-NL"/>
-        </w:rPr>
-        <w:t xml:space="preserve"> </w:t>
-      </w:r>
-      <w:proofErr w:type="spellStart"/>
-      <w:r>
-        <w:rPr>
-          <w:rFonts w:eastAsia="Times New Roman"/>
-          <w:color w:val="000000"/>
-          <w:sz w:val="24"/>
-          <w:szCs w:val="24"/>
-          <w:lang w:val="en-NL" w:eastAsia="en-NL"/>
+          <w:lang w:val="en-NL"/>
+        </w:rPr>
+        <w:t xml:space="preserve"> </w:t>
+      </w:r>
+      <w:proofErr w:type="spellStart"/>
+      <w:r>
+        <w:rPr>
+          <w:rFonts w:eastAsia="Times New Roman"/>
+          <w:color w:val="000000"/>
+          <w:sz w:val="24"/>
+          <w:szCs w:val="24"/>
+          <w:lang w:val="en-NL"/>
         </w:rPr>
         <w:t>deel</w:t>
       </w:r>
@@ -6468,7 +8337,7 @@
           <w:color w:val="000000"/>
           <w:sz w:val="24"/>
           <w:szCs w:val="24"/>
-          <w:lang w:val="en-NL" w:eastAsia="en-NL"/>
+          <w:lang w:val="en-NL"/>
         </w:rPr>
         <w:t xml:space="preserve"> van </w:t>
       </w:r>
@@ -6479,7 +8348,7 @@
           <w:color w:val="000000"/>
           <w:sz w:val="24"/>
           <w:szCs w:val="24"/>
-          <w:lang w:val="en-NL" w:eastAsia="en-NL"/>
+          <w:lang w:val="en-NL"/>
         </w:rPr>
         <w:t>een</w:t>
       </w:r>
@@ -6490,18 +8359,18 @@
           <w:color w:val="000000"/>
           <w:sz w:val="24"/>
           <w:szCs w:val="24"/>
-          <w:lang w:val="en-NL" w:eastAsia="en-NL"/>
-        </w:rPr>
-        <w:t xml:space="preserve"> </w:t>
-      </w:r>
-      <w:proofErr w:type="spellStart"/>
-      <w:r>
-        <w:rPr>
-          <w:rFonts w:eastAsia="Times New Roman"/>
-          <w:color w:val="000000"/>
-          <w:sz w:val="24"/>
-          <w:szCs w:val="24"/>
-          <w:lang w:val="en-NL" w:eastAsia="en-NL"/>
+          <w:lang w:val="en-NL"/>
+        </w:rPr>
+        <w:t xml:space="preserve"> </w:t>
+      </w:r>
+      <w:proofErr w:type="spellStart"/>
+      <w:r>
+        <w:rPr>
+          <w:rFonts w:eastAsia="Times New Roman"/>
+          <w:color w:val="000000"/>
+          <w:sz w:val="24"/>
+          <w:szCs w:val="24"/>
+          <w:lang w:val="en-NL"/>
         </w:rPr>
         <w:t>productomschrijving</w:t>
       </w:r>
@@ -6512,7 +8381,7 @@
           <w:color w:val="000000"/>
           <w:sz w:val="24"/>
           <w:szCs w:val="24"/>
-          <w:lang w:val="en-NL" w:eastAsia="en-NL"/>
+          <w:lang w:val="en-NL"/>
         </w:rPr>
         <w:t xml:space="preserve"> (</w:t>
       </w:r>
@@ -6523,7 +8392,7 @@
           <w:color w:val="000000"/>
           <w:sz w:val="24"/>
           <w:szCs w:val="24"/>
-          <w:lang w:val="en-NL" w:eastAsia="en-NL"/>
+          <w:lang w:val="en-NL"/>
         </w:rPr>
         <w:t>bijv</w:t>
       </w:r>
@@ -6534,18 +8403,18 @@
           <w:color w:val="000000"/>
           <w:sz w:val="24"/>
           <w:szCs w:val="24"/>
-          <w:lang w:val="en-NL" w:eastAsia="en-NL"/>
-        </w:rPr>
-        <w:t xml:space="preserve"> </w:t>
-      </w:r>
-      <w:proofErr w:type="spellStart"/>
-      <w:r>
-        <w:rPr>
-          <w:rFonts w:eastAsia="Times New Roman"/>
-          <w:color w:val="000000"/>
-          <w:sz w:val="24"/>
-          <w:szCs w:val="24"/>
-          <w:lang w:val="en-NL" w:eastAsia="en-NL"/>
+          <w:lang w:val="en-NL"/>
+        </w:rPr>
+        <w:t xml:space="preserve"> </w:t>
+      </w:r>
+      <w:proofErr w:type="spellStart"/>
+      <w:r>
+        <w:rPr>
+          <w:rFonts w:eastAsia="Times New Roman"/>
+          <w:color w:val="000000"/>
+          <w:sz w:val="24"/>
+          <w:szCs w:val="24"/>
+          <w:lang w:val="en-NL"/>
         </w:rPr>
         <w:t>zoeken</w:t>
       </w:r>
@@ -6556,7 +8425,7 @@
           <w:color w:val="000000"/>
           <w:sz w:val="24"/>
           <w:szCs w:val="24"/>
-          <w:lang w:val="en-NL" w:eastAsia="en-NL"/>
+          <w:lang w:val="en-NL"/>
         </w:rPr>
         <w:t xml:space="preserve"> op ‘launch’ </w:t>
       </w:r>
@@ -6567,7 +8436,7 @@
           <w:color w:val="000000"/>
           <w:sz w:val="24"/>
           <w:szCs w:val="24"/>
-          <w:lang w:val="en-NL" w:eastAsia="en-NL"/>
+          <w:lang w:val="en-NL"/>
         </w:rPr>
         <w:t>geeft</w:t>
       </w:r>
@@ -6578,18 +8447,18 @@
           <w:color w:val="000000"/>
           <w:sz w:val="24"/>
           <w:szCs w:val="24"/>
-          <w:lang w:val="en-NL" w:eastAsia="en-NL"/>
-        </w:rPr>
-        <w:t xml:space="preserve"> </w:t>
-      </w:r>
-      <w:proofErr w:type="spellStart"/>
-      <w:r>
-        <w:rPr>
-          <w:rFonts w:eastAsia="Times New Roman"/>
-          <w:color w:val="000000"/>
-          <w:sz w:val="24"/>
-          <w:szCs w:val="24"/>
-          <w:lang w:val="en-NL" w:eastAsia="en-NL"/>
+          <w:lang w:val="en-NL"/>
+        </w:rPr>
+        <w:t xml:space="preserve"> </w:t>
+      </w:r>
+      <w:proofErr w:type="spellStart"/>
+      <w:r>
+        <w:rPr>
+          <w:rFonts w:eastAsia="Times New Roman"/>
+          <w:color w:val="000000"/>
+          <w:sz w:val="24"/>
+          <w:szCs w:val="24"/>
+          <w:lang w:val="en-NL"/>
         </w:rPr>
         <w:t>als</w:t>
       </w:r>
@@ -6600,18 +8469,18 @@
           <w:color w:val="000000"/>
           <w:sz w:val="24"/>
           <w:szCs w:val="24"/>
-          <w:lang w:val="en-NL" w:eastAsia="en-NL"/>
-        </w:rPr>
-        <w:t xml:space="preserve"> </w:t>
-      </w:r>
-      <w:proofErr w:type="spellStart"/>
-      <w:r>
-        <w:rPr>
-          <w:rFonts w:eastAsia="Times New Roman"/>
-          <w:color w:val="000000"/>
-          <w:sz w:val="24"/>
-          <w:szCs w:val="24"/>
-          <w:lang w:val="en-NL" w:eastAsia="en-NL"/>
+          <w:lang w:val="en-NL"/>
+        </w:rPr>
+        <w:t xml:space="preserve"> </w:t>
+      </w:r>
+      <w:proofErr w:type="spellStart"/>
+      <w:r>
+        <w:rPr>
+          <w:rFonts w:eastAsia="Times New Roman"/>
+          <w:color w:val="000000"/>
+          <w:sz w:val="24"/>
+          <w:szCs w:val="24"/>
+          <w:lang w:val="en-NL"/>
         </w:rPr>
         <w:t>optie</w:t>
       </w:r>
@@ -6622,7 +8491,7 @@
           <w:color w:val="000000"/>
           <w:sz w:val="24"/>
           <w:szCs w:val="24"/>
-          <w:lang w:val="en-NL" w:eastAsia="en-NL"/>
+          <w:lang w:val="en-NL"/>
         </w:rPr>
         <w:t xml:space="preserve"> de ‘USB rocket launcher’).</w:t>
       </w:r>
@@ -6641,16 +8510,16 @@
           <w:color w:val="000000"/>
           <w:sz w:val="24"/>
           <w:szCs w:val="24"/>
-          <w:lang w:val="en-NL" w:eastAsia="en-NL"/>
-        </w:rPr>
-      </w:pPr>
-      <w:r>
-        <w:rPr>
-          <w:rFonts w:eastAsia="Times New Roman"/>
-          <w:color w:val="000000"/>
-          <w:sz w:val="24"/>
-          <w:szCs w:val="24"/>
-          <w:lang w:val="en-NL" w:eastAsia="en-NL"/>
+          <w:lang w:val="en-NL"/>
+        </w:rPr>
+      </w:pPr>
+      <w:r>
+        <w:rPr>
+          <w:rFonts w:eastAsia="Times New Roman"/>
+          <w:color w:val="000000"/>
+          <w:sz w:val="24"/>
+          <w:szCs w:val="24"/>
+          <w:lang w:val="en-NL"/>
         </w:rPr>
         <w:t xml:space="preserve">Als </w:t>
       </w:r>
@@ -6661,7 +8530,7 @@
           <w:color w:val="000000"/>
           <w:sz w:val="24"/>
           <w:szCs w:val="24"/>
-          <w:lang w:val="en-NL" w:eastAsia="en-NL"/>
+          <w:lang w:val="en-NL"/>
         </w:rPr>
         <w:t>bezoeker</w:t>
       </w:r>
@@ -6672,18 +8541,18 @@
           <w:color w:val="000000"/>
           <w:sz w:val="24"/>
           <w:szCs w:val="24"/>
-          <w:lang w:val="en-NL" w:eastAsia="en-NL"/>
-        </w:rPr>
-        <w:t xml:space="preserve"> </w:t>
-      </w:r>
-      <w:proofErr w:type="spellStart"/>
-      <w:r>
-        <w:rPr>
-          <w:rFonts w:eastAsia="Times New Roman"/>
-          <w:color w:val="000000"/>
-          <w:sz w:val="24"/>
-          <w:szCs w:val="24"/>
-          <w:lang w:val="en-NL" w:eastAsia="en-NL"/>
+          <w:lang w:val="en-NL"/>
+        </w:rPr>
+        <w:t xml:space="preserve"> </w:t>
+      </w:r>
+      <w:proofErr w:type="spellStart"/>
+      <w:r>
+        <w:rPr>
+          <w:rFonts w:eastAsia="Times New Roman"/>
+          <w:color w:val="000000"/>
+          <w:sz w:val="24"/>
+          <w:szCs w:val="24"/>
+          <w:lang w:val="en-NL"/>
         </w:rPr>
         <w:t>kan</w:t>
       </w:r>
@@ -6694,18 +8563,18 @@
           <w:color w:val="000000"/>
           <w:sz w:val="24"/>
           <w:szCs w:val="24"/>
-          <w:lang w:val="en-NL" w:eastAsia="en-NL"/>
-        </w:rPr>
-        <w:t xml:space="preserve"> </w:t>
-      </w:r>
-      <w:proofErr w:type="spellStart"/>
-      <w:r>
-        <w:rPr>
-          <w:rFonts w:eastAsia="Times New Roman"/>
-          <w:color w:val="000000"/>
-          <w:sz w:val="24"/>
-          <w:szCs w:val="24"/>
-          <w:lang w:val="en-NL" w:eastAsia="en-NL"/>
+          <w:lang w:val="en-NL"/>
+        </w:rPr>
+        <w:t xml:space="preserve"> </w:t>
+      </w:r>
+      <w:proofErr w:type="spellStart"/>
+      <w:r>
+        <w:rPr>
+          <w:rFonts w:eastAsia="Times New Roman"/>
+          <w:color w:val="000000"/>
+          <w:sz w:val="24"/>
+          <w:szCs w:val="24"/>
+          <w:lang w:val="en-NL"/>
         </w:rPr>
         <w:t>ik</w:t>
       </w:r>
@@ -6716,18 +8585,18 @@
           <w:color w:val="000000"/>
           <w:sz w:val="24"/>
           <w:szCs w:val="24"/>
-          <w:lang w:val="en-NL" w:eastAsia="en-NL"/>
-        </w:rPr>
-        <w:t xml:space="preserve"> </w:t>
-      </w:r>
-      <w:proofErr w:type="spellStart"/>
-      <w:r>
-        <w:rPr>
-          <w:rFonts w:eastAsia="Times New Roman"/>
-          <w:color w:val="000000"/>
-          <w:sz w:val="24"/>
-          <w:szCs w:val="24"/>
-          <w:lang w:val="en-NL" w:eastAsia="en-NL"/>
+          <w:lang w:val="en-NL"/>
+        </w:rPr>
+        <w:t xml:space="preserve"> </w:t>
+      </w:r>
+      <w:proofErr w:type="spellStart"/>
+      <w:r>
+        <w:rPr>
+          <w:rFonts w:eastAsia="Times New Roman"/>
+          <w:color w:val="000000"/>
+          <w:sz w:val="24"/>
+          <w:szCs w:val="24"/>
+          <w:lang w:val="en-NL"/>
         </w:rPr>
         <w:t>sorteren</w:t>
       </w:r>
@@ -6738,7 +8607,7 @@
           <w:color w:val="000000"/>
           <w:sz w:val="24"/>
           <w:szCs w:val="24"/>
-          <w:lang w:val="en-NL" w:eastAsia="en-NL"/>
+          <w:lang w:val="en-NL"/>
         </w:rPr>
         <w:t xml:space="preserve"> op </w:t>
       </w:r>
@@ -6749,7 +8618,7 @@
           <w:color w:val="000000"/>
           <w:sz w:val="24"/>
           <w:szCs w:val="24"/>
-          <w:lang w:val="en-NL" w:eastAsia="en-NL"/>
+          <w:lang w:val="en-NL"/>
         </w:rPr>
         <w:t>prijs</w:t>
       </w:r>
@@ -6760,18 +8629,18 @@
           <w:color w:val="000000"/>
           <w:sz w:val="24"/>
           <w:szCs w:val="24"/>
-          <w:lang w:val="en-NL" w:eastAsia="en-NL"/>
-        </w:rPr>
-        <w:t xml:space="preserve"> </w:t>
-      </w:r>
-      <w:proofErr w:type="spellStart"/>
-      <w:r>
-        <w:rPr>
-          <w:rFonts w:eastAsia="Times New Roman"/>
-          <w:color w:val="000000"/>
-          <w:sz w:val="24"/>
-          <w:szCs w:val="24"/>
-          <w:lang w:val="en-NL" w:eastAsia="en-NL"/>
+          <w:lang w:val="en-NL"/>
+        </w:rPr>
+        <w:t xml:space="preserve"> </w:t>
+      </w:r>
+      <w:proofErr w:type="spellStart"/>
+      <w:r>
+        <w:rPr>
+          <w:rFonts w:eastAsia="Times New Roman"/>
+          <w:color w:val="000000"/>
+          <w:sz w:val="24"/>
+          <w:szCs w:val="24"/>
+          <w:lang w:val="en-NL"/>
         </w:rPr>
         <w:t>en</w:t>
       </w:r>
@@ -6782,7 +8651,7 @@
           <w:color w:val="000000"/>
           <w:sz w:val="24"/>
           <w:szCs w:val="24"/>
-          <w:lang w:val="en-NL" w:eastAsia="en-NL"/>
+          <w:lang w:val="en-NL"/>
         </w:rPr>
         <w:t xml:space="preserve"> op naam.</w:t>
       </w:r>
@@ -6801,17 +8670,18 @@
           <w:color w:val="000000"/>
           <w:sz w:val="24"/>
           <w:szCs w:val="24"/>
-          <w:lang w:val="en-NL" w:eastAsia="en-NL"/>
-        </w:rPr>
-      </w:pPr>
-      <w:r>
-        <w:rPr>
-          <w:rFonts w:eastAsia="Times New Roman"/>
-          <w:color w:val="000000"/>
-          <w:sz w:val="24"/>
-          <w:szCs w:val="24"/>
-          <w:lang w:val="en-US" w:eastAsia="en-NL"/>
-        </w:rPr>
+          <w:lang w:val="en-NL"/>
+        </w:rPr>
+      </w:pPr>
+      <w:r>
+        <w:rPr>
+          <w:rFonts w:eastAsia="Times New Roman"/>
+          <w:color w:val="000000"/>
+          <w:sz w:val="24"/>
+          <w:szCs w:val="24"/>
+          <w:lang w:val="en-US"/>
+        </w:rPr>
+        <w:lastRenderedPageBreak/>
         <w:t xml:space="preserve">Als </w:t>
       </w:r>
       <w:proofErr w:type="spellStart"/>
@@ -6821,7 +8691,7 @@
           <w:color w:val="000000"/>
           <w:sz w:val="24"/>
           <w:szCs w:val="24"/>
-          <w:lang w:val="en-US" w:eastAsia="en-NL"/>
+          <w:lang w:val="en-US"/>
         </w:rPr>
         <w:t>bezoeker</w:t>
       </w:r>
@@ -6832,18 +8702,18 @@
           <w:color w:val="000000"/>
           <w:sz w:val="24"/>
           <w:szCs w:val="24"/>
-          <w:lang w:val="en-US" w:eastAsia="en-NL"/>
-        </w:rPr>
-        <w:t xml:space="preserve"> </w:t>
-      </w:r>
-      <w:proofErr w:type="spellStart"/>
-      <w:r>
-        <w:rPr>
-          <w:rFonts w:eastAsia="Times New Roman"/>
-          <w:color w:val="000000"/>
-          <w:sz w:val="24"/>
-          <w:szCs w:val="24"/>
-          <w:lang w:val="en-US" w:eastAsia="en-NL"/>
+          <w:lang w:val="en-US"/>
+        </w:rPr>
+        <w:t xml:space="preserve"> </w:t>
+      </w:r>
+      <w:proofErr w:type="spellStart"/>
+      <w:r>
+        <w:rPr>
+          <w:rFonts w:eastAsia="Times New Roman"/>
+          <w:color w:val="000000"/>
+          <w:sz w:val="24"/>
+          <w:szCs w:val="24"/>
+          <w:lang w:val="en-US"/>
         </w:rPr>
         <w:t>zie</w:t>
       </w:r>
@@ -6854,18 +8724,18 @@
           <w:color w:val="000000"/>
           <w:sz w:val="24"/>
           <w:szCs w:val="24"/>
-          <w:lang w:val="en-US" w:eastAsia="en-NL"/>
-        </w:rPr>
-        <w:t xml:space="preserve"> </w:t>
-      </w:r>
-      <w:proofErr w:type="spellStart"/>
-      <w:r>
-        <w:rPr>
-          <w:rFonts w:eastAsia="Times New Roman"/>
-          <w:color w:val="000000"/>
-          <w:sz w:val="24"/>
-          <w:szCs w:val="24"/>
-          <w:lang w:val="en-US" w:eastAsia="en-NL"/>
+          <w:lang w:val="en-US"/>
+        </w:rPr>
+        <w:t xml:space="preserve"> </w:t>
+      </w:r>
+      <w:proofErr w:type="spellStart"/>
+      <w:r>
+        <w:rPr>
+          <w:rFonts w:eastAsia="Times New Roman"/>
+          <w:color w:val="000000"/>
+          <w:sz w:val="24"/>
+          <w:szCs w:val="24"/>
+          <w:lang w:val="en-US"/>
         </w:rPr>
         <w:t>ik</w:t>
       </w:r>
@@ -6876,18 +8746,18 @@
           <w:color w:val="000000"/>
           <w:sz w:val="24"/>
           <w:szCs w:val="24"/>
-          <w:lang w:val="en-US" w:eastAsia="en-NL"/>
-        </w:rPr>
-        <w:t xml:space="preserve"> </w:t>
-      </w:r>
-      <w:proofErr w:type="spellStart"/>
-      <w:r>
-        <w:rPr>
-          <w:rFonts w:eastAsia="Times New Roman"/>
-          <w:color w:val="000000"/>
-          <w:sz w:val="24"/>
-          <w:szCs w:val="24"/>
-          <w:lang w:val="en-US" w:eastAsia="en-NL"/>
+          <w:lang w:val="en-US"/>
+        </w:rPr>
+        <w:t xml:space="preserve"> </w:t>
+      </w:r>
+      <w:proofErr w:type="spellStart"/>
+      <w:r>
+        <w:rPr>
+          <w:rFonts w:eastAsia="Times New Roman"/>
+          <w:color w:val="000000"/>
+          <w:sz w:val="24"/>
+          <w:szCs w:val="24"/>
+          <w:lang w:val="en-US"/>
         </w:rPr>
         <w:t>suggesties</w:t>
       </w:r>
@@ -6898,7 +8768,7 @@
           <w:color w:val="000000"/>
           <w:sz w:val="24"/>
           <w:szCs w:val="24"/>
-          <w:lang w:val="en-US" w:eastAsia="en-NL"/>
+          <w:lang w:val="en-US"/>
         </w:rPr>
         <w:t xml:space="preserve"> op wat </w:t>
       </w:r>
@@ -6909,7 +8779,7 @@
           <w:color w:val="000000"/>
           <w:sz w:val="24"/>
           <w:szCs w:val="24"/>
-          <w:lang w:val="en-US" w:eastAsia="en-NL"/>
+          <w:lang w:val="en-US"/>
         </w:rPr>
         <w:t>ik</w:t>
       </w:r>
@@ -6920,18 +8790,18 @@
           <w:color w:val="000000"/>
           <w:sz w:val="24"/>
           <w:szCs w:val="24"/>
-          <w:lang w:val="en-US" w:eastAsia="en-NL"/>
-        </w:rPr>
-        <w:t xml:space="preserve"> </w:t>
-      </w:r>
-      <w:proofErr w:type="spellStart"/>
-      <w:r>
-        <w:rPr>
-          <w:rFonts w:eastAsia="Times New Roman"/>
-          <w:color w:val="000000"/>
-          <w:sz w:val="24"/>
-          <w:szCs w:val="24"/>
-          <w:lang w:val="en-US" w:eastAsia="en-NL"/>
+          <w:lang w:val="en-US"/>
+        </w:rPr>
+        <w:t xml:space="preserve"> </w:t>
+      </w:r>
+      <w:proofErr w:type="spellStart"/>
+      <w:r>
+        <w:rPr>
+          <w:rFonts w:eastAsia="Times New Roman"/>
+          <w:color w:val="000000"/>
+          <w:sz w:val="24"/>
+          <w:szCs w:val="24"/>
+          <w:lang w:val="en-US"/>
         </w:rPr>
         <w:t>invul</w:t>
       </w:r>
@@ -6942,7 +8812,7 @@
           <w:color w:val="000000"/>
           <w:sz w:val="24"/>
           <w:szCs w:val="24"/>
-          <w:lang w:val="en-US" w:eastAsia="en-NL"/>
+          <w:lang w:val="en-US"/>
         </w:rPr>
         <w:t xml:space="preserve"> (</w:t>
       </w:r>
@@ -6953,7 +8823,7 @@
           <w:color w:val="000000"/>
           <w:sz w:val="24"/>
           <w:szCs w:val="24"/>
-          <w:lang w:val="en-US" w:eastAsia="en-NL"/>
+          <w:lang w:val="en-US"/>
         </w:rPr>
         <w:t>bijv</w:t>
       </w:r>
@@ -6964,7 +8834,7 @@
           <w:color w:val="000000"/>
           <w:sz w:val="24"/>
           <w:szCs w:val="24"/>
-          <w:lang w:val="en-US" w:eastAsia="en-NL"/>
+          <w:lang w:val="en-US"/>
         </w:rPr>
         <w:t xml:space="preserve"> je </w:t>
       </w:r>
@@ -6975,7 +8845,7 @@
           <w:color w:val="000000"/>
           <w:sz w:val="24"/>
           <w:szCs w:val="24"/>
-          <w:lang w:val="en-US" w:eastAsia="en-NL"/>
+          <w:lang w:val="en-US"/>
         </w:rPr>
         <w:t>typt</w:t>
       </w:r>
@@ -6986,7 +8856,7 @@
           <w:color w:val="000000"/>
           <w:sz w:val="24"/>
           <w:szCs w:val="24"/>
-          <w:lang w:val="en-US" w:eastAsia="en-NL"/>
+          <w:lang w:val="en-US"/>
         </w:rPr>
         <w:t xml:space="preserve"> ‘USB’ </w:t>
       </w:r>
@@ -6997,7 +8867,7 @@
           <w:color w:val="000000"/>
           <w:sz w:val="24"/>
           <w:szCs w:val="24"/>
-          <w:lang w:val="en-US" w:eastAsia="en-NL"/>
+          <w:lang w:val="en-US"/>
         </w:rPr>
         <w:t>en</w:t>
       </w:r>
@@ -7008,7 +8878,7 @@
           <w:color w:val="000000"/>
           <w:sz w:val="24"/>
           <w:szCs w:val="24"/>
-          <w:lang w:val="en-US" w:eastAsia="en-NL"/>
+          <w:lang w:val="en-US"/>
         </w:rPr>
         <w:t xml:space="preserve"> site </w:t>
       </w:r>
@@ -7019,7 +8889,7 @@
           <w:color w:val="000000"/>
           <w:sz w:val="24"/>
           <w:szCs w:val="24"/>
-          <w:lang w:val="en-US" w:eastAsia="en-NL"/>
+          <w:lang w:val="en-US"/>
         </w:rPr>
         <w:t>suggereert</w:t>
       </w:r>
@@ -7030,7 +8900,7 @@
           <w:color w:val="000000"/>
           <w:sz w:val="24"/>
           <w:szCs w:val="24"/>
-          <w:lang w:val="en-US" w:eastAsia="en-NL"/>
+          <w:lang w:val="en-US"/>
         </w:rPr>
         <w:t xml:space="preserve"> ‘USB rocket launcher’)</w:t>
       </w:r>
@@ -7049,16 +8919,16 @@
           <w:color w:val="000000"/>
           <w:sz w:val="24"/>
           <w:szCs w:val="24"/>
-          <w:lang w:val="en-NL" w:eastAsia="en-NL"/>
-        </w:rPr>
-      </w:pPr>
-      <w:r>
-        <w:rPr>
-          <w:rFonts w:eastAsia="Times New Roman"/>
-          <w:color w:val="000000"/>
-          <w:sz w:val="24"/>
-          <w:szCs w:val="24"/>
-          <w:lang w:val="en-US" w:eastAsia="en-NL"/>
+          <w:lang w:val="en-NL"/>
+        </w:rPr>
+      </w:pPr>
+      <w:r>
+        <w:rPr>
+          <w:rFonts w:eastAsia="Times New Roman"/>
+          <w:color w:val="000000"/>
+          <w:sz w:val="24"/>
+          <w:szCs w:val="24"/>
+          <w:lang w:val="en-US"/>
         </w:rPr>
         <w:t xml:space="preserve">Als </w:t>
       </w:r>
@@ -7069,7 +8939,7 @@
           <w:color w:val="000000"/>
           <w:sz w:val="24"/>
           <w:szCs w:val="24"/>
-          <w:lang w:val="en-US" w:eastAsia="en-NL"/>
+          <w:lang w:val="en-US"/>
         </w:rPr>
         <w:t>bezoeker</w:t>
       </w:r>
@@ -7080,18 +8950,18 @@
           <w:color w:val="000000"/>
           <w:sz w:val="24"/>
           <w:szCs w:val="24"/>
-          <w:lang w:val="en-US" w:eastAsia="en-NL"/>
-        </w:rPr>
-        <w:t xml:space="preserve"> </w:t>
-      </w:r>
-      <w:proofErr w:type="spellStart"/>
-      <w:r>
-        <w:rPr>
-          <w:rFonts w:eastAsia="Times New Roman"/>
-          <w:color w:val="000000"/>
-          <w:sz w:val="24"/>
-          <w:szCs w:val="24"/>
-          <w:lang w:val="en-US" w:eastAsia="en-NL"/>
+          <w:lang w:val="en-US"/>
+        </w:rPr>
+        <w:t xml:space="preserve"> </w:t>
+      </w:r>
+      <w:proofErr w:type="spellStart"/>
+      <w:r>
+        <w:rPr>
+          <w:rFonts w:eastAsia="Times New Roman"/>
+          <w:color w:val="000000"/>
+          <w:sz w:val="24"/>
+          <w:szCs w:val="24"/>
+          <w:lang w:val="en-US"/>
         </w:rPr>
         <w:t>wil</w:t>
       </w:r>
@@ -7102,18 +8972,18 @@
           <w:color w:val="000000"/>
           <w:sz w:val="24"/>
           <w:szCs w:val="24"/>
-          <w:lang w:val="en-US" w:eastAsia="en-NL"/>
-        </w:rPr>
-        <w:t xml:space="preserve"> </w:t>
-      </w:r>
-      <w:proofErr w:type="spellStart"/>
-      <w:r>
-        <w:rPr>
-          <w:rFonts w:eastAsia="Times New Roman"/>
-          <w:color w:val="000000"/>
-          <w:sz w:val="24"/>
-          <w:szCs w:val="24"/>
-          <w:lang w:val="en-US" w:eastAsia="en-NL"/>
+          <w:lang w:val="en-US"/>
+        </w:rPr>
+        <w:t xml:space="preserve"> </w:t>
+      </w:r>
+      <w:proofErr w:type="spellStart"/>
+      <w:r>
+        <w:rPr>
+          <w:rFonts w:eastAsia="Times New Roman"/>
+          <w:color w:val="000000"/>
+          <w:sz w:val="24"/>
+          <w:szCs w:val="24"/>
+          <w:lang w:val="en-US"/>
         </w:rPr>
         <w:t>ik</w:t>
       </w:r>
@@ -7124,18 +8994,18 @@
           <w:color w:val="000000"/>
           <w:sz w:val="24"/>
           <w:szCs w:val="24"/>
-          <w:lang w:val="en-US" w:eastAsia="en-NL"/>
-        </w:rPr>
-        <w:t xml:space="preserve"> </w:t>
-      </w:r>
-      <w:proofErr w:type="spellStart"/>
-      <w:r>
-        <w:rPr>
-          <w:rFonts w:eastAsia="Times New Roman"/>
-          <w:color w:val="000000"/>
-          <w:sz w:val="24"/>
-          <w:szCs w:val="24"/>
-          <w:lang w:val="en-US" w:eastAsia="en-NL"/>
+          <w:lang w:val="en-US"/>
+        </w:rPr>
+        <w:t xml:space="preserve"> </w:t>
+      </w:r>
+      <w:proofErr w:type="spellStart"/>
+      <w:r>
+        <w:rPr>
+          <w:rFonts w:eastAsia="Times New Roman"/>
+          <w:color w:val="000000"/>
+          <w:sz w:val="24"/>
+          <w:szCs w:val="24"/>
+          <w:lang w:val="en-US"/>
         </w:rPr>
         <w:t>dat</w:t>
       </w:r>
@@ -7146,18 +9016,18 @@
           <w:color w:val="000000"/>
           <w:sz w:val="24"/>
           <w:szCs w:val="24"/>
-          <w:lang w:val="en-US" w:eastAsia="en-NL"/>
-        </w:rPr>
-        <w:t xml:space="preserve"> </w:t>
-      </w:r>
-      <w:proofErr w:type="spellStart"/>
-      <w:r>
-        <w:rPr>
-          <w:rFonts w:eastAsia="Times New Roman"/>
-          <w:color w:val="000000"/>
-          <w:sz w:val="24"/>
-          <w:szCs w:val="24"/>
-          <w:lang w:val="en-US" w:eastAsia="en-NL"/>
+          <w:lang w:val="en-US"/>
+        </w:rPr>
+        <w:t xml:space="preserve"> </w:t>
+      </w:r>
+      <w:proofErr w:type="spellStart"/>
+      <w:r>
+        <w:rPr>
+          <w:rFonts w:eastAsia="Times New Roman"/>
+          <w:color w:val="000000"/>
+          <w:sz w:val="24"/>
+          <w:szCs w:val="24"/>
+          <w:lang w:val="en-US"/>
         </w:rPr>
         <w:t>ik</w:t>
       </w:r>
@@ -7168,18 +9038,18 @@
           <w:color w:val="000000"/>
           <w:sz w:val="24"/>
           <w:szCs w:val="24"/>
-          <w:lang w:val="en-US" w:eastAsia="en-NL"/>
-        </w:rPr>
-        <w:t xml:space="preserve"> </w:t>
-      </w:r>
-      <w:proofErr w:type="spellStart"/>
-      <w:r>
-        <w:rPr>
-          <w:rFonts w:eastAsia="Times New Roman"/>
-          <w:color w:val="000000"/>
-          <w:sz w:val="24"/>
-          <w:szCs w:val="24"/>
-          <w:lang w:val="en-US" w:eastAsia="en-NL"/>
+          <w:lang w:val="en-US"/>
+        </w:rPr>
+        <w:t xml:space="preserve"> </w:t>
+      </w:r>
+      <w:proofErr w:type="spellStart"/>
+      <w:r>
+        <w:rPr>
+          <w:rFonts w:eastAsia="Times New Roman"/>
+          <w:color w:val="000000"/>
+          <w:sz w:val="24"/>
+          <w:szCs w:val="24"/>
+          <w:lang w:val="en-US"/>
         </w:rPr>
         <w:t>dezelfde</w:t>
       </w:r>
@@ -7190,18 +9060,18 @@
           <w:color w:val="000000"/>
           <w:sz w:val="24"/>
           <w:szCs w:val="24"/>
-          <w:lang w:val="en-US" w:eastAsia="en-NL"/>
-        </w:rPr>
-        <w:t xml:space="preserve"> </w:t>
-      </w:r>
-      <w:proofErr w:type="spellStart"/>
-      <w:r>
-        <w:rPr>
-          <w:rFonts w:eastAsia="Times New Roman"/>
-          <w:color w:val="000000"/>
-          <w:sz w:val="24"/>
-          <w:szCs w:val="24"/>
-          <w:lang w:val="en-US" w:eastAsia="en-NL"/>
+          <w:lang w:val="en-US"/>
+        </w:rPr>
+        <w:t xml:space="preserve"> </w:t>
+      </w:r>
+      <w:proofErr w:type="spellStart"/>
+      <w:r>
+        <w:rPr>
+          <w:rFonts w:eastAsia="Times New Roman"/>
+          <w:color w:val="000000"/>
+          <w:sz w:val="24"/>
+          <w:szCs w:val="24"/>
+          <w:lang w:val="en-US"/>
         </w:rPr>
         <w:t>resultaten</w:t>
       </w:r>
@@ -7212,18 +9082,18 @@
           <w:color w:val="000000"/>
           <w:sz w:val="24"/>
           <w:szCs w:val="24"/>
-          <w:lang w:val="en-US" w:eastAsia="en-NL"/>
-        </w:rPr>
-        <w:t xml:space="preserve"> </w:t>
-      </w:r>
-      <w:proofErr w:type="spellStart"/>
-      <w:r>
-        <w:rPr>
-          <w:rFonts w:eastAsia="Times New Roman"/>
-          <w:color w:val="000000"/>
-          <w:sz w:val="24"/>
-          <w:szCs w:val="24"/>
-          <w:lang w:val="en-US" w:eastAsia="en-NL"/>
+          <w:lang w:val="en-US"/>
+        </w:rPr>
+        <w:t xml:space="preserve"> </w:t>
+      </w:r>
+      <w:proofErr w:type="spellStart"/>
+      <w:r>
+        <w:rPr>
+          <w:rFonts w:eastAsia="Times New Roman"/>
+          <w:color w:val="000000"/>
+          <w:sz w:val="24"/>
+          <w:szCs w:val="24"/>
+          <w:lang w:val="en-US"/>
         </w:rPr>
         <w:t>krijg</w:t>
       </w:r>
@@ -7234,18 +9104,18 @@
           <w:color w:val="000000"/>
           <w:sz w:val="24"/>
           <w:szCs w:val="24"/>
-          <w:lang w:val="en-US" w:eastAsia="en-NL"/>
-        </w:rPr>
-        <w:t xml:space="preserve"> </w:t>
-      </w:r>
-      <w:proofErr w:type="spellStart"/>
-      <w:r>
-        <w:rPr>
-          <w:rFonts w:eastAsia="Times New Roman"/>
-          <w:color w:val="000000"/>
-          <w:sz w:val="24"/>
-          <w:szCs w:val="24"/>
-          <w:lang w:val="en-US" w:eastAsia="en-NL"/>
+          <w:lang w:val="en-US"/>
+        </w:rPr>
+        <w:t xml:space="preserve"> </w:t>
+      </w:r>
+      <w:proofErr w:type="spellStart"/>
+      <w:r>
+        <w:rPr>
+          <w:rFonts w:eastAsia="Times New Roman"/>
+          <w:color w:val="000000"/>
+          <w:sz w:val="24"/>
+          <w:szCs w:val="24"/>
+          <w:lang w:val="en-US"/>
         </w:rPr>
         <w:t>als</w:t>
       </w:r>
@@ -7256,18 +9126,18 @@
           <w:color w:val="000000"/>
           <w:sz w:val="24"/>
           <w:szCs w:val="24"/>
-          <w:lang w:val="en-US" w:eastAsia="en-NL"/>
-        </w:rPr>
-        <w:t xml:space="preserve"> </w:t>
-      </w:r>
-      <w:proofErr w:type="spellStart"/>
-      <w:r>
-        <w:rPr>
-          <w:rFonts w:eastAsia="Times New Roman"/>
-          <w:color w:val="000000"/>
-          <w:sz w:val="24"/>
-          <w:szCs w:val="24"/>
-          <w:lang w:val="en-US" w:eastAsia="en-NL"/>
+          <w:lang w:val="en-US"/>
+        </w:rPr>
+        <w:t xml:space="preserve"> </w:t>
+      </w:r>
+      <w:proofErr w:type="spellStart"/>
+      <w:r>
+        <w:rPr>
+          <w:rFonts w:eastAsia="Times New Roman"/>
+          <w:color w:val="000000"/>
+          <w:sz w:val="24"/>
+          <w:szCs w:val="24"/>
+          <w:lang w:val="en-US"/>
         </w:rPr>
         <w:t>ik</w:t>
       </w:r>
@@ -7278,18 +9148,18 @@
           <w:color w:val="000000"/>
           <w:sz w:val="24"/>
           <w:szCs w:val="24"/>
-          <w:lang w:val="en-US" w:eastAsia="en-NL"/>
-        </w:rPr>
-        <w:t xml:space="preserve"> </w:t>
-      </w:r>
-      <w:proofErr w:type="spellStart"/>
-      <w:r>
-        <w:rPr>
-          <w:rFonts w:eastAsia="Times New Roman"/>
-          <w:color w:val="000000"/>
-          <w:sz w:val="24"/>
-          <w:szCs w:val="24"/>
-          <w:lang w:val="en-US" w:eastAsia="en-NL"/>
+          <w:lang w:val="en-US"/>
+        </w:rPr>
+        <w:t xml:space="preserve"> </w:t>
+      </w:r>
+      <w:proofErr w:type="spellStart"/>
+      <w:r>
+        <w:rPr>
+          <w:rFonts w:eastAsia="Times New Roman"/>
+          <w:color w:val="000000"/>
+          <w:sz w:val="24"/>
+          <w:szCs w:val="24"/>
+          <w:lang w:val="en-US"/>
         </w:rPr>
         <w:t>zoek</w:t>
       </w:r>
@@ -7300,7 +9170,7 @@
           <w:color w:val="000000"/>
           <w:sz w:val="24"/>
           <w:szCs w:val="24"/>
-          <w:lang w:val="en-US" w:eastAsia="en-NL"/>
+          <w:lang w:val="en-US"/>
         </w:rPr>
         <w:t xml:space="preserve"> met of </w:t>
       </w:r>
@@ -7311,7 +9181,7 @@
           <w:color w:val="000000"/>
           <w:sz w:val="24"/>
           <w:szCs w:val="24"/>
-          <w:lang w:val="en-US" w:eastAsia="en-NL"/>
+          <w:lang w:val="en-US"/>
         </w:rPr>
         <w:t>zonder</w:t>
       </w:r>
@@ -7322,18 +9192,18 @@
           <w:color w:val="000000"/>
           <w:sz w:val="24"/>
           <w:szCs w:val="24"/>
-          <w:lang w:val="en-US" w:eastAsia="en-NL"/>
-        </w:rPr>
-        <w:t xml:space="preserve"> </w:t>
-      </w:r>
-      <w:proofErr w:type="spellStart"/>
-      <w:r>
-        <w:rPr>
-          <w:rFonts w:eastAsia="Times New Roman"/>
-          <w:color w:val="000000"/>
-          <w:sz w:val="24"/>
-          <w:szCs w:val="24"/>
-          <w:lang w:val="en-US" w:eastAsia="en-NL"/>
+          <w:lang w:val="en-US"/>
+        </w:rPr>
+        <w:t xml:space="preserve"> </w:t>
+      </w:r>
+      <w:proofErr w:type="spellStart"/>
+      <w:r>
+        <w:rPr>
+          <w:rFonts w:eastAsia="Times New Roman"/>
+          <w:color w:val="000000"/>
+          <w:sz w:val="24"/>
+          <w:szCs w:val="24"/>
+          <w:lang w:val="en-US"/>
         </w:rPr>
         <w:t>hoofdletter</w:t>
       </w:r>
@@ -7344,7 +9214,7 @@
           <w:color w:val="000000"/>
           <w:sz w:val="24"/>
           <w:szCs w:val="24"/>
-          <w:lang w:val="en-US" w:eastAsia="en-NL"/>
+          <w:lang w:val="en-US"/>
         </w:rPr>
         <w:t xml:space="preserve"> (</w:t>
       </w:r>
@@ -7355,7 +9225,7 @@
           <w:color w:val="000000"/>
           <w:sz w:val="24"/>
           <w:szCs w:val="24"/>
-          <w:lang w:val="en-US" w:eastAsia="en-NL"/>
+          <w:lang w:val="en-US"/>
         </w:rPr>
         <w:t>Niet</w:t>
       </w:r>
@@ -7366,7 +9236,7 @@
           <w:color w:val="000000"/>
           <w:sz w:val="24"/>
           <w:szCs w:val="24"/>
-          <w:lang w:val="en-US" w:eastAsia="en-NL"/>
+          <w:lang w:val="en-US"/>
         </w:rPr>
         <w:t xml:space="preserve"> capital sensitive)</w:t>
       </w:r>
@@ -7407,6 +9277,119 @@
 <file path=word/numbering.xml><?xml version="1.0" encoding="utf-8"?>
 <w:numbering xmlns:wpc="http://schemas.microsoft.com/office/word/2010/wordprocessingCanvas" xmlns:cx="http://schemas.microsoft.com/office/drawing/2014/chartex" xmlns:cx1="http://schemas.microsoft.com/office/drawing/2015/9/8/chartex" xmlns:cx2="http://schemas.microsoft.com/office/drawing/2015/10/21/chartex" xmlns:cx3="http://schemas.microsoft.com/office/drawing/2016/5/9/chartex" xmlns:cx4="http://schemas.microsoft.com/office/drawing/2016/5/10/chartex" xmlns:cx5="http://schemas.microsoft.com/office/drawing/2016/5/11/chartex" xmlns:cx6="http://schemas.microsoft.com/office/drawing/2016/5/12/chartex" xmlns:cx7="http://schemas.microsoft.com/office/drawing/2016/5/13/chartex" xmlns:cx8="http://schemas.microsoft.com/office/drawing/2016/5/14/chartex" xmlns:mc="http://schemas.openxmlformats.org/markup-compatibility/2006" xmlns:aink="http://schemas.microsoft.com/office/drawing/2016/ink" xmlns:am3d="http://schemas.microsoft.com/office/drawing/2017/model3d" xmlns:o="urn:schemas-microsoft-com:office:office" xmlns:oel="http://schemas.microsoft.com/office/2019/extlst" xmlns:r="http://schemas.openxmlformats.org/officeDocument/2006/relationships" xmlns:m="http://schemas.openxmlformats.org/officeDocument/2006/math" xmlns:v="urn:schemas-microsoft-com:vml" xmlns:wp14="http://schemas.microsoft.com/office/word/2010/wordprocessingDrawing" xmlns:wp="http://schemas.openxmlformats.org/drawingml/2006/wordprocessingDrawing" xmlns:w10="urn:schemas-microsoft-com:office:word" xmlns:w="http://schemas.openxmlformats.org/wordprocessingml/2006/main" xmlns:w14="http://schemas.microsoft.com/office/word/2010/wordml" xmlns:w15="http://schemas.microsoft.com/office/word/2012/wordml" xmlns:w16cex="http://schemas.microsoft.com/office/word/2018/wordml/cex" xmlns:w16cid="http://schemas.microsoft.com/office/word/2016/wordml/cid" xmlns:w16="http://schemas.microsoft.com/office/word/2018/wordml" xmlns:w16sdtdh="http://schemas.microsoft.com/office/word/2020/wordml/sdtdatahash" xmlns:w16se="http://schemas.microsoft.com/office/word/2015/wordml/symex" xmlns:wpg="http://schemas.microsoft.com/office/word/2010/wordprocessingGroup" xmlns:wpi="http://schemas.microsoft.com/office/word/2010/wordprocessingInk" xmlns:wne="http://schemas.microsoft.com/office/word/2006/wordml" xmlns:wps="http://schemas.microsoft.com/office/word/2010/wordprocessingShape" mc:Ignorable="w14 w15 w16se w16cid w16 w16cex w16sdtdh wp14">
   <w:abstractNum w:abstractNumId="0" w15:restartNumberingAfterBreak="0">
+    <w:nsid w:val="07A316C0"/>
+    <w:multiLevelType w:val="multilevel"/>
+    <w:tmpl w:val="DE841030"/>
+    <w:lvl w:ilvl="0">
+      <w:start w:val="1"/>
+      <w:numFmt w:val="decimal"/>
+      <w:lvlText w:val="%1."/>
+      <w:lvlJc w:val="left"/>
+      <w:pPr>
+        <w:tabs>
+          <w:tab w:val="num" w:pos="720"/>
+        </w:tabs>
+        <w:ind w:left="720" w:hanging="360"/>
+      </w:pPr>
+    </w:lvl>
+    <w:lvl w:ilvl="1" w:tentative="1">
+      <w:start w:val="1"/>
+      <w:numFmt w:val="decimal"/>
+      <w:lvlText w:val="%2."/>
+      <w:lvlJc w:val="left"/>
+      <w:pPr>
+        <w:tabs>
+          <w:tab w:val="num" w:pos="1440"/>
+        </w:tabs>
+        <w:ind w:left="1440" w:hanging="360"/>
+      </w:pPr>
+    </w:lvl>
+    <w:lvl w:ilvl="2" w:tentative="1">
+      <w:start w:val="1"/>
+      <w:numFmt w:val="decimal"/>
+      <w:lvlText w:val="%3."/>
+      <w:lvlJc w:val="left"/>
+      <w:pPr>
+        <w:tabs>
+          <w:tab w:val="num" w:pos="2160"/>
+        </w:tabs>
+        <w:ind w:left="2160" w:hanging="360"/>
+      </w:pPr>
+    </w:lvl>
+    <w:lvl w:ilvl="3" w:tentative="1">
+      <w:start w:val="1"/>
+      <w:numFmt w:val="decimal"/>
+      <w:lvlText w:val="%4."/>
+      <w:lvlJc w:val="left"/>
+      <w:pPr>
+        <w:tabs>
+          <w:tab w:val="num" w:pos="2880"/>
+        </w:tabs>
+        <w:ind w:left="2880" w:hanging="360"/>
+      </w:pPr>
+    </w:lvl>
+    <w:lvl w:ilvl="4" w:tentative="1">
+      <w:start w:val="1"/>
+      <w:numFmt w:val="decimal"/>
+      <w:lvlText w:val="%5."/>
+      <w:lvlJc w:val="left"/>
+      <w:pPr>
+        <w:tabs>
+          <w:tab w:val="num" w:pos="3600"/>
+        </w:tabs>
+        <w:ind w:left="3600" w:hanging="360"/>
+      </w:pPr>
+    </w:lvl>
+    <w:lvl w:ilvl="5" w:tentative="1">
+      <w:start w:val="1"/>
+      <w:numFmt w:val="decimal"/>
+      <w:lvlText w:val="%6."/>
+      <w:lvlJc w:val="left"/>
+      <w:pPr>
+        <w:tabs>
+          <w:tab w:val="num" w:pos="4320"/>
+        </w:tabs>
+        <w:ind w:left="4320" w:hanging="360"/>
+      </w:pPr>
+    </w:lvl>
+    <w:lvl w:ilvl="6" w:tentative="1">
+      <w:start w:val="1"/>
+      <w:numFmt w:val="decimal"/>
+      <w:lvlText w:val="%7."/>
+      <w:lvlJc w:val="left"/>
+      <w:pPr>
+        <w:tabs>
+          <w:tab w:val="num" w:pos="5040"/>
+        </w:tabs>
+        <w:ind w:left="5040" w:hanging="360"/>
+      </w:pPr>
+    </w:lvl>
+    <w:lvl w:ilvl="7" w:tentative="1">
+      <w:start w:val="1"/>
+      <w:numFmt w:val="decimal"/>
+      <w:lvlText w:val="%8."/>
+      <w:lvlJc w:val="left"/>
+      <w:pPr>
+        <w:tabs>
+          <w:tab w:val="num" w:pos="5760"/>
+        </w:tabs>
+        <w:ind w:left="5760" w:hanging="360"/>
+      </w:pPr>
+    </w:lvl>
+    <w:lvl w:ilvl="8" w:tentative="1">
+      <w:start w:val="1"/>
+      <w:numFmt w:val="decimal"/>
+      <w:lvlText w:val="%9."/>
+      <w:lvlJc w:val="left"/>
+      <w:pPr>
+        <w:tabs>
+          <w:tab w:val="num" w:pos="6480"/>
+        </w:tabs>
+        <w:ind w:left="6480" w:hanging="360"/>
+      </w:pPr>
+    </w:lvl>
+  </w:abstractNum>
+  <w:abstractNum w:abstractNumId="1" w15:restartNumberingAfterBreak="0">
     <w:nsid w:val="17DB7150"/>
     <w:multiLevelType w:val="hybridMultilevel"/>
     <w:tmpl w:val="0BD8B28C"/>
@@ -7519,7 +9502,7 @@
       </w:rPr>
     </w:lvl>
   </w:abstractNum>
-  <w:abstractNum w:abstractNumId="1" w15:restartNumberingAfterBreak="0">
+  <w:abstractNum w:abstractNumId="2" w15:restartNumberingAfterBreak="0">
     <w:nsid w:val="19B318D8"/>
     <w:multiLevelType w:val="multilevel"/>
     <w:tmpl w:val="721657C2"/>
@@ -7635,7 +9618,7 @@
       </w:rPr>
     </w:lvl>
   </w:abstractNum>
-  <w:abstractNum w:abstractNumId="2" w15:restartNumberingAfterBreak="0">
+  <w:abstractNum w:abstractNumId="3" w15:restartNumberingAfterBreak="0">
     <w:nsid w:val="1B0B2D22"/>
     <w:multiLevelType w:val="multilevel"/>
     <w:tmpl w:val="45D68F98"/>
@@ -7784,7 +9767,7 @@
       </w:rPr>
     </w:lvl>
   </w:abstractNum>
-  <w:abstractNum w:abstractNumId="3" w15:restartNumberingAfterBreak="0">
+  <w:abstractNum w:abstractNumId="4" w15:restartNumberingAfterBreak="0">
     <w:nsid w:val="2C6B3292"/>
     <w:multiLevelType w:val="hybridMultilevel"/>
     <w:tmpl w:val="9DC04812"/>
@@ -7897,7 +9880,7 @@
       </w:rPr>
     </w:lvl>
   </w:abstractNum>
-  <w:abstractNum w:abstractNumId="4" w15:restartNumberingAfterBreak="0">
+  <w:abstractNum w:abstractNumId="5" w15:restartNumberingAfterBreak="0">
     <w:nsid w:val="341846A5"/>
     <w:multiLevelType w:val="hybridMultilevel"/>
     <w:tmpl w:val="E26006A6"/>
@@ -8010,7 +9993,7 @@
       </w:rPr>
     </w:lvl>
   </w:abstractNum>
-  <w:abstractNum w:abstractNumId="5" w15:restartNumberingAfterBreak="0">
+  <w:abstractNum w:abstractNumId="6" w15:restartNumberingAfterBreak="0">
     <w:nsid w:val="35663DD4"/>
     <w:multiLevelType w:val="multilevel"/>
     <w:tmpl w:val="72385AE6"/>
@@ -8159,7 +10142,7 @@
       </w:rPr>
     </w:lvl>
   </w:abstractNum>
-  <w:abstractNum w:abstractNumId="6" w15:restartNumberingAfterBreak="0">
+  <w:abstractNum w:abstractNumId="7" w15:restartNumberingAfterBreak="0">
     <w:nsid w:val="38137743"/>
     <w:multiLevelType w:val="hybridMultilevel"/>
     <w:tmpl w:val="36385DB8"/>
@@ -8272,7 +10255,7 @@
       </w:rPr>
     </w:lvl>
   </w:abstractNum>
-  <w:abstractNum w:abstractNumId="7" w15:restartNumberingAfterBreak="0">
+  <w:abstractNum w:abstractNumId="8" w15:restartNumberingAfterBreak="0">
     <w:nsid w:val="56007D81"/>
     <w:multiLevelType w:val="multilevel"/>
     <w:tmpl w:val="197E4352"/>
@@ -8421,7 +10404,7 @@
       </w:rPr>
     </w:lvl>
   </w:abstractNum>
-  <w:abstractNum w:abstractNumId="8" w15:restartNumberingAfterBreak="0">
+  <w:abstractNum w:abstractNumId="9" w15:restartNumberingAfterBreak="0">
     <w:nsid w:val="56426710"/>
     <w:multiLevelType w:val="hybridMultilevel"/>
     <w:tmpl w:val="4380EBC2"/>
@@ -8534,7 +10517,7 @@
       </w:rPr>
     </w:lvl>
   </w:abstractNum>
-  <w:abstractNum w:abstractNumId="9" w15:restartNumberingAfterBreak="0">
+  <w:abstractNum w:abstractNumId="10" w15:restartNumberingAfterBreak="0">
     <w:nsid w:val="5BF22ED5"/>
     <w:multiLevelType w:val="multilevel"/>
     <w:tmpl w:val="AE3CDF90"/>
@@ -8647,7 +10630,7 @@
       </w:pPr>
     </w:lvl>
   </w:abstractNum>
-  <w:abstractNum w:abstractNumId="10" w15:restartNumberingAfterBreak="0">
+  <w:abstractNum w:abstractNumId="11" w15:restartNumberingAfterBreak="0">
     <w:nsid w:val="5DCA6458"/>
     <w:multiLevelType w:val="hybridMultilevel"/>
     <w:tmpl w:val="96AA84D6"/>
@@ -8760,7 +10743,7 @@
       </w:rPr>
     </w:lvl>
   </w:abstractNum>
-  <w:abstractNum w:abstractNumId="11" w15:restartNumberingAfterBreak="0">
+  <w:abstractNum w:abstractNumId="12" w15:restartNumberingAfterBreak="0">
     <w:nsid w:val="66C30101"/>
     <w:multiLevelType w:val="hybridMultilevel"/>
     <w:tmpl w:val="4612A19A"/>
@@ -8873,7 +10856,7 @@
       </w:rPr>
     </w:lvl>
   </w:abstractNum>
-  <w:abstractNum w:abstractNumId="12" w15:restartNumberingAfterBreak="0">
+  <w:abstractNum w:abstractNumId="13" w15:restartNumberingAfterBreak="0">
     <w:nsid w:val="67E7512C"/>
     <w:multiLevelType w:val="hybridMultilevel"/>
     <w:tmpl w:val="A1220BA2"/>
@@ -8986,7 +10969,7 @@
       </w:rPr>
     </w:lvl>
   </w:abstractNum>
-  <w:abstractNum w:abstractNumId="13" w15:restartNumberingAfterBreak="0">
+  <w:abstractNum w:abstractNumId="14" w15:restartNumberingAfterBreak="0">
     <w:nsid w:val="7042760B"/>
     <w:multiLevelType w:val="hybridMultilevel"/>
     <w:tmpl w:val="3B92CEDE"/>
@@ -9098,7 +11081,7 @@
       </w:rPr>
     </w:lvl>
   </w:abstractNum>
-  <w:abstractNum w:abstractNumId="14" w15:restartNumberingAfterBreak="0">
+  <w:abstractNum w:abstractNumId="15" w15:restartNumberingAfterBreak="0">
     <w:nsid w:val="76740DBC"/>
     <w:multiLevelType w:val="multilevel"/>
     <w:tmpl w:val="3FAE42C8"/>
@@ -9215,49 +11198,52 @@
     </w:lvl>
   </w:abstractNum>
   <w:num w:numId="1" w16cid:durableId="1906211872">
+    <w:abstractNumId w:val="15"/>
+  </w:num>
+  <w:num w:numId="2" w16cid:durableId="763500008">
+    <w:abstractNumId w:val="2"/>
+  </w:num>
+  <w:num w:numId="3" w16cid:durableId="1265773331">
+    <w:abstractNumId w:val="7"/>
+  </w:num>
+  <w:num w:numId="4" w16cid:durableId="1029449899">
+    <w:abstractNumId w:val="11"/>
+  </w:num>
+  <w:num w:numId="5" w16cid:durableId="1184244622">
+    <w:abstractNumId w:val="4"/>
+  </w:num>
+  <w:num w:numId="6" w16cid:durableId="2082366222">
+    <w:abstractNumId w:val="12"/>
+  </w:num>
+  <w:num w:numId="7" w16cid:durableId="2017806169">
+    <w:abstractNumId w:val="13"/>
+  </w:num>
+  <w:num w:numId="8" w16cid:durableId="1856995079">
+    <w:abstractNumId w:val="3"/>
+  </w:num>
+  <w:num w:numId="9" w16cid:durableId="1659454823">
+    <w:abstractNumId w:val="5"/>
+  </w:num>
+  <w:num w:numId="10" w16cid:durableId="1835953436">
+    <w:abstractNumId w:val="1"/>
+  </w:num>
+  <w:num w:numId="11" w16cid:durableId="849225254">
+    <w:abstractNumId w:val="8"/>
+  </w:num>
+  <w:num w:numId="12" w16cid:durableId="474105315">
+    <w:abstractNumId w:val="9"/>
+  </w:num>
+  <w:num w:numId="13" w16cid:durableId="1831872547">
     <w:abstractNumId w:val="14"/>
   </w:num>
-  <w:num w:numId="2" w16cid:durableId="763500008">
-    <w:abstractNumId w:val="1"/>
-  </w:num>
-  <w:num w:numId="3" w16cid:durableId="1265773331">
+  <w:num w:numId="14" w16cid:durableId="82459522">
     <w:abstractNumId w:val="6"/>
   </w:num>
-  <w:num w:numId="4" w16cid:durableId="1029449899">
+  <w:num w:numId="15" w16cid:durableId="1013381">
     <w:abstractNumId w:val="10"/>
   </w:num>
-  <w:num w:numId="5" w16cid:durableId="1184244622">
-    <w:abstractNumId w:val="3"/>
-  </w:num>
-  <w:num w:numId="6" w16cid:durableId="2082366222">
-    <w:abstractNumId w:val="11"/>
-  </w:num>
-  <w:num w:numId="7" w16cid:durableId="2017806169">
-    <w:abstractNumId w:val="12"/>
-  </w:num>
-  <w:num w:numId="8" w16cid:durableId="1856995079">
-    <w:abstractNumId w:val="2"/>
-  </w:num>
-  <w:num w:numId="9" w16cid:durableId="1659454823">
-    <w:abstractNumId w:val="4"/>
-  </w:num>
-  <w:num w:numId="10" w16cid:durableId="1835953436">
+  <w:num w:numId="16" w16cid:durableId="1428883609">
     <w:abstractNumId w:val="0"/>
-  </w:num>
-  <w:num w:numId="11" w16cid:durableId="849225254">
-    <w:abstractNumId w:val="7"/>
-  </w:num>
-  <w:num w:numId="12" w16cid:durableId="474105315">
-    <w:abstractNumId w:val="8"/>
-  </w:num>
-  <w:num w:numId="13" w16cid:durableId="1831872547">
-    <w:abstractNumId w:val="13"/>
-  </w:num>
-  <w:num w:numId="14" w16cid:durableId="82459522">
-    <w:abstractNumId w:val="5"/>
-  </w:num>
-  <w:num w:numId="15" w16cid:durableId="1013381">
-    <w:abstractNumId w:val="9"/>
   </w:num>
 </w:numbering>
 </file>

</xml_diff>

<commit_message>
User stories en acceptatie criteria toegevoegd
</commit_message>
<xml_diff>
--- a/docs/Funtioneel Ontwerp.docx
+++ b/docs/Funtioneel Ontwerp.docx
@@ -80,10 +80,10 @@
           <w:noProof/>
         </w:rPr>
         <w:drawing>
-          <wp:inline distT="0" distB="0" distL="0" distR="0" wp14:anchorId="59DD5161" wp14:editId="43B65A35">
-            <wp:extent cx="5733415" cy="1498600"/>
-            <wp:effectExtent l="0" t="0" r="635" b="6350"/>
-            <wp:docPr id="1680629526" name="Picture 1" descr="A diagram of a diagram&#10;&#10;Description automatically generated"/>
+          <wp:inline distT="0" distB="0" distL="0" distR="0" wp14:anchorId="79B15FD6" wp14:editId="68202FE2">
+            <wp:extent cx="5733415" cy="2359660"/>
+            <wp:effectExtent l="0" t="0" r="635" b="2540"/>
+            <wp:docPr id="2075361811" name="Picture 1" descr="A diagram of a product&#10;&#10;Description automatically generated"/>
             <wp:cNvGraphicFramePr>
               <a:graphicFrameLocks xmlns:a="http://schemas.openxmlformats.org/drawingml/2006/main" noChangeAspect="1"/>
             </wp:cNvGraphicFramePr>
@@ -91,7 +91,7 @@
               <a:graphicData uri="http://schemas.openxmlformats.org/drawingml/2006/picture">
                 <pic:pic xmlns:pic="http://schemas.openxmlformats.org/drawingml/2006/picture">
                   <pic:nvPicPr>
-                    <pic:cNvPr id="1680629526" name="Picture 1" descr="A diagram of a diagram&#10;&#10;Description automatically generated"/>
+                    <pic:cNvPr id="2075361811" name="Picture 1" descr="A diagram of a product&#10;&#10;Description automatically generated"/>
                     <pic:cNvPicPr>
                       <a:picLocks noChangeAspect="1" noChangeArrowheads="1"/>
                     </pic:cNvPicPr>
@@ -112,7 +112,7 @@
                   <pic:spPr bwMode="auto">
                     <a:xfrm>
                       <a:off x="0" y="0"/>
-                      <a:ext cx="5733415" cy="1498600"/>
+                      <a:ext cx="5733415" cy="2359660"/>
                     </a:xfrm>
                     <a:prstGeom prst="rect">
                       <a:avLst/>
@@ -3236,7 +3236,7 @@
       <w:pPr>
         <w:pStyle w:val="ListParagraph"/>
         <w:numPr>
-          <w:ilvl w:val="0"/>
+          <w:ilvl w:val="1"/>
           <w:numId w:val="10"/>
         </w:numPr>
         <w:shd w:val="clear" w:color="auto" w:fill="FFFFFF"/>
@@ -3382,125 +3382,6 @@
         </w:rPr>
         <w:t>.</w:t>
       </w:r>
-    </w:p>
-    <w:p>
-      <w:pPr>
-        <w:pStyle w:val="ListParagraph"/>
-        <w:numPr>
-          <w:ilvl w:val="0"/>
-          <w:numId w:val="10"/>
-        </w:numPr>
-        <w:shd w:val="clear" w:color="auto" w:fill="FFFFFF"/>
-        <w:spacing w:before="100" w:beforeAutospacing="1" w:after="100" w:afterAutospacing="1" w:line="240" w:lineRule="auto"/>
-        <w:textAlignment w:val="baseline"/>
-        <w:rPr>
-          <w:rFonts w:eastAsia="Times New Roman"/>
-          <w:color w:val="000000"/>
-          <w:sz w:val="24"/>
-          <w:szCs w:val="24"/>
-          <w:lang w:val="en-NL"/>
-        </w:rPr>
-      </w:pPr>
-      <w:proofErr w:type="spellStart"/>
-      <w:r>
-        <w:rPr>
-          <w:rFonts w:eastAsia="Times New Roman"/>
-          <w:color w:val="000000"/>
-          <w:sz w:val="24"/>
-          <w:szCs w:val="24"/>
-          <w:lang w:val="en-NL"/>
-        </w:rPr>
-        <w:t>Ik</w:t>
-      </w:r>
-      <w:proofErr w:type="spellEnd"/>
-      <w:r>
-        <w:rPr>
-          <w:rFonts w:eastAsia="Times New Roman"/>
-          <w:color w:val="000000"/>
-          <w:sz w:val="24"/>
-          <w:szCs w:val="24"/>
-          <w:lang w:val="en-NL"/>
-        </w:rPr>
-        <w:t xml:space="preserve"> </w:t>
-      </w:r>
-      <w:proofErr w:type="spellStart"/>
-      <w:r>
-        <w:rPr>
-          <w:rFonts w:eastAsia="Times New Roman"/>
-          <w:color w:val="000000"/>
-          <w:sz w:val="24"/>
-          <w:szCs w:val="24"/>
-          <w:lang w:val="en-NL"/>
-        </w:rPr>
-        <w:t>wil</w:t>
-      </w:r>
-      <w:proofErr w:type="spellEnd"/>
-      <w:r>
-        <w:rPr>
-          <w:rFonts w:eastAsia="Times New Roman"/>
-          <w:color w:val="000000"/>
-          <w:sz w:val="24"/>
-          <w:szCs w:val="24"/>
-          <w:lang w:val="en-NL"/>
-        </w:rPr>
-        <w:t xml:space="preserve"> heel </w:t>
-      </w:r>
-      <w:proofErr w:type="spellStart"/>
-      <w:r>
-        <w:rPr>
-          <w:rFonts w:eastAsia="Times New Roman"/>
-          <w:color w:val="000000"/>
-          <w:sz w:val="24"/>
-          <w:szCs w:val="24"/>
-          <w:lang w:val="en-NL"/>
-        </w:rPr>
-        <w:t>snel</w:t>
-      </w:r>
-      <w:proofErr w:type="spellEnd"/>
-      <w:r>
-        <w:rPr>
-          <w:rFonts w:eastAsia="Times New Roman"/>
-          <w:color w:val="000000"/>
-          <w:sz w:val="24"/>
-          <w:szCs w:val="24"/>
-          <w:lang w:val="en-NL"/>
-        </w:rPr>
-        <w:t xml:space="preserve"> </w:t>
-      </w:r>
-      <w:proofErr w:type="spellStart"/>
-      <w:r>
-        <w:rPr>
-          <w:rFonts w:eastAsia="Times New Roman"/>
-          <w:color w:val="000000"/>
-          <w:sz w:val="24"/>
-          <w:szCs w:val="24"/>
-          <w:lang w:val="en-NL"/>
-        </w:rPr>
-        <w:t>zoekresultaten</w:t>
-      </w:r>
-      <w:proofErr w:type="spellEnd"/>
-      <w:r>
-        <w:rPr>
-          <w:rFonts w:eastAsia="Times New Roman"/>
-          <w:color w:val="000000"/>
-          <w:sz w:val="24"/>
-          <w:szCs w:val="24"/>
-          <w:lang w:val="en-NL"/>
-        </w:rPr>
-        <w:t xml:space="preserve"> </w:t>
-      </w:r>
-      <w:proofErr w:type="spellStart"/>
-      <w:r>
-        <w:rPr>
-          <w:rFonts w:eastAsia="Times New Roman"/>
-          <w:color w:val="000000"/>
-          <w:sz w:val="24"/>
-          <w:szCs w:val="24"/>
-          <w:lang w:val="en-NL"/>
-        </w:rPr>
-        <w:t>zien</w:t>
-      </w:r>
-      <w:proofErr w:type="spellEnd"/>
     </w:p>
     <w:p>
       <w:pPr>
@@ -3552,7 +3433,7 @@
           <w:rFonts w:ascii="Arial" w:hAnsi="Arial" w:cs="Arial"/>
           <w:color w:val="000000"/>
         </w:rPr>
-        <w:t>iets</w:t>
+        <w:t>dat</w:t>
       </w:r>
       <w:proofErr w:type="spellEnd"/>
       <w:r>
@@ -3560,7 +3441,7 @@
           <w:rFonts w:ascii="Arial" w:hAnsi="Arial" w:cs="Arial"/>
           <w:color w:val="000000"/>
         </w:rPr>
-        <w:t xml:space="preserve"> </w:t>
+        <w:t xml:space="preserve"> de </w:t>
       </w:r>
       <w:proofErr w:type="spellStart"/>
       <w:r>
@@ -3568,7 +3449,7 @@
           <w:rFonts w:ascii="Arial" w:hAnsi="Arial" w:cs="Arial"/>
           <w:color w:val="000000"/>
         </w:rPr>
-        <w:t>vergelijkbaars</w:t>
+        <w:t>bezoeker</w:t>
       </w:r>
       <w:proofErr w:type="spellEnd"/>
       <w:r>
@@ -3584,7 +3465,7 @@
           <w:rFonts w:ascii="Arial" w:hAnsi="Arial" w:cs="Arial"/>
           <w:color w:val="000000"/>
         </w:rPr>
-        <w:t>als</w:t>
+        <w:t>zelf</w:t>
       </w:r>
       <w:proofErr w:type="spellEnd"/>
       <w:r>
@@ -3592,7 +3473,7 @@
           <w:rFonts w:ascii="Arial" w:hAnsi="Arial" w:cs="Arial"/>
           <w:color w:val="000000"/>
         </w:rPr>
-        <w:t xml:space="preserve"> Zalando. Maar dan </w:t>
+        <w:t xml:space="preserve"> </w:t>
       </w:r>
       <w:proofErr w:type="spellStart"/>
       <w:r>
@@ -3600,7 +3481,7 @@
           <w:rFonts w:ascii="Arial" w:hAnsi="Arial" w:cs="Arial"/>
           <w:color w:val="000000"/>
         </w:rPr>
-        <w:t>niet</w:t>
+        <w:t>kan</w:t>
       </w:r>
       <w:proofErr w:type="spellEnd"/>
       <w:r>
@@ -3608,7 +3489,7 @@
           <w:rFonts w:ascii="Arial" w:hAnsi="Arial" w:cs="Arial"/>
           <w:color w:val="000000"/>
         </w:rPr>
-        <w:t xml:space="preserve"> met sub </w:t>
+        <w:t xml:space="preserve"> </w:t>
       </w:r>
       <w:proofErr w:type="spellStart"/>
       <w:r>
@@ -3616,7 +3497,7 @@
           <w:rFonts w:ascii="Arial" w:hAnsi="Arial" w:cs="Arial"/>
           <w:color w:val="000000"/>
         </w:rPr>
-        <w:t>productgroepen</w:t>
+        <w:t>instellen</w:t>
       </w:r>
       <w:proofErr w:type="spellEnd"/>
       <w:r>
@@ -3624,59 +3505,110 @@
           <w:rFonts w:ascii="Arial" w:hAnsi="Arial" w:cs="Arial"/>
           <w:color w:val="000000"/>
         </w:rPr>
-        <w:t>.</w:t>
-      </w:r>
-    </w:p>
-    <w:p>
-      <w:pPr>
-        <w:pStyle w:val="NormalWeb"/>
-        <w:numPr>
-          <w:ilvl w:val="0"/>
-          <w:numId w:val="10"/>
-        </w:numPr>
-        <w:spacing w:before="240" w:beforeAutospacing="0" w:after="240" w:afterAutospacing="0"/>
+        <w:t xml:space="preserve"> </w:t>
+      </w:r>
+      <w:proofErr w:type="spellStart"/>
+      <w:r>
         <w:rPr>
           <w:rFonts w:ascii="Arial" w:hAnsi="Arial" w:cs="Arial"/>
-        </w:rPr>
-      </w:pPr>
-      <w:proofErr w:type="spellStart"/>
+          <w:color w:val="000000"/>
+        </w:rPr>
+        <w:t>hoeveel</w:t>
+      </w:r>
+      <w:proofErr w:type="spellEnd"/>
       <w:r>
         <w:rPr>
           <w:rFonts w:ascii="Arial" w:hAnsi="Arial" w:cs="Arial"/>
           <w:color w:val="000000"/>
         </w:rPr>
-        <w:t>Ik</w:t>
-      </w:r>
-      <w:proofErr w:type="spellEnd"/>
+        <w:t xml:space="preserve"> </w:t>
+      </w:r>
+      <w:proofErr w:type="spellStart"/>
       <w:r>
         <w:rPr>
           <w:rFonts w:ascii="Arial" w:hAnsi="Arial" w:cs="Arial"/>
           <w:color w:val="000000"/>
         </w:rPr>
-        <w:t xml:space="preserve"> </w:t>
-      </w:r>
-      <w:proofErr w:type="spellStart"/>
+        <w:t>producten</w:t>
+      </w:r>
+      <w:proofErr w:type="spellEnd"/>
       <w:r>
         <w:rPr>
           <w:rFonts w:ascii="Arial" w:hAnsi="Arial" w:cs="Arial"/>
           <w:color w:val="000000"/>
         </w:rPr>
-        <w:t>wil</w:t>
-      </w:r>
-      <w:proofErr w:type="spellEnd"/>
+        <w:t xml:space="preserve"> </w:t>
+      </w:r>
+      <w:proofErr w:type="spellStart"/>
       <w:r>
         <w:rPr>
           <w:rFonts w:ascii="Arial" w:hAnsi="Arial" w:cs="Arial"/>
           <w:color w:val="000000"/>
         </w:rPr>
-        <w:t xml:space="preserve"> </w:t>
-      </w:r>
-      <w:proofErr w:type="spellStart"/>
+        <w:t>hij</w:t>
+      </w:r>
+      <w:proofErr w:type="spellEnd"/>
       <w:r>
         <w:rPr>
           <w:rFonts w:ascii="Arial" w:hAnsi="Arial" w:cs="Arial"/>
           <w:color w:val="000000"/>
         </w:rPr>
+        <w:t xml:space="preserve"> in 1 </w:t>
+      </w:r>
+      <w:proofErr w:type="spellStart"/>
+      <w:r>
+        <w:rPr>
+          <w:rFonts w:ascii="Arial" w:hAnsi="Arial" w:cs="Arial"/>
+          <w:color w:val="000000"/>
+        </w:rPr>
+        <w:t>keer</w:t>
+      </w:r>
+      <w:proofErr w:type="spellEnd"/>
+      <w:r>
+        <w:rPr>
+          <w:rFonts w:ascii="Arial" w:hAnsi="Arial" w:cs="Arial"/>
+          <w:color w:val="000000"/>
+        </w:rPr>
+        <w:t xml:space="preserve"> </w:t>
+      </w:r>
+      <w:proofErr w:type="spellStart"/>
+      <w:r>
+        <w:rPr>
+          <w:rFonts w:ascii="Arial" w:hAnsi="Arial" w:cs="Arial"/>
+          <w:color w:val="000000"/>
+        </w:rPr>
+        <w:t>ziet</w:t>
+      </w:r>
+      <w:proofErr w:type="spellEnd"/>
+      <w:r>
+        <w:rPr>
+          <w:rFonts w:ascii="Arial" w:hAnsi="Arial" w:cs="Arial"/>
+          <w:color w:val="000000"/>
+        </w:rPr>
+        <w:t xml:space="preserve"> (</w:t>
+      </w:r>
+      <w:proofErr w:type="spellStart"/>
+      <w:r>
+        <w:rPr>
+          <w:rFonts w:ascii="Arial" w:hAnsi="Arial" w:cs="Arial"/>
+          <w:color w:val="000000"/>
+        </w:rPr>
+        <w:t>bijv</w:t>
+      </w:r>
+      <w:proofErr w:type="spellEnd"/>
+      <w:r>
+        <w:rPr>
+          <w:rFonts w:ascii="Arial" w:hAnsi="Arial" w:cs="Arial"/>
+          <w:color w:val="000000"/>
+        </w:rPr>
+        <w:t xml:space="preserve">. 25 – 50 -100). En </w:t>
+      </w:r>
+      <w:proofErr w:type="spellStart"/>
+      <w:r>
+        <w:rPr>
+          <w:rFonts w:ascii="Arial" w:hAnsi="Arial" w:cs="Arial"/>
+          <w:color w:val="000000"/>
+        </w:rPr>
         <w:t>dat</w:t>
       </w:r>
       <w:proofErr w:type="spellEnd"/>
@@ -3701,7 +3633,7 @@
           <w:rFonts w:ascii="Arial" w:hAnsi="Arial" w:cs="Arial"/>
           <w:color w:val="000000"/>
         </w:rPr>
-        <w:t xml:space="preserve"> </w:t>
+        <w:t xml:space="preserve"> dan </w:t>
       </w:r>
       <w:proofErr w:type="spellStart"/>
       <w:r>
@@ -3709,7 +3641,7 @@
           <w:rFonts w:ascii="Arial" w:hAnsi="Arial" w:cs="Arial"/>
           <w:color w:val="000000"/>
         </w:rPr>
-        <w:t>zelf</w:t>
+        <w:t>kan</w:t>
       </w:r>
       <w:proofErr w:type="spellEnd"/>
       <w:r>
@@ -3725,318 +3657,9 @@
           <w:rFonts w:ascii="Arial" w:hAnsi="Arial" w:cs="Arial"/>
           <w:color w:val="000000"/>
         </w:rPr>
-        <w:t>kan</w:t>
-      </w:r>
-      <w:proofErr w:type="spellEnd"/>
-      <w:r>
-        <w:rPr>
-          <w:rFonts w:ascii="Arial" w:hAnsi="Arial" w:cs="Arial"/>
-          <w:color w:val="000000"/>
-        </w:rPr>
-        <w:t xml:space="preserve"> </w:t>
-      </w:r>
-      <w:proofErr w:type="spellStart"/>
-      <w:r>
-        <w:rPr>
-          <w:rFonts w:ascii="Arial" w:hAnsi="Arial" w:cs="Arial"/>
-          <w:color w:val="000000"/>
-        </w:rPr>
-        <w:t>instellen</w:t>
-      </w:r>
-      <w:proofErr w:type="spellEnd"/>
-      <w:r>
-        <w:rPr>
-          <w:rFonts w:ascii="Arial" w:hAnsi="Arial" w:cs="Arial"/>
-          <w:color w:val="000000"/>
-        </w:rPr>
-        <w:t xml:space="preserve"> </w:t>
-      </w:r>
-      <w:proofErr w:type="spellStart"/>
-      <w:r>
-        <w:rPr>
-          <w:rFonts w:ascii="Arial" w:hAnsi="Arial" w:cs="Arial"/>
-          <w:color w:val="000000"/>
-        </w:rPr>
-        <w:t>hoeveel</w:t>
-      </w:r>
-      <w:proofErr w:type="spellEnd"/>
-      <w:r>
-        <w:rPr>
-          <w:rFonts w:ascii="Arial" w:hAnsi="Arial" w:cs="Arial"/>
-          <w:color w:val="000000"/>
-        </w:rPr>
-        <w:t xml:space="preserve"> </w:t>
-      </w:r>
-      <w:proofErr w:type="spellStart"/>
-      <w:r>
-        <w:rPr>
-          <w:rFonts w:ascii="Arial" w:hAnsi="Arial" w:cs="Arial"/>
-          <w:color w:val="000000"/>
-        </w:rPr>
-        <w:t>producten</w:t>
-      </w:r>
-      <w:proofErr w:type="spellEnd"/>
-      <w:r>
-        <w:rPr>
-          <w:rFonts w:ascii="Arial" w:hAnsi="Arial" w:cs="Arial"/>
-          <w:color w:val="000000"/>
-        </w:rPr>
-        <w:t xml:space="preserve"> </w:t>
-      </w:r>
-      <w:proofErr w:type="spellStart"/>
-      <w:r>
-        <w:rPr>
-          <w:rFonts w:ascii="Arial" w:hAnsi="Arial" w:cs="Arial"/>
-          <w:color w:val="000000"/>
-        </w:rPr>
-        <w:t>hij</w:t>
-      </w:r>
-      <w:proofErr w:type="spellEnd"/>
-      <w:r>
-        <w:rPr>
-          <w:rFonts w:ascii="Arial" w:hAnsi="Arial" w:cs="Arial"/>
-          <w:color w:val="000000"/>
-        </w:rPr>
-        <w:t xml:space="preserve"> in 1 </w:t>
-      </w:r>
-      <w:proofErr w:type="spellStart"/>
-      <w:r>
-        <w:rPr>
-          <w:rFonts w:ascii="Arial" w:hAnsi="Arial" w:cs="Arial"/>
-          <w:color w:val="000000"/>
-        </w:rPr>
-        <w:t>keer</w:t>
-      </w:r>
-      <w:proofErr w:type="spellEnd"/>
-      <w:r>
-        <w:rPr>
-          <w:rFonts w:ascii="Arial" w:hAnsi="Arial" w:cs="Arial"/>
-          <w:color w:val="000000"/>
-        </w:rPr>
-        <w:t xml:space="preserve"> </w:t>
-      </w:r>
-      <w:proofErr w:type="spellStart"/>
-      <w:r>
-        <w:rPr>
-          <w:rFonts w:ascii="Arial" w:hAnsi="Arial" w:cs="Arial"/>
-          <w:color w:val="000000"/>
-        </w:rPr>
-        <w:t>ziet</w:t>
-      </w:r>
-      <w:proofErr w:type="spellEnd"/>
-      <w:r>
-        <w:rPr>
-          <w:rFonts w:ascii="Arial" w:hAnsi="Arial" w:cs="Arial"/>
-          <w:color w:val="000000"/>
-        </w:rPr>
-        <w:t xml:space="preserve"> (</w:t>
-      </w:r>
-      <w:proofErr w:type="spellStart"/>
-      <w:r>
-        <w:rPr>
-          <w:rFonts w:ascii="Arial" w:hAnsi="Arial" w:cs="Arial"/>
-          <w:color w:val="000000"/>
-        </w:rPr>
-        <w:t>bijv</w:t>
-      </w:r>
-      <w:proofErr w:type="spellEnd"/>
-      <w:r>
-        <w:rPr>
-          <w:rFonts w:ascii="Arial" w:hAnsi="Arial" w:cs="Arial"/>
-          <w:color w:val="000000"/>
-        </w:rPr>
-        <w:t xml:space="preserve">. 25 – 50 -100). En </w:t>
-      </w:r>
-      <w:proofErr w:type="spellStart"/>
-      <w:r>
-        <w:rPr>
-          <w:rFonts w:ascii="Arial" w:hAnsi="Arial" w:cs="Arial"/>
-          <w:color w:val="000000"/>
-        </w:rPr>
-        <w:t>dat</w:t>
-      </w:r>
-      <w:proofErr w:type="spellEnd"/>
-      <w:r>
-        <w:rPr>
-          <w:rFonts w:ascii="Arial" w:hAnsi="Arial" w:cs="Arial"/>
-          <w:color w:val="000000"/>
-        </w:rPr>
-        <w:t xml:space="preserve"> de </w:t>
-      </w:r>
-      <w:proofErr w:type="spellStart"/>
-      <w:r>
-        <w:rPr>
-          <w:rFonts w:ascii="Arial" w:hAnsi="Arial" w:cs="Arial"/>
-          <w:color w:val="000000"/>
-        </w:rPr>
-        <w:t>bezoeker</w:t>
-      </w:r>
-      <w:proofErr w:type="spellEnd"/>
-      <w:r>
-        <w:rPr>
-          <w:rFonts w:ascii="Arial" w:hAnsi="Arial" w:cs="Arial"/>
-          <w:color w:val="000000"/>
-        </w:rPr>
-        <w:t xml:space="preserve"> dan </w:t>
-      </w:r>
-      <w:proofErr w:type="spellStart"/>
-      <w:r>
-        <w:rPr>
-          <w:rFonts w:ascii="Arial" w:hAnsi="Arial" w:cs="Arial"/>
-          <w:color w:val="000000"/>
-        </w:rPr>
-        <w:t>kan</w:t>
-      </w:r>
-      <w:proofErr w:type="spellEnd"/>
-      <w:r>
-        <w:rPr>
-          <w:rFonts w:ascii="Arial" w:hAnsi="Arial" w:cs="Arial"/>
-          <w:color w:val="000000"/>
-        </w:rPr>
-        <w:t xml:space="preserve"> </w:t>
-      </w:r>
-      <w:proofErr w:type="spellStart"/>
-      <w:r>
-        <w:rPr>
-          <w:rFonts w:ascii="Arial" w:hAnsi="Arial" w:cs="Arial"/>
-          <w:color w:val="000000"/>
-        </w:rPr>
         <w:t>bladeren</w:t>
       </w:r>
       <w:proofErr w:type="spellEnd"/>
-    </w:p>
-    <w:p>
-      <w:pPr>
-        <w:pStyle w:val="NormalWeb"/>
-        <w:numPr>
-          <w:ilvl w:val="0"/>
-          <w:numId w:val="10"/>
-        </w:numPr>
-        <w:spacing w:before="240" w:beforeAutospacing="0" w:after="240" w:afterAutospacing="0"/>
-        <w:rPr>
-          <w:rFonts w:ascii="Arial" w:hAnsi="Arial" w:cs="Arial"/>
-        </w:rPr>
-      </w:pPr>
-      <w:r>
-        <w:rPr>
-          <w:rFonts w:ascii="Arial" w:hAnsi="Arial" w:cs="Arial"/>
-          <w:color w:val="000000"/>
-        </w:rPr>
-        <w:lastRenderedPageBreak/>
-        <w:t xml:space="preserve">Hoe de </w:t>
-      </w:r>
-      <w:proofErr w:type="spellStart"/>
-      <w:r>
-        <w:rPr>
-          <w:rFonts w:ascii="Arial" w:hAnsi="Arial" w:cs="Arial"/>
-          <w:color w:val="000000"/>
-        </w:rPr>
-        <w:t>verschillende</w:t>
-      </w:r>
-      <w:proofErr w:type="spellEnd"/>
-      <w:r>
-        <w:rPr>
-          <w:rFonts w:ascii="Arial" w:hAnsi="Arial" w:cs="Arial"/>
-          <w:color w:val="000000"/>
-        </w:rPr>
-        <w:t xml:space="preserve"> </w:t>
-      </w:r>
-      <w:proofErr w:type="spellStart"/>
-      <w:r>
-        <w:rPr>
-          <w:rFonts w:ascii="Arial" w:hAnsi="Arial" w:cs="Arial"/>
-          <w:color w:val="000000"/>
-        </w:rPr>
-        <w:t>plaatjes</w:t>
-      </w:r>
-      <w:proofErr w:type="spellEnd"/>
-      <w:r>
-        <w:rPr>
-          <w:rFonts w:ascii="Arial" w:hAnsi="Arial" w:cs="Arial"/>
-          <w:color w:val="000000"/>
-        </w:rPr>
-        <w:t xml:space="preserve"> </w:t>
-      </w:r>
-      <w:proofErr w:type="spellStart"/>
-      <w:r>
-        <w:rPr>
-          <w:rFonts w:ascii="Arial" w:hAnsi="Arial" w:cs="Arial"/>
-          <w:color w:val="000000"/>
-        </w:rPr>
-        <w:t>getoond</w:t>
-      </w:r>
-      <w:proofErr w:type="spellEnd"/>
-      <w:r>
-        <w:rPr>
-          <w:rFonts w:ascii="Arial" w:hAnsi="Arial" w:cs="Arial"/>
-          <w:color w:val="000000"/>
-        </w:rPr>
-        <w:t xml:space="preserve"> </w:t>
-      </w:r>
-      <w:proofErr w:type="spellStart"/>
-      <w:r>
-        <w:rPr>
-          <w:rFonts w:ascii="Arial" w:hAnsi="Arial" w:cs="Arial"/>
-          <w:color w:val="000000"/>
-        </w:rPr>
-        <w:t>worden</w:t>
-      </w:r>
-      <w:proofErr w:type="spellEnd"/>
-      <w:r>
-        <w:rPr>
-          <w:rFonts w:ascii="Arial" w:hAnsi="Arial" w:cs="Arial"/>
-          <w:color w:val="000000"/>
-        </w:rPr>
-        <w:t xml:space="preserve">, mag door de </w:t>
-      </w:r>
-      <w:proofErr w:type="spellStart"/>
-      <w:r>
-        <w:rPr>
-          <w:rFonts w:ascii="Arial" w:hAnsi="Arial" w:cs="Arial"/>
-          <w:color w:val="000000"/>
-        </w:rPr>
-        <w:t>ontwikkelgroep</w:t>
-      </w:r>
-      <w:proofErr w:type="spellEnd"/>
-      <w:r>
-        <w:rPr>
-          <w:rFonts w:ascii="Arial" w:hAnsi="Arial" w:cs="Arial"/>
-          <w:color w:val="000000"/>
-        </w:rPr>
-        <w:t xml:space="preserve"> </w:t>
-      </w:r>
-      <w:proofErr w:type="spellStart"/>
-      <w:r>
-        <w:rPr>
-          <w:rFonts w:ascii="Arial" w:hAnsi="Arial" w:cs="Arial"/>
-          <w:color w:val="000000"/>
-        </w:rPr>
-        <w:t>bepaald</w:t>
-      </w:r>
-      <w:proofErr w:type="spellEnd"/>
-      <w:r>
-        <w:rPr>
-          <w:rFonts w:ascii="Arial" w:hAnsi="Arial" w:cs="Arial"/>
-          <w:color w:val="000000"/>
-        </w:rPr>
-        <w:t xml:space="preserve"> </w:t>
-      </w:r>
-      <w:proofErr w:type="spellStart"/>
-      <w:r>
-        <w:rPr>
-          <w:rFonts w:ascii="Arial" w:hAnsi="Arial" w:cs="Arial"/>
-          <w:color w:val="000000"/>
-        </w:rPr>
-        <w:t>worden</w:t>
-      </w:r>
-      <w:proofErr w:type="spellEnd"/>
-      <w:r>
-        <w:rPr>
-          <w:rFonts w:ascii="Arial" w:hAnsi="Arial" w:cs="Arial"/>
-          <w:color w:val="000000"/>
-        </w:rPr>
-        <w:t>.</w:t>
-      </w:r>
     </w:p>
     <w:p>
       <w:pPr>
@@ -6335,6 +5958,7 @@
           <w:sz w:val="24"/>
           <w:szCs w:val="24"/>
         </w:rPr>
+        <w:lastRenderedPageBreak/>
         <w:t>–Domeinmodel (volledig)</w:t>
       </w:r>
       <w:r>
@@ -6463,11 +6087,379 @@
     </w:p>
     <w:p>
       <w:pPr>
-        <w:rPr>
-          <w:sz w:val="24"/>
-          <w:szCs w:val="24"/>
-        </w:rPr>
-      </w:pPr>
+        <w:pStyle w:val="ListParagraph"/>
+        <w:numPr>
+          <w:ilvl w:val="0"/>
+          <w:numId w:val="10"/>
+        </w:numPr>
+        <w:shd w:val="clear" w:color="auto" w:fill="FFFFFF"/>
+        <w:spacing w:before="100" w:beforeAutospacing="1" w:after="100" w:afterAutospacing="1" w:line="240" w:lineRule="auto"/>
+        <w:textAlignment w:val="baseline"/>
+        <w:rPr>
+          <w:rFonts w:eastAsia="Times New Roman"/>
+          <w:color w:val="000000"/>
+          <w:sz w:val="24"/>
+          <w:szCs w:val="24"/>
+          <w:lang w:val="en-NL"/>
+        </w:rPr>
+      </w:pPr>
+      <w:proofErr w:type="spellStart"/>
+      <w:r>
+        <w:rPr>
+          <w:rFonts w:eastAsia="Times New Roman"/>
+          <w:color w:val="000000"/>
+          <w:sz w:val="24"/>
+          <w:szCs w:val="24"/>
+          <w:lang w:val="en-NL"/>
+        </w:rPr>
+        <w:t>Ik</w:t>
+      </w:r>
+      <w:proofErr w:type="spellEnd"/>
+      <w:r>
+        <w:rPr>
+          <w:rFonts w:eastAsia="Times New Roman"/>
+          <w:color w:val="000000"/>
+          <w:sz w:val="24"/>
+          <w:szCs w:val="24"/>
+          <w:lang w:val="en-NL"/>
+        </w:rPr>
+        <w:t xml:space="preserve"> </w:t>
+      </w:r>
+      <w:proofErr w:type="spellStart"/>
+      <w:r>
+        <w:rPr>
+          <w:rFonts w:eastAsia="Times New Roman"/>
+          <w:color w:val="000000"/>
+          <w:sz w:val="24"/>
+          <w:szCs w:val="24"/>
+          <w:lang w:val="en-NL"/>
+        </w:rPr>
+        <w:t>wil</w:t>
+      </w:r>
+      <w:proofErr w:type="spellEnd"/>
+      <w:r>
+        <w:rPr>
+          <w:rFonts w:eastAsia="Times New Roman"/>
+          <w:color w:val="000000"/>
+          <w:sz w:val="24"/>
+          <w:szCs w:val="24"/>
+          <w:lang w:val="en-NL"/>
+        </w:rPr>
+        <w:t xml:space="preserve"> heel </w:t>
+      </w:r>
+      <w:proofErr w:type="spellStart"/>
+      <w:r>
+        <w:rPr>
+          <w:rFonts w:eastAsia="Times New Roman"/>
+          <w:color w:val="000000"/>
+          <w:sz w:val="24"/>
+          <w:szCs w:val="24"/>
+          <w:lang w:val="en-NL"/>
+        </w:rPr>
+        <w:t>snel</w:t>
+      </w:r>
+      <w:proofErr w:type="spellEnd"/>
+      <w:r>
+        <w:rPr>
+          <w:rFonts w:eastAsia="Times New Roman"/>
+          <w:color w:val="000000"/>
+          <w:sz w:val="24"/>
+          <w:szCs w:val="24"/>
+          <w:lang w:val="en-NL"/>
+        </w:rPr>
+        <w:t xml:space="preserve"> </w:t>
+      </w:r>
+      <w:proofErr w:type="spellStart"/>
+      <w:r>
+        <w:rPr>
+          <w:rFonts w:eastAsia="Times New Roman"/>
+          <w:color w:val="000000"/>
+          <w:sz w:val="24"/>
+          <w:szCs w:val="24"/>
+          <w:lang w:val="en-NL"/>
+        </w:rPr>
+        <w:t>zoekresultaten</w:t>
+      </w:r>
+      <w:proofErr w:type="spellEnd"/>
+      <w:r>
+        <w:rPr>
+          <w:rFonts w:eastAsia="Times New Roman"/>
+          <w:color w:val="000000"/>
+          <w:sz w:val="24"/>
+          <w:szCs w:val="24"/>
+          <w:lang w:val="en-NL"/>
+        </w:rPr>
+        <w:t xml:space="preserve"> </w:t>
+      </w:r>
+      <w:proofErr w:type="spellStart"/>
+      <w:r>
+        <w:rPr>
+          <w:rFonts w:eastAsia="Times New Roman"/>
+          <w:color w:val="000000"/>
+          <w:sz w:val="24"/>
+          <w:szCs w:val="24"/>
+          <w:lang w:val="en-NL"/>
+        </w:rPr>
+        <w:t>zien</w:t>
+      </w:r>
+      <w:proofErr w:type="spellEnd"/>
+    </w:p>
+    <w:p>
+      <w:pPr>
+        <w:pStyle w:val="NormalWeb"/>
+        <w:numPr>
+          <w:ilvl w:val="0"/>
+          <w:numId w:val="10"/>
+        </w:numPr>
+        <w:spacing w:before="240" w:beforeAutospacing="0" w:after="240" w:afterAutospacing="0"/>
+        <w:rPr>
+          <w:rFonts w:ascii="Arial" w:hAnsi="Arial" w:cs="Arial"/>
+        </w:rPr>
+      </w:pPr>
+      <w:proofErr w:type="spellStart"/>
+      <w:r>
+        <w:rPr>
+          <w:rFonts w:ascii="Arial" w:hAnsi="Arial" w:cs="Arial"/>
+          <w:color w:val="000000"/>
+        </w:rPr>
+        <w:t>Ik</w:t>
+      </w:r>
+      <w:proofErr w:type="spellEnd"/>
+      <w:r>
+        <w:rPr>
+          <w:rFonts w:ascii="Arial" w:hAnsi="Arial" w:cs="Arial"/>
+          <w:color w:val="000000"/>
+        </w:rPr>
+        <w:t xml:space="preserve"> </w:t>
+      </w:r>
+      <w:proofErr w:type="spellStart"/>
+      <w:r>
+        <w:rPr>
+          <w:rFonts w:ascii="Arial" w:hAnsi="Arial" w:cs="Arial"/>
+          <w:color w:val="000000"/>
+        </w:rPr>
+        <w:t>wil</w:t>
+      </w:r>
+      <w:proofErr w:type="spellEnd"/>
+      <w:r>
+        <w:rPr>
+          <w:rFonts w:ascii="Arial" w:hAnsi="Arial" w:cs="Arial"/>
+          <w:color w:val="000000"/>
+        </w:rPr>
+        <w:t xml:space="preserve"> </w:t>
+      </w:r>
+      <w:proofErr w:type="spellStart"/>
+      <w:r>
+        <w:rPr>
+          <w:rFonts w:ascii="Arial" w:hAnsi="Arial" w:cs="Arial"/>
+          <w:color w:val="000000"/>
+        </w:rPr>
+        <w:t>iets</w:t>
+      </w:r>
+      <w:proofErr w:type="spellEnd"/>
+      <w:r>
+        <w:rPr>
+          <w:rFonts w:ascii="Arial" w:hAnsi="Arial" w:cs="Arial"/>
+          <w:color w:val="000000"/>
+        </w:rPr>
+        <w:t xml:space="preserve"> </w:t>
+      </w:r>
+      <w:proofErr w:type="spellStart"/>
+      <w:r>
+        <w:rPr>
+          <w:rFonts w:ascii="Arial" w:hAnsi="Arial" w:cs="Arial"/>
+          <w:color w:val="000000"/>
+        </w:rPr>
+        <w:t>vergelijkbaars</w:t>
+      </w:r>
+      <w:proofErr w:type="spellEnd"/>
+      <w:r>
+        <w:rPr>
+          <w:rFonts w:ascii="Arial" w:hAnsi="Arial" w:cs="Arial"/>
+          <w:color w:val="000000"/>
+        </w:rPr>
+        <w:t xml:space="preserve"> </w:t>
+      </w:r>
+      <w:proofErr w:type="spellStart"/>
+      <w:r>
+        <w:rPr>
+          <w:rFonts w:ascii="Arial" w:hAnsi="Arial" w:cs="Arial"/>
+          <w:color w:val="000000"/>
+        </w:rPr>
+        <w:t>als</w:t>
+      </w:r>
+      <w:proofErr w:type="spellEnd"/>
+      <w:r>
+        <w:rPr>
+          <w:rFonts w:ascii="Arial" w:hAnsi="Arial" w:cs="Arial"/>
+          <w:color w:val="000000"/>
+        </w:rPr>
+        <w:t xml:space="preserve"> Zalando. Maar dan </w:t>
+      </w:r>
+      <w:proofErr w:type="spellStart"/>
+      <w:r>
+        <w:rPr>
+          <w:rFonts w:ascii="Arial" w:hAnsi="Arial" w:cs="Arial"/>
+          <w:color w:val="000000"/>
+        </w:rPr>
+        <w:t>niet</w:t>
+      </w:r>
+      <w:proofErr w:type="spellEnd"/>
+      <w:r>
+        <w:rPr>
+          <w:rFonts w:ascii="Arial" w:hAnsi="Arial" w:cs="Arial"/>
+          <w:color w:val="000000"/>
+        </w:rPr>
+        <w:t xml:space="preserve"> met sub </w:t>
+      </w:r>
+      <w:proofErr w:type="spellStart"/>
+      <w:r>
+        <w:rPr>
+          <w:rFonts w:ascii="Arial" w:hAnsi="Arial" w:cs="Arial"/>
+          <w:color w:val="000000"/>
+        </w:rPr>
+        <w:t>productgroepen</w:t>
+      </w:r>
+      <w:proofErr w:type="spellEnd"/>
+      <w:r>
+        <w:rPr>
+          <w:rFonts w:ascii="Arial" w:hAnsi="Arial" w:cs="Arial"/>
+          <w:color w:val="000000"/>
+        </w:rPr>
+        <w:t>.</w:t>
+      </w:r>
+    </w:p>
+    <w:p>
+      <w:pPr>
+        <w:pStyle w:val="NormalWeb"/>
+        <w:numPr>
+          <w:ilvl w:val="0"/>
+          <w:numId w:val="10"/>
+        </w:numPr>
+        <w:spacing w:before="240" w:beforeAutospacing="0" w:after="240" w:afterAutospacing="0"/>
+        <w:rPr>
+          <w:rFonts w:ascii="Arial" w:hAnsi="Arial" w:cs="Arial"/>
+        </w:rPr>
+      </w:pPr>
+      <w:r>
+        <w:rPr>
+          <w:rFonts w:ascii="Arial" w:hAnsi="Arial" w:cs="Arial"/>
+          <w:color w:val="000000"/>
+        </w:rPr>
+        <w:t xml:space="preserve">Hoe de </w:t>
+      </w:r>
+      <w:proofErr w:type="spellStart"/>
+      <w:r>
+        <w:rPr>
+          <w:rFonts w:ascii="Arial" w:hAnsi="Arial" w:cs="Arial"/>
+          <w:color w:val="000000"/>
+        </w:rPr>
+        <w:t>verschillende</w:t>
+      </w:r>
+      <w:proofErr w:type="spellEnd"/>
+      <w:r>
+        <w:rPr>
+          <w:rFonts w:ascii="Arial" w:hAnsi="Arial" w:cs="Arial"/>
+          <w:color w:val="000000"/>
+        </w:rPr>
+        <w:t xml:space="preserve"> </w:t>
+      </w:r>
+      <w:proofErr w:type="spellStart"/>
+      <w:r>
+        <w:rPr>
+          <w:rFonts w:ascii="Arial" w:hAnsi="Arial" w:cs="Arial"/>
+          <w:color w:val="000000"/>
+        </w:rPr>
+        <w:t>plaatjes</w:t>
+      </w:r>
+      <w:proofErr w:type="spellEnd"/>
+      <w:r>
+        <w:rPr>
+          <w:rFonts w:ascii="Arial" w:hAnsi="Arial" w:cs="Arial"/>
+          <w:color w:val="000000"/>
+        </w:rPr>
+        <w:t xml:space="preserve"> </w:t>
+      </w:r>
+      <w:proofErr w:type="spellStart"/>
+      <w:r>
+        <w:rPr>
+          <w:rFonts w:ascii="Arial" w:hAnsi="Arial" w:cs="Arial"/>
+          <w:color w:val="000000"/>
+        </w:rPr>
+        <w:t>getoond</w:t>
+      </w:r>
+      <w:proofErr w:type="spellEnd"/>
+      <w:r>
+        <w:rPr>
+          <w:rFonts w:ascii="Arial" w:hAnsi="Arial" w:cs="Arial"/>
+          <w:color w:val="000000"/>
+        </w:rPr>
+        <w:t xml:space="preserve"> </w:t>
+      </w:r>
+      <w:proofErr w:type="spellStart"/>
+      <w:r>
+        <w:rPr>
+          <w:rFonts w:ascii="Arial" w:hAnsi="Arial" w:cs="Arial"/>
+          <w:color w:val="000000"/>
+        </w:rPr>
+        <w:t>worden</w:t>
+      </w:r>
+      <w:proofErr w:type="spellEnd"/>
+      <w:r>
+        <w:rPr>
+          <w:rFonts w:ascii="Arial" w:hAnsi="Arial" w:cs="Arial"/>
+          <w:color w:val="000000"/>
+        </w:rPr>
+        <w:t xml:space="preserve">, mag door de </w:t>
+      </w:r>
+      <w:proofErr w:type="spellStart"/>
+      <w:r>
+        <w:rPr>
+          <w:rFonts w:ascii="Arial" w:hAnsi="Arial" w:cs="Arial"/>
+          <w:color w:val="000000"/>
+        </w:rPr>
+        <w:t>ontwikkelgroep</w:t>
+      </w:r>
+      <w:proofErr w:type="spellEnd"/>
+      <w:r>
+        <w:rPr>
+          <w:rFonts w:ascii="Arial" w:hAnsi="Arial" w:cs="Arial"/>
+          <w:color w:val="000000"/>
+        </w:rPr>
+        <w:t xml:space="preserve"> </w:t>
+      </w:r>
+      <w:proofErr w:type="spellStart"/>
+      <w:r>
+        <w:rPr>
+          <w:rFonts w:ascii="Arial" w:hAnsi="Arial" w:cs="Arial"/>
+          <w:color w:val="000000"/>
+        </w:rPr>
+        <w:t>bepaald</w:t>
+      </w:r>
+      <w:proofErr w:type="spellEnd"/>
+      <w:r>
+        <w:rPr>
+          <w:rFonts w:ascii="Arial" w:hAnsi="Arial" w:cs="Arial"/>
+          <w:color w:val="000000"/>
+        </w:rPr>
+        <w:t xml:space="preserve"> </w:t>
+      </w:r>
+      <w:proofErr w:type="spellStart"/>
+      <w:r>
+        <w:rPr>
+          <w:rFonts w:ascii="Arial" w:hAnsi="Arial" w:cs="Arial"/>
+          <w:color w:val="000000"/>
+        </w:rPr>
+        <w:t>worden</w:t>
+      </w:r>
+      <w:proofErr w:type="spellEnd"/>
+      <w:r>
+        <w:rPr>
+          <w:rFonts w:ascii="Arial" w:hAnsi="Arial" w:cs="Arial"/>
+          <w:color w:val="000000"/>
+        </w:rPr>
+        <w:t>.</w:t>
+      </w:r>
     </w:p>
     <w:p>
       <w:pPr>
@@ -6699,6 +6691,7 @@
           <w:sz w:val="24"/>
           <w:szCs w:val="24"/>
         </w:rPr>
+        <w:lastRenderedPageBreak/>
         <w:t>Als bezoeker kan ik instellen hoeveel producten (bijvoorbeeld 25-50-100) per pagina getoond worden.</w:t>
       </w:r>
     </w:p>
@@ -6762,7 +6755,6 @@
           <w:sz w:val="24"/>
           <w:szCs w:val="24"/>
         </w:rPr>
-        <w:lastRenderedPageBreak/>
         <w:t>De volgende informatie is zichtbaar: hoofdafbeelding, artikelnaam, artikelnummer, prijs.</w:t>
       </w:r>
     </w:p>
@@ -7463,6 +7455,7 @@
           <w:szCs w:val="24"/>
           <w:lang w:val="en-NL"/>
         </w:rPr>
+        <w:lastRenderedPageBreak/>
         <w:t xml:space="preserve">Het </w:t>
       </w:r>
       <w:proofErr w:type="spellStart"/>
@@ -7794,7 +7787,6 @@
           <w:sz w:val="24"/>
           <w:szCs w:val="24"/>
         </w:rPr>
-        <w:lastRenderedPageBreak/>
         <w:t>-</w:t>
       </w:r>
       <w:r>
@@ -9196,7 +9188,6 @@
           <w:sz w:val="24"/>
           <w:szCs w:val="24"/>
         </w:rPr>
-        <w:lastRenderedPageBreak/>
         <w:t>-Schermontwerp</w:t>
       </w:r>
       <w:r>
@@ -9247,13 +9238,774 @@
           <w:szCs w:val="24"/>
         </w:rPr>
       </w:pPr>
-      <w:r>
-        <w:rPr>
-          <w:sz w:val="24"/>
-          <w:szCs w:val="24"/>
-        </w:rPr>
-        <w:br w:type="page"/>
-      </w:r>
+    </w:p>
+    <w:p>
+      <w:pPr>
+        <w:rPr>
+          <w:sz w:val="24"/>
+          <w:szCs w:val="24"/>
+        </w:rPr>
+      </w:pPr>
+      <w:r>
+        <w:rPr>
+          <w:sz w:val="24"/>
+          <w:szCs w:val="24"/>
+        </w:rPr>
+        <w:t xml:space="preserve">–User story </w:t>
+      </w:r>
+      <w:r>
+        <w:rPr>
+          <w:sz w:val="24"/>
+          <w:szCs w:val="24"/>
+        </w:rPr>
+        <w:t>4</w:t>
+      </w:r>
+      <w:r>
+        <w:rPr>
+          <w:sz w:val="24"/>
+          <w:szCs w:val="24"/>
+        </w:rPr>
+        <w:t>:</w:t>
+      </w:r>
+      <w:r>
+        <w:rPr>
+          <w:sz w:val="24"/>
+          <w:szCs w:val="24"/>
+        </w:rPr>
+        <w:t xml:space="preserve"> Artikel plaatsen in winkelmandje</w:t>
+      </w:r>
+    </w:p>
+    <w:p>
+      <w:pPr>
+        <w:ind w:left="720"/>
+        <w:rPr>
+          <w:sz w:val="24"/>
+          <w:szCs w:val="24"/>
+        </w:rPr>
+      </w:pPr>
+      <w:r>
+        <w:rPr>
+          <w:sz w:val="24"/>
+          <w:szCs w:val="24"/>
+        </w:rPr>
+        <w:t>Als bezoeker wil ik items kunnen toevoegen aan een winkelmandje zodat ik alles in een keer kan afrekenen</w:t>
+      </w:r>
+      <w:r>
+        <w:rPr>
+          <w:sz w:val="24"/>
+          <w:szCs w:val="24"/>
+        </w:rPr>
+        <w:t>.</w:t>
+      </w:r>
+    </w:p>
+    <w:p>
+      <w:pPr>
+        <w:rPr>
+          <w:sz w:val="24"/>
+          <w:szCs w:val="24"/>
+        </w:rPr>
+      </w:pPr>
+    </w:p>
+    <w:p>
+      <w:pPr>
+        <w:rPr>
+          <w:sz w:val="24"/>
+          <w:szCs w:val="24"/>
+        </w:rPr>
+      </w:pPr>
+      <w:r>
+        <w:rPr>
+          <w:sz w:val="24"/>
+          <w:szCs w:val="24"/>
+        </w:rPr>
+        <w:t xml:space="preserve">-Acceptatie criteria van user story </w:t>
+      </w:r>
+      <w:r>
+        <w:rPr>
+          <w:sz w:val="24"/>
+          <w:szCs w:val="24"/>
+        </w:rPr>
+        <w:t>4</w:t>
+      </w:r>
+      <w:r>
+        <w:rPr>
+          <w:sz w:val="24"/>
+          <w:szCs w:val="24"/>
+        </w:rPr>
+        <w:t>:</w:t>
+      </w:r>
+    </w:p>
+    <w:p>
+      <w:pPr>
+        <w:pStyle w:val="ListParagraph"/>
+        <w:numPr>
+          <w:ilvl w:val="0"/>
+          <w:numId w:val="17"/>
+        </w:numPr>
+        <w:rPr>
+          <w:sz w:val="24"/>
+          <w:szCs w:val="24"/>
+        </w:rPr>
+      </w:pPr>
+      <w:r>
+        <w:rPr>
+          <w:sz w:val="24"/>
+          <w:szCs w:val="24"/>
+        </w:rPr>
+        <w:t>Na het bekijken van een item kan de bezoeker hem toevoegen aan het winkelmandje</w:t>
+      </w:r>
+      <w:r>
+        <w:rPr>
+          <w:sz w:val="24"/>
+          <w:szCs w:val="24"/>
+        </w:rPr>
+        <w:t>.</w:t>
+      </w:r>
+    </w:p>
+    <w:p>
+      <w:pPr>
+        <w:pStyle w:val="ListParagraph"/>
+        <w:numPr>
+          <w:ilvl w:val="0"/>
+          <w:numId w:val="17"/>
+        </w:numPr>
+        <w:rPr>
+          <w:sz w:val="24"/>
+          <w:szCs w:val="24"/>
+        </w:rPr>
+      </w:pPr>
+      <w:r>
+        <w:rPr>
+          <w:sz w:val="24"/>
+          <w:szCs w:val="24"/>
+        </w:rPr>
+        <w:t>Items geplaatst in het winkelmandje worden opgeslagen</w:t>
+      </w:r>
+      <w:r>
+        <w:rPr>
+          <w:sz w:val="24"/>
+          <w:szCs w:val="24"/>
+        </w:rPr>
+        <w:t>.</w:t>
+      </w:r>
+    </w:p>
+    <w:p>
+      <w:pPr>
+        <w:pStyle w:val="ListParagraph"/>
+        <w:numPr>
+          <w:ilvl w:val="0"/>
+          <w:numId w:val="17"/>
+        </w:numPr>
+        <w:rPr>
+          <w:sz w:val="24"/>
+          <w:szCs w:val="24"/>
+        </w:rPr>
+      </w:pPr>
+      <w:r>
+        <w:rPr>
+          <w:sz w:val="24"/>
+          <w:szCs w:val="24"/>
+        </w:rPr>
+        <w:t>De bezoeker kan een item vaker toevoegen</w:t>
+      </w:r>
+      <w:r>
+        <w:rPr>
+          <w:sz w:val="24"/>
+          <w:szCs w:val="24"/>
+        </w:rPr>
+        <w:t>.</w:t>
+      </w:r>
+    </w:p>
+    <w:p>
+      <w:pPr>
+        <w:pStyle w:val="ListParagraph"/>
+        <w:numPr>
+          <w:ilvl w:val="0"/>
+          <w:numId w:val="17"/>
+        </w:numPr>
+        <w:rPr>
+          <w:sz w:val="24"/>
+          <w:szCs w:val="24"/>
+        </w:rPr>
+      </w:pPr>
+      <w:r>
+        <w:rPr>
+          <w:sz w:val="24"/>
+          <w:szCs w:val="24"/>
+        </w:rPr>
+        <w:lastRenderedPageBreak/>
+        <w:t>De bezoeker kan het winkelmandje bekijken.</w:t>
+      </w:r>
+    </w:p>
+    <w:p>
+      <w:pPr>
+        <w:pStyle w:val="ListParagraph"/>
+        <w:numPr>
+          <w:ilvl w:val="0"/>
+          <w:numId w:val="17"/>
+        </w:numPr>
+        <w:rPr>
+          <w:sz w:val="24"/>
+          <w:szCs w:val="24"/>
+        </w:rPr>
+      </w:pPr>
+      <w:r>
+        <w:rPr>
+          <w:sz w:val="24"/>
+          <w:szCs w:val="24"/>
+        </w:rPr>
+        <w:t>De bezoeker ziet in het winkelmandje welke items er in zitten.</w:t>
+      </w:r>
+    </w:p>
+    <w:p>
+      <w:pPr>
+        <w:pStyle w:val="ListParagraph"/>
+        <w:rPr>
+          <w:sz w:val="24"/>
+          <w:szCs w:val="24"/>
+        </w:rPr>
+      </w:pPr>
+    </w:p>
+    <w:p>
+      <w:pPr>
+        <w:rPr>
+          <w:sz w:val="24"/>
+          <w:szCs w:val="24"/>
+        </w:rPr>
+      </w:pPr>
+      <w:r>
+        <w:rPr>
+          <w:sz w:val="24"/>
+          <w:szCs w:val="24"/>
+        </w:rPr>
+        <w:t>-Schermontwerp</w:t>
+      </w:r>
+    </w:p>
+    <w:p>
+      <w:pPr>
+        <w:rPr>
+          <w:sz w:val="24"/>
+          <w:szCs w:val="24"/>
+        </w:rPr>
+      </w:pPr>
+    </w:p>
+    <w:p>
+      <w:pPr>
+        <w:rPr>
+          <w:sz w:val="24"/>
+          <w:szCs w:val="24"/>
+        </w:rPr>
+      </w:pPr>
+    </w:p>
+    <w:p>
+      <w:pPr>
+        <w:rPr>
+          <w:sz w:val="24"/>
+          <w:szCs w:val="24"/>
+        </w:rPr>
+      </w:pPr>
+    </w:p>
+    <w:p>
+      <w:pPr>
+        <w:rPr>
+          <w:sz w:val="24"/>
+          <w:szCs w:val="24"/>
+        </w:rPr>
+      </w:pPr>
+      <w:r>
+        <w:rPr>
+          <w:sz w:val="24"/>
+          <w:szCs w:val="24"/>
+        </w:rPr>
+        <w:t xml:space="preserve">–User story </w:t>
+      </w:r>
+      <w:r>
+        <w:rPr>
+          <w:sz w:val="24"/>
+          <w:szCs w:val="24"/>
+        </w:rPr>
+        <w:t>5</w:t>
+      </w:r>
+      <w:r>
+        <w:rPr>
+          <w:sz w:val="24"/>
+          <w:szCs w:val="24"/>
+        </w:rPr>
+        <w:t>:</w:t>
+      </w:r>
+      <w:r>
+        <w:rPr>
+          <w:sz w:val="24"/>
+          <w:szCs w:val="24"/>
+        </w:rPr>
+        <w:t xml:space="preserve"> Winkelmandje aanpassen</w:t>
+      </w:r>
+    </w:p>
+    <w:p>
+      <w:pPr>
+        <w:ind w:left="720"/>
+        <w:rPr>
+          <w:sz w:val="24"/>
+          <w:szCs w:val="24"/>
+        </w:rPr>
+      </w:pPr>
+      <w:r>
+        <w:rPr>
+          <w:sz w:val="24"/>
+          <w:szCs w:val="24"/>
+        </w:rPr>
+        <w:t>Als bezoeker wil ik het aantal items in mijn winkelmandje kunnen aanpassen, zodat ik mijn gewenste hoeveelheid in een keer bestel.</w:t>
+      </w:r>
+    </w:p>
+    <w:p>
+      <w:pPr>
+        <w:rPr>
+          <w:sz w:val="24"/>
+          <w:szCs w:val="24"/>
+        </w:rPr>
+      </w:pPr>
+    </w:p>
+    <w:p>
+      <w:pPr>
+        <w:rPr>
+          <w:sz w:val="24"/>
+          <w:szCs w:val="24"/>
+        </w:rPr>
+      </w:pPr>
+      <w:r>
+        <w:rPr>
+          <w:sz w:val="24"/>
+          <w:szCs w:val="24"/>
+        </w:rPr>
+        <w:t xml:space="preserve">-Acceptatie criteria van user story </w:t>
+      </w:r>
+      <w:r>
+        <w:rPr>
+          <w:sz w:val="24"/>
+          <w:szCs w:val="24"/>
+        </w:rPr>
+        <w:t>5</w:t>
+      </w:r>
+      <w:r>
+        <w:rPr>
+          <w:sz w:val="24"/>
+          <w:szCs w:val="24"/>
+        </w:rPr>
+        <w:t>:</w:t>
+      </w:r>
+    </w:p>
+    <w:p>
+      <w:pPr>
+        <w:pStyle w:val="ListParagraph"/>
+        <w:numPr>
+          <w:ilvl w:val="0"/>
+          <w:numId w:val="17"/>
+        </w:numPr>
+        <w:rPr>
+          <w:sz w:val="24"/>
+          <w:szCs w:val="24"/>
+        </w:rPr>
+      </w:pPr>
+      <w:r>
+        <w:rPr>
+          <w:sz w:val="24"/>
+          <w:szCs w:val="24"/>
+        </w:rPr>
+        <w:t>De bezoeker kan de hoeveelheid van een item aanpassen</w:t>
+      </w:r>
+    </w:p>
+    <w:p>
+      <w:pPr>
+        <w:pStyle w:val="ListParagraph"/>
+        <w:numPr>
+          <w:ilvl w:val="0"/>
+          <w:numId w:val="17"/>
+        </w:numPr>
+        <w:rPr>
+          <w:sz w:val="24"/>
+          <w:szCs w:val="24"/>
+        </w:rPr>
+      </w:pPr>
+      <w:r>
+        <w:rPr>
+          <w:sz w:val="24"/>
+          <w:szCs w:val="24"/>
+        </w:rPr>
+        <w:t>De bezoeker kan een item uit het winkelmandje verwijderen</w:t>
+      </w:r>
+    </w:p>
+    <w:p>
+      <w:pPr>
+        <w:pStyle w:val="ListParagraph"/>
+        <w:numPr>
+          <w:ilvl w:val="0"/>
+          <w:numId w:val="17"/>
+        </w:numPr>
+        <w:rPr>
+          <w:sz w:val="24"/>
+          <w:szCs w:val="24"/>
+        </w:rPr>
+      </w:pPr>
+      <w:r>
+        <w:rPr>
+          <w:sz w:val="24"/>
+          <w:szCs w:val="24"/>
+        </w:rPr>
+        <w:t>De bezoeker kan de totaal prijs zien bij het winkelmandje</w:t>
+      </w:r>
+    </w:p>
+    <w:p>
+      <w:pPr>
+        <w:pStyle w:val="ListParagraph"/>
+        <w:numPr>
+          <w:ilvl w:val="0"/>
+          <w:numId w:val="17"/>
+        </w:numPr>
+        <w:rPr>
+          <w:sz w:val="24"/>
+          <w:szCs w:val="24"/>
+        </w:rPr>
+      </w:pPr>
+      <w:r>
+        <w:rPr>
+          <w:sz w:val="24"/>
+          <w:szCs w:val="24"/>
+        </w:rPr>
+        <w:t xml:space="preserve">Totaal prijs wordt gewijzigt wanneer het aantal items wordt gewijzigt </w:t>
+      </w:r>
+    </w:p>
+    <w:p>
+      <w:pPr>
+        <w:pStyle w:val="ListParagraph"/>
+        <w:rPr>
+          <w:sz w:val="24"/>
+          <w:szCs w:val="24"/>
+        </w:rPr>
+      </w:pPr>
+    </w:p>
+    <w:p>
+      <w:pPr>
+        <w:rPr>
+          <w:sz w:val="24"/>
+          <w:szCs w:val="24"/>
+        </w:rPr>
+      </w:pPr>
+      <w:r>
+        <w:rPr>
+          <w:sz w:val="24"/>
+          <w:szCs w:val="24"/>
+        </w:rPr>
+        <w:t>-Schermontwerp</w:t>
+      </w:r>
+    </w:p>
+    <w:p>
+      <w:pPr>
+        <w:rPr>
+          <w:sz w:val="24"/>
+          <w:szCs w:val="24"/>
+        </w:rPr>
+      </w:pPr>
+    </w:p>
+    <w:p>
+      <w:pPr>
+        <w:rPr>
+          <w:sz w:val="24"/>
+          <w:szCs w:val="24"/>
+        </w:rPr>
+      </w:pPr>
+    </w:p>
+    <w:p>
+      <w:pPr>
+        <w:rPr>
+          <w:sz w:val="24"/>
+          <w:szCs w:val="24"/>
+        </w:rPr>
+      </w:pPr>
+    </w:p>
+    <w:p>
+      <w:pPr>
+        <w:rPr>
+          <w:sz w:val="24"/>
+          <w:szCs w:val="24"/>
+        </w:rPr>
+      </w:pPr>
+      <w:r>
+        <w:rPr>
+          <w:sz w:val="24"/>
+          <w:szCs w:val="24"/>
+        </w:rPr>
+        <w:t xml:space="preserve">–User story </w:t>
+      </w:r>
+      <w:r>
+        <w:rPr>
+          <w:sz w:val="24"/>
+          <w:szCs w:val="24"/>
+        </w:rPr>
+        <w:t>6</w:t>
+      </w:r>
+      <w:r>
+        <w:rPr>
+          <w:sz w:val="24"/>
+          <w:szCs w:val="24"/>
+        </w:rPr>
+        <w:t>:</w:t>
+      </w:r>
+      <w:r>
+        <w:rPr>
+          <w:sz w:val="24"/>
+          <w:szCs w:val="24"/>
+        </w:rPr>
+        <w:t xml:space="preserve"> Plaatsen bestelling</w:t>
+      </w:r>
+    </w:p>
+    <w:p>
+      <w:pPr>
+        <w:ind w:left="720"/>
+        <w:rPr>
+          <w:sz w:val="24"/>
+          <w:szCs w:val="24"/>
+        </w:rPr>
+      </w:pPr>
+      <w:r>
+        <w:rPr>
+          <w:sz w:val="24"/>
+          <w:szCs w:val="24"/>
+        </w:rPr>
+        <w:t>Als bezoeker wil ik dat mijn gegevens worden opgeslagen zodat ik volgende keer niet weer alles moet invullen.</w:t>
+      </w:r>
+    </w:p>
+    <w:p>
+      <w:pPr>
+        <w:rPr>
+          <w:sz w:val="24"/>
+          <w:szCs w:val="24"/>
+        </w:rPr>
+      </w:pPr>
+    </w:p>
+    <w:p>
+      <w:pPr>
+        <w:rPr>
+          <w:sz w:val="24"/>
+          <w:szCs w:val="24"/>
+        </w:rPr>
+      </w:pPr>
+      <w:r>
+        <w:rPr>
+          <w:sz w:val="24"/>
+          <w:szCs w:val="24"/>
+        </w:rPr>
+        <w:t xml:space="preserve">-Acceptatie criteria van user story </w:t>
+      </w:r>
+      <w:r>
+        <w:rPr>
+          <w:sz w:val="24"/>
+          <w:szCs w:val="24"/>
+        </w:rPr>
+        <w:t>6</w:t>
+      </w:r>
+      <w:r>
+        <w:rPr>
+          <w:sz w:val="24"/>
+          <w:szCs w:val="24"/>
+        </w:rPr>
+        <w:t>:</w:t>
+      </w:r>
+    </w:p>
+    <w:p>
+      <w:pPr>
+        <w:pStyle w:val="ListParagraph"/>
+        <w:numPr>
+          <w:ilvl w:val="0"/>
+          <w:numId w:val="18"/>
+        </w:numPr>
+        <w:rPr>
+          <w:sz w:val="24"/>
+          <w:szCs w:val="24"/>
+        </w:rPr>
+      </w:pPr>
+      <w:r>
+        <w:rPr>
+          <w:sz w:val="24"/>
+          <w:szCs w:val="24"/>
+        </w:rPr>
+        <w:t>De bezoeker kan het winkelmandje in een keer afrekenen</w:t>
+      </w:r>
+    </w:p>
+    <w:p>
+      <w:pPr>
+        <w:pStyle w:val="ListParagraph"/>
+        <w:numPr>
+          <w:ilvl w:val="0"/>
+          <w:numId w:val="18"/>
+        </w:numPr>
+        <w:rPr>
+          <w:sz w:val="24"/>
+          <w:szCs w:val="24"/>
+        </w:rPr>
+      </w:pPr>
+      <w:r>
+        <w:rPr>
+          <w:sz w:val="24"/>
+          <w:szCs w:val="24"/>
+        </w:rPr>
+        <w:t>De bezoeker vult zijn NAW-gegevens in</w:t>
+      </w:r>
+    </w:p>
+    <w:p>
+      <w:pPr>
+        <w:pStyle w:val="ListParagraph"/>
+        <w:numPr>
+          <w:ilvl w:val="0"/>
+          <w:numId w:val="18"/>
+        </w:numPr>
+        <w:rPr>
+          <w:sz w:val="24"/>
+          <w:szCs w:val="24"/>
+        </w:rPr>
+      </w:pPr>
+      <w:r>
+        <w:rPr>
+          <w:sz w:val="24"/>
+          <w:szCs w:val="24"/>
+        </w:rPr>
+        <w:t>De NAW-gegevens worden opgeslagen voor volgende keer voor het volgende bezoek.</w:t>
+      </w:r>
+    </w:p>
+    <w:p>
+      <w:pPr>
+        <w:pStyle w:val="ListParagraph"/>
+        <w:numPr>
+          <w:ilvl w:val="0"/>
+          <w:numId w:val="18"/>
+        </w:numPr>
+        <w:rPr>
+          <w:sz w:val="24"/>
+          <w:szCs w:val="24"/>
+        </w:rPr>
+      </w:pPr>
+      <w:r>
+        <w:rPr>
+          <w:sz w:val="24"/>
+          <w:szCs w:val="24"/>
+        </w:rPr>
+        <w:t>De bezoeker wordt doorgestuurd naar een iDeal-demo</w:t>
+      </w:r>
+    </w:p>
+    <w:p>
+      <w:pPr>
+        <w:pStyle w:val="ListParagraph"/>
+        <w:numPr>
+          <w:ilvl w:val="0"/>
+          <w:numId w:val="18"/>
+        </w:numPr>
+        <w:rPr>
+          <w:sz w:val="24"/>
+          <w:szCs w:val="24"/>
+        </w:rPr>
+      </w:pPr>
+      <w:r>
+        <w:rPr>
+          <w:sz w:val="24"/>
+          <w:szCs w:val="24"/>
+        </w:rPr>
+        <w:t>Na de bestelling worden afgeboekt in de voorraad</w:t>
+      </w:r>
+    </w:p>
+    <w:p>
+      <w:pPr>
+        <w:pStyle w:val="ListParagraph"/>
+        <w:numPr>
+          <w:ilvl w:val="0"/>
+          <w:numId w:val="18"/>
+        </w:numPr>
+        <w:rPr>
+          <w:sz w:val="24"/>
+          <w:szCs w:val="24"/>
+        </w:rPr>
+      </w:pPr>
+      <w:r>
+        <w:rPr>
+          <w:sz w:val="24"/>
+          <w:szCs w:val="24"/>
+        </w:rPr>
+        <w:t>Voorraad wordt aangepast</w:t>
+      </w:r>
+    </w:p>
+    <w:p>
+      <w:pPr>
+        <w:pStyle w:val="ListParagraph"/>
+        <w:numPr>
+          <w:ilvl w:val="0"/>
+          <w:numId w:val="18"/>
+        </w:numPr>
+        <w:rPr>
+          <w:sz w:val="24"/>
+          <w:szCs w:val="24"/>
+        </w:rPr>
+      </w:pPr>
+      <w:r>
+        <w:rPr>
+          <w:sz w:val="24"/>
+          <w:szCs w:val="24"/>
+        </w:rPr>
+        <w:t>De bezoeker krijgt een klant nummer</w:t>
+      </w:r>
+    </w:p>
+    <w:p>
+      <w:pPr>
+        <w:pStyle w:val="ListParagraph"/>
+        <w:rPr>
+          <w:sz w:val="24"/>
+          <w:szCs w:val="24"/>
+        </w:rPr>
+      </w:pPr>
+    </w:p>
+    <w:p>
+      <w:pPr>
+        <w:rPr>
+          <w:sz w:val="24"/>
+          <w:szCs w:val="24"/>
+        </w:rPr>
+      </w:pPr>
+      <w:r>
+        <w:rPr>
+          <w:sz w:val="24"/>
+          <w:szCs w:val="24"/>
+        </w:rPr>
+        <w:t>-Schermontwerp</w:t>
+      </w:r>
+    </w:p>
+    <w:p>
+      <w:pPr>
+        <w:rPr>
+          <w:sz w:val="24"/>
+          <w:szCs w:val="24"/>
+        </w:rPr>
+      </w:pPr>
+    </w:p>
+    <w:p>
+      <w:pPr>
+        <w:rPr>
+          <w:sz w:val="24"/>
+          <w:szCs w:val="24"/>
+        </w:rPr>
+      </w:pPr>
+    </w:p>
+    <w:p>
+      <w:pPr>
+        <w:rPr>
+          <w:sz w:val="24"/>
+          <w:szCs w:val="24"/>
+        </w:rPr>
+      </w:pPr>
+    </w:p>
+    <w:p>
+      <w:pPr>
+        <w:rPr>
+          <w:sz w:val="24"/>
+          <w:szCs w:val="24"/>
+        </w:rPr>
+      </w:pPr>
     </w:p>
     <w:p>
       <w:pPr>
@@ -9767,6 +10519,119 @@
     </w:lvl>
   </w:abstractNum>
   <w:abstractNum w:abstractNumId="4" w15:restartNumberingAfterBreak="0">
+    <w:nsid w:val="2B0F0B1C"/>
+    <w:multiLevelType w:val="hybridMultilevel"/>
+    <w:tmpl w:val="B198AAFE"/>
+    <w:lvl w:ilvl="0" w:tplc="20000001">
+      <w:start w:val="1"/>
+      <w:numFmt w:val="bullet"/>
+      <w:lvlText w:val=""/>
+      <w:lvlJc w:val="left"/>
+      <w:pPr>
+        <w:ind w:left="720" w:hanging="360"/>
+      </w:pPr>
+      <w:rPr>
+        <w:rFonts w:ascii="Symbol" w:hAnsi="Symbol" w:hint="default"/>
+      </w:rPr>
+    </w:lvl>
+    <w:lvl w:ilvl="1" w:tplc="20000003" w:tentative="1">
+      <w:start w:val="1"/>
+      <w:numFmt w:val="bullet"/>
+      <w:lvlText w:val="o"/>
+      <w:lvlJc w:val="left"/>
+      <w:pPr>
+        <w:ind w:left="1440" w:hanging="360"/>
+      </w:pPr>
+      <w:rPr>
+        <w:rFonts w:ascii="Courier New" w:hAnsi="Courier New" w:cs="Courier New" w:hint="default"/>
+      </w:rPr>
+    </w:lvl>
+    <w:lvl w:ilvl="2" w:tplc="20000005" w:tentative="1">
+      <w:start w:val="1"/>
+      <w:numFmt w:val="bullet"/>
+      <w:lvlText w:val=""/>
+      <w:lvlJc w:val="left"/>
+      <w:pPr>
+        <w:ind w:left="2160" w:hanging="360"/>
+      </w:pPr>
+      <w:rPr>
+        <w:rFonts w:ascii="Wingdings" w:hAnsi="Wingdings" w:hint="default"/>
+      </w:rPr>
+    </w:lvl>
+    <w:lvl w:ilvl="3" w:tplc="20000001" w:tentative="1">
+      <w:start w:val="1"/>
+      <w:numFmt w:val="bullet"/>
+      <w:lvlText w:val=""/>
+      <w:lvlJc w:val="left"/>
+      <w:pPr>
+        <w:ind w:left="2880" w:hanging="360"/>
+      </w:pPr>
+      <w:rPr>
+        <w:rFonts w:ascii="Symbol" w:hAnsi="Symbol" w:hint="default"/>
+      </w:rPr>
+    </w:lvl>
+    <w:lvl w:ilvl="4" w:tplc="20000003" w:tentative="1">
+      <w:start w:val="1"/>
+      <w:numFmt w:val="bullet"/>
+      <w:lvlText w:val="o"/>
+      <w:lvlJc w:val="left"/>
+      <w:pPr>
+        <w:ind w:left="3600" w:hanging="360"/>
+      </w:pPr>
+      <w:rPr>
+        <w:rFonts w:ascii="Courier New" w:hAnsi="Courier New" w:cs="Courier New" w:hint="default"/>
+      </w:rPr>
+    </w:lvl>
+    <w:lvl w:ilvl="5" w:tplc="20000005" w:tentative="1">
+      <w:start w:val="1"/>
+      <w:numFmt w:val="bullet"/>
+      <w:lvlText w:val=""/>
+      <w:lvlJc w:val="left"/>
+      <w:pPr>
+        <w:ind w:left="4320" w:hanging="360"/>
+      </w:pPr>
+      <w:rPr>
+        <w:rFonts w:ascii="Wingdings" w:hAnsi="Wingdings" w:hint="default"/>
+      </w:rPr>
+    </w:lvl>
+    <w:lvl w:ilvl="6" w:tplc="20000001" w:tentative="1">
+      <w:start w:val="1"/>
+      <w:numFmt w:val="bullet"/>
+      <w:lvlText w:val=""/>
+      <w:lvlJc w:val="left"/>
+      <w:pPr>
+        <w:ind w:left="5040" w:hanging="360"/>
+      </w:pPr>
+      <w:rPr>
+        <w:rFonts w:ascii="Symbol" w:hAnsi="Symbol" w:hint="default"/>
+      </w:rPr>
+    </w:lvl>
+    <w:lvl w:ilvl="7" w:tplc="20000003" w:tentative="1">
+      <w:start w:val="1"/>
+      <w:numFmt w:val="bullet"/>
+      <w:lvlText w:val="o"/>
+      <w:lvlJc w:val="left"/>
+      <w:pPr>
+        <w:ind w:left="5760" w:hanging="360"/>
+      </w:pPr>
+      <w:rPr>
+        <w:rFonts w:ascii="Courier New" w:hAnsi="Courier New" w:cs="Courier New" w:hint="default"/>
+      </w:rPr>
+    </w:lvl>
+    <w:lvl w:ilvl="8" w:tplc="20000005" w:tentative="1">
+      <w:start w:val="1"/>
+      <w:numFmt w:val="bullet"/>
+      <w:lvlText w:val=""/>
+      <w:lvlJc w:val="left"/>
+      <w:pPr>
+        <w:ind w:left="6480" w:hanging="360"/>
+      </w:pPr>
+      <w:rPr>
+        <w:rFonts w:ascii="Wingdings" w:hAnsi="Wingdings" w:hint="default"/>
+      </w:rPr>
+    </w:lvl>
+  </w:abstractNum>
+  <w:abstractNum w:abstractNumId="5" w15:restartNumberingAfterBreak="0">
     <w:nsid w:val="2C6B3292"/>
     <w:multiLevelType w:val="hybridMultilevel"/>
     <w:tmpl w:val="9DC04812"/>
@@ -9879,7 +10744,7 @@
       </w:rPr>
     </w:lvl>
   </w:abstractNum>
-  <w:abstractNum w:abstractNumId="5" w15:restartNumberingAfterBreak="0">
+  <w:abstractNum w:abstractNumId="6" w15:restartNumberingAfterBreak="0">
     <w:nsid w:val="341846A5"/>
     <w:multiLevelType w:val="hybridMultilevel"/>
     <w:tmpl w:val="E26006A6"/>
@@ -9992,7 +10857,7 @@
       </w:rPr>
     </w:lvl>
   </w:abstractNum>
-  <w:abstractNum w:abstractNumId="6" w15:restartNumberingAfterBreak="0">
+  <w:abstractNum w:abstractNumId="7" w15:restartNumberingAfterBreak="0">
     <w:nsid w:val="35663DD4"/>
     <w:multiLevelType w:val="multilevel"/>
     <w:tmpl w:val="72385AE6"/>
@@ -10141,7 +11006,7 @@
       </w:rPr>
     </w:lvl>
   </w:abstractNum>
-  <w:abstractNum w:abstractNumId="7" w15:restartNumberingAfterBreak="0">
+  <w:abstractNum w:abstractNumId="8" w15:restartNumberingAfterBreak="0">
     <w:nsid w:val="38137743"/>
     <w:multiLevelType w:val="hybridMultilevel"/>
     <w:tmpl w:val="36385DB8"/>
@@ -10254,7 +11119,7 @@
       </w:rPr>
     </w:lvl>
   </w:abstractNum>
-  <w:abstractNum w:abstractNumId="8" w15:restartNumberingAfterBreak="0">
+  <w:abstractNum w:abstractNumId="9" w15:restartNumberingAfterBreak="0">
     <w:nsid w:val="56007D81"/>
     <w:multiLevelType w:val="multilevel"/>
     <w:tmpl w:val="197E4352"/>
@@ -10403,7 +11268,7 @@
       </w:rPr>
     </w:lvl>
   </w:abstractNum>
-  <w:abstractNum w:abstractNumId="9" w15:restartNumberingAfterBreak="0">
+  <w:abstractNum w:abstractNumId="10" w15:restartNumberingAfterBreak="0">
     <w:nsid w:val="56426710"/>
     <w:multiLevelType w:val="hybridMultilevel"/>
     <w:tmpl w:val="4380EBC2"/>
@@ -10516,7 +11381,7 @@
       </w:rPr>
     </w:lvl>
   </w:abstractNum>
-  <w:abstractNum w:abstractNumId="10" w15:restartNumberingAfterBreak="0">
+  <w:abstractNum w:abstractNumId="11" w15:restartNumberingAfterBreak="0">
     <w:nsid w:val="5BF22ED5"/>
     <w:multiLevelType w:val="multilevel"/>
     <w:tmpl w:val="AE3CDF90"/>
@@ -10629,7 +11494,7 @@
       </w:pPr>
     </w:lvl>
   </w:abstractNum>
-  <w:abstractNum w:abstractNumId="11" w15:restartNumberingAfterBreak="0">
+  <w:abstractNum w:abstractNumId="12" w15:restartNumberingAfterBreak="0">
     <w:nsid w:val="5DCA6458"/>
     <w:multiLevelType w:val="hybridMultilevel"/>
     <w:tmpl w:val="96AA84D6"/>
@@ -10742,7 +11607,7 @@
       </w:rPr>
     </w:lvl>
   </w:abstractNum>
-  <w:abstractNum w:abstractNumId="12" w15:restartNumberingAfterBreak="0">
+  <w:abstractNum w:abstractNumId="13" w15:restartNumberingAfterBreak="0">
     <w:nsid w:val="66C30101"/>
     <w:multiLevelType w:val="hybridMultilevel"/>
     <w:tmpl w:val="4612A19A"/>
@@ -10855,7 +11720,7 @@
       </w:rPr>
     </w:lvl>
   </w:abstractNum>
-  <w:abstractNum w:abstractNumId="13" w15:restartNumberingAfterBreak="0">
+  <w:abstractNum w:abstractNumId="14" w15:restartNumberingAfterBreak="0">
     <w:nsid w:val="67E7512C"/>
     <w:multiLevelType w:val="hybridMultilevel"/>
     <w:tmpl w:val="A1220BA2"/>
@@ -10968,7 +11833,120 @@
       </w:rPr>
     </w:lvl>
   </w:abstractNum>
-  <w:abstractNum w:abstractNumId="14" w15:restartNumberingAfterBreak="0">
+  <w:abstractNum w:abstractNumId="15" w15:restartNumberingAfterBreak="0">
+    <w:nsid w:val="68C7705B"/>
+    <w:multiLevelType w:val="hybridMultilevel"/>
+    <w:tmpl w:val="2078E248"/>
+    <w:lvl w:ilvl="0" w:tplc="20000001">
+      <w:start w:val="1"/>
+      <w:numFmt w:val="bullet"/>
+      <w:lvlText w:val=""/>
+      <w:lvlJc w:val="left"/>
+      <w:pPr>
+        <w:ind w:left="720" w:hanging="360"/>
+      </w:pPr>
+      <w:rPr>
+        <w:rFonts w:ascii="Symbol" w:hAnsi="Symbol" w:hint="default"/>
+      </w:rPr>
+    </w:lvl>
+    <w:lvl w:ilvl="1" w:tplc="20000003" w:tentative="1">
+      <w:start w:val="1"/>
+      <w:numFmt w:val="bullet"/>
+      <w:lvlText w:val="o"/>
+      <w:lvlJc w:val="left"/>
+      <w:pPr>
+        <w:ind w:left="1440" w:hanging="360"/>
+      </w:pPr>
+      <w:rPr>
+        <w:rFonts w:ascii="Courier New" w:hAnsi="Courier New" w:cs="Courier New" w:hint="default"/>
+      </w:rPr>
+    </w:lvl>
+    <w:lvl w:ilvl="2" w:tplc="20000005" w:tentative="1">
+      <w:start w:val="1"/>
+      <w:numFmt w:val="bullet"/>
+      <w:lvlText w:val=""/>
+      <w:lvlJc w:val="left"/>
+      <w:pPr>
+        <w:ind w:left="2160" w:hanging="360"/>
+      </w:pPr>
+      <w:rPr>
+        <w:rFonts w:ascii="Wingdings" w:hAnsi="Wingdings" w:hint="default"/>
+      </w:rPr>
+    </w:lvl>
+    <w:lvl w:ilvl="3" w:tplc="20000001" w:tentative="1">
+      <w:start w:val="1"/>
+      <w:numFmt w:val="bullet"/>
+      <w:lvlText w:val=""/>
+      <w:lvlJc w:val="left"/>
+      <w:pPr>
+        <w:ind w:left="2880" w:hanging="360"/>
+      </w:pPr>
+      <w:rPr>
+        <w:rFonts w:ascii="Symbol" w:hAnsi="Symbol" w:hint="default"/>
+      </w:rPr>
+    </w:lvl>
+    <w:lvl w:ilvl="4" w:tplc="20000003" w:tentative="1">
+      <w:start w:val="1"/>
+      <w:numFmt w:val="bullet"/>
+      <w:lvlText w:val="o"/>
+      <w:lvlJc w:val="left"/>
+      <w:pPr>
+        <w:ind w:left="3600" w:hanging="360"/>
+      </w:pPr>
+      <w:rPr>
+        <w:rFonts w:ascii="Courier New" w:hAnsi="Courier New" w:cs="Courier New" w:hint="default"/>
+      </w:rPr>
+    </w:lvl>
+    <w:lvl w:ilvl="5" w:tplc="20000005" w:tentative="1">
+      <w:start w:val="1"/>
+      <w:numFmt w:val="bullet"/>
+      <w:lvlText w:val=""/>
+      <w:lvlJc w:val="left"/>
+      <w:pPr>
+        <w:ind w:left="4320" w:hanging="360"/>
+      </w:pPr>
+      <w:rPr>
+        <w:rFonts w:ascii="Wingdings" w:hAnsi="Wingdings" w:hint="default"/>
+      </w:rPr>
+    </w:lvl>
+    <w:lvl w:ilvl="6" w:tplc="20000001" w:tentative="1">
+      <w:start w:val="1"/>
+      <w:numFmt w:val="bullet"/>
+      <w:lvlText w:val=""/>
+      <w:lvlJc w:val="left"/>
+      <w:pPr>
+        <w:ind w:left="5040" w:hanging="360"/>
+      </w:pPr>
+      <w:rPr>
+        <w:rFonts w:ascii="Symbol" w:hAnsi="Symbol" w:hint="default"/>
+      </w:rPr>
+    </w:lvl>
+    <w:lvl w:ilvl="7" w:tplc="20000003" w:tentative="1">
+      <w:start w:val="1"/>
+      <w:numFmt w:val="bullet"/>
+      <w:lvlText w:val="o"/>
+      <w:lvlJc w:val="left"/>
+      <w:pPr>
+        <w:ind w:left="5760" w:hanging="360"/>
+      </w:pPr>
+      <w:rPr>
+        <w:rFonts w:ascii="Courier New" w:hAnsi="Courier New" w:cs="Courier New" w:hint="default"/>
+      </w:rPr>
+    </w:lvl>
+    <w:lvl w:ilvl="8" w:tplc="20000005" w:tentative="1">
+      <w:start w:val="1"/>
+      <w:numFmt w:val="bullet"/>
+      <w:lvlText w:val=""/>
+      <w:lvlJc w:val="left"/>
+      <w:pPr>
+        <w:ind w:left="6480" w:hanging="360"/>
+      </w:pPr>
+      <w:rPr>
+        <w:rFonts w:ascii="Wingdings" w:hAnsi="Wingdings" w:hint="default"/>
+      </w:rPr>
+    </w:lvl>
+  </w:abstractNum>
+  <w:abstractNum w:abstractNumId="16" w15:restartNumberingAfterBreak="0">
     <w:nsid w:val="7042760B"/>
     <w:multiLevelType w:val="hybridMultilevel"/>
     <w:tmpl w:val="3B92CEDE"/>
@@ -11080,7 +12058,7 @@
       </w:rPr>
     </w:lvl>
   </w:abstractNum>
-  <w:abstractNum w:abstractNumId="15" w15:restartNumberingAfterBreak="0">
+  <w:abstractNum w:abstractNumId="17" w15:restartNumberingAfterBreak="0">
     <w:nsid w:val="76740DBC"/>
     <w:multiLevelType w:val="multilevel"/>
     <w:tmpl w:val="3FAE42C8"/>
@@ -11197,52 +12175,58 @@
     </w:lvl>
   </w:abstractNum>
   <w:num w:numId="1" w16cid:durableId="1906211872">
-    <w:abstractNumId w:val="15"/>
+    <w:abstractNumId w:val="17"/>
   </w:num>
   <w:num w:numId="2" w16cid:durableId="763500008">
     <w:abstractNumId w:val="2"/>
   </w:num>
   <w:num w:numId="3" w16cid:durableId="1265773331">
-    <w:abstractNumId w:val="7"/>
+    <w:abstractNumId w:val="8"/>
   </w:num>
   <w:num w:numId="4" w16cid:durableId="1029449899">
-    <w:abstractNumId w:val="11"/>
+    <w:abstractNumId w:val="12"/>
   </w:num>
   <w:num w:numId="5" w16cid:durableId="1184244622">
-    <w:abstractNumId w:val="4"/>
+    <w:abstractNumId w:val="5"/>
   </w:num>
   <w:num w:numId="6" w16cid:durableId="2082366222">
-    <w:abstractNumId w:val="12"/>
+    <w:abstractNumId w:val="13"/>
   </w:num>
   <w:num w:numId="7" w16cid:durableId="2017806169">
-    <w:abstractNumId w:val="13"/>
+    <w:abstractNumId w:val="14"/>
   </w:num>
   <w:num w:numId="8" w16cid:durableId="1856995079">
     <w:abstractNumId w:val="3"/>
   </w:num>
   <w:num w:numId="9" w16cid:durableId="1659454823">
-    <w:abstractNumId w:val="5"/>
+    <w:abstractNumId w:val="6"/>
   </w:num>
   <w:num w:numId="10" w16cid:durableId="1835953436">
     <w:abstractNumId w:val="1"/>
   </w:num>
   <w:num w:numId="11" w16cid:durableId="849225254">
-    <w:abstractNumId w:val="8"/>
+    <w:abstractNumId w:val="9"/>
   </w:num>
   <w:num w:numId="12" w16cid:durableId="474105315">
-    <w:abstractNumId w:val="9"/>
+    <w:abstractNumId w:val="10"/>
   </w:num>
   <w:num w:numId="13" w16cid:durableId="1831872547">
-    <w:abstractNumId w:val="14"/>
+    <w:abstractNumId w:val="16"/>
   </w:num>
   <w:num w:numId="14" w16cid:durableId="82459522">
-    <w:abstractNumId w:val="6"/>
+    <w:abstractNumId w:val="7"/>
   </w:num>
   <w:num w:numId="15" w16cid:durableId="1013381">
-    <w:abstractNumId w:val="10"/>
+    <w:abstractNumId w:val="11"/>
   </w:num>
   <w:num w:numId="16" w16cid:durableId="1428883609">
     <w:abstractNumId w:val="0"/>
+  </w:num>
+  <w:num w:numId="17" w16cid:durableId="446117533">
+    <w:abstractNumId w:val="15"/>
+  </w:num>
+  <w:num w:numId="18" w16cid:durableId="1593011738">
+    <w:abstractNumId w:val="4"/>
   </w:num>
 </w:numbering>
 </file>

</xml_diff>